<commit_message>
description of data using uri
</commit_message>
<xml_diff>
--- a/description_of_data.docx
+++ b/description_of_data.docx
@@ -1,6 +1,6 @@
 
 <file path=word/document.xml><?xml version="1.0" encoding="utf-8"?>
-<w:document xmlns:wpc="http://schemas.microsoft.com/office/word/2010/wordprocessingCanvas" xmlns:cx="http://schemas.microsoft.com/office/drawing/2014/chartex" xmlns:cx1="http://schemas.microsoft.com/office/drawing/2015/9/8/chartex" xmlns:cx2="http://schemas.microsoft.com/office/drawing/2015/10/21/chartex" xmlns:cx3="http://schemas.microsoft.com/office/drawing/2016/5/9/chartex" xmlns:cx4="http://schemas.microsoft.com/office/drawing/2016/5/10/chartex" xmlns:cx5="http://schemas.microsoft.com/office/drawing/2016/5/11/chartex" xmlns:cx6="http://schemas.microsoft.com/office/drawing/2016/5/12/chartex" xmlns:cx7="http://schemas.microsoft.com/office/drawing/2016/5/13/chartex" xmlns:cx8="http://schemas.microsoft.com/office/drawing/2016/5/14/chartex" xmlns:mc="http://schemas.openxmlformats.org/markup-compatibility/2006" xmlns:aink="http://schemas.microsoft.com/office/drawing/2016/ink" xmlns:am3d="http://schemas.microsoft.com/office/drawing/2017/model3d" xmlns:o="urn:schemas-microsoft-com:office:office" xmlns:r="http://schemas.openxmlformats.org/officeDocument/2006/relationships" xmlns:m="http://schemas.openxmlformats.org/officeDocument/2006/math" xmlns:v="urn:schemas-microsoft-com:vml" xmlns:wp14="http://schemas.microsoft.com/office/word/2010/wordprocessingDrawing" xmlns:wp="http://schemas.openxmlformats.org/drawingml/2006/wordprocessingDrawing" xmlns:w10="urn:schemas-microsoft-com:office:word" xmlns:w="http://schemas.openxmlformats.org/wordprocessingml/2006/main" xmlns:w14="http://schemas.microsoft.com/office/word/2010/wordml" xmlns:w15="http://schemas.microsoft.com/office/word/2012/wordml" xmlns:w16cex="http://schemas.microsoft.com/office/word/2018/wordml/cex" xmlns:w16cid="http://schemas.microsoft.com/office/word/2016/wordml/cid" xmlns:w16="http://schemas.microsoft.com/office/word/2018/wordml" xmlns:w16se="http://schemas.microsoft.com/office/word/2015/wordml/symex" xmlns:wpg="http://schemas.microsoft.com/office/word/2010/wordprocessingGroup" xmlns:wpi="http://schemas.microsoft.com/office/word/2010/wordprocessingInk" xmlns:wne="http://schemas.microsoft.com/office/word/2006/wordml" xmlns:wps="http://schemas.microsoft.com/office/word/2010/wordprocessingShape" mc:Ignorable="w14 w15 w16se w16cid w16 w16cex wp14">
+<w:document xmlns:wpc="http://schemas.microsoft.com/office/word/2010/wordprocessingCanvas" xmlns:cx="http://schemas.microsoft.com/office/drawing/2014/chartex" xmlns:cx1="http://schemas.microsoft.com/office/drawing/2015/9/8/chartex" xmlns:cx2="http://schemas.microsoft.com/office/drawing/2015/10/21/chartex" xmlns:cx3="http://schemas.microsoft.com/office/drawing/2016/5/9/chartex" xmlns:cx4="http://schemas.microsoft.com/office/drawing/2016/5/10/chartex" xmlns:cx5="http://schemas.microsoft.com/office/drawing/2016/5/11/chartex" xmlns:cx6="http://schemas.microsoft.com/office/drawing/2016/5/12/chartex" xmlns:cx7="http://schemas.microsoft.com/office/drawing/2016/5/13/chartex" xmlns:cx8="http://schemas.microsoft.com/office/drawing/2016/5/14/chartex" xmlns:mc="http://schemas.openxmlformats.org/markup-compatibility/2006" xmlns:aink="http://schemas.microsoft.com/office/drawing/2016/ink" xmlns:am3d="http://schemas.microsoft.com/office/drawing/2017/model3d" xmlns:o="urn:schemas-microsoft-com:office:office" xmlns:r="http://schemas.openxmlformats.org/officeDocument/2006/relationships" xmlns:m="http://schemas.openxmlformats.org/officeDocument/2006/math" xmlns:v="urn:schemas-microsoft-com:vml" xmlns:wp14="http://schemas.microsoft.com/office/word/2010/wordprocessingDrawing" xmlns:wp="http://schemas.openxmlformats.org/drawingml/2006/wordprocessingDrawing" xmlns:w10="urn:schemas-microsoft-com:office:word" xmlns:w="http://schemas.openxmlformats.org/wordprocessingml/2006/main" xmlns:w14="http://schemas.microsoft.com/office/word/2010/wordml" xmlns:w15="http://schemas.microsoft.com/office/word/2012/wordml" xmlns:w16cid="http://schemas.microsoft.com/office/word/2016/wordml/cid" xmlns:w16se="http://schemas.microsoft.com/office/word/2015/wordml/symex" xmlns:wpg="http://schemas.microsoft.com/office/word/2010/wordprocessingGroup" xmlns:wpi="http://schemas.microsoft.com/office/word/2010/wordprocessingInk" xmlns:wne="http://schemas.microsoft.com/office/word/2006/wordml" xmlns:wps="http://schemas.microsoft.com/office/word/2010/wordprocessingShape" mc:Ignorable="w14 w15 w16se w16cid wp14">
   <w:body>
     <w:p>
       <w:pPr>
@@ -18,6 +18,7 @@
     </w:p>
     <w:p>
       <w:pPr>
+        <w:spacing w:after="0"/>
         <w:rPr>
           <w:lang w:val="en-GB"/>
         </w:rPr>
@@ -25,33 +26,97 @@
     </w:p>
     <w:p>
       <w:pPr>
-        <w:pStyle w:val="Titolo2"/>
+        <w:spacing w:after="0"/>
         <w:rPr>
-          <w:rFonts w:asciiTheme="minorHAnsi" w:eastAsiaTheme="minorHAnsi" w:hAnsiTheme="minorHAnsi" w:cstheme="minorBidi"/>
-          <w:color w:val="auto"/>
-          <w:sz w:val="22"/>
-          <w:szCs w:val="22"/>
           <w:lang w:val="en-GB"/>
         </w:rPr>
       </w:pPr>
       <w:r>
         <w:rPr>
-          <w:rFonts w:asciiTheme="minorHAnsi" w:eastAsiaTheme="minorHAnsi" w:hAnsiTheme="minorHAnsi" w:cstheme="minorBidi"/>
-          <w:color w:val="auto"/>
-          <w:sz w:val="22"/>
-          <w:szCs w:val="22"/>
           <w:lang w:val="en-GB"/>
         </w:rPr>
-        <w:t>@prefix ada: &lt;https://ada-lodlace.github.io/&gt;.</w:t>
+        <w:t>@prefix crm: &lt;http://www.cidoc-crm.org/cidoc-crm/&gt;.</w:t>
       </w:r>
     </w:p>
     <w:p>
       <w:pPr>
+        <w:spacing w:after="0"/>
         <w:rPr>
           <w:lang w:val="en-GB"/>
         </w:rPr>
       </w:pPr>
+      <w:r>
+        <w:rPr>
+          <w:lang w:val="en-GB"/>
+        </w:rPr>
+        <w:t>@prefix rdf</w:t>
+      </w:r>
+      <w:r>
+        <w:rPr>
+          <w:lang w:val="en-GB"/>
+        </w:rPr>
+        <w:t>: &lt;</w:t>
+      </w:r>
+      <w:r>
+        <w:rPr>
+          <w:lang w:val="en-GB"/>
+        </w:rPr>
+        <w:t>http://www.w3.org/1999/02/22-rdf-syntax-ns#</w:t>
+      </w:r>
+      <w:r>
+        <w:rPr>
+          <w:lang w:val="en-GB"/>
+        </w:rPr>
+        <w:t>&gt;.</w:t>
+      </w:r>
     </w:p>
+    <w:p>
+      <w:pPr>
+        <w:spacing w:after="0"/>
+        <w:rPr>
+          <w:lang w:val="en-GB"/>
+        </w:rPr>
+      </w:pPr>
+      <w:r>
+        <w:rPr>
+          <w:lang w:val="en-GB"/>
+        </w:rPr>
+        <w:t>@prefix tgn: &lt;</w:t>
+      </w:r>
+      <w:r>
+        <w:rPr>
+          <w:lang w:val="en-GB"/>
+        </w:rPr>
+        <w:t>http://vocab.getty.edu/page/tgn/</w:t>
+      </w:r>
+      <w:r>
+        <w:rPr>
+          <w:lang w:val="en-GB"/>
+        </w:rPr>
+        <w:t>&gt;</w:t>
+      </w:r>
+      <w:r>
+        <w:rPr>
+          <w:lang w:val="en-GB"/>
+        </w:rPr>
+        <w:t>.</w:t>
+      </w:r>
+    </w:p>
+    <w:p>
+      <w:pPr>
+        <w:spacing w:after="0"/>
+      </w:pPr>
+      <w:r>
+        <w:t>@prefix viaf: &lt;</w:t>
+      </w:r>
+      <w:r>
+        <w:t>http://viaf.org/viaf/</w:t>
+      </w:r>
+      <w:r>
+        <w:t>&gt;.</w:t>
+      </w:r>
+    </w:p>
+    <w:p/>
     <w:p>
       <w:pPr>
         <w:pStyle w:val="Titolo2"/>
@@ -86,9 +151,9 @@
         <w:tblLook w:val="04A0" w:firstRow="1" w:lastRow="0" w:firstColumn="1" w:lastColumn="0" w:noHBand="0" w:noVBand="1"/>
       </w:tblPr>
       <w:tblGrid>
-        <w:gridCol w:w="3180"/>
-        <w:gridCol w:w="3282"/>
-        <w:gridCol w:w="3166"/>
+        <w:gridCol w:w="3749"/>
+        <w:gridCol w:w="2130"/>
+        <w:gridCol w:w="3749"/>
       </w:tblGrid>
       <w:tr>
         <w:tc>
@@ -166,16 +231,20 @@
             <w:tcW w:w="3180" w:type="dxa"/>
           </w:tcPr>
           <w:p>
-            <w:pPr>
-              <w:rPr>
-                <w:lang w:val="en-GB"/>
-              </w:rPr>
-            </w:pPr>
-            <w:r>
-              <w:rPr>
-                <w:lang w:val="en-GB"/>
-              </w:rPr>
-              <w:t>crm:E12_Production</w:t>
+            <w:r>
+              <w:t>https://ada</w:t>
+            </w:r>
+            <w:r>
+              <w:noBreakHyphen/>
+            </w:r>
+            <w:r>
+              <w:t>lodlace.github.io</w:t>
+            </w:r>
+            <w:r>
+              <w:t>/production/</w:t>
+            </w:r>
+            <w:r>
+              <w:t>portrait_of_ada</w:t>
             </w:r>
           </w:p>
         </w:tc>
@@ -191,6 +260,68 @@
             </w:pPr>
             <w:r>
               <w:rPr>
+                <w:rFonts w:ascii="Calibri" w:hAnsi="Calibri" w:cs="Calibri"/>
+                <w:color w:val="000000"/>
+                <w:shd w:val="clear" w:color="auto" w:fill="FFFFFF"/>
+              </w:rPr>
+              <w:t>rdf:type</w:t>
+            </w:r>
+          </w:p>
+        </w:tc>
+        <w:tc>
+          <w:tcPr>
+            <w:tcW w:w="3166" w:type="dxa"/>
+          </w:tcPr>
+          <w:p>
+            <w:pPr>
+              <w:rPr>
+                <w:lang w:val="en-GB"/>
+              </w:rPr>
+            </w:pPr>
+            <w:r>
+              <w:rPr>
+                <w:rFonts w:ascii="Calibri" w:hAnsi="Calibri" w:cs="Calibri"/>
+                <w:color w:val="000000"/>
+                <w:shd w:val="clear" w:color="auto" w:fill="FFFFFF"/>
+              </w:rPr>
+              <w:t>crm:E</w:t>
+            </w:r>
+            <w:r>
+              <w:rPr>
+                <w:rFonts w:ascii="Calibri" w:hAnsi="Calibri" w:cs="Calibri"/>
+                <w:color w:val="000000"/>
+                <w:shd w:val="clear" w:color="auto" w:fill="FFFFFF"/>
+              </w:rPr>
+              <w:t>12_Production</w:t>
+            </w:r>
+          </w:p>
+        </w:tc>
+      </w:tr>
+      <w:tr>
+        <w:tc>
+          <w:tcPr>
+            <w:tcW w:w="3180" w:type="dxa"/>
+          </w:tcPr>
+          <w:p>
+            <w:pPr>
+              <w:rPr>
+                <w:lang w:val="en-GB"/>
+              </w:rPr>
+            </w:pPr>
+          </w:p>
+        </w:tc>
+        <w:tc>
+          <w:tcPr>
+            <w:tcW w:w="3282" w:type="dxa"/>
+          </w:tcPr>
+          <w:p>
+            <w:pPr>
+              <w:rPr>
+                <w:lang w:val="en-GB"/>
+              </w:rPr>
+            </w:pPr>
+            <w:r>
+              <w:rPr>
                 <w:lang w:val="en-GB"/>
               </w:rPr>
               <w:t>crm:P108_has_produced</w:t>
@@ -211,19 +342,14 @@
               <w:rPr>
                 <w:lang w:val="en-GB"/>
               </w:rPr>
-              <w:t>“</w:t>
-            </w:r>
-            <w:r>
-              <w:rPr>
-                <w:lang w:val="en-GB"/>
-              </w:rPr>
-              <w:t>Portrait of Ada, Countess of Lovelace</w:t>
-            </w:r>
-            <w:r>
-              <w:rPr>
-                <w:lang w:val="en-GB"/>
-              </w:rPr>
-              <w:t>”</w:t>
+              <w:t>https://ada</w:t>
+            </w:r>
+            <w:r>
+              <w:rPr>
+                <w:lang w:val="en-GB"/>
+              </w:rPr>
+              <w:noBreakHyphen/>
+              <w:t>lodlace.github.io/material_culture/portrait_of_ada</w:t>
             </w:r>
           </w:p>
         </w:tc>
@@ -273,7 +399,25 @@
               <w:rPr>
                 <w:lang w:val="en-GB"/>
               </w:rPr>
-              <w:t>“England”</w:t>
+              <w:t>tgn:</w:t>
+            </w:r>
+            <w:r>
+              <w:rPr>
+                <w:lang w:val="en-GB"/>
+              </w:rPr>
+              <w:t>7002445</w:t>
+            </w:r>
+            <w:r>
+              <w:rPr>
+                <w:lang w:val="en-GB"/>
+              </w:rPr>
+              <w:t xml:space="preserve"> </w:t>
+            </w:r>
+            <w:r>
+              <w:rPr>
+                <w:lang w:val="en-GB"/>
+              </w:rPr>
+              <w:t># England</w:t>
             </w:r>
           </w:p>
         </w:tc>
@@ -323,20 +467,28 @@
               <w:rPr>
                 <w:lang w:val="en-GB"/>
               </w:rPr>
-              <w:t>“</w:t>
-            </w:r>
-            <w:r>
-              <w:rPr>
-                <w:lang w:val="en-GB"/>
-              </w:rPr>
-              <w:t>Chalon, Alfred Edward, 1780-1860</w:t>
-            </w:r>
-            <w:r>
-              <w:rPr>
-                <w:lang w:val="en-GB"/>
-              </w:rPr>
-              <w:t>”</w:t>
-            </w:r>
+              <w:t>viaf:</w:t>
+            </w:r>
+            <w:r>
+              <w:rPr>
+                <w:lang w:val="en-GB"/>
+              </w:rPr>
+              <w:t>76580356</w:t>
+            </w:r>
+            <w:r>
+              <w:rPr>
+                <w:lang w:val="en-GB"/>
+              </w:rPr>
+              <w:t xml:space="preserve"> # </w:t>
+            </w:r>
+            <w:r>
+              <w:rPr>
+                <w:lang w:val="en-GB"/>
+              </w:rPr>
+              <w:t>Chalon, Alfred Edward</w:t>
+            </w:r>
+            <w:bookmarkStart w:id="0" w:name="_GoBack"/>
+            <w:bookmarkEnd w:id="0"/>
           </w:p>
         </w:tc>
       </w:tr>
@@ -385,7 +537,26 @@
               <w:rPr>
                 <w:lang w:val="en-GB"/>
               </w:rPr>
-              <w:t>1840</w:t>
+              <w:t>https://ada</w:t>
+            </w:r>
+            <w:r>
+              <w:rPr>
+                <w:lang w:val="en-GB"/>
+              </w:rPr>
+              <w:noBreakHyphen/>
+              <w:t>lodlace.github.io/</w:t>
+            </w:r>
+            <w:r>
+              <w:rPr>
+                <w:lang w:val="en-GB"/>
+              </w:rPr>
+              <w:t>time_span</w:t>
+            </w:r>
+            <w:r>
+              <w:rPr>
+                <w:lang w:val="en-GB"/>
+              </w:rPr>
+              <w:t>/1840</w:t>
             </w:r>
           </w:p>
         </w:tc>
@@ -405,7 +576,26 @@
               <w:rPr>
                 <w:lang w:val="en-GB"/>
               </w:rPr>
-              <w:t>ada:portrait_ada</w:t>
+              <w:t>https://ada</w:t>
+            </w:r>
+            <w:r>
+              <w:rPr>
+                <w:lang w:val="en-GB"/>
+              </w:rPr>
+              <w:noBreakHyphen/>
+              <w:t>lodlace.github.io/</w:t>
+            </w:r>
+            <w:r>
+              <w:rPr>
+                <w:lang w:val="en-GB"/>
+              </w:rPr>
+              <w:t>material_culture</w:t>
+            </w:r>
+            <w:r>
+              <w:rPr>
+                <w:lang w:val="en-GB"/>
+              </w:rPr>
+              <w:t>/portrait_of_ada</w:t>
             </w:r>
           </w:p>
         </w:tc>
@@ -1384,6 +1574,7 @@
               <w:rPr>
                 <w:lang w:val="en-GB"/>
               </w:rPr>
+              <w:lastRenderedPageBreak/>
               <w:tab/>
             </w:r>
             <w:r>
@@ -1693,7 +1884,6 @@
               <w:rPr>
                 <w:lang w:val="en-GB"/>
               </w:rPr>
-              <w:lastRenderedPageBreak/>
               <w:t>ada:model_analytical_engine</w:t>
             </w:r>
           </w:p>
@@ -2948,13 +3138,6 @@
           <w:lang w:val="en-GB"/>
         </w:rPr>
       </w:pPr>
-    </w:p>
-    <w:p>
-      <w:pPr>
-        <w:rPr>
-          <w:lang w:val="en-GB"/>
-        </w:rPr>
-      </w:pPr>
       <w:r>
         <w:rPr>
           <w:rFonts w:asciiTheme="majorHAnsi" w:eastAsiaTheme="majorEastAsia" w:hAnsiTheme="majorHAnsi" w:cstheme="majorBidi"/>
@@ -3736,6 +3919,10 @@
     <w:p>
       <w:pPr>
         <w:rPr>
+          <w:rFonts w:asciiTheme="majorHAnsi" w:hAnsiTheme="majorHAnsi" w:cstheme="majorHAnsi"/>
+          <w:color w:val="4472C4" w:themeColor="accent1"/>
+          <w:sz w:val="26"/>
+          <w:szCs w:val="26"/>
           <w:lang w:val="en-GB"/>
         </w:rPr>
       </w:pPr>
@@ -3761,6 +3948,17 @@
         <w:t xml:space="preserve">Ada’s Letter “Dear Babbage” </w:t>
       </w:r>
     </w:p>
+    <w:p>
+      <w:pPr>
+        <w:rPr>
+          <w:rFonts w:asciiTheme="majorHAnsi" w:hAnsiTheme="majorHAnsi" w:cstheme="majorHAnsi"/>
+          <w:color w:val="4472C4" w:themeColor="accent1"/>
+          <w:sz w:val="26"/>
+          <w:szCs w:val="26"/>
+          <w:lang w:val="en-GB"/>
+        </w:rPr>
+      </w:pPr>
+    </w:p>
     <w:tbl>
       <w:tblPr>
         <w:tblStyle w:val="Grigliatabella"/>
@@ -4349,20 +4547,24 @@
     </w:p>
     <w:p>
       <w:pPr>
+        <w:pStyle w:val="Titolo2"/>
         <w:rPr>
-          <w:sz w:val="26"/>
-          <w:szCs w:val="26"/>
           <w:lang w:val="en-US"/>
         </w:rPr>
       </w:pPr>
       <w:r>
         <w:rPr>
-          <w:sz w:val="26"/>
-          <w:szCs w:val="26"/>
           <w:lang w:val="en-US"/>
         </w:rPr>
         <w:t xml:space="preserve">Photography of Menabrea, Luigi Federico </w:t>
       </w:r>
+    </w:p>
+    <w:p>
+      <w:pPr>
+        <w:rPr>
+          <w:lang w:val="en-US"/>
+        </w:rPr>
+      </w:pPr>
     </w:p>
     <w:tbl>
       <w:tblPr>
@@ -4829,6 +5031,7 @@
     </w:p>
     <w:p>
       <w:pPr>
+        <w:pStyle w:val="Titolo2"/>
         <w:rPr>
           <w:lang w:val="en-US"/>
         </w:rPr>
@@ -4839,6 +5042,13 @@
         </w:rPr>
         <w:t>Ada’s Doodle</w:t>
       </w:r>
+    </w:p>
+    <w:p>
+      <w:pPr>
+        <w:rPr>
+          <w:lang w:val="en-US"/>
+        </w:rPr>
+      </w:pPr>
     </w:p>
     <w:tbl>
       <w:tblPr>
@@ -5258,27 +5468,7 @@
     </w:tbl>
     <w:p>
       <w:pPr>
-        <w:rPr>
-          <w:lang w:val="en-US"/>
-        </w:rPr>
-      </w:pPr>
-    </w:p>
-    <w:p>
-      <w:pPr>
-        <w:rPr>
-          <w:lang w:val="en-US"/>
-        </w:rPr>
-      </w:pPr>
-    </w:p>
-    <w:p>
-      <w:pPr>
-        <w:rPr>
-          <w:lang w:val="en-US"/>
-        </w:rPr>
-      </w:pPr>
-    </w:p>
-    <w:p>
-      <w:pPr>
+        <w:pStyle w:val="Titolo2"/>
         <w:rPr>
           <w:lang w:val="fr-FR"/>
         </w:rPr>
@@ -5287,7 +5477,6 @@
         <w:rPr>
           <w:lang w:val="fr-FR"/>
         </w:rPr>
-        <w:lastRenderedPageBreak/>
         <w:t xml:space="preserve">Scientific Journal on Artificial </w:t>
       </w:r>
       <w:r>
@@ -5296,6 +5485,13 @@
         </w:rPr>
         <w:t xml:space="preserve">Intelligente </w:t>
       </w:r>
+    </w:p>
+    <w:p>
+      <w:pPr>
+        <w:rPr>
+          <w:lang w:val="fr-FR"/>
+        </w:rPr>
+      </w:pPr>
     </w:p>
     <w:tbl>
       <w:tblPr>
@@ -5617,8 +5813,6 @@
               </w:rPr>
               <w:t>“Computer Science”</w:t>
             </w:r>
-            <w:bookmarkStart w:id="0" w:name="_GoBack"/>
-            <w:bookmarkEnd w:id="0"/>
           </w:p>
         </w:tc>
       </w:tr>
@@ -5810,7 +6004,7 @@
 </file>
 
 <file path=word/styles.xml><?xml version="1.0" encoding="utf-8"?>
-<w:styles xmlns:mc="http://schemas.openxmlformats.org/markup-compatibility/2006" xmlns:r="http://schemas.openxmlformats.org/officeDocument/2006/relationships" xmlns:w="http://schemas.openxmlformats.org/wordprocessingml/2006/main" xmlns:w14="http://schemas.microsoft.com/office/word/2010/wordml" xmlns:w15="http://schemas.microsoft.com/office/word/2012/wordml" xmlns:w16cex="http://schemas.microsoft.com/office/word/2018/wordml/cex" xmlns:w16cid="http://schemas.microsoft.com/office/word/2016/wordml/cid" xmlns:w16="http://schemas.microsoft.com/office/word/2018/wordml" xmlns:w16se="http://schemas.microsoft.com/office/word/2015/wordml/symex" mc:Ignorable="w14 w15 w16se w16cid w16 w16cex">
+<w:styles xmlns:mc="http://schemas.openxmlformats.org/markup-compatibility/2006" xmlns:r="http://schemas.openxmlformats.org/officeDocument/2006/relationships" xmlns:w="http://schemas.openxmlformats.org/wordprocessingml/2006/main" xmlns:w14="http://schemas.microsoft.com/office/word/2010/wordml" xmlns:w15="http://schemas.microsoft.com/office/word/2012/wordml" xmlns:w16cid="http://schemas.microsoft.com/office/word/2016/wordml/cid" xmlns:w16se="http://schemas.microsoft.com/office/word/2015/wordml/symex" mc:Ignorable="w14 w15 w16se w16cid">
   <w:docDefaults>
     <w:rPrDefault>
       <w:rPr>
@@ -6309,7 +6503,6 @@
     <w:name w:val="Hyperlink"/>
     <w:basedOn w:val="Carpredefinitoparagrafo"/>
     <w:uiPriority w:val="99"/>
-    <w:semiHidden/>
     <w:unhideWhenUsed/>
     <w:rsid w:val="00232630"/>
     <w:rPr>
@@ -6347,6 +6540,18 @@
         <w:insideV w:val="single" w:sz="4" w:space="0" w:color="auto"/>
       </w:tblBorders>
     </w:tblPr>
+  </w:style>
+  <w:style w:type="character" w:styleId="Menzionenonrisolta">
+    <w:name w:val="Unresolved Mention"/>
+    <w:basedOn w:val="Carpredefinitoparagrafo"/>
+    <w:uiPriority w:val="99"/>
+    <w:semiHidden/>
+    <w:unhideWhenUsed/>
+    <w:rsid w:val="002657DE"/>
+    <w:rPr>
+      <w:color w:val="605E5C"/>
+      <w:shd w:val="clear" w:color="auto" w:fill="E1DFDD"/>
+    </w:rPr>
   </w:style>
 </w:styles>
 </file>
@@ -6647,15 +6852,6 @@
 </file>
 
 <file path=customXml/item1.xml><?xml version="1.0" encoding="utf-8"?>
-<?mso-contentType ?>
-<FormTemplates xmlns="http://schemas.microsoft.com/sharepoint/v3/contenttype/forms">
-  <Display>DocumentLibraryForm</Display>
-  <Edit>DocumentLibraryForm</Edit>
-  <New>DocumentLibraryForm</New>
-</FormTemplates>
-</file>
-
-<file path=customXml/item2.xml><?xml version="1.0" encoding="utf-8"?>
 <ct:contentTypeSchema xmlns:ct="http://schemas.microsoft.com/office/2006/metadata/contentType" xmlns:ma="http://schemas.microsoft.com/office/2006/metadata/properties/metaAttributes" ct:_="" ma:_="" ma:contentTypeName="Document" ma:contentTypeID="0x010100F591406234E99545951574B32B10A3B0" ma:contentTypeVersion="13" ma:contentTypeDescription="Create a new document." ma:contentTypeScope="" ma:versionID="8f8e6e73770ccd6782853153465cc602">
   <xsd:schema xmlns:xsd="http://www.w3.org/2001/XMLSchema" xmlns:xs="http://www.w3.org/2001/XMLSchema" xmlns:p="http://schemas.microsoft.com/office/2006/metadata/properties" xmlns:ns3="53932a34-99de-4f50-b924-f18b48a83c04" xmlns:ns4="1bbe454c-8146-4afd-987c-6e26edaada9a" targetNamespace="http://schemas.microsoft.com/office/2006/metadata/properties" ma:root="true" ma:fieldsID="1d4bf3d4c72fc8ab4762c91df3fb9c11" ns3:_="" ns4:_="">
     <xsd:import namespace="53932a34-99de-4f50-b924-f18b48a83c04"/>
@@ -6878,6 +7074,15 @@
 </ct:contentTypeSchema>
 </file>
 
+<file path=customXml/item2.xml><?xml version="1.0" encoding="utf-8"?>
+<?mso-contentType ?>
+<FormTemplates xmlns="http://schemas.microsoft.com/sharepoint/v3/contenttype/forms">
+  <Display>DocumentLibraryForm</Display>
+  <Edit>DocumentLibraryForm</Edit>
+  <New>DocumentLibraryForm</New>
+</FormTemplates>
+</file>
+
 <file path=customXml/item3.xml><?xml version="1.0" encoding="utf-8"?>
 <p:properties xmlns:p="http://schemas.microsoft.com/office/2006/metadata/properties" xmlns:xsi="http://www.w3.org/2001/XMLSchema-instance" xmlns:pc="http://schemas.microsoft.com/office/infopath/2007/PartnerControls">
   <documentManagement/>
@@ -6885,14 +7090,6 @@
 </file>
 
 <file path=customXml/itemProps1.xml><?xml version="1.0" encoding="utf-8"?>
-<ds:datastoreItem xmlns:ds="http://schemas.openxmlformats.org/officeDocument/2006/customXml" ds:itemID="{581AE32A-85B2-43F5-B14B-92CBAA6F8191}">
-  <ds:schemaRefs>
-    <ds:schemaRef ds:uri="http://schemas.microsoft.com/sharepoint/v3/contenttype/forms"/>
-  </ds:schemaRefs>
-</ds:datastoreItem>
-</file>
-
-<file path=customXml/itemProps2.xml><?xml version="1.0" encoding="utf-8"?>
 <ds:datastoreItem xmlns:ds="http://schemas.openxmlformats.org/officeDocument/2006/customXml" ds:itemID="{2A345C6B-BFBA-4D55-A998-DEABEEAC0829}">
   <ds:schemaRefs>
     <ds:schemaRef ds:uri="http://schemas.microsoft.com/office/2006/metadata/contentType"/>
@@ -6911,6 +7108,14 @@
 </ds:datastoreItem>
 </file>
 
+<file path=customXml/itemProps2.xml><?xml version="1.0" encoding="utf-8"?>
+<ds:datastoreItem xmlns:ds="http://schemas.openxmlformats.org/officeDocument/2006/customXml" ds:itemID="{581AE32A-85B2-43F5-B14B-92CBAA6F8191}">
+  <ds:schemaRefs>
+    <ds:schemaRef ds:uri="http://schemas.microsoft.com/sharepoint/v3/contenttype/forms"/>
+  </ds:schemaRefs>
+</ds:datastoreItem>
+</file>
+
 <file path=customXml/itemProps3.xml><?xml version="1.0" encoding="utf-8"?>
 <ds:datastoreItem xmlns:ds="http://schemas.openxmlformats.org/officeDocument/2006/customXml" ds:itemID="{E9C97ABD-7A96-4DA6-9B75-C5CDF3DD7D4B}">
   <ds:schemaRefs>

</xml_diff>

<commit_message>
started things sorry for being a mess
</commit_message>
<xml_diff>
--- a/description_of_data.docx
+++ b/description_of_data.docx
@@ -1,6 +1,6 @@
 
 <file path=word/document.xml><?xml version="1.0" encoding="utf-8"?>
-<w:document xmlns:wpc="http://schemas.microsoft.com/office/word/2010/wordprocessingCanvas" xmlns:cx="http://schemas.microsoft.com/office/drawing/2014/chartex" xmlns:cx1="http://schemas.microsoft.com/office/drawing/2015/9/8/chartex" xmlns:cx2="http://schemas.microsoft.com/office/drawing/2015/10/21/chartex" xmlns:cx3="http://schemas.microsoft.com/office/drawing/2016/5/9/chartex" xmlns:cx4="http://schemas.microsoft.com/office/drawing/2016/5/10/chartex" xmlns:cx5="http://schemas.microsoft.com/office/drawing/2016/5/11/chartex" xmlns:cx6="http://schemas.microsoft.com/office/drawing/2016/5/12/chartex" xmlns:cx7="http://schemas.microsoft.com/office/drawing/2016/5/13/chartex" xmlns:cx8="http://schemas.microsoft.com/office/drawing/2016/5/14/chartex" xmlns:mc="http://schemas.openxmlformats.org/markup-compatibility/2006" xmlns:aink="http://schemas.microsoft.com/office/drawing/2016/ink" xmlns:am3d="http://schemas.microsoft.com/office/drawing/2017/model3d" xmlns:o="urn:schemas-microsoft-com:office:office" xmlns:r="http://schemas.openxmlformats.org/officeDocument/2006/relationships" xmlns:m="http://schemas.openxmlformats.org/officeDocument/2006/math" xmlns:v="urn:schemas-microsoft-com:vml" xmlns:wp14="http://schemas.microsoft.com/office/word/2010/wordprocessingDrawing" xmlns:wp="http://schemas.openxmlformats.org/drawingml/2006/wordprocessingDrawing" xmlns:w10="urn:schemas-microsoft-com:office:word" xmlns:w="http://schemas.openxmlformats.org/wordprocessingml/2006/main" xmlns:w14="http://schemas.microsoft.com/office/word/2010/wordml" xmlns:w15="http://schemas.microsoft.com/office/word/2012/wordml" xmlns:w16cid="http://schemas.microsoft.com/office/word/2016/wordml/cid" xmlns:w16se="http://schemas.microsoft.com/office/word/2015/wordml/symex" xmlns:wpg="http://schemas.microsoft.com/office/word/2010/wordprocessingGroup" xmlns:wpi="http://schemas.microsoft.com/office/word/2010/wordprocessingInk" xmlns:wne="http://schemas.microsoft.com/office/word/2006/wordml" xmlns:wps="http://schemas.microsoft.com/office/word/2010/wordprocessingShape" mc:Ignorable="w14 w15 w16se w16cid wp14">
+<w:document xmlns:wpc="http://schemas.microsoft.com/office/word/2010/wordprocessingCanvas" xmlns:cx="http://schemas.microsoft.com/office/drawing/2014/chartex" xmlns:cx1="http://schemas.microsoft.com/office/drawing/2015/9/8/chartex" xmlns:cx2="http://schemas.microsoft.com/office/drawing/2015/10/21/chartex" xmlns:cx3="http://schemas.microsoft.com/office/drawing/2016/5/9/chartex" xmlns:cx4="http://schemas.microsoft.com/office/drawing/2016/5/10/chartex" xmlns:cx5="http://schemas.microsoft.com/office/drawing/2016/5/11/chartex" xmlns:cx6="http://schemas.microsoft.com/office/drawing/2016/5/12/chartex" xmlns:cx7="http://schemas.microsoft.com/office/drawing/2016/5/13/chartex" xmlns:cx8="http://schemas.microsoft.com/office/drawing/2016/5/14/chartex" xmlns:mc="http://schemas.openxmlformats.org/markup-compatibility/2006" xmlns:aink="http://schemas.microsoft.com/office/drawing/2016/ink" xmlns:am3d="http://schemas.microsoft.com/office/drawing/2017/model3d" xmlns:o="urn:schemas-microsoft-com:office:office" xmlns:r="http://schemas.openxmlformats.org/officeDocument/2006/relationships" xmlns:m="http://schemas.openxmlformats.org/officeDocument/2006/math" xmlns:v="urn:schemas-microsoft-com:vml" xmlns:wp14="http://schemas.microsoft.com/office/word/2010/wordprocessingDrawing" xmlns:wp="http://schemas.openxmlformats.org/drawingml/2006/wordprocessingDrawing" xmlns:w10="urn:schemas-microsoft-com:office:word" xmlns:w="http://schemas.openxmlformats.org/wordprocessingml/2006/main" xmlns:w14="http://schemas.microsoft.com/office/word/2010/wordml" xmlns:w15="http://schemas.microsoft.com/office/word/2012/wordml" xmlns:w16cex="http://schemas.microsoft.com/office/word/2018/wordml/cex" xmlns:w16cid="http://schemas.microsoft.com/office/word/2016/wordml/cid" xmlns:w16="http://schemas.microsoft.com/office/word/2018/wordml" xmlns:w16se="http://schemas.microsoft.com/office/word/2015/wordml/symex" xmlns:wpg="http://schemas.microsoft.com/office/word/2010/wordprocessingGroup" xmlns:wpi="http://schemas.microsoft.com/office/word/2010/wordprocessingInk" xmlns:wne="http://schemas.microsoft.com/office/word/2006/wordml" xmlns:wps="http://schemas.microsoft.com/office/word/2010/wordprocessingShape" mc:Ignorable="w14 w15 w16se w16cid w16 w16cex wp14">
   <w:body>
     <w:p>
       <w:pPr>
@@ -27,35 +27,36 @@
     <w:p>
       <w:pPr>
         <w:spacing w:after="0"/>
+        <w:rPr>
+          <w:lang w:val="en-US"/>
+        </w:rPr>
       </w:pPr>
       <w:r>
-        <w:t>@</w:t>
+        <w:rPr>
+          <w:lang w:val="en-US"/>
+        </w:rPr>
+        <w:t xml:space="preserve">@prefix </w:t>
       </w:r>
       <w:proofErr w:type="spellStart"/>
       <w:r>
-        <w:t>prefix</w:t>
-      </w:r>
-      <w:proofErr w:type="spellEnd"/>
-      <w:r>
-        <w:t xml:space="preserve"> </w:t>
-      </w:r>
-      <w:proofErr w:type="spellStart"/>
-      <w:r>
+        <w:rPr>
+          <w:lang w:val="en-US"/>
+        </w:rPr>
         <w:t>ada</w:t>
       </w:r>
       <w:proofErr w:type="spellEnd"/>
       <w:r>
-        <w:t>: &lt;</w:t>
+        <w:rPr>
+          <w:lang w:val="en-US"/>
+        </w:rPr>
+        <w:t>: &lt;https://ada</w:t>
       </w:r>
       <w:r>
-        <w:t>https://ada</w:t>
-      </w:r>
-      <w:r>
+        <w:rPr>
+          <w:lang w:val="en-US"/>
+        </w:rPr>
         <w:noBreakHyphen/>
-        <w:t>lodlace.github.io/</w:t>
-      </w:r>
-      <w:r>
-        <w:t>&gt;.</w:t>
+        <w:t>lodlace.github.io/&gt;.</w:t>
       </w:r>
     </w:p>
     <w:p>
@@ -339,10 +340,7 @@
       </w:r>
       <w:proofErr w:type="spellEnd"/>
       <w:r>
-        <w:t>: &lt;</w:t>
-      </w:r>
-      <w:r>
-        <w:t>http://purl.org/</w:t>
+        <w:t>: &lt;http://purl.org/</w:t>
       </w:r>
       <w:proofErr w:type="spellStart"/>
       <w:r>
@@ -920,13 +918,7 @@
               <w:rPr>
                 <w:lang w:val="en-GB"/>
               </w:rPr>
-              <w:t>300015637</w:t>
-            </w:r>
-            <w:r>
-              <w:rPr>
-                <w:lang w:val="en-GB"/>
-              </w:rPr>
-              <w:t xml:space="preserve"> </w:t>
+              <w:t xml:space="preserve">300015637 </w:t>
             </w:r>
             <w:r>
               <w:rPr>
@@ -994,13 +986,7 @@
               <w:rPr>
                 <w:lang w:val="en-GB"/>
               </w:rPr>
-              <w:t>300053363</w:t>
-            </w:r>
-            <w:r>
-              <w:rPr>
-                <w:lang w:val="en-GB"/>
-              </w:rPr>
-              <w:t xml:space="preserve"> </w:t>
+              <w:t xml:space="preserve">300053363 </w:t>
             </w:r>
             <w:r>
               <w:rPr>
@@ -1860,13 +1846,7 @@
               <w:rPr>
                 <w:lang w:val="en-GB"/>
               </w:rPr>
-              <w:t>128325409</w:t>
-            </w:r>
-            <w:r>
-              <w:rPr>
-                <w:lang w:val="en-GB"/>
-              </w:rPr>
-              <w:t xml:space="preserve"> </w:t>
+              <w:t xml:space="preserve">128325409 </w:t>
             </w:r>
             <w:r>
               <w:rPr>
@@ -2023,13 +2003,7 @@
               <w:rPr>
                 <w:lang w:val="en-GB"/>
               </w:rPr>
-              <w:t>ada:production_</w:t>
-            </w:r>
-            <w:r>
-              <w:rPr>
-                <w:lang w:val="en-GB"/>
-              </w:rPr>
-              <w:t>model_analytical_engine</w:t>
+              <w:t>ada:production_model_analytical_engine</w:t>
             </w:r>
             <w:proofErr w:type="spellEnd"/>
           </w:p>
@@ -2446,13 +2420,7 @@
               <w:rPr>
                 <w:lang w:val="en-GB"/>
               </w:rPr>
-              <w:t>300047753</w:t>
-            </w:r>
-            <w:r>
-              <w:rPr>
-                <w:lang w:val="en-GB"/>
-              </w:rPr>
-              <w:t xml:space="preserve"> </w:t>
+              <w:t xml:space="preserve">300047753 </w:t>
             </w:r>
             <w:r>
               <w:rPr>
@@ -2532,13 +2500,7 @@
               <w:rPr>
                 <w:lang w:val="en-GB"/>
               </w:rPr>
-              <w:t>300010900</w:t>
-            </w:r>
-            <w:r>
-              <w:rPr>
-                <w:lang w:val="en-GB"/>
-              </w:rPr>
-              <w:t xml:space="preserve"> </w:t>
+              <w:t xml:space="preserve">300010900 </w:t>
             </w:r>
             <w:r>
               <w:rPr>
@@ -2771,19 +2733,7 @@
               <w:rPr>
                 <w:lang w:val="en-GB"/>
               </w:rPr>
-              <w:t>ada:</w:t>
-            </w:r>
-            <w:r>
-              <w:rPr>
-                <w:lang w:val="en-GB"/>
-              </w:rPr>
-              <w:t>production_</w:t>
-            </w:r>
-            <w:r>
-              <w:rPr>
-                <w:lang w:val="en-GB"/>
-              </w:rPr>
-              <w:t>sketch_analytical_engine</w:t>
+              <w:t>ada:production_sketch_analytical_engine</w:t>
             </w:r>
             <w:proofErr w:type="spellEnd"/>
           </w:p>
@@ -3256,13 +3206,7 @@
               <w:rPr>
                 <w:lang w:val="en-GB"/>
               </w:rPr>
-              <w:t>”</w:t>
-            </w:r>
-            <w:r>
-              <w:rPr>
-                <w:lang w:val="en-GB"/>
-              </w:rPr>
-              <w:t>^^</w:t>
+              <w:t>”^^</w:t>
             </w:r>
             <w:proofErr w:type="spellStart"/>
             <w:r>
@@ -3451,13 +3395,7 @@
               <w:rPr>
                 <w:lang w:val="en-GB"/>
               </w:rPr>
-              <w:t>129445994</w:t>
-            </w:r>
-            <w:r>
-              <w:rPr>
-                <w:lang w:val="en-GB"/>
-              </w:rPr>
-              <w:t xml:space="preserve"> </w:t>
+              <w:t xml:space="preserve">129445994 </w:t>
             </w:r>
             <w:r>
               <w:rPr>
@@ -3785,13 +3723,7 @@
               <w:rPr>
                 <w:lang w:val="en-GB"/>
               </w:rPr>
-              <w:t>121814978</w:t>
-            </w:r>
-            <w:r>
-              <w:rPr>
-                <w:lang w:val="en-GB"/>
-              </w:rPr>
-              <w:t xml:space="preserve"> </w:t>
+              <w:t xml:space="preserve">121814978 </w:t>
             </w:r>
             <w:r>
               <w:rPr>
@@ -3894,16 +3826,8 @@
               <w:rPr>
                 <w:lang w:val="en-GB"/>
               </w:rPr>
-              <w:t>ada:people_</w:t>
-            </w:r>
-            <w:r>
-              <w:rPr>
-                <w:lang w:val="en-GB"/>
-              </w:rPr>
-              <w:t>ada_lovelace</w:t>
-            </w:r>
-            <w:bookmarkStart w:id="0" w:name="_GoBack"/>
-            <w:bookmarkEnd w:id="0"/>
+              <w:t>ada:people_ada_lovelace</w:t>
+            </w:r>
             <w:proofErr w:type="spellEnd"/>
           </w:p>
         </w:tc>
@@ -4874,17 +4798,8 @@
         </w:rPr>
         <w:t xml:space="preserve">Ada’s Letter “Dear Babbage” </w:t>
       </w:r>
-    </w:p>
-    <w:p>
-      <w:pPr>
-        <w:rPr>
-          <w:rFonts w:asciiTheme="majorHAnsi" w:hAnsiTheme="majorHAnsi" w:cstheme="majorHAnsi"/>
-          <w:color w:val="4472C4" w:themeColor="accent1"/>
-          <w:sz w:val="26"/>
-          <w:szCs w:val="26"/>
-          <w:lang w:val="en-GB"/>
-        </w:rPr>
-      </w:pPr>
+      <w:bookmarkStart w:id="0" w:name="_GoBack"/>
+      <w:bookmarkEnd w:id="0"/>
     </w:p>
     <w:tbl>
       <w:tblPr>
@@ -5588,13 +5503,6 @@
         <w:t xml:space="preserve">, Luigi Federico </w:t>
       </w:r>
     </w:p>
-    <w:p>
-      <w:pPr>
-        <w:rPr>
-          <w:lang w:val="en-US"/>
-        </w:rPr>
-      </w:pPr>
-    </w:p>
     <w:tbl>
       <w:tblPr>
         <w:tblStyle w:val="Grigliatabella"/>
@@ -5602,34 +5510,262 @@
         <w:tblLook w:val="04A0" w:firstRow="1" w:lastRow="0" w:firstColumn="1" w:lastColumn="0" w:noHBand="0" w:noVBand="1"/>
       </w:tblPr>
       <w:tblGrid>
-        <w:gridCol w:w="3209"/>
-        <w:gridCol w:w="3209"/>
-        <w:gridCol w:w="3210"/>
+        <w:gridCol w:w="3135"/>
+        <w:gridCol w:w="3573"/>
+        <w:gridCol w:w="2920"/>
       </w:tblGrid>
       <w:tr>
         <w:tc>
           <w:tcPr>
-            <w:tcW w:w="3209" w:type="dxa"/>
-          </w:tcPr>
-          <w:p>
-            <w:pPr>
-              <w:rPr>
-                <w:lang w:val="en-US"/>
-              </w:rPr>
-            </w:pPr>
-            <w:proofErr w:type="spellStart"/>
-            <w:r>
-              <w:rPr>
-                <w:lang w:val="en-US"/>
-              </w:rPr>
-              <w:t>ada:photoMenabrea</w:t>
-            </w:r>
-            <w:proofErr w:type="spellEnd"/>
-          </w:p>
-        </w:tc>
-        <w:tc>
-          <w:tcPr>
-            <w:tcW w:w="3209" w:type="dxa"/>
+            <w:tcW w:w="3135" w:type="dxa"/>
+          </w:tcPr>
+          <w:p>
+            <w:pPr>
+              <w:rPr>
+                <w:lang w:val="en-US"/>
+              </w:rPr>
+            </w:pPr>
+            <w:proofErr w:type="spellStart"/>
+            <w:r>
+              <w:rPr>
+                <w:lang w:val="en-US"/>
+              </w:rPr>
+              <w:t>ada:production_photograph</w:t>
+            </w:r>
+            <w:proofErr w:type="spellEnd"/>
+          </w:p>
+        </w:tc>
+        <w:tc>
+          <w:tcPr>
+            <w:tcW w:w="3573" w:type="dxa"/>
+          </w:tcPr>
+          <w:p>
+            <w:pPr>
+              <w:rPr>
+                <w:lang w:val="en-US"/>
+              </w:rPr>
+            </w:pPr>
+            <w:proofErr w:type="spellStart"/>
+            <w:r>
+              <w:rPr>
+                <w:lang w:val="en-US"/>
+              </w:rPr>
+              <w:t>rdf:type</w:t>
+            </w:r>
+            <w:proofErr w:type="spellEnd"/>
+          </w:p>
+        </w:tc>
+        <w:tc>
+          <w:tcPr>
+            <w:tcW w:w="2920" w:type="dxa"/>
+          </w:tcPr>
+          <w:p>
+            <w:pPr>
+              <w:rPr>
+                <w:lang w:val="en-US"/>
+              </w:rPr>
+            </w:pPr>
+            <w:r>
+              <w:rPr>
+                <w:lang w:val="en-GB"/>
+              </w:rPr>
+              <w:t>crm:E12_Production</w:t>
+            </w:r>
+          </w:p>
+        </w:tc>
+      </w:tr>
+      <w:tr>
+        <w:tc>
+          <w:tcPr>
+            <w:tcW w:w="3135" w:type="dxa"/>
+          </w:tcPr>
+          <w:p>
+            <w:pPr>
+              <w:rPr>
+                <w:lang w:val="en-US"/>
+              </w:rPr>
+            </w:pPr>
+          </w:p>
+        </w:tc>
+        <w:tc>
+          <w:tcPr>
+            <w:tcW w:w="3573" w:type="dxa"/>
+          </w:tcPr>
+          <w:p>
+            <w:pPr>
+              <w:rPr>
+                <w:lang w:val="en-US"/>
+              </w:rPr>
+            </w:pPr>
+            <w:r>
+              <w:rPr>
+                <w:lang w:val="en-GB"/>
+              </w:rPr>
+              <w:t>crm:P108_has_produced</w:t>
+            </w:r>
+          </w:p>
+        </w:tc>
+        <w:tc>
+          <w:tcPr>
+            <w:tcW w:w="2920" w:type="dxa"/>
+          </w:tcPr>
+          <w:p>
+            <w:proofErr w:type="spellStart"/>
+            <w:r>
+              <w:t>ada:photograph</w:t>
+            </w:r>
+            <w:proofErr w:type="spellEnd"/>
+          </w:p>
+        </w:tc>
+      </w:tr>
+      <w:tr>
+        <w:tc>
+          <w:tcPr>
+            <w:tcW w:w="3135" w:type="dxa"/>
+          </w:tcPr>
+          <w:p/>
+        </w:tc>
+        <w:tc>
+          <w:tcPr>
+            <w:tcW w:w="3573" w:type="dxa"/>
+          </w:tcPr>
+          <w:p>
+            <w:pPr>
+              <w:rPr>
+                <w:lang w:val="en-US"/>
+              </w:rPr>
+            </w:pPr>
+            <w:proofErr w:type="spellStart"/>
+            <w:r>
+              <w:rPr>
+                <w:lang w:val="en-US"/>
+              </w:rPr>
+              <w:t>oad:isProducedBy</w:t>
+            </w:r>
+            <w:proofErr w:type="spellEnd"/>
+          </w:p>
+        </w:tc>
+        <w:tc>
+          <w:tcPr>
+            <w:tcW w:w="2920" w:type="dxa"/>
+          </w:tcPr>
+          <w:p>
+            <w:pPr>
+              <w:rPr>
+                <w:lang w:val="en-US"/>
+              </w:rPr>
+            </w:pPr>
+            <w:r>
+              <w:rPr>
+                <w:lang w:val="en-US"/>
+              </w:rPr>
+              <w:t xml:space="preserve">“non </w:t>
+            </w:r>
+            <w:proofErr w:type="spellStart"/>
+            <w:r>
+              <w:rPr>
+                <w:lang w:val="en-US"/>
+              </w:rPr>
+              <w:t>definito</w:t>
+            </w:r>
+            <w:proofErr w:type="spellEnd"/>
+            <w:r>
+              <w:rPr>
+                <w:lang w:val="en-US"/>
+              </w:rPr>
+              <w:t>”</w:t>
+            </w:r>
+          </w:p>
+        </w:tc>
+      </w:tr>
+      <w:tr>
+        <w:tc>
+          <w:tcPr>
+            <w:tcW w:w="3135" w:type="dxa"/>
+          </w:tcPr>
+          <w:p>
+            <w:pPr>
+              <w:rPr>
+                <w:lang w:val="en-US"/>
+              </w:rPr>
+            </w:pPr>
+          </w:p>
+        </w:tc>
+        <w:tc>
+          <w:tcPr>
+            <w:tcW w:w="3573" w:type="dxa"/>
+          </w:tcPr>
+          <w:p>
+            <w:pPr>
+              <w:rPr>
+                <w:lang w:val="en-US"/>
+              </w:rPr>
+            </w:pPr>
+            <w:r>
+              <w:rPr>
+                <w:lang w:val="en-GB"/>
+              </w:rPr>
+              <w:t>crm:P4_has_time-span</w:t>
+            </w:r>
+          </w:p>
+        </w:tc>
+        <w:tc>
+          <w:tcPr>
+            <w:tcW w:w="2920" w:type="dxa"/>
+          </w:tcPr>
+          <w:p>
+            <w:pPr>
+              <w:rPr>
+                <w:lang w:val="en-US"/>
+              </w:rPr>
+            </w:pPr>
+            <w:r>
+              <w:rPr>
+                <w:lang w:val="en-US"/>
+              </w:rPr>
+              <w:t xml:space="preserve">“non </w:t>
+            </w:r>
+            <w:proofErr w:type="spellStart"/>
+            <w:r>
+              <w:rPr>
+                <w:lang w:val="en-US"/>
+              </w:rPr>
+              <w:t>definito</w:t>
+            </w:r>
+            <w:proofErr w:type="spellEnd"/>
+            <w:r>
+              <w:rPr>
+                <w:lang w:val="en-US"/>
+              </w:rPr>
+              <w:t>”</w:t>
+            </w:r>
+          </w:p>
+        </w:tc>
+      </w:tr>
+      <w:tr>
+        <w:tc>
+          <w:tcPr>
+            <w:tcW w:w="3135" w:type="dxa"/>
+          </w:tcPr>
+          <w:p>
+            <w:pPr>
+              <w:rPr>
+                <w:lang w:val="en-US"/>
+              </w:rPr>
+            </w:pPr>
+            <w:proofErr w:type="spellStart"/>
+            <w:r>
+              <w:rPr>
+                <w:lang w:val="en-US"/>
+              </w:rPr>
+              <w:t>ada:photograph</w:t>
+            </w:r>
+            <w:proofErr w:type="spellEnd"/>
+          </w:p>
+        </w:tc>
+        <w:tc>
+          <w:tcPr>
+            <w:tcW w:w="3573" w:type="dxa"/>
           </w:tcPr>
           <w:p>
             <w:pPr>
@@ -5649,256 +5785,31 @@
         </w:tc>
         <w:tc>
           <w:tcPr>
-            <w:tcW w:w="3210" w:type="dxa"/>
-          </w:tcPr>
-          <w:p>
-            <w:pPr>
-              <w:rPr>
-                <w:lang w:val="en-US"/>
-              </w:rPr>
-            </w:pPr>
-            <w:r>
-              <w:rPr>
-                <w:lang w:val="en-US"/>
-              </w:rPr>
-              <w:t>“</w:t>
-            </w:r>
-            <w:proofErr w:type="spellStart"/>
-            <w:r>
-              <w:rPr>
-                <w:lang w:val="en-US"/>
-              </w:rPr>
-              <w:t>Menabrea</w:t>
-            </w:r>
-            <w:proofErr w:type="spellEnd"/>
-            <w:r>
-              <w:rPr>
-                <w:lang w:val="en-US"/>
-              </w:rPr>
-              <w:t xml:space="preserve"> Luigi Federico”</w:t>
-            </w:r>
-          </w:p>
-        </w:tc>
-      </w:tr>
-      <w:tr>
-        <w:tc>
-          <w:tcPr>
-            <w:tcW w:w="3209" w:type="dxa"/>
-          </w:tcPr>
-          <w:p>
-            <w:pPr>
-              <w:rPr>
-                <w:lang w:val="en-US"/>
-              </w:rPr>
-            </w:pPr>
-          </w:p>
-        </w:tc>
-        <w:tc>
-          <w:tcPr>
-            <w:tcW w:w="3209" w:type="dxa"/>
-          </w:tcPr>
-          <w:p>
-            <w:pPr>
-              <w:rPr>
-                <w:lang w:val="en-US"/>
-              </w:rPr>
-            </w:pPr>
-            <w:proofErr w:type="spellStart"/>
-            <w:r>
-              <w:rPr>
-                <w:lang w:val="en-US"/>
-              </w:rPr>
-              <w:t>oad:isProducedBy</w:t>
-            </w:r>
-            <w:proofErr w:type="spellEnd"/>
-          </w:p>
-        </w:tc>
-        <w:tc>
-          <w:tcPr>
-            <w:tcW w:w="3210" w:type="dxa"/>
-          </w:tcPr>
-          <w:p>
-            <w:pPr>
-              <w:rPr>
-                <w:lang w:val="en-US"/>
-              </w:rPr>
-            </w:pPr>
-            <w:r>
-              <w:rPr>
-                <w:lang w:val="en-US"/>
-              </w:rPr>
-              <w:t>-</w:t>
-            </w:r>
-          </w:p>
-        </w:tc>
-      </w:tr>
-      <w:tr>
-        <w:tc>
-          <w:tcPr>
-            <w:tcW w:w="3209" w:type="dxa"/>
-          </w:tcPr>
-          <w:p>
-            <w:pPr>
-              <w:rPr>
-                <w:lang w:val="en-US"/>
-              </w:rPr>
-            </w:pPr>
-          </w:p>
-        </w:tc>
-        <w:tc>
-          <w:tcPr>
-            <w:tcW w:w="3209" w:type="dxa"/>
-          </w:tcPr>
-          <w:p>
-            <w:pPr>
-              <w:rPr>
-                <w:lang w:val="en-US"/>
-              </w:rPr>
-            </w:pPr>
-            <w:proofErr w:type="spellStart"/>
-            <w:r>
-              <w:rPr>
-                <w:lang w:val="en-US"/>
-              </w:rPr>
-              <w:t>oad:date</w:t>
-            </w:r>
-            <w:proofErr w:type="spellEnd"/>
-          </w:p>
-        </w:tc>
-        <w:tc>
-          <w:tcPr>
-            <w:tcW w:w="3210" w:type="dxa"/>
-          </w:tcPr>
-          <w:p>
-            <w:pPr>
-              <w:rPr>
-                <w:lang w:val="en-US"/>
-              </w:rPr>
-            </w:pPr>
-            <w:r>
-              <w:rPr>
-                <w:lang w:val="en-US"/>
-              </w:rPr>
-              <w:t>1875-1900</w:t>
-            </w:r>
-          </w:p>
-        </w:tc>
-      </w:tr>
-      <w:tr>
-        <w:tc>
-          <w:tcPr>
-            <w:tcW w:w="3209" w:type="dxa"/>
-          </w:tcPr>
-          <w:p>
-            <w:pPr>
-              <w:rPr>
-                <w:lang w:val="en-US"/>
-              </w:rPr>
-            </w:pPr>
-          </w:p>
-        </w:tc>
-        <w:tc>
-          <w:tcPr>
-            <w:tcW w:w="3209" w:type="dxa"/>
-          </w:tcPr>
-          <w:p>
-            <w:pPr>
-              <w:rPr>
-                <w:lang w:val="en-US"/>
-              </w:rPr>
-            </w:pPr>
-            <w:proofErr w:type="spellStart"/>
-            <w:r>
-              <w:rPr>
-                <w:lang w:val="en-US"/>
-              </w:rPr>
-              <w:t>dc:type</w:t>
-            </w:r>
-            <w:proofErr w:type="spellEnd"/>
-          </w:p>
-        </w:tc>
-        <w:tc>
-          <w:tcPr>
-            <w:tcW w:w="3210" w:type="dxa"/>
-          </w:tcPr>
-          <w:p>
-            <w:pPr>
-              <w:rPr>
-                <w:lang w:val="en-US"/>
-              </w:rPr>
-            </w:pPr>
-            <w:r>
-              <w:rPr>
-                <w:lang w:val="en-US"/>
-              </w:rPr>
-              <w:t>Image</w:t>
-            </w:r>
-          </w:p>
-        </w:tc>
-      </w:tr>
-      <w:tr>
-        <w:tc>
-          <w:tcPr>
-            <w:tcW w:w="3209" w:type="dxa"/>
-          </w:tcPr>
-          <w:p>
-            <w:pPr>
-              <w:rPr>
-                <w:lang w:val="en-US"/>
-              </w:rPr>
-            </w:pPr>
-          </w:p>
-        </w:tc>
-        <w:tc>
-          <w:tcPr>
-            <w:tcW w:w="3209" w:type="dxa"/>
-          </w:tcPr>
-          <w:p>
-            <w:pPr>
-              <w:rPr>
-                <w:lang w:val="en-US"/>
-              </w:rPr>
-            </w:pPr>
-            <w:proofErr w:type="spellStart"/>
-            <w:r>
-              <w:rPr>
-                <w:lang w:val="en-US"/>
-              </w:rPr>
-              <w:t>dc:source</w:t>
-            </w:r>
-            <w:proofErr w:type="spellEnd"/>
-          </w:p>
-        </w:tc>
-        <w:tc>
-          <w:tcPr>
-            <w:tcW w:w="3210" w:type="dxa"/>
-          </w:tcPr>
-          <w:p>
-            <w:pPr>
-              <w:jc w:val="both"/>
-              <w:rPr>
-                <w:lang w:val="en-US"/>
-              </w:rPr>
-            </w:pPr>
-          </w:p>
-        </w:tc>
-      </w:tr>
-      <w:tr>
-        <w:tc>
-          <w:tcPr>
-            <w:tcW w:w="3209" w:type="dxa"/>
-          </w:tcPr>
-          <w:p>
-            <w:pPr>
-              <w:rPr>
-                <w:lang w:val="en-US"/>
-              </w:rPr>
-            </w:pPr>
-          </w:p>
-        </w:tc>
-        <w:tc>
-          <w:tcPr>
-            <w:tcW w:w="3209" w:type="dxa"/>
+            <w:tcW w:w="2920" w:type="dxa"/>
+          </w:tcPr>
+          <w:p>
+            <w:r>
+              <w:t>“Menabrea Luigi Federico”</w:t>
+            </w:r>
+          </w:p>
+        </w:tc>
+      </w:tr>
+      <w:tr>
+        <w:tc>
+          <w:tcPr>
+            <w:tcW w:w="3135" w:type="dxa"/>
+          </w:tcPr>
+          <w:p>
+            <w:pPr>
+              <w:rPr>
+                <w:lang w:val="en-US"/>
+              </w:rPr>
+            </w:pPr>
+          </w:p>
+        </w:tc>
+        <w:tc>
+          <w:tcPr>
+            <w:tcW w:w="3573" w:type="dxa"/>
           </w:tcPr>
           <w:p>
             <w:pPr>
@@ -5918,53 +5829,33 @@
         </w:tc>
         <w:tc>
           <w:tcPr>
-            <w:tcW w:w="3210" w:type="dxa"/>
-          </w:tcPr>
-          <w:p>
-            <w:pPr>
-              <w:rPr>
-                <w:lang w:val="en-US"/>
-              </w:rPr>
-            </w:pPr>
-            <w:r>
-              <w:rPr>
-                <w:lang w:val="en-US"/>
-              </w:rPr>
-              <w:t xml:space="preserve">“Album </w:t>
-            </w:r>
-            <w:proofErr w:type="spellStart"/>
-            <w:r>
-              <w:rPr>
-                <w:lang w:val="en-US"/>
-              </w:rPr>
-              <w:t>Fotografico</w:t>
-            </w:r>
-            <w:proofErr w:type="spellEnd"/>
-            <w:r>
-              <w:rPr>
-                <w:lang w:val="en-US"/>
-              </w:rPr>
-              <w:t xml:space="preserve"> XIX 3° Quarto”</w:t>
-            </w:r>
-          </w:p>
-        </w:tc>
-      </w:tr>
-      <w:tr>
-        <w:tc>
-          <w:tcPr>
-            <w:tcW w:w="3209" w:type="dxa"/>
-          </w:tcPr>
-          <w:p>
-            <w:pPr>
-              <w:rPr>
-                <w:lang w:val="en-US"/>
-              </w:rPr>
-            </w:pPr>
-          </w:p>
-        </w:tc>
-        <w:tc>
-          <w:tcPr>
-            <w:tcW w:w="3209" w:type="dxa"/>
+            <w:tcW w:w="2920" w:type="dxa"/>
+          </w:tcPr>
+          <w:p>
+            <w:r>
+              <w:t>“Album Fotografico XIX 3° Quarto” #</w:t>
+            </w:r>
+            <w:proofErr w:type="spellStart"/>
+            <w:r>
+              <w:t>l</w:t>
+            </w:r>
+            <w:r>
+              <w:t>iteral</w:t>
+            </w:r>
+            <w:proofErr w:type="spellEnd"/>
+          </w:p>
+        </w:tc>
+      </w:tr>
+      <w:tr>
+        <w:tc>
+          <w:tcPr>
+            <w:tcW w:w="3135" w:type="dxa"/>
+          </w:tcPr>
+          <w:p/>
+        </w:tc>
+        <w:tc>
+          <w:tcPr>
+            <w:tcW w:w="3573" w:type="dxa"/>
           </w:tcPr>
           <w:p>
             <w:pPr>
@@ -5984,72 +5875,169 @@
         </w:tc>
         <w:tc>
           <w:tcPr>
-            <w:tcW w:w="3210" w:type="dxa"/>
-          </w:tcPr>
-          <w:p>
-            <w:r>
-              <w:t>“</w:t>
+            <w:tcW w:w="2920" w:type="dxa"/>
+          </w:tcPr>
+          <w:p>
+            <w:pPr>
+              <w:spacing w:after="150"/>
+              <w:ind w:left="75"/>
+              <w:textAlignment w:val="baseline"/>
+              <w:outlineLvl w:val="0"/>
+              <w:rPr>
+                <w:rFonts w:ascii="Arial Unicode MS" w:eastAsia="Times New Roman" w:hAnsi="Arial Unicode MS" w:cs="Times New Roman"/>
+                <w:color w:val="000000"/>
+                <w:kern w:val="36"/>
+                <w:sz w:val="20"/>
+                <w:szCs w:val="20"/>
+                <w:lang w:eastAsia="it-IT"/>
+              </w:rPr>
+            </w:pPr>
+            <w:r>
+              <w:rPr>
+                <w:rFonts w:ascii="Arial Unicode MS" w:eastAsia="Times New Roman" w:hAnsi="Arial Unicode MS" w:cs="Times New Roman"/>
+                <w:color w:val="000000"/>
+                <w:kern w:val="36"/>
+                <w:sz w:val="20"/>
+                <w:szCs w:val="20"/>
+                <w:lang w:eastAsia="it-IT"/>
+              </w:rPr>
+              <w:t>viaf:</w:t>
+            </w:r>
+            <w:r>
+              <w:rPr>
+                <w:rFonts w:ascii="Arial Unicode MS" w:eastAsia="Times New Roman" w:hAnsi="Arial Unicode MS" w:cs="Times New Roman"/>
+                <w:color w:val="000000"/>
+                <w:kern w:val="36"/>
+                <w:sz w:val="20"/>
+                <w:szCs w:val="20"/>
+                <w:lang w:eastAsia="it-IT"/>
+              </w:rPr>
+              <w:t>134803317</w:t>
+            </w:r>
+            <w:r>
+              <w:rPr>
+                <w:rFonts w:ascii="Arial Unicode MS" w:eastAsia="Times New Roman" w:hAnsi="Arial Unicode MS" w:cs="Times New Roman"/>
+                <w:color w:val="000000"/>
+                <w:kern w:val="36"/>
+                <w:sz w:val="20"/>
+                <w:szCs w:val="20"/>
+                <w:lang w:eastAsia="it-IT"/>
+              </w:rPr>
+              <w:t xml:space="preserve"> #</w:t>
             </w:r>
             <w:r>
               <w:t>Istituto per la Storia del Risorgimento Italian</w:t>
             </w:r>
             <w:r>
-              <w:t>o”</w:t>
-            </w:r>
-          </w:p>
-        </w:tc>
-      </w:tr>
-      <w:tr>
-        <w:tc>
-          <w:tcPr>
-            <w:tcW w:w="3209" w:type="dxa"/>
+              <w:t>o</w:t>
+            </w:r>
+          </w:p>
+        </w:tc>
+      </w:tr>
+      <w:tr>
+        <w:tc>
+          <w:tcPr>
+            <w:tcW w:w="3135" w:type="dxa"/>
           </w:tcPr>
           <w:p/>
         </w:tc>
         <w:tc>
           <w:tcPr>
-            <w:tcW w:w="3209" w:type="dxa"/>
-          </w:tcPr>
-          <w:p>
-            <w:pPr>
-              <w:rPr>
-                <w:lang w:val="en-US"/>
-              </w:rPr>
-            </w:pPr>
-            <w:proofErr w:type="spellStart"/>
-            <w:r>
-              <w:rPr>
-                <w:lang w:val="en-US"/>
-              </w:rPr>
-              <w:t>Oad:scopeAndContent</w:t>
-            </w:r>
-            <w:proofErr w:type="spellEnd"/>
-          </w:p>
-        </w:tc>
-        <w:tc>
-          <w:tcPr>
-            <w:tcW w:w="3210" w:type="dxa"/>
-          </w:tcPr>
-          <w:p>
-            <w:r>
-              <w:t>“Ritratto di Luigi Federico M</w:t>
-            </w:r>
-            <w:r>
-              <w:t>enabrea”</w:t>
-            </w:r>
-          </w:p>
-        </w:tc>
-      </w:tr>
-      <w:tr>
-        <w:tc>
-          <w:tcPr>
-            <w:tcW w:w="3209" w:type="dxa"/>
+            <w:tcW w:w="3573" w:type="dxa"/>
+          </w:tcPr>
+          <w:p>
+            <w:pPr>
+              <w:rPr>
+                <w:lang w:val="en-US"/>
+              </w:rPr>
+            </w:pPr>
+            <w:proofErr w:type="spellStart"/>
+            <w:r>
+              <w:rPr>
+                <w:lang w:val="en-US"/>
+              </w:rPr>
+              <w:t>oad:hasExtentType</w:t>
+            </w:r>
+            <w:proofErr w:type="spellEnd"/>
+          </w:p>
+        </w:tc>
+        <w:tc>
+          <w:tcPr>
+            <w:tcW w:w="2920" w:type="dxa"/>
+          </w:tcPr>
+          <w:p>
+            <w:proofErr w:type="spellStart"/>
+            <w:r>
+              <w:t>aat</w:t>
+            </w:r>
+            <w:proofErr w:type="spellEnd"/>
+            <w:r>
+              <w:t>/300128347</w:t>
+            </w:r>
+            <w:r>
+              <w:t xml:space="preserve"> #</w:t>
+            </w:r>
+            <w:proofErr w:type="spellStart"/>
+            <w:r>
+              <w:t>photography</w:t>
+            </w:r>
+            <w:proofErr w:type="spellEnd"/>
+          </w:p>
+        </w:tc>
+      </w:tr>
+      <w:tr>
+        <w:tc>
+          <w:tcPr>
+            <w:tcW w:w="3135" w:type="dxa"/>
           </w:tcPr>
           <w:p/>
         </w:tc>
         <w:tc>
           <w:tcPr>
-            <w:tcW w:w="3209" w:type="dxa"/>
+            <w:tcW w:w="3573" w:type="dxa"/>
+          </w:tcPr>
+          <w:p>
+            <w:pPr>
+              <w:rPr>
+                <w:lang w:val="en-US"/>
+              </w:rPr>
+            </w:pPr>
+            <w:proofErr w:type="spellStart"/>
+            <w:r>
+              <w:rPr>
+                <w:lang w:val="en-US"/>
+              </w:rPr>
+              <w:t>oad:scopeAndContent</w:t>
+            </w:r>
+            <w:proofErr w:type="spellEnd"/>
+          </w:p>
+        </w:tc>
+        <w:tc>
+          <w:tcPr>
+            <w:tcW w:w="2920" w:type="dxa"/>
+          </w:tcPr>
+          <w:p>
+            <w:proofErr w:type="spellStart"/>
+            <w:r>
+              <w:t>ada:photograph</w:t>
+            </w:r>
+            <w:proofErr w:type="spellEnd"/>
+            <w:r>
+              <w:t xml:space="preserve"> </w:t>
+            </w:r>
+          </w:p>
+        </w:tc>
+      </w:tr>
+      <w:tr>
+        <w:tc>
+          <w:tcPr>
+            <w:tcW w:w="3135" w:type="dxa"/>
+          </w:tcPr>
+          <w:p/>
+        </w:tc>
+        <w:tc>
+          <w:tcPr>
+            <w:tcW w:w="3573" w:type="dxa"/>
           </w:tcPr>
           <w:p>
             <w:pPr>
@@ -6069,51 +6057,27 @@
         </w:tc>
         <w:tc>
           <w:tcPr>
-            <w:tcW w:w="3210" w:type="dxa"/>
-          </w:tcPr>
-          <w:p>
-            <w:pPr>
-              <w:rPr>
-                <w:lang w:val="en-US"/>
-              </w:rPr>
-            </w:pPr>
-            <w:r>
-              <w:rPr>
-                <w:lang w:val="en-US"/>
-              </w:rPr>
-              <w:t>“</w:t>
-            </w:r>
-            <w:proofErr w:type="spellStart"/>
-            <w:r>
-              <w:rPr>
-                <w:lang w:val="en-US"/>
-              </w:rPr>
-              <w:t>Menabrea</w:t>
-            </w:r>
-            <w:proofErr w:type="spellEnd"/>
-            <w:r>
-              <w:rPr>
-                <w:lang w:val="en-US"/>
-              </w:rPr>
-              <w:t>, Luigi Federico, 1809-1896</w:t>
-            </w:r>
-            <w:r>
-              <w:rPr>
-                <w:lang w:val="en-US"/>
-              </w:rPr>
-              <w:t>”</w:t>
+            <w:tcW w:w="2920" w:type="dxa"/>
+          </w:tcPr>
+          <w:p>
+            <w:proofErr w:type="spellStart"/>
+            <w:r>
+              <w:t>ada:people_</w:t>
+            </w:r>
+            <w:r>
+              <w:t>menabrea</w:t>
+            </w:r>
+            <w:proofErr w:type="spellEnd"/>
+            <w:r>
+              <w:t xml:space="preserve"> </w:t>
             </w:r>
           </w:p>
         </w:tc>
       </w:tr>
     </w:tbl>
-    <w:p>
-      <w:pPr>
-        <w:rPr>
-          <w:lang w:val="en-US"/>
-        </w:rPr>
-      </w:pPr>
-    </w:p>
+    <w:p/>
+    <w:p/>
+    <w:p/>
     <w:p>
       <w:pPr>
         <w:pStyle w:val="Titolo2"/>
@@ -6129,6 +6093,579 @@
         <w:t>Ada’s Doodle</w:t>
       </w:r>
     </w:p>
+    <w:tbl>
+      <w:tblPr>
+        <w:tblStyle w:val="Grigliatabella"/>
+        <w:tblW w:w="0" w:type="auto"/>
+        <w:tblLook w:val="04A0" w:firstRow="1" w:lastRow="0" w:firstColumn="1" w:lastColumn="0" w:noHBand="0" w:noVBand="1"/>
+      </w:tblPr>
+      <w:tblGrid>
+        <w:gridCol w:w="3135"/>
+        <w:gridCol w:w="3573"/>
+        <w:gridCol w:w="2920"/>
+      </w:tblGrid>
+      <w:tr>
+        <w:tc>
+          <w:tcPr>
+            <w:tcW w:w="3135" w:type="dxa"/>
+          </w:tcPr>
+          <w:p>
+            <w:pPr>
+              <w:rPr>
+                <w:lang w:val="en-US"/>
+              </w:rPr>
+            </w:pPr>
+            <w:proofErr w:type="spellStart"/>
+            <w:r>
+              <w:rPr>
+                <w:lang w:val="en-US"/>
+              </w:rPr>
+              <w:t>ada:production_</w:t>
+            </w:r>
+            <w:r>
+              <w:rPr>
+                <w:lang w:val="en-US"/>
+              </w:rPr>
+              <w:t>doodle</w:t>
+            </w:r>
+            <w:proofErr w:type="spellEnd"/>
+          </w:p>
+        </w:tc>
+        <w:tc>
+          <w:tcPr>
+            <w:tcW w:w="3573" w:type="dxa"/>
+          </w:tcPr>
+          <w:p>
+            <w:pPr>
+              <w:rPr>
+                <w:lang w:val="en-US"/>
+              </w:rPr>
+            </w:pPr>
+            <w:proofErr w:type="spellStart"/>
+            <w:r>
+              <w:rPr>
+                <w:lang w:val="en-US"/>
+              </w:rPr>
+              <w:t>rdf:type</w:t>
+            </w:r>
+            <w:proofErr w:type="spellEnd"/>
+          </w:p>
+        </w:tc>
+        <w:tc>
+          <w:tcPr>
+            <w:tcW w:w="2920" w:type="dxa"/>
+          </w:tcPr>
+          <w:p>
+            <w:pPr>
+              <w:rPr>
+                <w:lang w:val="en-US"/>
+              </w:rPr>
+            </w:pPr>
+            <w:r>
+              <w:rPr>
+                <w:lang w:val="en-GB"/>
+              </w:rPr>
+              <w:t>crm:E12_Production</w:t>
+            </w:r>
+          </w:p>
+        </w:tc>
+      </w:tr>
+      <w:tr>
+        <w:tc>
+          <w:tcPr>
+            <w:tcW w:w="3135" w:type="dxa"/>
+          </w:tcPr>
+          <w:p>
+            <w:pPr>
+              <w:rPr>
+                <w:lang w:val="en-US"/>
+              </w:rPr>
+            </w:pPr>
+          </w:p>
+        </w:tc>
+        <w:tc>
+          <w:tcPr>
+            <w:tcW w:w="3573" w:type="dxa"/>
+          </w:tcPr>
+          <w:p>
+            <w:pPr>
+              <w:rPr>
+                <w:lang w:val="en-US"/>
+              </w:rPr>
+            </w:pPr>
+            <w:r>
+              <w:rPr>
+                <w:lang w:val="en-GB"/>
+              </w:rPr>
+              <w:t>crm:P108_has_produced</w:t>
+            </w:r>
+          </w:p>
+        </w:tc>
+        <w:tc>
+          <w:tcPr>
+            <w:tcW w:w="2920" w:type="dxa"/>
+          </w:tcPr>
+          <w:p>
+            <w:pPr>
+              <w:rPr>
+                <w:lang w:val="en-GB"/>
+              </w:rPr>
+            </w:pPr>
+            <w:proofErr w:type="spellStart"/>
+            <w:r>
+              <w:rPr>
+                <w:lang w:val="en-GB"/>
+              </w:rPr>
+              <w:t>ada:doodle</w:t>
+            </w:r>
+            <w:proofErr w:type="spellEnd"/>
+          </w:p>
+        </w:tc>
+      </w:tr>
+      <w:tr>
+        <w:tc>
+          <w:tcPr>
+            <w:tcW w:w="3135" w:type="dxa"/>
+          </w:tcPr>
+          <w:p>
+            <w:pPr>
+              <w:rPr>
+                <w:lang w:val="en-US"/>
+              </w:rPr>
+            </w:pPr>
+          </w:p>
+        </w:tc>
+        <w:tc>
+          <w:tcPr>
+            <w:tcW w:w="3573" w:type="dxa"/>
+          </w:tcPr>
+          <w:p>
+            <w:pPr>
+              <w:rPr>
+                <w:lang w:val="en-US"/>
+              </w:rPr>
+            </w:pPr>
+            <w:proofErr w:type="spellStart"/>
+            <w:r>
+              <w:rPr>
+                <w:lang w:val="en-US"/>
+              </w:rPr>
+              <w:t>oad:isProducedBy</w:t>
+            </w:r>
+            <w:proofErr w:type="spellEnd"/>
+          </w:p>
+        </w:tc>
+        <w:tc>
+          <w:tcPr>
+            <w:tcW w:w="2920" w:type="dxa"/>
+          </w:tcPr>
+          <w:p>
+            <w:pPr>
+              <w:rPr>
+                <w:lang w:val="en-US"/>
+              </w:rPr>
+            </w:pPr>
+            <w:r>
+              <w:rPr>
+                <w:lang w:val="en-US"/>
+              </w:rPr>
+              <w:t xml:space="preserve">“Ida Mayer” </w:t>
+            </w:r>
+          </w:p>
+        </w:tc>
+      </w:tr>
+      <w:tr>
+        <w:tc>
+          <w:tcPr>
+            <w:tcW w:w="3135" w:type="dxa"/>
+          </w:tcPr>
+          <w:p>
+            <w:pPr>
+              <w:rPr>
+                <w:lang w:val="en-US"/>
+              </w:rPr>
+            </w:pPr>
+          </w:p>
+        </w:tc>
+        <w:tc>
+          <w:tcPr>
+            <w:tcW w:w="3573" w:type="dxa"/>
+          </w:tcPr>
+          <w:p>
+            <w:pPr>
+              <w:rPr>
+                <w:lang w:val="en-US"/>
+              </w:rPr>
+            </w:pPr>
+            <w:r>
+              <w:rPr>
+                <w:lang w:val="en-GB"/>
+              </w:rPr>
+              <w:t>crm:P4_has_time-span</w:t>
+            </w:r>
+          </w:p>
+        </w:tc>
+        <w:tc>
+          <w:tcPr>
+            <w:tcW w:w="2920" w:type="dxa"/>
+          </w:tcPr>
+          <w:p>
+            <w:pPr>
+              <w:rPr>
+                <w:lang w:val="en-US"/>
+              </w:rPr>
+            </w:pPr>
+            <w:r>
+              <w:rPr>
+                <w:lang w:val="en-US"/>
+              </w:rPr>
+              <w:t>“2012</w:t>
+            </w:r>
+            <w:r>
+              <w:rPr>
+                <w:lang w:val="en-GB"/>
+              </w:rPr>
+              <w:t>”^^</w:t>
+            </w:r>
+            <w:proofErr w:type="spellStart"/>
+            <w:r>
+              <w:rPr>
+                <w:lang w:val="en-GB"/>
+              </w:rPr>
+              <w:t>xsd:gYear</w:t>
+            </w:r>
+            <w:proofErr w:type="spellEnd"/>
+          </w:p>
+        </w:tc>
+      </w:tr>
+      <w:tr>
+        <w:tc>
+          <w:tcPr>
+            <w:tcW w:w="3135" w:type="dxa"/>
+          </w:tcPr>
+          <w:p>
+            <w:pPr>
+              <w:rPr>
+                <w:lang w:val="en-US"/>
+              </w:rPr>
+            </w:pPr>
+            <w:proofErr w:type="spellStart"/>
+            <w:r>
+              <w:t>ada:doodle</w:t>
+            </w:r>
+            <w:proofErr w:type="spellEnd"/>
+          </w:p>
+        </w:tc>
+        <w:tc>
+          <w:tcPr>
+            <w:tcW w:w="3573" w:type="dxa"/>
+          </w:tcPr>
+          <w:p>
+            <w:pPr>
+              <w:rPr>
+                <w:lang w:val="en-GB"/>
+              </w:rPr>
+            </w:pPr>
+            <w:proofErr w:type="spellStart"/>
+            <w:r>
+              <w:rPr>
+                <w:lang w:val="en-GB"/>
+              </w:rPr>
+              <w:t>oad:title</w:t>
+            </w:r>
+            <w:proofErr w:type="spellEnd"/>
+          </w:p>
+        </w:tc>
+        <w:tc>
+          <w:tcPr>
+            <w:tcW w:w="2920" w:type="dxa"/>
+          </w:tcPr>
+          <w:p>
+            <w:pPr>
+              <w:rPr>
+                <w:lang w:val="en-US"/>
+              </w:rPr>
+            </w:pPr>
+            <w:r>
+              <w:rPr>
+                <w:lang w:val="en-US"/>
+              </w:rPr>
+              <w:t>“</w:t>
+            </w:r>
+            <w:r>
+              <w:rPr>
+                <w:lang w:val="en-US"/>
+              </w:rPr>
+              <w:t>Ada Lovelace</w:t>
+            </w:r>
+            <w:r>
+              <w:rPr>
+                <w:lang w:val="en-US"/>
+              </w:rPr>
+              <w:t>’</w:t>
+            </w:r>
+            <w:r>
+              <w:rPr>
+                <w:lang w:val="en-US"/>
+              </w:rPr>
+              <w:t>s 197th Birthday</w:t>
+            </w:r>
+            <w:r>
+              <w:rPr>
+                <w:lang w:val="en-US"/>
+              </w:rPr>
+              <w:t>”</w:t>
+            </w:r>
+          </w:p>
+        </w:tc>
+      </w:tr>
+      <w:tr>
+        <w:tc>
+          <w:tcPr>
+            <w:tcW w:w="3135" w:type="dxa"/>
+          </w:tcPr>
+          <w:p>
+            <w:pPr>
+              <w:rPr>
+                <w:lang w:val="en-US"/>
+              </w:rPr>
+            </w:pPr>
+          </w:p>
+        </w:tc>
+        <w:tc>
+          <w:tcPr>
+            <w:tcW w:w="3573" w:type="dxa"/>
+          </w:tcPr>
+          <w:p>
+            <w:pPr>
+              <w:rPr>
+                <w:lang w:val="en-US"/>
+              </w:rPr>
+            </w:pPr>
+            <w:proofErr w:type="spellStart"/>
+            <w:r>
+              <w:rPr>
+                <w:lang w:val="en-US"/>
+              </w:rPr>
+              <w:t>oad:isEntryOf</w:t>
+            </w:r>
+            <w:proofErr w:type="spellEnd"/>
+          </w:p>
+        </w:tc>
+        <w:tc>
+          <w:tcPr>
+            <w:tcW w:w="2920" w:type="dxa"/>
+          </w:tcPr>
+          <w:p>
+            <w:pPr>
+              <w:spacing w:after="150"/>
+              <w:ind w:left="75"/>
+              <w:textAlignment w:val="baseline"/>
+              <w:outlineLvl w:val="0"/>
+              <w:rPr>
+                <w:rFonts w:ascii="Arial Unicode MS" w:eastAsia="Times New Roman" w:hAnsi="Arial Unicode MS" w:cs="Times New Roman"/>
+                <w:color w:val="000000"/>
+                <w:kern w:val="36"/>
+                <w:sz w:val="20"/>
+                <w:szCs w:val="20"/>
+                <w:lang w:eastAsia="it-IT"/>
+              </w:rPr>
+            </w:pPr>
+            <w:proofErr w:type="spellStart"/>
+            <w:r>
+              <w:rPr>
+                <w:rFonts w:ascii="Arial Unicode MS" w:eastAsia="Times New Roman" w:hAnsi="Arial Unicode MS" w:cs="Times New Roman"/>
+                <w:color w:val="000000"/>
+                <w:kern w:val="36"/>
+                <w:sz w:val="20"/>
+                <w:szCs w:val="20"/>
+                <w:lang w:eastAsia="it-IT"/>
+              </w:rPr>
+              <w:t>viaf</w:t>
+            </w:r>
+            <w:proofErr w:type="spellEnd"/>
+            <w:r>
+              <w:rPr>
+                <w:rFonts w:ascii="Arial Unicode MS" w:eastAsia="Times New Roman" w:hAnsi="Arial Unicode MS" w:cs="Times New Roman"/>
+                <w:color w:val="000000"/>
+                <w:kern w:val="36"/>
+                <w:sz w:val="20"/>
+                <w:szCs w:val="20"/>
+                <w:lang w:eastAsia="it-IT"/>
+              </w:rPr>
+              <w:t>:</w:t>
+            </w:r>
+            <w:r>
+              <w:t xml:space="preserve"> </w:t>
+            </w:r>
+            <w:r>
+              <w:rPr>
+                <w:rFonts w:ascii="Arial Unicode MS" w:eastAsia="Times New Roman" w:hAnsi="Arial Unicode MS" w:cs="Times New Roman"/>
+                <w:color w:val="000000"/>
+                <w:kern w:val="36"/>
+                <w:sz w:val="20"/>
+                <w:szCs w:val="20"/>
+                <w:lang w:eastAsia="it-IT"/>
+              </w:rPr>
+              <w:t>124291214</w:t>
+            </w:r>
+            <w:r>
+              <w:rPr>
+                <w:rFonts w:ascii="Arial Unicode MS" w:eastAsia="Times New Roman" w:hAnsi="Arial Unicode MS" w:cs="Times New Roman"/>
+                <w:color w:val="000000"/>
+                <w:kern w:val="36"/>
+                <w:sz w:val="20"/>
+                <w:szCs w:val="20"/>
+                <w:lang w:eastAsia="it-IT"/>
+              </w:rPr>
+              <w:t xml:space="preserve"> #Google </w:t>
+            </w:r>
+          </w:p>
+        </w:tc>
+      </w:tr>
+      <w:tr>
+        <w:tc>
+          <w:tcPr>
+            <w:tcW w:w="3135" w:type="dxa"/>
+          </w:tcPr>
+          <w:p/>
+        </w:tc>
+        <w:tc>
+          <w:tcPr>
+            <w:tcW w:w="3573" w:type="dxa"/>
+          </w:tcPr>
+          <w:p>
+            <w:pPr>
+              <w:rPr>
+                <w:lang w:val="en-US"/>
+              </w:rPr>
+            </w:pPr>
+            <w:proofErr w:type="spellStart"/>
+            <w:r>
+              <w:rPr>
+                <w:lang w:val="en-US"/>
+              </w:rPr>
+              <w:t>oad:hasExtentType</w:t>
+            </w:r>
+            <w:proofErr w:type="spellEnd"/>
+          </w:p>
+        </w:tc>
+        <w:tc>
+          <w:tcPr>
+            <w:tcW w:w="2920" w:type="dxa"/>
+          </w:tcPr>
+          <w:p>
+            <w:proofErr w:type="spellStart"/>
+            <w:r>
+              <w:t>aat</w:t>
+            </w:r>
+            <w:proofErr w:type="spellEnd"/>
+            <w:r>
+              <w:t>/300386810</w:t>
+            </w:r>
+            <w:r>
+              <w:t xml:space="preserve"> #</w:t>
+            </w:r>
+            <w:proofErr w:type="spellStart"/>
+            <w:r>
+              <w:t>digitalart</w:t>
+            </w:r>
+            <w:proofErr w:type="spellEnd"/>
+          </w:p>
+        </w:tc>
+      </w:tr>
+      <w:tr>
+        <w:tc>
+          <w:tcPr>
+            <w:tcW w:w="3135" w:type="dxa"/>
+          </w:tcPr>
+          <w:p/>
+        </w:tc>
+        <w:tc>
+          <w:tcPr>
+            <w:tcW w:w="3573" w:type="dxa"/>
+          </w:tcPr>
+          <w:p>
+            <w:pPr>
+              <w:rPr>
+                <w:lang w:val="en-US"/>
+              </w:rPr>
+            </w:pPr>
+            <w:proofErr w:type="spellStart"/>
+            <w:r>
+              <w:rPr>
+                <w:lang w:val="en-US"/>
+              </w:rPr>
+              <w:t>oad:scopeAndContent</w:t>
+            </w:r>
+            <w:proofErr w:type="spellEnd"/>
+          </w:p>
+        </w:tc>
+        <w:tc>
+          <w:tcPr>
+            <w:tcW w:w="2920" w:type="dxa"/>
+          </w:tcPr>
+          <w:p>
+            <w:proofErr w:type="spellStart"/>
+            <w:r>
+              <w:t>ada:</w:t>
+            </w:r>
+            <w:r>
+              <w:t>doodle</w:t>
+            </w:r>
+            <w:proofErr w:type="spellEnd"/>
+          </w:p>
+        </w:tc>
+      </w:tr>
+      <w:tr>
+        <w:tc>
+          <w:tcPr>
+            <w:tcW w:w="3135" w:type="dxa"/>
+          </w:tcPr>
+          <w:p/>
+        </w:tc>
+        <w:tc>
+          <w:tcPr>
+            <w:tcW w:w="3573" w:type="dxa"/>
+          </w:tcPr>
+          <w:p>
+            <w:pPr>
+              <w:rPr>
+                <w:lang w:val="en-US"/>
+              </w:rPr>
+            </w:pPr>
+            <w:proofErr w:type="spellStart"/>
+            <w:r>
+              <w:rPr>
+                <w:lang w:val="en-US"/>
+              </w:rPr>
+              <w:t>Eac-cpf:involves</w:t>
+            </w:r>
+            <w:proofErr w:type="spellEnd"/>
+          </w:p>
+        </w:tc>
+        <w:tc>
+          <w:tcPr>
+            <w:tcW w:w="2920" w:type="dxa"/>
+          </w:tcPr>
+          <w:p>
+            <w:pPr>
+              <w:rPr>
+                <w:lang w:val="en-US"/>
+              </w:rPr>
+            </w:pPr>
+            <w:proofErr w:type="spellStart"/>
+            <w:r>
+              <w:rPr>
+                <w:lang w:val="en-GB"/>
+              </w:rPr>
+              <w:t>ada:people_ada_lovelace</w:t>
+            </w:r>
+            <w:proofErr w:type="spellEnd"/>
+          </w:p>
+        </w:tc>
+      </w:tr>
+    </w:tbl>
     <w:p>
       <w:pPr>
         <w:rPr>
@@ -6136,445 +6673,14 @@
         </w:rPr>
       </w:pPr>
     </w:p>
-    <w:tbl>
-      <w:tblPr>
-        <w:tblStyle w:val="Grigliatabella"/>
-        <w:tblW w:w="0" w:type="auto"/>
-        <w:tblLook w:val="04A0" w:firstRow="1" w:lastRow="0" w:firstColumn="1" w:lastColumn="0" w:noHBand="0" w:noVBand="1"/>
-      </w:tblPr>
-      <w:tblGrid>
-        <w:gridCol w:w="3209"/>
-        <w:gridCol w:w="3209"/>
-        <w:gridCol w:w="3210"/>
-      </w:tblGrid>
-      <w:tr>
-        <w:tc>
-          <w:tcPr>
-            <w:tcW w:w="3209" w:type="dxa"/>
-          </w:tcPr>
-          <w:p>
-            <w:pPr>
-              <w:rPr>
-                <w:lang w:val="en-US"/>
-              </w:rPr>
-            </w:pPr>
-            <w:proofErr w:type="spellStart"/>
-            <w:r>
-              <w:rPr>
-                <w:lang w:val="en-US"/>
-              </w:rPr>
-              <w:t>ada:doodle</w:t>
-            </w:r>
-            <w:proofErr w:type="spellEnd"/>
-          </w:p>
-        </w:tc>
-        <w:tc>
-          <w:tcPr>
-            <w:tcW w:w="3209" w:type="dxa"/>
-          </w:tcPr>
-          <w:p>
-            <w:pPr>
-              <w:rPr>
-                <w:lang w:val="en-US"/>
-              </w:rPr>
-            </w:pPr>
-            <w:proofErr w:type="spellStart"/>
-            <w:r>
-              <w:rPr>
-                <w:lang w:val="en-US"/>
-              </w:rPr>
-              <w:t>oad:title</w:t>
-            </w:r>
-            <w:proofErr w:type="spellEnd"/>
-          </w:p>
-        </w:tc>
-        <w:tc>
-          <w:tcPr>
-            <w:tcW w:w="3210" w:type="dxa"/>
-          </w:tcPr>
-          <w:p>
-            <w:r>
-              <w:t>“</w:t>
-            </w:r>
-            <w:r>
-              <w:t xml:space="preserve">197° anniversario della nascita di Ada </w:t>
-            </w:r>
-            <w:proofErr w:type="spellStart"/>
-            <w:r>
-              <w:t>Lovelace</w:t>
-            </w:r>
-            <w:proofErr w:type="spellEnd"/>
-            <w:r>
-              <w:t>”</w:t>
-            </w:r>
-          </w:p>
-        </w:tc>
-      </w:tr>
-      <w:tr>
-        <w:tc>
-          <w:tcPr>
-            <w:tcW w:w="3209" w:type="dxa"/>
-          </w:tcPr>
-          <w:p/>
-        </w:tc>
-        <w:tc>
-          <w:tcPr>
-            <w:tcW w:w="3209" w:type="dxa"/>
-          </w:tcPr>
-          <w:p>
-            <w:pPr>
-              <w:rPr>
-                <w:lang w:val="en-US"/>
-              </w:rPr>
-            </w:pPr>
-            <w:proofErr w:type="spellStart"/>
-            <w:r>
-              <w:rPr>
-                <w:lang w:val="en-US"/>
-              </w:rPr>
-              <w:t>oad:isProducedBy</w:t>
-            </w:r>
-            <w:proofErr w:type="spellEnd"/>
-          </w:p>
-        </w:tc>
-        <w:tc>
-          <w:tcPr>
-            <w:tcW w:w="3210" w:type="dxa"/>
-          </w:tcPr>
-          <w:p>
-            <w:pPr>
-              <w:rPr>
-                <w:lang w:val="en-US"/>
-              </w:rPr>
-            </w:pPr>
-            <w:r>
-              <w:rPr>
-                <w:lang w:val="en-US"/>
-              </w:rPr>
-              <w:t>Ida Mayer</w:t>
-            </w:r>
-          </w:p>
-        </w:tc>
-      </w:tr>
-      <w:tr>
-        <w:tc>
-          <w:tcPr>
-            <w:tcW w:w="3209" w:type="dxa"/>
-          </w:tcPr>
-          <w:p>
-            <w:pPr>
-              <w:rPr>
-                <w:lang w:val="en-US"/>
-              </w:rPr>
-            </w:pPr>
-          </w:p>
-        </w:tc>
-        <w:tc>
-          <w:tcPr>
-            <w:tcW w:w="3209" w:type="dxa"/>
-          </w:tcPr>
-          <w:p>
-            <w:pPr>
-              <w:rPr>
-                <w:lang w:val="en-US"/>
-              </w:rPr>
-            </w:pPr>
-            <w:proofErr w:type="spellStart"/>
-            <w:r>
-              <w:rPr>
-                <w:lang w:val="en-US"/>
-              </w:rPr>
-              <w:t>oad:date</w:t>
-            </w:r>
-            <w:proofErr w:type="spellEnd"/>
-          </w:p>
-        </w:tc>
-        <w:tc>
-          <w:tcPr>
-            <w:tcW w:w="3210" w:type="dxa"/>
-          </w:tcPr>
-          <w:p>
-            <w:pPr>
-              <w:rPr>
-                <w:lang w:val="en-US"/>
-              </w:rPr>
-            </w:pPr>
-            <w:r>
-              <w:rPr>
-                <w:lang w:val="en-US"/>
-              </w:rPr>
-              <w:t>2012</w:t>
-            </w:r>
-          </w:p>
-        </w:tc>
-      </w:tr>
-      <w:tr>
-        <w:tc>
-          <w:tcPr>
-            <w:tcW w:w="3209" w:type="dxa"/>
-          </w:tcPr>
-          <w:p>
-            <w:pPr>
-              <w:rPr>
-                <w:lang w:val="en-US"/>
-              </w:rPr>
-            </w:pPr>
-          </w:p>
-        </w:tc>
-        <w:tc>
-          <w:tcPr>
-            <w:tcW w:w="3209" w:type="dxa"/>
-          </w:tcPr>
-          <w:p>
-            <w:pPr>
-              <w:rPr>
-                <w:lang w:val="en-US"/>
-              </w:rPr>
-            </w:pPr>
-            <w:proofErr w:type="spellStart"/>
-            <w:r>
-              <w:rPr>
-                <w:lang w:val="en-US"/>
-              </w:rPr>
-              <w:t>dc:type</w:t>
-            </w:r>
-            <w:proofErr w:type="spellEnd"/>
-          </w:p>
-        </w:tc>
-        <w:tc>
-          <w:tcPr>
-            <w:tcW w:w="3210" w:type="dxa"/>
-          </w:tcPr>
-          <w:p>
-            <w:pPr>
-              <w:rPr>
-                <w:lang w:val="en-US"/>
-              </w:rPr>
-            </w:pPr>
-            <w:r>
-              <w:rPr>
-                <w:lang w:val="en-US"/>
-              </w:rPr>
-              <w:t>Image</w:t>
-            </w:r>
-          </w:p>
-        </w:tc>
-      </w:tr>
-      <w:tr>
-        <w:tc>
-          <w:tcPr>
-            <w:tcW w:w="3209" w:type="dxa"/>
-          </w:tcPr>
-          <w:p>
-            <w:pPr>
-              <w:rPr>
-                <w:lang w:val="en-US"/>
-              </w:rPr>
-            </w:pPr>
-          </w:p>
-        </w:tc>
-        <w:tc>
-          <w:tcPr>
-            <w:tcW w:w="3209" w:type="dxa"/>
-          </w:tcPr>
-          <w:p>
-            <w:pPr>
-              <w:rPr>
-                <w:lang w:val="en-US"/>
-              </w:rPr>
-            </w:pPr>
-            <w:proofErr w:type="spellStart"/>
-            <w:r>
-              <w:rPr>
-                <w:lang w:val="en-US"/>
-              </w:rPr>
-              <w:t>dc:source</w:t>
-            </w:r>
-            <w:proofErr w:type="spellEnd"/>
-          </w:p>
-        </w:tc>
-        <w:tc>
-          <w:tcPr>
-            <w:tcW w:w="3210" w:type="dxa"/>
-          </w:tcPr>
-          <w:p>
-            <w:pPr>
-              <w:rPr>
-                <w:lang w:val="en-US"/>
-              </w:rPr>
-            </w:pPr>
-          </w:p>
-        </w:tc>
-      </w:tr>
-      <w:tr>
-        <w:tc>
-          <w:tcPr>
-            <w:tcW w:w="3209" w:type="dxa"/>
-          </w:tcPr>
-          <w:p>
-            <w:pPr>
-              <w:rPr>
-                <w:lang w:val="en-US"/>
-              </w:rPr>
-            </w:pPr>
-          </w:p>
-        </w:tc>
-        <w:tc>
-          <w:tcPr>
-            <w:tcW w:w="3209" w:type="dxa"/>
-          </w:tcPr>
-          <w:p>
-            <w:pPr>
-              <w:rPr>
-                <w:lang w:val="en-US"/>
-              </w:rPr>
-            </w:pPr>
-            <w:proofErr w:type="spellStart"/>
-            <w:r>
-              <w:rPr>
-                <w:lang w:val="en-US"/>
-              </w:rPr>
-              <w:t>oad:isEntryOf</w:t>
-            </w:r>
-            <w:proofErr w:type="spellEnd"/>
-          </w:p>
-        </w:tc>
-        <w:tc>
-          <w:tcPr>
-            <w:tcW w:w="3210" w:type="dxa"/>
-          </w:tcPr>
-          <w:p>
-            <w:pPr>
-              <w:rPr>
-                <w:lang w:val="en-US"/>
-              </w:rPr>
-            </w:pPr>
-            <w:r>
-              <w:rPr>
-                <w:lang w:val="en-US"/>
-              </w:rPr>
-              <w:t xml:space="preserve">Doodle Archive </w:t>
-            </w:r>
-          </w:p>
-        </w:tc>
-      </w:tr>
-      <w:tr>
-        <w:tc>
-          <w:tcPr>
-            <w:tcW w:w="3209" w:type="dxa"/>
-          </w:tcPr>
-          <w:p>
-            <w:pPr>
-              <w:rPr>
-                <w:lang w:val="en-US"/>
-              </w:rPr>
-            </w:pPr>
-          </w:p>
-        </w:tc>
-        <w:tc>
-          <w:tcPr>
-            <w:tcW w:w="3209" w:type="dxa"/>
-          </w:tcPr>
-          <w:p>
-            <w:pPr>
-              <w:rPr>
-                <w:lang w:val="en-US"/>
-              </w:rPr>
-            </w:pPr>
-            <w:proofErr w:type="spellStart"/>
-            <w:r>
-              <w:rPr>
-                <w:lang w:val="en-US"/>
-              </w:rPr>
-              <w:t>oad:scopeAndContent</w:t>
-            </w:r>
-            <w:proofErr w:type="spellEnd"/>
-          </w:p>
-        </w:tc>
-        <w:tc>
-          <w:tcPr>
-            <w:tcW w:w="3210" w:type="dxa"/>
-          </w:tcPr>
-          <w:p>
-            <w:pPr>
-              <w:rPr>
-                <w:lang w:val="en-US"/>
-              </w:rPr>
-            </w:pPr>
-            <w:r>
-              <w:rPr>
-                <w:lang w:val="en-US"/>
-              </w:rPr>
-              <w:t xml:space="preserve">“Doodle of Ada Lovelace </w:t>
-            </w:r>
-          </w:p>
-        </w:tc>
-      </w:tr>
-      <w:tr>
-        <w:tc>
-          <w:tcPr>
-            <w:tcW w:w="3209" w:type="dxa"/>
-          </w:tcPr>
-          <w:p>
-            <w:pPr>
-              <w:rPr>
-                <w:lang w:val="en-US"/>
-              </w:rPr>
-            </w:pPr>
-          </w:p>
-        </w:tc>
-        <w:tc>
-          <w:tcPr>
-            <w:tcW w:w="3209" w:type="dxa"/>
-          </w:tcPr>
-          <w:p>
-            <w:pPr>
-              <w:rPr>
-                <w:lang w:val="en-US"/>
-              </w:rPr>
-            </w:pPr>
-            <w:proofErr w:type="spellStart"/>
-            <w:r>
-              <w:rPr>
-                <w:lang w:val="en-US"/>
-              </w:rPr>
-              <w:t>Eac-cpf:involves</w:t>
-            </w:r>
-            <w:proofErr w:type="spellEnd"/>
-          </w:p>
-        </w:tc>
-        <w:tc>
-          <w:tcPr>
-            <w:tcW w:w="3210" w:type="dxa"/>
-          </w:tcPr>
-          <w:p>
-            <w:pPr>
-              <w:rPr>
-                <w:lang w:val="en-US"/>
-              </w:rPr>
-            </w:pPr>
-            <w:r>
-              <w:rPr>
-                <w:lang w:val="en-GB"/>
-              </w:rPr>
-              <w:t>“</w:t>
-            </w:r>
-            <w:r>
-              <w:rPr>
-                <w:lang w:val="en-GB"/>
-              </w:rPr>
-              <w:t>Ada King Lovelace Countess of, 1815-1852</w:t>
-            </w:r>
-            <w:r>
-              <w:rPr>
-                <w:lang w:val="en-GB"/>
-              </w:rPr>
-              <w:t>”</w:t>
-            </w:r>
-          </w:p>
-        </w:tc>
-      </w:tr>
-    </w:tbl>
+    <w:p>
+      <w:pPr>
+        <w:pStyle w:val="Titolo2"/>
+        <w:rPr>
+          <w:lang w:val="fr-FR"/>
+        </w:rPr>
+      </w:pPr>
+    </w:p>
     <w:p>
       <w:pPr>
         <w:pStyle w:val="Titolo2"/>
@@ -6606,15 +6712,20 @@
         <w:rPr>
           <w:lang w:val="fr-FR"/>
         </w:rPr>
-        <w:t xml:space="preserve">Intelligente </w:t>
+        <w:t>Intelligen</w:t>
       </w:r>
-    </w:p>
-    <w:p>
-      <w:pPr>
+      <w:r>
         <w:rPr>
           <w:lang w:val="fr-FR"/>
         </w:rPr>
-      </w:pPr>
+        <w:t>c</w:t>
+      </w:r>
+      <w:r>
+        <w:rPr>
+          <w:lang w:val="fr-FR"/>
+        </w:rPr>
+        <w:t xml:space="preserve">e </w:t>
+      </w:r>
     </w:p>
     <w:tbl>
       <w:tblPr>
@@ -6868,52 +6979,6 @@
               <w:t>fabio:Preprint</w:t>
             </w:r>
             <w:proofErr w:type="spellEnd"/>
-          </w:p>
-        </w:tc>
-      </w:tr>
-      <w:tr>
-        <w:tc>
-          <w:tcPr>
-            <w:tcW w:w="3209" w:type="dxa"/>
-          </w:tcPr>
-          <w:p>
-            <w:pPr>
-              <w:rPr>
-                <w:lang w:val="en-US"/>
-              </w:rPr>
-            </w:pPr>
-          </w:p>
-        </w:tc>
-        <w:tc>
-          <w:tcPr>
-            <w:tcW w:w="3209" w:type="dxa"/>
-          </w:tcPr>
-          <w:p>
-            <w:pPr>
-              <w:rPr>
-                <w:lang w:val="en-US"/>
-              </w:rPr>
-            </w:pPr>
-            <w:proofErr w:type="spellStart"/>
-            <w:r>
-              <w:rPr>
-                <w:lang w:val="en-US"/>
-              </w:rPr>
-              <w:t>dc:source</w:t>
-            </w:r>
-            <w:proofErr w:type="spellEnd"/>
-          </w:p>
-        </w:tc>
-        <w:tc>
-          <w:tcPr>
-            <w:tcW w:w="3210" w:type="dxa"/>
-          </w:tcPr>
-          <w:p>
-            <w:pPr>
-              <w:rPr>
-                <w:lang w:val="en-US"/>
-              </w:rPr>
-            </w:pPr>
           </w:p>
         </w:tc>
       </w:tr>
@@ -7162,8 +7227,165 @@
 </w:document>
 </file>
 
+<file path=word/numbering.xml><?xml version="1.0" encoding="utf-8"?>
+<w:numbering xmlns:wpc="http://schemas.microsoft.com/office/word/2010/wordprocessingCanvas" xmlns:cx="http://schemas.microsoft.com/office/drawing/2014/chartex" xmlns:cx1="http://schemas.microsoft.com/office/drawing/2015/9/8/chartex" xmlns:cx2="http://schemas.microsoft.com/office/drawing/2015/10/21/chartex" xmlns:cx3="http://schemas.microsoft.com/office/drawing/2016/5/9/chartex" xmlns:cx4="http://schemas.microsoft.com/office/drawing/2016/5/10/chartex" xmlns:cx5="http://schemas.microsoft.com/office/drawing/2016/5/11/chartex" xmlns:cx6="http://schemas.microsoft.com/office/drawing/2016/5/12/chartex" xmlns:cx7="http://schemas.microsoft.com/office/drawing/2016/5/13/chartex" xmlns:cx8="http://schemas.microsoft.com/office/drawing/2016/5/14/chartex" xmlns:mc="http://schemas.openxmlformats.org/markup-compatibility/2006" xmlns:aink="http://schemas.microsoft.com/office/drawing/2016/ink" xmlns:am3d="http://schemas.microsoft.com/office/drawing/2017/model3d" xmlns:o="urn:schemas-microsoft-com:office:office" xmlns:r="http://schemas.openxmlformats.org/officeDocument/2006/relationships" xmlns:m="http://schemas.openxmlformats.org/officeDocument/2006/math" xmlns:v="urn:schemas-microsoft-com:vml" xmlns:wp14="http://schemas.microsoft.com/office/word/2010/wordprocessingDrawing" xmlns:wp="http://schemas.openxmlformats.org/drawingml/2006/wordprocessingDrawing" xmlns:w10="urn:schemas-microsoft-com:office:word" xmlns:w="http://schemas.openxmlformats.org/wordprocessingml/2006/main" xmlns:w14="http://schemas.microsoft.com/office/word/2010/wordml" xmlns:w15="http://schemas.microsoft.com/office/word/2012/wordml" xmlns:w16cex="http://schemas.microsoft.com/office/word/2018/wordml/cex" xmlns:w16cid="http://schemas.microsoft.com/office/word/2016/wordml/cid" xmlns:w16="http://schemas.microsoft.com/office/word/2018/wordml" xmlns:w16se="http://schemas.microsoft.com/office/word/2015/wordml/symex" xmlns:wpg="http://schemas.microsoft.com/office/word/2010/wordprocessingGroup" xmlns:wpi="http://schemas.microsoft.com/office/word/2010/wordprocessingInk" xmlns:wne="http://schemas.microsoft.com/office/word/2006/wordml" xmlns:wps="http://schemas.microsoft.com/office/word/2010/wordprocessingShape" mc:Ignorable="w14 w15 w16se w16cid w16 w16cex wp14">
+  <w:abstractNum w:abstractNumId="0" w15:restartNumberingAfterBreak="0">
+    <w:nsid w:val="0EE106ED"/>
+    <w:multiLevelType w:val="multilevel"/>
+    <w:tmpl w:val="DA3E255A"/>
+    <w:lvl w:ilvl="0">
+      <w:start w:val="1"/>
+      <w:numFmt w:val="bullet"/>
+      <w:lvlText w:val=""/>
+      <w:lvlJc w:val="left"/>
+      <w:pPr>
+        <w:tabs>
+          <w:tab w:val="num" w:pos="720"/>
+        </w:tabs>
+        <w:ind w:left="720" w:hanging="360"/>
+      </w:pPr>
+      <w:rPr>
+        <w:rFonts w:ascii="Symbol" w:hAnsi="Symbol" w:hint="default"/>
+        <w:sz w:val="20"/>
+      </w:rPr>
+    </w:lvl>
+    <w:lvl w:ilvl="1" w:tentative="1">
+      <w:start w:val="1"/>
+      <w:numFmt w:val="bullet"/>
+      <w:lvlText w:val="o"/>
+      <w:lvlJc w:val="left"/>
+      <w:pPr>
+        <w:tabs>
+          <w:tab w:val="num" w:pos="1440"/>
+        </w:tabs>
+        <w:ind w:left="1440" w:hanging="360"/>
+      </w:pPr>
+      <w:rPr>
+        <w:rFonts w:ascii="Courier New" w:hAnsi="Courier New" w:hint="default"/>
+        <w:sz w:val="20"/>
+      </w:rPr>
+    </w:lvl>
+    <w:lvl w:ilvl="2" w:tentative="1">
+      <w:start w:val="1"/>
+      <w:numFmt w:val="bullet"/>
+      <w:lvlText w:val=""/>
+      <w:lvlJc w:val="left"/>
+      <w:pPr>
+        <w:tabs>
+          <w:tab w:val="num" w:pos="2160"/>
+        </w:tabs>
+        <w:ind w:left="2160" w:hanging="360"/>
+      </w:pPr>
+      <w:rPr>
+        <w:rFonts w:ascii="Wingdings" w:hAnsi="Wingdings" w:hint="default"/>
+        <w:sz w:val="20"/>
+      </w:rPr>
+    </w:lvl>
+    <w:lvl w:ilvl="3" w:tentative="1">
+      <w:start w:val="1"/>
+      <w:numFmt w:val="bullet"/>
+      <w:lvlText w:val=""/>
+      <w:lvlJc w:val="left"/>
+      <w:pPr>
+        <w:tabs>
+          <w:tab w:val="num" w:pos="2880"/>
+        </w:tabs>
+        <w:ind w:left="2880" w:hanging="360"/>
+      </w:pPr>
+      <w:rPr>
+        <w:rFonts w:ascii="Wingdings" w:hAnsi="Wingdings" w:hint="default"/>
+        <w:sz w:val="20"/>
+      </w:rPr>
+    </w:lvl>
+    <w:lvl w:ilvl="4" w:tentative="1">
+      <w:start w:val="1"/>
+      <w:numFmt w:val="bullet"/>
+      <w:lvlText w:val=""/>
+      <w:lvlJc w:val="left"/>
+      <w:pPr>
+        <w:tabs>
+          <w:tab w:val="num" w:pos="3600"/>
+        </w:tabs>
+        <w:ind w:left="3600" w:hanging="360"/>
+      </w:pPr>
+      <w:rPr>
+        <w:rFonts w:ascii="Wingdings" w:hAnsi="Wingdings" w:hint="default"/>
+        <w:sz w:val="20"/>
+      </w:rPr>
+    </w:lvl>
+    <w:lvl w:ilvl="5" w:tentative="1">
+      <w:start w:val="1"/>
+      <w:numFmt w:val="bullet"/>
+      <w:lvlText w:val=""/>
+      <w:lvlJc w:val="left"/>
+      <w:pPr>
+        <w:tabs>
+          <w:tab w:val="num" w:pos="4320"/>
+        </w:tabs>
+        <w:ind w:left="4320" w:hanging="360"/>
+      </w:pPr>
+      <w:rPr>
+        <w:rFonts w:ascii="Wingdings" w:hAnsi="Wingdings" w:hint="default"/>
+        <w:sz w:val="20"/>
+      </w:rPr>
+    </w:lvl>
+    <w:lvl w:ilvl="6" w:tentative="1">
+      <w:start w:val="1"/>
+      <w:numFmt w:val="bullet"/>
+      <w:lvlText w:val=""/>
+      <w:lvlJc w:val="left"/>
+      <w:pPr>
+        <w:tabs>
+          <w:tab w:val="num" w:pos="5040"/>
+        </w:tabs>
+        <w:ind w:left="5040" w:hanging="360"/>
+      </w:pPr>
+      <w:rPr>
+        <w:rFonts w:ascii="Wingdings" w:hAnsi="Wingdings" w:hint="default"/>
+        <w:sz w:val="20"/>
+      </w:rPr>
+    </w:lvl>
+    <w:lvl w:ilvl="7" w:tentative="1">
+      <w:start w:val="1"/>
+      <w:numFmt w:val="bullet"/>
+      <w:lvlText w:val=""/>
+      <w:lvlJc w:val="left"/>
+      <w:pPr>
+        <w:tabs>
+          <w:tab w:val="num" w:pos="5760"/>
+        </w:tabs>
+        <w:ind w:left="5760" w:hanging="360"/>
+      </w:pPr>
+      <w:rPr>
+        <w:rFonts w:ascii="Wingdings" w:hAnsi="Wingdings" w:hint="default"/>
+        <w:sz w:val="20"/>
+      </w:rPr>
+    </w:lvl>
+    <w:lvl w:ilvl="8" w:tentative="1">
+      <w:start w:val="1"/>
+      <w:numFmt w:val="bullet"/>
+      <w:lvlText w:val=""/>
+      <w:lvlJc w:val="left"/>
+      <w:pPr>
+        <w:tabs>
+          <w:tab w:val="num" w:pos="6480"/>
+        </w:tabs>
+        <w:ind w:left="6480" w:hanging="360"/>
+      </w:pPr>
+      <w:rPr>
+        <w:rFonts w:ascii="Wingdings" w:hAnsi="Wingdings" w:hint="default"/>
+        <w:sz w:val="20"/>
+      </w:rPr>
+    </w:lvl>
+  </w:abstractNum>
+  <w:num w:numId="1">
+    <w:abstractNumId w:val="0"/>
+  </w:num>
+</w:numbering>
+</file>
+
 <file path=word/styles.xml><?xml version="1.0" encoding="utf-8"?>
-<w:styles xmlns:mc="http://schemas.openxmlformats.org/markup-compatibility/2006" xmlns:r="http://schemas.openxmlformats.org/officeDocument/2006/relationships" xmlns:w="http://schemas.openxmlformats.org/wordprocessingml/2006/main" xmlns:w14="http://schemas.microsoft.com/office/word/2010/wordml" xmlns:w15="http://schemas.microsoft.com/office/word/2012/wordml" xmlns:w16cid="http://schemas.microsoft.com/office/word/2016/wordml/cid" xmlns:w16se="http://schemas.microsoft.com/office/word/2015/wordml/symex" mc:Ignorable="w14 w15 w16se w16cid">
+<w:styles xmlns:mc="http://schemas.openxmlformats.org/markup-compatibility/2006" xmlns:r="http://schemas.openxmlformats.org/officeDocument/2006/relationships" xmlns:w="http://schemas.openxmlformats.org/wordprocessingml/2006/main" xmlns:w14="http://schemas.microsoft.com/office/word/2010/wordml" xmlns:w15="http://schemas.microsoft.com/office/word/2012/wordml" xmlns:w16cex="http://schemas.microsoft.com/office/word/2018/wordml/cex" xmlns:w16cid="http://schemas.microsoft.com/office/word/2016/wordml/cid" xmlns:w16="http://schemas.microsoft.com/office/word/2018/wordml" xmlns:w16se="http://schemas.microsoft.com/office/word/2015/wordml/symex" mc:Ignorable="w14 w15 w16se w16cid w16 w16cex">
   <w:docDefaults>
     <w:rPrDefault>
       <w:rPr>
@@ -7560,7 +7782,7 @@
   <w:style w:type="paragraph" w:default="1" w:styleId="Normale">
     <w:name w:val="Normal"/>
     <w:qFormat/>
-    <w:rsid w:val="00505E2F"/>
+    <w:rsid w:val="00A66D5B"/>
   </w:style>
   <w:style w:type="paragraph" w:styleId="Titolo1">
     <w:name w:val="heading 1"/>
@@ -8011,12 +8233,9 @@
 </file>
 
 <file path=customXml/item1.xml><?xml version="1.0" encoding="utf-8"?>
-<?mso-contentType ?>
-<FormTemplates xmlns="http://schemas.microsoft.com/sharepoint/v3/contenttype/forms">
-  <Display>DocumentLibraryForm</Display>
-  <Edit>DocumentLibraryForm</Edit>
-  <New>DocumentLibraryForm</New>
-</FormTemplates>
+<p:properties xmlns:p="http://schemas.microsoft.com/office/2006/metadata/properties" xmlns:xsi="http://www.w3.org/2001/XMLSchema-instance" xmlns:pc="http://schemas.microsoft.com/office/infopath/2007/PartnerControls">
+  <documentManagement/>
+</p:properties>
 </file>
 
 <file path=customXml/item2.xml><?xml version="1.0" encoding="utf-8"?>
@@ -8243,15 +8462,19 @@
 </file>
 
 <file path=customXml/item3.xml><?xml version="1.0" encoding="utf-8"?>
-<p:properties xmlns:p="http://schemas.microsoft.com/office/2006/metadata/properties" xmlns:xsi="http://www.w3.org/2001/XMLSchema-instance" xmlns:pc="http://schemas.microsoft.com/office/infopath/2007/PartnerControls">
-  <documentManagement/>
-</p:properties>
+<?mso-contentType ?>
+<FormTemplates xmlns="http://schemas.microsoft.com/sharepoint/v3/contenttype/forms">
+  <Display>DocumentLibraryForm</Display>
+  <Edit>DocumentLibraryForm</Edit>
+  <New>DocumentLibraryForm</New>
+</FormTemplates>
 </file>
 
 <file path=customXml/itemProps1.xml><?xml version="1.0" encoding="utf-8"?>
-<ds:datastoreItem xmlns:ds="http://schemas.openxmlformats.org/officeDocument/2006/customXml" ds:itemID="{581AE32A-85B2-43F5-B14B-92CBAA6F8191}">
+<ds:datastoreItem xmlns:ds="http://schemas.openxmlformats.org/officeDocument/2006/customXml" ds:itemID="{E9C97ABD-7A96-4DA6-9B75-C5CDF3DD7D4B}">
   <ds:schemaRefs>
-    <ds:schemaRef ds:uri="http://schemas.microsoft.com/sharepoint/v3/contenttype/forms"/>
+    <ds:schemaRef ds:uri="http://schemas.microsoft.com/office/2006/metadata/properties"/>
+    <ds:schemaRef ds:uri="http://schemas.microsoft.com/office/infopath/2007/PartnerControls"/>
   </ds:schemaRefs>
 </ds:datastoreItem>
 </file>
@@ -8276,10 +8499,9 @@
 </file>
 
 <file path=customXml/itemProps3.xml><?xml version="1.0" encoding="utf-8"?>
-<ds:datastoreItem xmlns:ds="http://schemas.openxmlformats.org/officeDocument/2006/customXml" ds:itemID="{E9C97ABD-7A96-4DA6-9B75-C5CDF3DD7D4B}">
+<ds:datastoreItem xmlns:ds="http://schemas.openxmlformats.org/officeDocument/2006/customXml" ds:itemID="{581AE32A-85B2-43F5-B14B-92CBAA6F8191}">
   <ds:schemaRefs>
-    <ds:schemaRef ds:uri="http://schemas.microsoft.com/office/2006/metadata/properties"/>
-    <ds:schemaRef ds:uri="http://schemas.microsoft.com/office/infopath/2007/PartnerControls"/>
+    <ds:schemaRef ds:uri="http://schemas.microsoft.com/sharepoint/v3/contenttype/forms"/>
   </ds:schemaRefs>
 </ds:datastoreItem>
 </file>
</xml_diff>

<commit_message>
dbc added to URI base list
</commit_message>
<xml_diff>
--- a/description_of_data.docx
+++ b/description_of_data.docx
@@ -1,6 +1,6 @@
 
 <file path=word/document.xml><?xml version="1.0" encoding="utf-8"?>
-<w:document xmlns:wpc="http://schemas.microsoft.com/office/word/2010/wordprocessingCanvas" xmlns:cx="http://schemas.microsoft.com/office/drawing/2014/chartex" xmlns:cx1="http://schemas.microsoft.com/office/drawing/2015/9/8/chartex" xmlns:cx2="http://schemas.microsoft.com/office/drawing/2015/10/21/chartex" xmlns:cx3="http://schemas.microsoft.com/office/drawing/2016/5/9/chartex" xmlns:cx4="http://schemas.microsoft.com/office/drawing/2016/5/10/chartex" xmlns:cx5="http://schemas.microsoft.com/office/drawing/2016/5/11/chartex" xmlns:cx6="http://schemas.microsoft.com/office/drawing/2016/5/12/chartex" xmlns:cx7="http://schemas.microsoft.com/office/drawing/2016/5/13/chartex" xmlns:cx8="http://schemas.microsoft.com/office/drawing/2016/5/14/chartex" xmlns:mc="http://schemas.openxmlformats.org/markup-compatibility/2006" xmlns:aink="http://schemas.microsoft.com/office/drawing/2016/ink" xmlns:am3d="http://schemas.microsoft.com/office/drawing/2017/model3d" xmlns:o="urn:schemas-microsoft-com:office:office" xmlns:r="http://schemas.openxmlformats.org/officeDocument/2006/relationships" xmlns:m="http://schemas.openxmlformats.org/officeDocument/2006/math" xmlns:v="urn:schemas-microsoft-com:vml" xmlns:wp14="http://schemas.microsoft.com/office/word/2010/wordprocessingDrawing" xmlns:wp="http://schemas.openxmlformats.org/drawingml/2006/wordprocessingDrawing" xmlns:w10="urn:schemas-microsoft-com:office:word" xmlns:w="http://schemas.openxmlformats.org/wordprocessingml/2006/main" xmlns:w14="http://schemas.microsoft.com/office/word/2010/wordml" xmlns:w15="http://schemas.microsoft.com/office/word/2012/wordml" xmlns:w16cid="http://schemas.microsoft.com/office/word/2016/wordml/cid" xmlns:w16se="http://schemas.microsoft.com/office/word/2015/wordml/symex" xmlns:wpg="http://schemas.microsoft.com/office/word/2010/wordprocessingGroup" xmlns:wpi="http://schemas.microsoft.com/office/word/2010/wordprocessingInk" xmlns:wne="http://schemas.microsoft.com/office/word/2006/wordml" xmlns:wps="http://schemas.microsoft.com/office/word/2010/wordprocessingShape" mc:Ignorable="w14 w15 w16se w16cid wp14">
+<w:document xmlns:wpc="http://schemas.microsoft.com/office/word/2010/wordprocessingCanvas" xmlns:cx="http://schemas.microsoft.com/office/drawing/2014/chartex" xmlns:cx1="http://schemas.microsoft.com/office/drawing/2015/9/8/chartex" xmlns:cx2="http://schemas.microsoft.com/office/drawing/2015/10/21/chartex" xmlns:cx3="http://schemas.microsoft.com/office/drawing/2016/5/9/chartex" xmlns:cx4="http://schemas.microsoft.com/office/drawing/2016/5/10/chartex" xmlns:cx5="http://schemas.microsoft.com/office/drawing/2016/5/11/chartex" xmlns:cx6="http://schemas.microsoft.com/office/drawing/2016/5/12/chartex" xmlns:cx7="http://schemas.microsoft.com/office/drawing/2016/5/13/chartex" xmlns:cx8="http://schemas.microsoft.com/office/drawing/2016/5/14/chartex" xmlns:mc="http://schemas.openxmlformats.org/markup-compatibility/2006" xmlns:aink="http://schemas.microsoft.com/office/drawing/2016/ink" xmlns:am3d="http://schemas.microsoft.com/office/drawing/2017/model3d" xmlns:o="urn:schemas-microsoft-com:office:office" xmlns:r="http://schemas.openxmlformats.org/officeDocument/2006/relationships" xmlns:m="http://schemas.openxmlformats.org/officeDocument/2006/math" xmlns:v="urn:schemas-microsoft-com:vml" xmlns:wp14="http://schemas.microsoft.com/office/word/2010/wordprocessingDrawing" xmlns:wp="http://schemas.openxmlformats.org/drawingml/2006/wordprocessingDrawing" xmlns:w10="urn:schemas-microsoft-com:office:word" xmlns:w="http://schemas.openxmlformats.org/wordprocessingml/2006/main" xmlns:w14="http://schemas.microsoft.com/office/word/2010/wordml" xmlns:w15="http://schemas.microsoft.com/office/word/2012/wordml" xmlns:w16cex="http://schemas.microsoft.com/office/word/2018/wordml/cex" xmlns:w16cid="http://schemas.microsoft.com/office/word/2016/wordml/cid" xmlns:w16="http://schemas.microsoft.com/office/word/2018/wordml" xmlns:w16se="http://schemas.microsoft.com/office/word/2015/wordml/symex" xmlns:wpg="http://schemas.microsoft.com/office/word/2010/wordprocessingGroup" xmlns:wpi="http://schemas.microsoft.com/office/word/2010/wordprocessingInk" xmlns:wne="http://schemas.microsoft.com/office/word/2006/wordml" xmlns:wps="http://schemas.microsoft.com/office/word/2010/wordprocessingShape" mc:Ignorable="w14 w15 w16se w16cid w16 w16cex wp14">
   <w:body>
     <w:p>
       <w:pPr>
@@ -317,6 +317,58 @@
           <w:lang w:val="en-GB"/>
         </w:rPr>
         <w:t>&lt;http://dbpedia.org/resource/&gt;.</w:t>
+      </w:r>
+    </w:p>
+    <w:p>
+      <w:pPr>
+        <w:spacing w:after="0"/>
+        <w:rPr>
+          <w:lang w:val="en-GB"/>
+        </w:rPr>
+      </w:pPr>
+      <w:r>
+        <w:rPr>
+          <w:lang w:val="en-GB"/>
+        </w:rPr>
+        <w:t xml:space="preserve">@prefix </w:t>
+      </w:r>
+      <w:proofErr w:type="spellStart"/>
+      <w:r>
+        <w:rPr>
+          <w:lang w:val="en-GB"/>
+        </w:rPr>
+        <w:t>dbc</w:t>
+      </w:r>
+      <w:proofErr w:type="spellEnd"/>
+      <w:r>
+        <w:rPr>
+          <w:lang w:val="en-GB"/>
+        </w:rPr>
+        <w:t>:</w:t>
+      </w:r>
+      <w:r>
+        <w:rPr>
+          <w:lang w:val="en-GB"/>
+        </w:rPr>
+        <w:t xml:space="preserve"> </w:t>
+      </w:r>
+      <w:r>
+        <w:rPr>
+          <w:lang w:val="en-GB"/>
+        </w:rPr>
+        <w:t>&lt;http://dbpedia.org/resource/Category</w:t>
+      </w:r>
+      <w:r>
+        <w:rPr>
+          <w:lang w:val="en-GB"/>
+        </w:rPr>
+        <w:t>/</w:t>
+      </w:r>
+      <w:r>
+        <w:rPr>
+          <w:lang w:val="en-GB"/>
+        </w:rPr>
+        <w:t>&gt;.</w:t>
       </w:r>
     </w:p>
     <w:p>
@@ -4271,8 +4323,6 @@
                 <w:lang w:val="en-GB"/>
               </w:rPr>
             </w:pPr>
-            <w:bookmarkStart w:id="0" w:name="_GoBack"/>
-            <w:bookmarkEnd w:id="0"/>
             <w:r>
               <w:rPr>
                 <w:lang w:val="en-GB"/>
@@ -8624,13 +8674,7 @@
               <w:rPr>
                 <w:lang w:val="en-GB"/>
               </w:rPr>
-              <w:t>ada:</w:t>
-            </w:r>
-            <w:r>
-              <w:rPr>
-                <w:lang w:val="en-GB"/>
-              </w:rPr>
-              <w:t>people</w:t>
+              <w:t>ada:people</w:t>
             </w:r>
             <w:proofErr w:type="gramEnd"/>
             <w:r>
@@ -8774,16 +8818,29 @@
               <w:rPr>
                 <w:lang w:val="en-GB"/>
               </w:rPr>
-              <w:t>Lovelace, Ada King, Countess of, 1815-1852</w:t>
-            </w:r>
-            <w:r>
-              <w:rPr>
-                <w:lang w:val="en-GB"/>
-              </w:rPr>
-              <w:t>” ^^</w:t>
-            </w:r>
-            <w:proofErr w:type="spellStart"/>
-            <w:proofErr w:type="gramStart"/>
+              <w:t>Lovelace, Ada King, Countess of, 1815-</w:t>
+            </w:r>
+            <w:proofErr w:type="gramStart"/>
+            <w:r>
+              <w:rPr>
+                <w:lang w:val="en-GB"/>
+              </w:rPr>
+              <w:t>1852</w:t>
+            </w:r>
+            <w:r>
+              <w:rPr>
+                <w:lang w:val="en-GB"/>
+              </w:rPr>
+              <w:t>”^</w:t>
+            </w:r>
+            <w:proofErr w:type="gramEnd"/>
+            <w:r>
+              <w:rPr>
+                <w:lang w:val="en-GB"/>
+              </w:rPr>
+              <w:t>^</w:t>
+            </w:r>
+            <w:proofErr w:type="spellStart"/>
             <w:r>
               <w:rPr>
                 <w:lang w:val="en-GB"/>
@@ -8791,7 +8848,6 @@
               <w:t>xsd:string</w:t>
             </w:r>
             <w:proofErr w:type="spellEnd"/>
-            <w:proofErr w:type="gramEnd"/>
           </w:p>
         </w:tc>
       </w:tr>
@@ -8956,6 +9012,7 @@
                 <w:lang w:val="en-GB"/>
               </w:rPr>
             </w:pPr>
+            <w:bookmarkStart w:id="0" w:name="_GoBack"/>
             <w:r>
               <w:t>“</w:t>
             </w:r>
@@ -8963,24 +9020,37 @@
               <w:rPr>
                 <w:lang w:val="en-GB"/>
               </w:rPr>
-              <w:t>1815-1852</w:t>
-            </w:r>
-            <w:r>
-              <w:rPr>
-                <w:lang w:val="en-GB"/>
-              </w:rPr>
-              <w:t>” ^^</w:t>
-            </w:r>
-            <w:proofErr w:type="spellStart"/>
-            <w:proofErr w:type="gramStart"/>
+              <w:t>1815-</w:t>
+            </w:r>
+            <w:proofErr w:type="gramStart"/>
+            <w:r>
+              <w:rPr>
+                <w:lang w:val="en-GB"/>
+              </w:rPr>
+              <w:t>1852</w:t>
+            </w:r>
+            <w:r>
+              <w:rPr>
+                <w:lang w:val="en-GB"/>
+              </w:rPr>
+              <w:t>”^</w:t>
+            </w:r>
+            <w:proofErr w:type="gramEnd"/>
+            <w:r>
+              <w:rPr>
+                <w:lang w:val="en-GB"/>
+              </w:rPr>
+              <w:t>^</w:t>
+            </w:r>
+            <w:proofErr w:type="spellStart"/>
             <w:r>
               <w:rPr>
                 <w:lang w:val="en-GB"/>
               </w:rPr>
               <w:t>xsd:string</w:t>
             </w:r>
-            <w:proofErr w:type="spellEnd"/>
-            <w:proofErr w:type="gramEnd"/>
+            <w:bookmarkEnd w:id="0"/>
+            <w:proofErr w:type="spellEnd"/>
           </w:p>
         </w:tc>
       </w:tr>
@@ -9400,7 +9470,7 @@
 </file>
 
 <file path=word/numbering.xml><?xml version="1.0" encoding="utf-8"?>
-<w:numbering xmlns:wpc="http://schemas.microsoft.com/office/word/2010/wordprocessingCanvas" xmlns:cx="http://schemas.microsoft.com/office/drawing/2014/chartex" xmlns:cx1="http://schemas.microsoft.com/office/drawing/2015/9/8/chartex" xmlns:cx2="http://schemas.microsoft.com/office/drawing/2015/10/21/chartex" xmlns:cx3="http://schemas.microsoft.com/office/drawing/2016/5/9/chartex" xmlns:cx4="http://schemas.microsoft.com/office/drawing/2016/5/10/chartex" xmlns:cx5="http://schemas.microsoft.com/office/drawing/2016/5/11/chartex" xmlns:cx6="http://schemas.microsoft.com/office/drawing/2016/5/12/chartex" xmlns:cx7="http://schemas.microsoft.com/office/drawing/2016/5/13/chartex" xmlns:cx8="http://schemas.microsoft.com/office/drawing/2016/5/14/chartex" xmlns:mc="http://schemas.openxmlformats.org/markup-compatibility/2006" xmlns:aink="http://schemas.microsoft.com/office/drawing/2016/ink" xmlns:am3d="http://schemas.microsoft.com/office/drawing/2017/model3d" xmlns:o="urn:schemas-microsoft-com:office:office" xmlns:r="http://schemas.openxmlformats.org/officeDocument/2006/relationships" xmlns:m="http://schemas.openxmlformats.org/officeDocument/2006/math" xmlns:v="urn:schemas-microsoft-com:vml" xmlns:wp14="http://schemas.microsoft.com/office/word/2010/wordprocessingDrawing" xmlns:wp="http://schemas.openxmlformats.org/drawingml/2006/wordprocessingDrawing" xmlns:w10="urn:schemas-microsoft-com:office:word" xmlns:w="http://schemas.openxmlformats.org/wordprocessingml/2006/main" xmlns:w14="http://schemas.microsoft.com/office/word/2010/wordml" xmlns:w15="http://schemas.microsoft.com/office/word/2012/wordml" xmlns:w16cid="http://schemas.microsoft.com/office/word/2016/wordml/cid" xmlns:w16se="http://schemas.microsoft.com/office/word/2015/wordml/symex" xmlns:wpg="http://schemas.microsoft.com/office/word/2010/wordprocessingGroup" xmlns:wpi="http://schemas.microsoft.com/office/word/2010/wordprocessingInk" xmlns:wne="http://schemas.microsoft.com/office/word/2006/wordml" xmlns:wps="http://schemas.microsoft.com/office/word/2010/wordprocessingShape" mc:Ignorable="w14 w15 w16se w16cid wp14">
+<w:numbering xmlns:wpc="http://schemas.microsoft.com/office/word/2010/wordprocessingCanvas" xmlns:cx="http://schemas.microsoft.com/office/drawing/2014/chartex" xmlns:cx1="http://schemas.microsoft.com/office/drawing/2015/9/8/chartex" xmlns:cx2="http://schemas.microsoft.com/office/drawing/2015/10/21/chartex" xmlns:cx3="http://schemas.microsoft.com/office/drawing/2016/5/9/chartex" xmlns:cx4="http://schemas.microsoft.com/office/drawing/2016/5/10/chartex" xmlns:cx5="http://schemas.microsoft.com/office/drawing/2016/5/11/chartex" xmlns:cx6="http://schemas.microsoft.com/office/drawing/2016/5/12/chartex" xmlns:cx7="http://schemas.microsoft.com/office/drawing/2016/5/13/chartex" xmlns:cx8="http://schemas.microsoft.com/office/drawing/2016/5/14/chartex" xmlns:mc="http://schemas.openxmlformats.org/markup-compatibility/2006" xmlns:aink="http://schemas.microsoft.com/office/drawing/2016/ink" xmlns:am3d="http://schemas.microsoft.com/office/drawing/2017/model3d" xmlns:o="urn:schemas-microsoft-com:office:office" xmlns:r="http://schemas.openxmlformats.org/officeDocument/2006/relationships" xmlns:m="http://schemas.openxmlformats.org/officeDocument/2006/math" xmlns:v="urn:schemas-microsoft-com:vml" xmlns:wp14="http://schemas.microsoft.com/office/word/2010/wordprocessingDrawing" xmlns:wp="http://schemas.openxmlformats.org/drawingml/2006/wordprocessingDrawing" xmlns:w10="urn:schemas-microsoft-com:office:word" xmlns:w="http://schemas.openxmlformats.org/wordprocessingml/2006/main" xmlns:w14="http://schemas.microsoft.com/office/word/2010/wordml" xmlns:w15="http://schemas.microsoft.com/office/word/2012/wordml" xmlns:w16cex="http://schemas.microsoft.com/office/word/2018/wordml/cex" xmlns:w16cid="http://schemas.microsoft.com/office/word/2016/wordml/cid" xmlns:w16="http://schemas.microsoft.com/office/word/2018/wordml" xmlns:w16se="http://schemas.microsoft.com/office/word/2015/wordml/symex" xmlns:wpg="http://schemas.microsoft.com/office/word/2010/wordprocessingGroup" xmlns:wpi="http://schemas.microsoft.com/office/word/2010/wordprocessingInk" xmlns:wne="http://schemas.microsoft.com/office/word/2006/wordml" xmlns:wps="http://schemas.microsoft.com/office/word/2010/wordprocessingShape" mc:Ignorable="w14 w15 w16se w16cid w16 w16cex wp14">
   <w:abstractNum w:abstractNumId="0" w15:restartNumberingAfterBreak="0">
     <w:nsid w:val="0EE106ED"/>
     <w:multiLevelType w:val="multilevel"/>
@@ -9557,7 +9627,7 @@
 </file>
 
 <file path=word/styles.xml><?xml version="1.0" encoding="utf-8"?>
-<w:styles xmlns:mc="http://schemas.openxmlformats.org/markup-compatibility/2006" xmlns:r="http://schemas.openxmlformats.org/officeDocument/2006/relationships" xmlns:w="http://schemas.openxmlformats.org/wordprocessingml/2006/main" xmlns:w14="http://schemas.microsoft.com/office/word/2010/wordml" xmlns:w15="http://schemas.microsoft.com/office/word/2012/wordml" xmlns:w16cid="http://schemas.microsoft.com/office/word/2016/wordml/cid" xmlns:w16se="http://schemas.microsoft.com/office/word/2015/wordml/symex" mc:Ignorable="w14 w15 w16se w16cid">
+<w:styles xmlns:mc="http://schemas.openxmlformats.org/markup-compatibility/2006" xmlns:r="http://schemas.openxmlformats.org/officeDocument/2006/relationships" xmlns:w="http://schemas.openxmlformats.org/wordprocessingml/2006/main" xmlns:w14="http://schemas.microsoft.com/office/word/2010/wordml" xmlns:w15="http://schemas.microsoft.com/office/word/2012/wordml" xmlns:w16cex="http://schemas.microsoft.com/office/word/2018/wordml/cex" xmlns:w16cid="http://schemas.microsoft.com/office/word/2016/wordml/cid" xmlns:w16="http://schemas.microsoft.com/office/word/2018/wordml" xmlns:w16se="http://schemas.microsoft.com/office/word/2015/wordml/symex" mc:Ignorable="w14 w15 w16se w16cid w16 w16cex">
   <w:docDefaults>
     <w:rPrDefault>
       <w:rPr>
@@ -10405,6 +10475,21 @@
 </file>
 
 <file path=customXml/item1.xml><?xml version="1.0" encoding="utf-8"?>
+<p:properties xmlns:p="http://schemas.microsoft.com/office/2006/metadata/properties" xmlns:xsi="http://www.w3.org/2001/XMLSchema-instance" xmlns:pc="http://schemas.microsoft.com/office/infopath/2007/PartnerControls">
+  <documentManagement/>
+</p:properties>
+</file>
+
+<file path=customXml/item2.xml><?xml version="1.0" encoding="utf-8"?>
+<?mso-contentType ?>
+<FormTemplates xmlns="http://schemas.microsoft.com/sharepoint/v3/contenttype/forms">
+  <Display>DocumentLibraryForm</Display>
+  <Edit>DocumentLibraryForm</Edit>
+  <New>DocumentLibraryForm</New>
+</FormTemplates>
+</file>
+
+<file path=customXml/item3.xml><?xml version="1.0" encoding="utf-8"?>
 <ct:contentTypeSchema xmlns:ct="http://schemas.microsoft.com/office/2006/metadata/contentType" xmlns:ma="http://schemas.microsoft.com/office/2006/metadata/properties/metaAttributes" ct:_="" ma:_="" ma:contentTypeName="Document" ma:contentTypeID="0x010100F591406234E99545951574B32B10A3B0" ma:contentTypeVersion="13" ma:contentTypeDescription="Create a new document." ma:contentTypeScope="" ma:versionID="8f8e6e73770ccd6782853153465cc602">
   <xsd:schema xmlns:xsd="http://www.w3.org/2001/XMLSchema" xmlns:xs="http://www.w3.org/2001/XMLSchema" xmlns:p="http://schemas.microsoft.com/office/2006/metadata/properties" xmlns:ns3="53932a34-99de-4f50-b924-f18b48a83c04" xmlns:ns4="1bbe454c-8146-4afd-987c-6e26edaada9a" targetNamespace="http://schemas.microsoft.com/office/2006/metadata/properties" ma:root="true" ma:fieldsID="1d4bf3d4c72fc8ab4762c91df3fb9c11" ns3:_="" ns4:_="">
     <xsd:import namespace="53932a34-99de-4f50-b924-f18b48a83c04"/>
@@ -10627,22 +10712,24 @@
 </ct:contentTypeSchema>
 </file>
 
-<file path=customXml/item2.xml><?xml version="1.0" encoding="utf-8"?>
-<?mso-contentType ?>
-<FormTemplates xmlns="http://schemas.microsoft.com/sharepoint/v3/contenttype/forms">
-  <Display>DocumentLibraryForm</Display>
-  <Edit>DocumentLibraryForm</Edit>
-  <New>DocumentLibraryForm</New>
-</FormTemplates>
+<file path=customXml/itemProps1.xml><?xml version="1.0" encoding="utf-8"?>
+<ds:datastoreItem xmlns:ds="http://schemas.openxmlformats.org/officeDocument/2006/customXml" ds:itemID="{E9C97ABD-7A96-4DA6-9B75-C5CDF3DD7D4B}">
+  <ds:schemaRefs>
+    <ds:schemaRef ds:uri="http://schemas.microsoft.com/office/2006/metadata/properties"/>
+    <ds:schemaRef ds:uri="http://schemas.microsoft.com/office/infopath/2007/PartnerControls"/>
+  </ds:schemaRefs>
+</ds:datastoreItem>
 </file>
 
-<file path=customXml/item3.xml><?xml version="1.0" encoding="utf-8"?>
-<p:properties xmlns:p="http://schemas.microsoft.com/office/2006/metadata/properties" xmlns:xsi="http://www.w3.org/2001/XMLSchema-instance" xmlns:pc="http://schemas.microsoft.com/office/infopath/2007/PartnerControls">
-  <documentManagement/>
-</p:properties>
+<file path=customXml/itemProps2.xml><?xml version="1.0" encoding="utf-8"?>
+<ds:datastoreItem xmlns:ds="http://schemas.openxmlformats.org/officeDocument/2006/customXml" ds:itemID="{581AE32A-85B2-43F5-B14B-92CBAA6F8191}">
+  <ds:schemaRefs>
+    <ds:schemaRef ds:uri="http://schemas.microsoft.com/sharepoint/v3/contenttype/forms"/>
+  </ds:schemaRefs>
+</ds:datastoreItem>
 </file>
 
-<file path=customXml/itemProps1.xml><?xml version="1.0" encoding="utf-8"?>
+<file path=customXml/itemProps3.xml><?xml version="1.0" encoding="utf-8"?>
 <ds:datastoreItem xmlns:ds="http://schemas.openxmlformats.org/officeDocument/2006/customXml" ds:itemID="{2A345C6B-BFBA-4D55-A998-DEABEEAC0829}">
   <ds:schemaRefs>
     <ds:schemaRef ds:uri="http://schemas.microsoft.com/office/2006/metadata/contentType"/>
@@ -10659,21 +10746,4 @@
     <ds:schemaRef ds:uri="http://schemas.microsoft.com/internal/obd"/>
   </ds:schemaRefs>
 </ds:datastoreItem>
-</file>
-
-<file path=customXml/itemProps2.xml><?xml version="1.0" encoding="utf-8"?>
-<ds:datastoreItem xmlns:ds="http://schemas.openxmlformats.org/officeDocument/2006/customXml" ds:itemID="{581AE32A-85B2-43F5-B14B-92CBAA6F8191}">
-  <ds:schemaRefs>
-    <ds:schemaRef ds:uri="http://schemas.microsoft.com/sharepoint/v3/contenttype/forms"/>
-  </ds:schemaRefs>
-</ds:datastoreItem>
-</file>
-
-<file path=customXml/itemProps3.xml><?xml version="1.0" encoding="utf-8"?>
-<ds:datastoreItem xmlns:ds="http://schemas.openxmlformats.org/officeDocument/2006/customXml" ds:itemID="{E9C97ABD-7A96-4DA6-9B75-C5CDF3DD7D4B}">
-  <ds:schemaRefs>
-    <ds:schemaRef ds:uri="http://schemas.microsoft.com/office/2006/metadata/properties"/>
-    <ds:schemaRef ds:uri="http://schemas.microsoft.com/office/infopath/2007/PartnerControls"/>
-  </ds:schemaRefs>
-</ds:datastoreItem>
 </file>
</xml_diff>

<commit_message>
Draft added, other minor fixes
</commit_message>
<xml_diff>
--- a/description_of_data.docx
+++ b/description_of_data.docx
@@ -1,6 +1,6 @@
 
 <file path=word/document.xml><?xml version="1.0" encoding="utf-8"?>
-<w:document xmlns:wpc="http://schemas.microsoft.com/office/word/2010/wordprocessingCanvas" xmlns:cx="http://schemas.microsoft.com/office/drawing/2014/chartex" xmlns:cx1="http://schemas.microsoft.com/office/drawing/2015/9/8/chartex" xmlns:cx2="http://schemas.microsoft.com/office/drawing/2015/10/21/chartex" xmlns:cx3="http://schemas.microsoft.com/office/drawing/2016/5/9/chartex" xmlns:cx4="http://schemas.microsoft.com/office/drawing/2016/5/10/chartex" xmlns:cx5="http://schemas.microsoft.com/office/drawing/2016/5/11/chartex" xmlns:cx6="http://schemas.microsoft.com/office/drawing/2016/5/12/chartex" xmlns:cx7="http://schemas.microsoft.com/office/drawing/2016/5/13/chartex" xmlns:cx8="http://schemas.microsoft.com/office/drawing/2016/5/14/chartex" xmlns:mc="http://schemas.openxmlformats.org/markup-compatibility/2006" xmlns:aink="http://schemas.microsoft.com/office/drawing/2016/ink" xmlns:am3d="http://schemas.microsoft.com/office/drawing/2017/model3d" xmlns:o="urn:schemas-microsoft-com:office:office" xmlns:r="http://schemas.openxmlformats.org/officeDocument/2006/relationships" xmlns:m="http://schemas.openxmlformats.org/officeDocument/2006/math" xmlns:v="urn:schemas-microsoft-com:vml" xmlns:wp14="http://schemas.microsoft.com/office/word/2010/wordprocessingDrawing" xmlns:wp="http://schemas.openxmlformats.org/drawingml/2006/wordprocessingDrawing" xmlns:w10="urn:schemas-microsoft-com:office:word" xmlns:w="http://schemas.openxmlformats.org/wordprocessingml/2006/main" xmlns:w14="http://schemas.microsoft.com/office/word/2010/wordml" xmlns:w15="http://schemas.microsoft.com/office/word/2012/wordml" xmlns:w16cid="http://schemas.microsoft.com/office/word/2016/wordml/cid" xmlns:w16se="http://schemas.microsoft.com/office/word/2015/wordml/symex" xmlns:wpg="http://schemas.microsoft.com/office/word/2010/wordprocessingGroup" xmlns:wpi="http://schemas.microsoft.com/office/word/2010/wordprocessingInk" xmlns:wne="http://schemas.microsoft.com/office/word/2006/wordml" xmlns:wps="http://schemas.microsoft.com/office/word/2010/wordprocessingShape" mc:Ignorable="w14 w15 w16se w16cid wp14">
+<w:document xmlns:wpc="http://schemas.microsoft.com/office/word/2010/wordprocessingCanvas" xmlns:cx="http://schemas.microsoft.com/office/drawing/2014/chartex" xmlns:cx1="http://schemas.microsoft.com/office/drawing/2015/9/8/chartex" xmlns:cx2="http://schemas.microsoft.com/office/drawing/2015/10/21/chartex" xmlns:cx3="http://schemas.microsoft.com/office/drawing/2016/5/9/chartex" xmlns:cx4="http://schemas.microsoft.com/office/drawing/2016/5/10/chartex" xmlns:cx5="http://schemas.microsoft.com/office/drawing/2016/5/11/chartex" xmlns:cx6="http://schemas.microsoft.com/office/drawing/2016/5/12/chartex" xmlns:cx7="http://schemas.microsoft.com/office/drawing/2016/5/13/chartex" xmlns:cx8="http://schemas.microsoft.com/office/drawing/2016/5/14/chartex" xmlns:mc="http://schemas.openxmlformats.org/markup-compatibility/2006" xmlns:aink="http://schemas.microsoft.com/office/drawing/2016/ink" xmlns:am3d="http://schemas.microsoft.com/office/drawing/2017/model3d" xmlns:o="urn:schemas-microsoft-com:office:office" xmlns:r="http://schemas.openxmlformats.org/officeDocument/2006/relationships" xmlns:m="http://schemas.openxmlformats.org/officeDocument/2006/math" xmlns:v="urn:schemas-microsoft-com:vml" xmlns:wp14="http://schemas.microsoft.com/office/word/2010/wordprocessingDrawing" xmlns:wp="http://schemas.openxmlformats.org/drawingml/2006/wordprocessingDrawing" xmlns:w10="urn:schemas-microsoft-com:office:word" xmlns:w="http://schemas.openxmlformats.org/wordprocessingml/2006/main" xmlns:w14="http://schemas.microsoft.com/office/word/2010/wordml" xmlns:w15="http://schemas.microsoft.com/office/word/2012/wordml" xmlns:w16cex="http://schemas.microsoft.com/office/word/2018/wordml/cex" xmlns:w16cid="http://schemas.microsoft.com/office/word/2016/wordml/cid" xmlns:w16="http://schemas.microsoft.com/office/word/2018/wordml" xmlns:w16se="http://schemas.microsoft.com/office/word/2015/wordml/symex" xmlns:wpg="http://schemas.microsoft.com/office/word/2010/wordprocessingGroup" xmlns:wpi="http://schemas.microsoft.com/office/word/2010/wordprocessingInk" xmlns:wne="http://schemas.microsoft.com/office/word/2006/wordml" xmlns:wps="http://schemas.microsoft.com/office/word/2010/wordprocessingShape" mc:Ignorable="w14 w15 w16se w16cid w16 w16cex wp14">
   <w:body>
     <w:p>
       <w:pPr>
@@ -613,14 +613,12 @@
           </w:tcPr>
           <w:p>
             <w:proofErr w:type="spellStart"/>
-            <w:proofErr w:type="gramStart"/>
             <w:r>
               <w:t>ada:</w:t>
             </w:r>
             <w:r>
               <w:t>production</w:t>
             </w:r>
-            <w:proofErr w:type="gramEnd"/>
             <w:r>
               <w:t>_</w:t>
             </w:r>
@@ -641,7 +639,6 @@
               </w:rPr>
             </w:pPr>
             <w:proofErr w:type="spellStart"/>
-            <w:proofErr w:type="gramStart"/>
             <w:r>
               <w:rPr>
                 <w:rFonts w:ascii="Calibri" w:hAnsi="Calibri" w:cs="Calibri"/>
@@ -651,7 +648,6 @@
               <w:t>rdf:type</w:t>
             </w:r>
             <w:proofErr w:type="spellEnd"/>
-            <w:proofErr w:type="gramEnd"/>
           </w:p>
         </w:tc>
         <w:tc>
@@ -664,7 +660,6 @@
                 <w:lang w:val="en-GB"/>
               </w:rPr>
             </w:pPr>
-            <w:proofErr w:type="gramStart"/>
             <w:r>
               <w:rPr>
                 <w:rFonts w:ascii="Calibri" w:hAnsi="Calibri" w:cs="Calibri"/>
@@ -673,7 +668,6 @@
               </w:rPr>
               <w:t>crm:E</w:t>
             </w:r>
-            <w:proofErr w:type="gramEnd"/>
             <w:r>
               <w:rPr>
                 <w:rFonts w:ascii="Calibri" w:hAnsi="Calibri" w:cs="Calibri"/>
@@ -730,13 +724,8 @@
           </w:tcPr>
           <w:p>
             <w:proofErr w:type="spellStart"/>
-            <w:proofErr w:type="gramStart"/>
-            <w:r>
-              <w:t>ada:portrait</w:t>
-            </w:r>
-            <w:proofErr w:type="gramEnd"/>
-            <w:r>
-              <w:t>_ada</w:t>
+            <w:r>
+              <w:t>ada:portrait_ada</w:t>
             </w:r>
             <w:proofErr w:type="spellEnd"/>
           </w:p>
@@ -986,7 +975,6 @@
               </w:rPr>
             </w:pPr>
             <w:proofErr w:type="spellStart"/>
-            <w:proofErr w:type="gramStart"/>
             <w:r>
               <w:rPr>
                 <w:u w:val="single"/>
@@ -997,14 +985,7 @@
               <w:rPr>
                 <w:u w:val="single"/>
               </w:rPr>
-              <w:t>portrait</w:t>
-            </w:r>
-            <w:proofErr w:type="gramEnd"/>
-            <w:r>
-              <w:rPr>
-                <w:u w:val="single"/>
-              </w:rPr>
-              <w:t>_ada</w:t>
+              <w:t>portrait_ada</w:t>
             </w:r>
             <w:proofErr w:type="spellEnd"/>
           </w:p>
@@ -1565,7 +1546,6 @@
               </w:rPr>
             </w:pPr>
             <w:proofErr w:type="spellStart"/>
-            <w:proofErr w:type="gramStart"/>
             <w:r>
               <w:rPr>
                 <w:rFonts w:ascii="Calibri" w:hAnsi="Calibri" w:cs="Calibri"/>
@@ -1575,7 +1555,6 @@
               <w:t>rdf:type</w:t>
             </w:r>
             <w:proofErr w:type="spellEnd"/>
-            <w:proofErr w:type="gramEnd"/>
           </w:p>
         </w:tc>
         <w:tc>
@@ -1650,7 +1629,6 @@
           </w:tcPr>
           <w:p>
             <w:proofErr w:type="spellStart"/>
-            <w:proofErr w:type="gramStart"/>
             <w:r>
               <w:t>ada:</w:t>
             </w:r>
@@ -1658,11 +1636,7 @@
               <w:t>f</w:t>
             </w:r>
             <w:r>
-              <w:t>acsimile</w:t>
-            </w:r>
-            <w:proofErr w:type="gramEnd"/>
-            <w:r>
-              <w:t>_babbage</w:t>
+              <w:t>acsimile_babbage</w:t>
             </w:r>
             <w:proofErr w:type="spellEnd"/>
           </w:p>
@@ -1837,7 +1811,6 @@
           </w:tcPr>
           <w:p>
             <w:proofErr w:type="spellStart"/>
-            <w:proofErr w:type="gramStart"/>
             <w:r>
               <w:t>ada:</w:t>
             </w:r>
@@ -1847,7 +1820,6 @@
             <w:r>
               <w:t>acsimile</w:t>
             </w:r>
-            <w:proofErr w:type="gramEnd"/>
             <w:r>
               <w:t>_babbage</w:t>
             </w:r>
@@ -2418,7 +2390,6 @@
               </w:rPr>
             </w:pPr>
             <w:proofErr w:type="spellStart"/>
-            <w:proofErr w:type="gramStart"/>
             <w:r>
               <w:rPr>
                 <w:rFonts w:ascii="Calibri" w:hAnsi="Calibri" w:cs="Calibri"/>
@@ -2428,7 +2399,6 @@
               <w:t>rdf:type</w:t>
             </w:r>
             <w:proofErr w:type="spellEnd"/>
-            <w:proofErr w:type="gramEnd"/>
           </w:p>
         </w:tc>
         <w:tc>
@@ -3293,7 +3263,6 @@
               </w:rPr>
             </w:pPr>
             <w:proofErr w:type="spellStart"/>
-            <w:proofErr w:type="gramStart"/>
             <w:r>
               <w:rPr>
                 <w:rFonts w:ascii="Calibri" w:hAnsi="Calibri" w:cs="Calibri"/>
@@ -3303,7 +3272,6 @@
               <w:t>rdf:type</w:t>
             </w:r>
             <w:proofErr w:type="spellEnd"/>
-            <w:proofErr w:type="gramEnd"/>
           </w:p>
         </w:tc>
         <w:tc>
@@ -3582,13 +3550,8 @@
           </w:tcPr>
           <w:p>
             <w:proofErr w:type="spellStart"/>
-            <w:proofErr w:type="gramStart"/>
-            <w:r>
-              <w:t>ada:people</w:t>
-            </w:r>
-            <w:proofErr w:type="gramEnd"/>
-            <w:r>
-              <w:t>_luigi_federico_menabrea</w:t>
+            <w:r>
+              <w:t>ada:people_luigi_federico_menabrea</w:t>
             </w:r>
             <w:proofErr w:type="spellEnd"/>
           </w:p>
@@ -4399,12 +4362,10 @@
           </w:tcPr>
           <w:p>
             <w:proofErr w:type="spellStart"/>
-            <w:proofErr w:type="gramStart"/>
             <w:r>
               <w:t>rda:u</w:t>
             </w:r>
             <w:proofErr w:type="spellEnd"/>
-            <w:proofErr w:type="gramEnd"/>
             <w:r>
               <w:t>/</w:t>
             </w:r>
@@ -4482,12 +4443,10 @@
           </w:tcPr>
           <w:p>
             <w:proofErr w:type="spellStart"/>
-            <w:proofErr w:type="gramStart"/>
             <w:r>
               <w:t>rda:u</w:t>
             </w:r>
             <w:proofErr w:type="spellEnd"/>
-            <w:proofErr w:type="gramEnd"/>
             <w:r>
               <w:t>/</w:t>
             </w:r>
@@ -4565,12 +4524,10 @@
           </w:tcPr>
           <w:p>
             <w:proofErr w:type="spellStart"/>
-            <w:proofErr w:type="gramStart"/>
             <w:r>
               <w:t>rda:u</w:t>
             </w:r>
             <w:proofErr w:type="spellEnd"/>
-            <w:proofErr w:type="gramEnd"/>
             <w:r>
               <w:t>/</w:t>
             </w:r>
@@ -4841,7 +4798,6 @@
               </w:rPr>
             </w:pPr>
             <w:proofErr w:type="spellStart"/>
-            <w:proofErr w:type="gramStart"/>
             <w:r>
               <w:rPr>
                 <w:rFonts w:ascii="Calibri" w:hAnsi="Calibri" w:cs="Calibri"/>
@@ -4851,7 +4807,6 @@
               <w:t>rdf:type</w:t>
             </w:r>
             <w:proofErr w:type="spellEnd"/>
-            <w:proofErr w:type="gramEnd"/>
           </w:p>
         </w:tc>
         <w:tc>
@@ -5912,17 +5867,6 @@
         <w:t xml:space="preserve">Ada’s Letter “Dear Babbage” </w:t>
       </w:r>
     </w:p>
-    <w:p>
-      <w:pPr>
-        <w:rPr>
-          <w:rFonts w:asciiTheme="majorHAnsi" w:hAnsiTheme="majorHAnsi" w:cstheme="majorHAnsi"/>
-          <w:color w:val="4472C4" w:themeColor="accent1"/>
-          <w:sz w:val="26"/>
-          <w:szCs w:val="26"/>
-          <w:lang w:val="en-GB"/>
-        </w:rPr>
-      </w:pPr>
-    </w:p>
     <w:tbl>
       <w:tblPr>
         <w:tblStyle w:val="Grigliatabella"/>
@@ -6036,7 +5980,6 @@
               </w:rPr>
             </w:pPr>
             <w:proofErr w:type="spellStart"/>
-            <w:proofErr w:type="gramStart"/>
             <w:r>
               <w:rPr>
                 <w:rFonts w:ascii="Calibri" w:hAnsi="Calibri" w:cs="Calibri"/>
@@ -6046,7 +5989,6 @@
               <w:t>rdf:type</w:t>
             </w:r>
             <w:proofErr w:type="spellEnd"/>
-            <w:proofErr w:type="gramEnd"/>
           </w:p>
         </w:tc>
         <w:tc>
@@ -6133,8 +6075,14 @@
               </w:rPr>
               <w:t>ada:letter</w:t>
             </w:r>
-            <w:proofErr w:type="spellEnd"/>
-            <w:proofErr w:type="gramEnd"/>
+            <w:proofErr w:type="gramEnd"/>
+            <w:r>
+              <w:rPr>
+                <w:lang w:val="en-GB"/>
+              </w:rPr>
+              <w:t>_ada</w:t>
+            </w:r>
+            <w:proofErr w:type="spellEnd"/>
           </w:p>
         </w:tc>
       </w:tr>
@@ -6375,8 +6323,14 @@
               </w:rPr>
               <w:t>ada:letter</w:t>
             </w:r>
-            <w:proofErr w:type="spellEnd"/>
-            <w:proofErr w:type="gramEnd"/>
+            <w:proofErr w:type="gramEnd"/>
+            <w:r>
+              <w:rPr>
+                <w:lang w:val="en-GB"/>
+              </w:rPr>
+              <w:t>_ada</w:t>
+            </w:r>
+            <w:proofErr w:type="spellEnd"/>
           </w:p>
         </w:tc>
         <w:tc>
@@ -6749,13 +6703,6 @@
         <w:t xml:space="preserve">, Luigi Federico </w:t>
       </w:r>
     </w:p>
-    <w:p>
-      <w:pPr>
-        <w:rPr>
-          <w:lang w:val="en-US"/>
-        </w:rPr>
-      </w:pPr>
-    </w:p>
     <w:tbl>
       <w:tblPr>
         <w:tblStyle w:val="Grigliatabella"/>
@@ -6770,7 +6717,7 @@
       <w:tr>
         <w:tc>
           <w:tcPr>
-            <w:tcW w:w="3769" w:type="dxa"/>
+            <w:tcW w:w="3710" w:type="dxa"/>
           </w:tcPr>
           <w:p>
             <w:pPr>
@@ -6803,7 +6750,7 @@
         </w:tc>
         <w:tc>
           <w:tcPr>
-            <w:tcW w:w="2388" w:type="dxa"/>
+            <w:tcW w:w="2411" w:type="dxa"/>
           </w:tcPr>
           <w:p>
             <w:pPr>
@@ -6825,7 +6772,7 @@
         </w:tc>
         <w:tc>
           <w:tcPr>
-            <w:tcW w:w="3471" w:type="dxa"/>
+            <w:tcW w:w="3507" w:type="dxa"/>
           </w:tcPr>
           <w:p>
             <w:pPr>
@@ -6853,19 +6800,19 @@
       <w:tr>
         <w:tc>
           <w:tcPr>
-            <w:tcW w:w="3769" w:type="dxa"/>
-          </w:tcPr>
-          <w:p>
-            <w:pPr>
-              <w:rPr>
-                <w:lang w:val="en-US"/>
-              </w:rPr>
-            </w:pPr>
-          </w:p>
-        </w:tc>
-        <w:tc>
-          <w:tcPr>
-            <w:tcW w:w="2388" w:type="dxa"/>
+            <w:tcW w:w="3710" w:type="dxa"/>
+          </w:tcPr>
+          <w:p>
+            <w:pPr>
+              <w:rPr>
+                <w:lang w:val="en-US"/>
+              </w:rPr>
+            </w:pPr>
+          </w:p>
+        </w:tc>
+        <w:tc>
+          <w:tcPr>
+            <w:tcW w:w="2411" w:type="dxa"/>
           </w:tcPr>
           <w:p>
             <w:pPr>
@@ -6891,7 +6838,7 @@
         </w:tc>
         <w:tc>
           <w:tcPr>
-            <w:tcW w:w="3471" w:type="dxa"/>
+            <w:tcW w:w="3507" w:type="dxa"/>
           </w:tcPr>
           <w:p>
             <w:proofErr w:type="spellStart"/>
@@ -6924,7 +6871,7 @@
       <w:tr>
         <w:tc>
           <w:tcPr>
-            <w:tcW w:w="3769" w:type="dxa"/>
+            <w:tcW w:w="3710" w:type="dxa"/>
           </w:tcPr>
           <w:p>
             <w:pPr>
@@ -6960,7 +6907,7 @@
         </w:tc>
         <w:tc>
           <w:tcPr>
-            <w:tcW w:w="2388" w:type="dxa"/>
+            <w:tcW w:w="2411" w:type="dxa"/>
           </w:tcPr>
           <w:p>
             <w:pPr>
@@ -6982,22 +6929,14 @@
         </w:tc>
         <w:tc>
           <w:tcPr>
-            <w:tcW w:w="3471" w:type="dxa"/>
-          </w:tcPr>
-          <w:p>
-            <w:r>
-              <w:t xml:space="preserve">“Menabrea Luigi </w:t>
-            </w:r>
-            <w:proofErr w:type="gramStart"/>
-            <w:r>
-              <w:t>Federico”</w:t>
-            </w:r>
-            <w:r>
-              <w:t>^</w:t>
-            </w:r>
-            <w:proofErr w:type="gramEnd"/>
-            <w:r>
-              <w:t>^</w:t>
+            <w:tcW w:w="3507" w:type="dxa"/>
+          </w:tcPr>
+          <w:p>
+            <w:r>
+              <w:t>“Menabrea Luigi Federico”</w:t>
+            </w:r>
+            <w:r>
+              <w:t>^^</w:t>
             </w:r>
             <w:proofErr w:type="spellStart"/>
             <w:r>
@@ -7010,13 +6949,13 @@
       <w:tr>
         <w:tc>
           <w:tcPr>
-            <w:tcW w:w="3769" w:type="dxa"/>
+            <w:tcW w:w="3710" w:type="dxa"/>
           </w:tcPr>
           <w:p/>
         </w:tc>
         <w:tc>
           <w:tcPr>
-            <w:tcW w:w="2388" w:type="dxa"/>
+            <w:tcW w:w="2411" w:type="dxa"/>
           </w:tcPr>
           <w:p>
             <w:pPr>
@@ -7038,22 +6977,14 @@
         </w:tc>
         <w:tc>
           <w:tcPr>
-            <w:tcW w:w="3471" w:type="dxa"/>
-          </w:tcPr>
-          <w:p>
-            <w:r>
-              <w:t xml:space="preserve">“Album Fotografico XIX 3° </w:t>
-            </w:r>
-            <w:proofErr w:type="gramStart"/>
-            <w:r>
-              <w:t>Quarto”</w:t>
-            </w:r>
-            <w:r>
-              <w:t>^</w:t>
-            </w:r>
-            <w:proofErr w:type="gramEnd"/>
-            <w:r>
-              <w:t>^</w:t>
+            <w:tcW w:w="3507" w:type="dxa"/>
+          </w:tcPr>
+          <w:p>
+            <w:r>
+              <w:t>“Album Fotografico XIX 3° Quarto”</w:t>
+            </w:r>
+            <w:r>
+              <w:t>^^</w:t>
             </w:r>
             <w:proofErr w:type="spellStart"/>
             <w:r>
@@ -7066,13 +6997,13 @@
       <w:tr>
         <w:tc>
           <w:tcPr>
-            <w:tcW w:w="3769" w:type="dxa"/>
+            <w:tcW w:w="3710" w:type="dxa"/>
           </w:tcPr>
           <w:p/>
         </w:tc>
         <w:tc>
           <w:tcPr>
-            <w:tcW w:w="2388" w:type="dxa"/>
+            <w:tcW w:w="2411" w:type="dxa"/>
           </w:tcPr>
           <w:p>
             <w:pPr>
@@ -7094,7 +7025,7 @@
         </w:tc>
         <w:tc>
           <w:tcPr>
-            <w:tcW w:w="3471" w:type="dxa"/>
+            <w:tcW w:w="3507" w:type="dxa"/>
           </w:tcPr>
           <w:p>
             <w:pPr>
@@ -7167,13 +7098,13 @@
       <w:tr>
         <w:tc>
           <w:tcPr>
-            <w:tcW w:w="3769" w:type="dxa"/>
+            <w:tcW w:w="3710" w:type="dxa"/>
           </w:tcPr>
           <w:p/>
         </w:tc>
         <w:tc>
           <w:tcPr>
-            <w:tcW w:w="2388" w:type="dxa"/>
+            <w:tcW w:w="2411" w:type="dxa"/>
           </w:tcPr>
           <w:p>
             <w:pPr>
@@ -7195,7 +7126,7 @@
         </w:tc>
         <w:tc>
           <w:tcPr>
-            <w:tcW w:w="3471" w:type="dxa"/>
+            <w:tcW w:w="3507" w:type="dxa"/>
           </w:tcPr>
           <w:p>
             <w:r>
@@ -7233,63 +7164,13 @@
       <w:tr>
         <w:tc>
           <w:tcPr>
-            <w:tcW w:w="3769" w:type="dxa"/>
+            <w:tcW w:w="3710" w:type="dxa"/>
           </w:tcPr>
           <w:p/>
         </w:tc>
         <w:tc>
           <w:tcPr>
-            <w:tcW w:w="2388" w:type="dxa"/>
-          </w:tcPr>
-          <w:p>
-            <w:pPr>
-              <w:rPr>
-                <w:lang w:val="en-US"/>
-              </w:rPr>
-            </w:pPr>
-            <w:proofErr w:type="spellStart"/>
-            <w:proofErr w:type="gramStart"/>
-            <w:r>
-              <w:rPr>
-                <w:lang w:val="en-US"/>
-              </w:rPr>
-              <w:t>oad:scopeAndContent</w:t>
-            </w:r>
-            <w:proofErr w:type="spellEnd"/>
-            <w:proofErr w:type="gramEnd"/>
-          </w:p>
-        </w:tc>
-        <w:tc>
-          <w:tcPr>
-            <w:tcW w:w="3471" w:type="dxa"/>
-          </w:tcPr>
-          <w:p>
-            <w:proofErr w:type="spellStart"/>
-            <w:proofErr w:type="gramStart"/>
-            <w:r>
-              <w:t>ada:</w:t>
-            </w:r>
-            <w:r>
-              <w:t>photograph</w:t>
-            </w:r>
-            <w:proofErr w:type="gramEnd"/>
-            <w:r>
-              <w:t>_menabrea</w:t>
-            </w:r>
-            <w:proofErr w:type="spellEnd"/>
-          </w:p>
-        </w:tc>
-      </w:tr>
-      <w:tr>
-        <w:tc>
-          <w:tcPr>
-            <w:tcW w:w="3769" w:type="dxa"/>
-          </w:tcPr>
-          <w:p/>
-        </w:tc>
-        <w:tc>
-          <w:tcPr>
-            <w:tcW w:w="2388" w:type="dxa"/>
+            <w:tcW w:w="2411" w:type="dxa"/>
           </w:tcPr>
           <w:p>
             <w:pPr>
@@ -7323,17 +7204,12 @@
         </w:tc>
         <w:tc>
           <w:tcPr>
-            <w:tcW w:w="3471" w:type="dxa"/>
-          </w:tcPr>
-          <w:p>
-            <w:proofErr w:type="spellStart"/>
-            <w:proofErr w:type="gramStart"/>
-            <w:r>
-              <w:t>ada:people</w:t>
-            </w:r>
-            <w:proofErr w:type="gramEnd"/>
-            <w:r>
-              <w:t>_</w:t>
+            <w:tcW w:w="3507" w:type="dxa"/>
+          </w:tcPr>
+          <w:p>
+            <w:proofErr w:type="spellStart"/>
+            <w:r>
+              <w:t>ada:people_</w:t>
             </w:r>
             <w:r>
               <w:t>luigi_federico_</w:t>
@@ -7358,15 +7234,9 @@
         <w:rPr>
           <w:lang w:val="en-US"/>
         </w:rPr>
+        <w:lastRenderedPageBreak/>
         <w:t>Ada’s Doodle</w:t>
       </w:r>
-    </w:p>
-    <w:p>
-      <w:pPr>
-        <w:rPr>
-          <w:lang w:val="en-US"/>
-        </w:rPr>
-      </w:pPr>
     </w:p>
     <w:tbl>
       <w:tblPr>
@@ -7514,8 +7384,14 @@
               </w:rPr>
               <w:t>ada:doodle</w:t>
             </w:r>
-            <w:proofErr w:type="spellEnd"/>
-            <w:proofErr w:type="gramEnd"/>
+            <w:proofErr w:type="gramEnd"/>
+            <w:r>
+              <w:rPr>
+                <w:lang w:val="en-GB"/>
+              </w:rPr>
+              <w:t>_ada</w:t>
+            </w:r>
+            <w:proofErr w:type="spellEnd"/>
           </w:p>
         </w:tc>
       </w:tr>
@@ -7568,8 +7444,36 @@
               <w:rPr>
                 <w:lang w:val="en-US"/>
               </w:rPr>
-              <w:t xml:space="preserve">“Ida Mayer” </w:t>
-            </w:r>
+              <w:t xml:space="preserve">“Ida </w:t>
+            </w:r>
+            <w:proofErr w:type="gramStart"/>
+            <w:r>
+              <w:rPr>
+                <w:lang w:val="en-US"/>
+              </w:rPr>
+              <w:t>Mayer”</w:t>
+            </w:r>
+            <w:r>
+              <w:rPr>
+                <w:lang w:val="en-US"/>
+              </w:rPr>
+              <w:t>^</w:t>
+            </w:r>
+            <w:proofErr w:type="gramEnd"/>
+            <w:r>
+              <w:rPr>
+                <w:lang w:val="en-US"/>
+              </w:rPr>
+              <w:t>^</w:t>
+            </w:r>
+            <w:proofErr w:type="spellStart"/>
+            <w:r>
+              <w:rPr>
+                <w:lang w:val="en-US"/>
+              </w:rPr>
+              <w:t>xsd:string</w:t>
+            </w:r>
+            <w:proofErr w:type="spellEnd"/>
           </w:p>
         </w:tc>
       </w:tr>
@@ -7671,12 +7575,13 @@
               </w:rPr>
             </w:pPr>
             <w:proofErr w:type="spellStart"/>
-            <w:proofErr w:type="gramStart"/>
             <w:r>
               <w:t>ada:doodle</w:t>
             </w:r>
-            <w:proofErr w:type="spellEnd"/>
-            <w:proofErr w:type="gramEnd"/>
+            <w:r>
+              <w:t>_ada</w:t>
+            </w:r>
+            <w:proofErr w:type="spellEnd"/>
           </w:p>
         </w:tc>
         <w:tc>
@@ -7765,7 +7670,6 @@
                 <w:lang w:val="en-US"/>
               </w:rPr>
             </w:pPr>
-            <w:bookmarkStart w:id="0" w:name="_GoBack"/>
             <w:proofErr w:type="spellStart"/>
             <w:proofErr w:type="gramStart"/>
             <w:r>
@@ -7774,7 +7678,6 @@
               </w:rPr>
               <w:t>oad:isEntryOf</w:t>
             </w:r>
-            <w:bookmarkEnd w:id="0"/>
             <w:proofErr w:type="spellEnd"/>
             <w:proofErr w:type="gramEnd"/>
           </w:p>
@@ -7902,51 +7805,11 @@
           <w:tcPr>
             <w:tcW w:w="3135" w:type="dxa"/>
           </w:tcPr>
-          <w:p/>
-        </w:tc>
-        <w:tc>
-          <w:tcPr>
-            <w:tcW w:w="3573" w:type="dxa"/>
-          </w:tcPr>
-          <w:p>
-            <w:pPr>
-              <w:rPr>
-                <w:lang w:val="en-US"/>
-              </w:rPr>
-            </w:pPr>
-            <w:proofErr w:type="spellStart"/>
-            <w:proofErr w:type="gramStart"/>
-            <w:r>
-              <w:rPr>
-                <w:lang w:val="en-US"/>
-              </w:rPr>
-              <w:t>oad:scopeAndContent</w:t>
-            </w:r>
-            <w:proofErr w:type="spellEnd"/>
-            <w:proofErr w:type="gramEnd"/>
-          </w:p>
-        </w:tc>
-        <w:tc>
-          <w:tcPr>
-            <w:tcW w:w="2920" w:type="dxa"/>
-          </w:tcPr>
-          <w:p>
-            <w:proofErr w:type="spellStart"/>
-            <w:proofErr w:type="gramStart"/>
-            <w:r>
-              <w:t>ada:doodle</w:t>
-            </w:r>
-            <w:proofErr w:type="spellEnd"/>
-            <w:proofErr w:type="gramEnd"/>
-          </w:p>
-        </w:tc>
-      </w:tr>
-      <w:tr>
-        <w:tc>
-          <w:tcPr>
-            <w:tcW w:w="3135" w:type="dxa"/>
-          </w:tcPr>
-          <w:p/>
+          <w:p>
+            <w:pPr>
+              <w:jc w:val="both"/>
+            </w:pPr>
+          </w:p>
         </w:tc>
         <w:tc>
           <w:tcPr>
@@ -8076,7 +7939,7 @@
     <w:tbl>
       <w:tblPr>
         <w:tblStyle w:val="Grigliatabella"/>
-        <w:tblW w:w="0" w:type="auto"/>
+        <w:tblW w:w="9628" w:type="dxa"/>
         <w:tblLook w:val="04A0" w:firstRow="1" w:lastRow="0" w:firstColumn="1" w:lastColumn="0" w:noHBand="0" w:noVBand="1"/>
       </w:tblPr>
       <w:tblGrid>
@@ -8101,10 +7964,16 @@
               <w:rPr>
                 <w:lang w:val="fr-FR"/>
               </w:rPr>
-              <w:t>ada:aiJournal</w:t>
-            </w:r>
-            <w:proofErr w:type="spellEnd"/>
-            <w:proofErr w:type="gramEnd"/>
+              <w:t>ada:production</w:t>
+            </w:r>
+            <w:proofErr w:type="gramEnd"/>
+            <w:r>
+              <w:rPr>
+                <w:lang w:val="fr-FR"/>
+              </w:rPr>
+              <w:t>_journal_ai</w:t>
+            </w:r>
+            <w:proofErr w:type="spellEnd"/>
           </w:p>
         </w:tc>
         <w:tc>
@@ -8121,9 +7990,9 @@
             <w:proofErr w:type="gramStart"/>
             <w:r>
               <w:rPr>
-                <w:lang w:val="fr-FR"/>
-              </w:rPr>
-              <w:t>oad:title</w:t>
+                <w:lang w:val="en-US"/>
+              </w:rPr>
+              <w:t>rdf:type</w:t>
             </w:r>
             <w:proofErr w:type="spellEnd"/>
             <w:proofErr w:type="gramEnd"/>
@@ -8139,52 +8008,20 @@
                 <w:lang w:val="en-US"/>
               </w:rPr>
             </w:pPr>
-            <w:r>
-              <w:rPr>
-                <w:lang w:val="en-US"/>
-              </w:rPr>
-              <w:t>“</w:t>
-            </w:r>
-            <w:r>
-              <w:rPr>
-                <w:lang w:val="en-US"/>
-              </w:rPr>
-              <w:t xml:space="preserve">The Lovelace 2.0 Test of Artificial Creativity and </w:t>
-            </w:r>
-            <w:proofErr w:type="gramStart"/>
-            <w:r>
-              <w:rPr>
-                <w:lang w:val="en-US"/>
-              </w:rPr>
-              <w:t>Intelligence</w:t>
-            </w:r>
-            <w:r>
-              <w:rPr>
-                <w:lang w:val="en-US"/>
-              </w:rPr>
-              <w:t>”</w:t>
-            </w:r>
-            <w:r>
-              <w:rPr>
-                <w:lang w:val="en-US"/>
-              </w:rPr>
-              <w:t>^</w:t>
-            </w:r>
-            <w:proofErr w:type="gramEnd"/>
-            <w:r>
-              <w:rPr>
-                <w:lang w:val="en-US"/>
-              </w:rPr>
-              <w:t>^</w:t>
-            </w:r>
-            <w:proofErr w:type="spellStart"/>
-            <w:r>
-              <w:rPr>
-                <w:lang w:val="en-US"/>
-              </w:rPr>
-              <w:t>xsd:string</w:t>
-            </w:r>
-            <w:proofErr w:type="spellEnd"/>
+            <w:proofErr w:type="gramStart"/>
+            <w:r>
+              <w:rPr>
+                <w:lang w:val="en-GB"/>
+              </w:rPr>
+              <w:t>crm:E</w:t>
+            </w:r>
+            <w:proofErr w:type="gramEnd"/>
+            <w:r>
+              <w:rPr>
+                <w:lang w:val="en-GB"/>
+              </w:rPr>
+              <w:t>12_Production</w:t>
+            </w:r>
           </w:p>
         </w:tc>
       </w:tr>
@@ -8196,7 +8033,7 @@
           <w:p>
             <w:pPr>
               <w:rPr>
-                <w:lang w:val="en-US"/>
+                <w:lang w:val="fr-FR"/>
               </w:rPr>
             </w:pPr>
           </w:p>
@@ -8211,16 +8048,26 @@
                 <w:lang w:val="en-US"/>
               </w:rPr>
             </w:pPr>
-            <w:proofErr w:type="spellStart"/>
-            <w:proofErr w:type="gramStart"/>
-            <w:r>
-              <w:rPr>
-                <w:lang w:val="en-US"/>
-              </w:rPr>
-              <w:t>oad:isProducedBy</w:t>
-            </w:r>
-            <w:proofErr w:type="spellEnd"/>
-            <w:proofErr w:type="gramEnd"/>
+            <w:proofErr w:type="gramStart"/>
+            <w:r>
+              <w:rPr>
+                <w:lang w:val="en-US"/>
+              </w:rPr>
+              <w:t>crm:P</w:t>
+            </w:r>
+            <w:proofErr w:type="gramEnd"/>
+            <w:r>
+              <w:rPr>
+                <w:lang w:val="en-US"/>
+              </w:rPr>
+              <w:t>108_has_produced</w:t>
+            </w:r>
+            <w:r>
+              <w:rPr>
+                <w:lang w:val="en-US"/>
+              </w:rPr>
+              <w:tab/>
+            </w:r>
           </w:p>
         </w:tc>
         <w:tc>
@@ -8230,21 +8077,29 @@
           <w:p>
             <w:pPr>
               <w:rPr>
-                <w:lang w:val="en-US"/>
-              </w:rPr>
-            </w:pPr>
-            <w:r>
-              <w:rPr>
-                <w:lang w:val="en-US"/>
-              </w:rPr>
-              <w:t xml:space="preserve">Mark O. </w:t>
-            </w:r>
-            <w:proofErr w:type="spellStart"/>
-            <w:r>
-              <w:rPr>
-                <w:lang w:val="en-US"/>
-              </w:rPr>
-              <w:t>Riedl</w:t>
+                <w:lang w:val="en-GB"/>
+              </w:rPr>
+            </w:pPr>
+            <w:proofErr w:type="spellStart"/>
+            <w:proofErr w:type="gramStart"/>
+            <w:r>
+              <w:rPr>
+                <w:lang w:val="en-US"/>
+              </w:rPr>
+              <w:t>ada:</w:t>
+            </w:r>
+            <w:r>
+              <w:rPr>
+                <w:lang w:val="en-US"/>
+              </w:rPr>
+              <w:t>journal</w:t>
+            </w:r>
+            <w:proofErr w:type="gramEnd"/>
+            <w:r>
+              <w:rPr>
+                <w:lang w:val="en-US"/>
+              </w:rPr>
+              <w:t>_ai</w:t>
             </w:r>
             <w:proofErr w:type="spellEnd"/>
           </w:p>
@@ -8258,7 +8113,7 @@
           <w:p>
             <w:pPr>
               <w:rPr>
-                <w:lang w:val="en-US"/>
+                <w:lang w:val="fr-FR"/>
               </w:rPr>
             </w:pPr>
           </w:p>
@@ -8279,7 +8134,7 @@
               <w:rPr>
                 <w:lang w:val="en-US"/>
               </w:rPr>
-              <w:t>oad:date</w:t>
+              <w:t>oad:isProducedBy</w:t>
             </w:r>
             <w:proofErr w:type="spellEnd"/>
             <w:proofErr w:type="gramEnd"/>
@@ -8295,12 +8150,34 @@
                 <w:lang w:val="en-US"/>
               </w:rPr>
             </w:pPr>
-            <w:r>
-              <w:rPr>
-                <w:lang w:val="en-US"/>
-              </w:rPr>
-              <w:t>October 2014</w:t>
-            </w:r>
+            <w:proofErr w:type="spellStart"/>
+            <w:r>
+              <w:rPr>
+                <w:lang w:val="en-US"/>
+              </w:rPr>
+              <w:t>viaf</w:t>
+            </w:r>
+            <w:proofErr w:type="spellEnd"/>
+            <w:r>
+              <w:rPr>
+                <w:lang w:val="en-US"/>
+              </w:rPr>
+              <w:t xml:space="preserve">/17038361 </w:t>
+            </w:r>
+            <w:r>
+              <w:rPr>
+                <w:lang w:val="en-US"/>
+              </w:rPr>
+              <w:t xml:space="preserve">#Mark O. </w:t>
+            </w:r>
+            <w:proofErr w:type="spellStart"/>
+            <w:r>
+              <w:rPr>
+                <w:lang w:val="en-US"/>
+              </w:rPr>
+              <w:t>Riedl</w:t>
+            </w:r>
+            <w:proofErr w:type="spellEnd"/>
           </w:p>
         </w:tc>
       </w:tr>
@@ -8312,7 +8189,7 @@
           <w:p>
             <w:pPr>
               <w:rPr>
-                <w:lang w:val="en-US"/>
+                <w:lang w:val="fr-FR"/>
               </w:rPr>
             </w:pPr>
           </w:p>
@@ -8327,21 +8204,19 @@
                 <w:lang w:val="en-US"/>
               </w:rPr>
             </w:pPr>
-            <w:proofErr w:type="spellStart"/>
-            <w:proofErr w:type="gramStart"/>
-            <w:r>
-              <w:rPr>
-                <w:lang w:val="en-US"/>
-              </w:rPr>
-              <w:t>dc:type</w:t>
-            </w:r>
-            <w:proofErr w:type="spellEnd"/>
-            <w:proofErr w:type="gramEnd"/>
-            <w:r>
-              <w:rPr>
-                <w:lang w:val="en-US"/>
-              </w:rPr>
-              <w:t xml:space="preserve"> </w:t>
+            <w:proofErr w:type="gramStart"/>
+            <w:r>
+              <w:rPr>
+                <w:lang w:val="en-US"/>
+              </w:rPr>
+              <w:t>crm:P</w:t>
+            </w:r>
+            <w:proofErr w:type="gramEnd"/>
+            <w:r>
+              <w:rPr>
+                <w:lang w:val="en-US"/>
+              </w:rPr>
+              <w:t>4_has_time-span</w:t>
             </w:r>
           </w:p>
         </w:tc>
@@ -8355,13 +8230,19 @@
                 <w:lang w:val="en-US"/>
               </w:rPr>
             </w:pPr>
-            <w:proofErr w:type="spellStart"/>
-            <w:proofErr w:type="gramStart"/>
-            <w:r>
-              <w:rPr>
-                <w:lang w:val="en-US"/>
-              </w:rPr>
-              <w:t>fabio:Preprint</w:t>
+            <w:r>
+              <w:rPr>
+                <w:lang w:val="en-GB"/>
+              </w:rPr>
+              <w:t>2014-12-22^^</w:t>
+            </w:r>
+            <w:proofErr w:type="spellStart"/>
+            <w:proofErr w:type="gramStart"/>
+            <w:r>
+              <w:rPr>
+                <w:lang w:val="en-GB"/>
+              </w:rPr>
+              <w:t>xsd:date</w:t>
             </w:r>
             <w:proofErr w:type="spellEnd"/>
             <w:proofErr w:type="gramEnd"/>
@@ -8379,6 +8260,22 @@
                 <w:lang w:val="en-US"/>
               </w:rPr>
             </w:pPr>
+            <w:proofErr w:type="spellStart"/>
+            <w:proofErr w:type="gramStart"/>
+            <w:r>
+              <w:rPr>
+                <w:lang w:val="en-US"/>
+              </w:rPr>
+              <w:t>ada:journal</w:t>
+            </w:r>
+            <w:proofErr w:type="gramEnd"/>
+            <w:r>
+              <w:rPr>
+                <w:lang w:val="en-US"/>
+              </w:rPr>
+              <w:t>_ai</w:t>
+            </w:r>
+            <w:proofErr w:type="spellEnd"/>
           </w:p>
         </w:tc>
         <w:tc>
@@ -8397,7 +8294,7 @@
               <w:rPr>
                 <w:lang w:val="en-US"/>
               </w:rPr>
-              <w:t>oad:isContainedIn</w:t>
+              <w:t>oad:title</w:t>
             </w:r>
             <w:proofErr w:type="spellEnd"/>
             <w:proofErr w:type="gramEnd"/>
@@ -8417,8 +8314,42 @@
               <w:rPr>
                 <w:lang w:val="en-US"/>
               </w:rPr>
-              <w:t>“Computer Science”</w:t>
-            </w:r>
+              <w:t>“</w:t>
+            </w:r>
+            <w:r>
+              <w:rPr>
+                <w:lang w:val="en-US"/>
+              </w:rPr>
+              <w:t xml:space="preserve">The Lovelace 2.0 Test of Artificial Creativity and </w:t>
+            </w:r>
+            <w:proofErr w:type="gramStart"/>
+            <w:r>
+              <w:rPr>
+                <w:lang w:val="en-US"/>
+              </w:rPr>
+              <w:t>Intelligence</w:t>
+            </w:r>
+            <w:r>
+              <w:rPr>
+                <w:lang w:val="en-US"/>
+              </w:rPr>
+              <w:t>”^</w:t>
+            </w:r>
+            <w:proofErr w:type="gramEnd"/>
+            <w:r>
+              <w:rPr>
+                <w:lang w:val="en-US"/>
+              </w:rPr>
+              <w:t>^</w:t>
+            </w:r>
+            <w:proofErr w:type="spellStart"/>
+            <w:r>
+              <w:rPr>
+                <w:lang w:val="en-US"/>
+              </w:rPr>
+              <w:t>xsd:string</w:t>
+            </w:r>
+            <w:proofErr w:type="spellEnd"/>
           </w:p>
         </w:tc>
       </w:tr>
@@ -8451,7 +8382,7 @@
               <w:rPr>
                 <w:lang w:val="en-US"/>
               </w:rPr>
-              <w:t>oad:isEntryOf</w:t>
+              <w:t>oad:isContainedIn</w:t>
             </w:r>
             <w:proofErr w:type="spellEnd"/>
             <w:proofErr w:type="gramEnd"/>
@@ -8471,8 +8402,30 @@
               <w:rPr>
                 <w:lang w:val="en-US"/>
               </w:rPr>
-              <w:t>arXive.org</w:t>
-            </w:r>
+              <w:t>“Computer Science”</w:t>
+            </w:r>
+            <w:r>
+              <w:rPr>
+                <w:lang w:val="en-US"/>
+              </w:rPr>
+              <w:t xml:space="preserve"> </w:t>
+            </w:r>
+            <w:r>
+              <w:rPr>
+                <w:lang w:val="en-US"/>
+              </w:rPr>
+              <w:t>^^</w:t>
+            </w:r>
+            <w:proofErr w:type="spellStart"/>
+            <w:proofErr w:type="gramStart"/>
+            <w:r>
+              <w:rPr>
+                <w:lang w:val="en-US"/>
+              </w:rPr>
+              <w:t>xsd:string</w:t>
+            </w:r>
+            <w:proofErr w:type="spellEnd"/>
+            <w:proofErr w:type="gramEnd"/>
           </w:p>
         </w:tc>
       </w:tr>
@@ -8505,7 +8458,7 @@
               <w:rPr>
                 <w:lang w:val="en-US"/>
               </w:rPr>
-              <w:t>oad:scopeAndContent</w:t>
+              <w:t>oad:isEntryOf</w:t>
             </w:r>
             <w:proofErr w:type="spellEnd"/>
             <w:proofErr w:type="gramEnd"/>
@@ -8525,19 +8478,19 @@
               <w:rPr>
                 <w:lang w:val="en-US"/>
               </w:rPr>
-              <w:t>“</w:t>
-            </w:r>
-            <w:r>
-              <w:rPr>
-                <w:lang w:val="en-US"/>
-              </w:rPr>
-              <w:t>Computer Science - Artificial Intelligence</w:t>
-            </w:r>
-            <w:r>
-              <w:rPr>
-                <w:lang w:val="en-US"/>
-              </w:rPr>
-              <w:t>”</w:t>
+              <w:t>oclc:</w:t>
+            </w:r>
+            <w:r>
+              <w:rPr>
+                <w:lang w:val="en-US"/>
+              </w:rPr>
+              <w:t>228652809</w:t>
+            </w:r>
+            <w:r>
+              <w:rPr>
+                <w:lang w:val="en-US"/>
+              </w:rPr>
+              <w:t xml:space="preserve"> #arxiv.org</w:t>
             </w:r>
           </w:p>
         </w:tc>
@@ -8571,6 +8524,164 @@
               <w:rPr>
                 <w:lang w:val="en-US"/>
               </w:rPr>
+              <w:t>oad:hasExtentType</w:t>
+            </w:r>
+            <w:proofErr w:type="spellEnd"/>
+            <w:proofErr w:type="gramEnd"/>
+          </w:p>
+        </w:tc>
+        <w:tc>
+          <w:tcPr>
+            <w:tcW w:w="3210" w:type="dxa"/>
+          </w:tcPr>
+          <w:p>
+            <w:pPr>
+              <w:rPr>
+                <w:lang w:val="en-US"/>
+              </w:rPr>
+            </w:pPr>
+            <w:proofErr w:type="spellStart"/>
+            <w:proofErr w:type="gramStart"/>
+            <w:r>
+              <w:rPr>
+                <w:lang w:val="en-US"/>
+              </w:rPr>
+              <w:t>Fabio:</w:t>
+            </w:r>
+            <w:r>
+              <w:rPr>
+                <w:lang w:val="en-US"/>
+              </w:rPr>
+              <w:t>JournalArticle</w:t>
+            </w:r>
+            <w:proofErr w:type="spellEnd"/>
+            <w:proofErr w:type="gramEnd"/>
+          </w:p>
+        </w:tc>
+      </w:tr>
+      <w:tr>
+        <w:tc>
+          <w:tcPr>
+            <w:tcW w:w="3209" w:type="dxa"/>
+          </w:tcPr>
+          <w:p>
+            <w:pPr>
+              <w:rPr>
+                <w:lang w:val="en-US"/>
+              </w:rPr>
+            </w:pPr>
+          </w:p>
+        </w:tc>
+        <w:tc>
+          <w:tcPr>
+            <w:tcW w:w="3209" w:type="dxa"/>
+          </w:tcPr>
+          <w:p>
+            <w:pPr>
+              <w:rPr>
+                <w:lang w:val="en-US"/>
+              </w:rPr>
+            </w:pPr>
+            <w:proofErr w:type="spellStart"/>
+            <w:proofErr w:type="gramStart"/>
+            <w:r>
+              <w:rPr>
+                <w:lang w:val="en-US"/>
+              </w:rPr>
+              <w:t>oad:scopeAndContent</w:t>
+            </w:r>
+            <w:proofErr w:type="spellEnd"/>
+            <w:proofErr w:type="gramEnd"/>
+          </w:p>
+        </w:tc>
+        <w:tc>
+          <w:tcPr>
+            <w:tcW w:w="3210" w:type="dxa"/>
+          </w:tcPr>
+          <w:p>
+            <w:pPr>
+              <w:rPr>
+                <w:lang w:val="en-US"/>
+              </w:rPr>
+            </w:pPr>
+            <w:r>
+              <w:rPr>
+                <w:lang w:val="en-US"/>
+              </w:rPr>
+              <w:t>“</w:t>
+            </w:r>
+            <w:r>
+              <w:rPr>
+                <w:lang w:val="en-US"/>
+              </w:rPr>
+              <w:t xml:space="preserve">Computer Science - Artificial </w:t>
+            </w:r>
+            <w:proofErr w:type="gramStart"/>
+            <w:r>
+              <w:rPr>
+                <w:lang w:val="en-US"/>
+              </w:rPr>
+              <w:t>Intelligence</w:t>
+            </w:r>
+            <w:r>
+              <w:rPr>
+                <w:lang w:val="en-US"/>
+              </w:rPr>
+              <w:t>”</w:t>
+            </w:r>
+            <w:r>
+              <w:rPr>
+                <w:lang w:val="en-US"/>
+              </w:rPr>
+              <w:t>^</w:t>
+            </w:r>
+            <w:proofErr w:type="gramEnd"/>
+            <w:r>
+              <w:rPr>
+                <w:lang w:val="en-US"/>
+              </w:rPr>
+              <w:t>^</w:t>
+            </w:r>
+            <w:proofErr w:type="spellStart"/>
+            <w:r>
+              <w:rPr>
+                <w:lang w:val="en-US"/>
+              </w:rPr>
+              <w:t>xsd:string</w:t>
+            </w:r>
+            <w:proofErr w:type="spellEnd"/>
+          </w:p>
+        </w:tc>
+      </w:tr>
+      <w:tr>
+        <w:tc>
+          <w:tcPr>
+            <w:tcW w:w="3209" w:type="dxa"/>
+          </w:tcPr>
+          <w:p>
+            <w:pPr>
+              <w:rPr>
+                <w:lang w:val="en-US"/>
+              </w:rPr>
+            </w:pPr>
+          </w:p>
+        </w:tc>
+        <w:tc>
+          <w:tcPr>
+            <w:tcW w:w="3209" w:type="dxa"/>
+          </w:tcPr>
+          <w:p>
+            <w:pPr>
+              <w:rPr>
+                <w:lang w:val="en-US"/>
+              </w:rPr>
+            </w:pPr>
+            <w:proofErr w:type="spellStart"/>
+            <w:proofErr w:type="gramStart"/>
+            <w:r>
+              <w:rPr>
+                <w:lang w:val="en-US"/>
+              </w:rPr>
               <w:t>dc:relation</w:t>
             </w:r>
             <w:proofErr w:type="spellEnd"/>
@@ -8587,12 +8698,22 @@
                 <w:lang w:val="en-US"/>
               </w:rPr>
             </w:pPr>
-            <w:r>
-              <w:rPr>
-                <w:lang w:val="en-US"/>
-              </w:rPr>
-              <w:t>“Sketch of the Analytical Engine etc."</w:t>
-            </w:r>
+            <w:proofErr w:type="spellStart"/>
+            <w:proofErr w:type="gramStart"/>
+            <w:r>
+              <w:rPr>
+                <w:lang w:val="en-GB"/>
+              </w:rPr>
+              <w:t>ada:sketch</w:t>
+            </w:r>
+            <w:proofErr w:type="gramEnd"/>
+            <w:r>
+              <w:rPr>
+                <w:lang w:val="en-GB"/>
+              </w:rPr>
+              <w:t>_analytical_engine</w:t>
+            </w:r>
+            <w:proofErr w:type="spellEnd"/>
           </w:p>
         </w:tc>
       </w:tr>
@@ -8604,6 +8725,787 @@
         </w:rPr>
       </w:pPr>
     </w:p>
+    <w:p>
+      <w:pPr>
+        <w:pStyle w:val="Titolo2"/>
+        <w:rPr>
+          <w:lang w:val="en-US"/>
+        </w:rPr>
+      </w:pPr>
+      <w:r>
+        <w:rPr>
+          <w:lang w:val="en-US"/>
+        </w:rPr>
+        <w:t>Draft of the Analytical Engine</w:t>
+      </w:r>
+    </w:p>
+    <w:tbl>
+      <w:tblPr>
+        <w:tblStyle w:val="Grigliatabella"/>
+        <w:tblW w:w="9628" w:type="dxa"/>
+        <w:tblLook w:val="04A0" w:firstRow="1" w:lastRow="0" w:firstColumn="1" w:lastColumn="0" w:noHBand="0" w:noVBand="1"/>
+      </w:tblPr>
+      <w:tblGrid>
+        <w:gridCol w:w="3811"/>
+        <w:gridCol w:w="2453"/>
+        <w:gridCol w:w="3364"/>
+      </w:tblGrid>
+      <w:tr>
+        <w:tc>
+          <w:tcPr>
+            <w:tcW w:w="3811" w:type="dxa"/>
+          </w:tcPr>
+          <w:p>
+            <w:pPr>
+              <w:rPr>
+                <w:lang w:val="en-US"/>
+              </w:rPr>
+            </w:pPr>
+            <w:proofErr w:type="spellStart"/>
+            <w:proofErr w:type="gramStart"/>
+            <w:r>
+              <w:rPr>
+                <w:lang w:val="en-US"/>
+              </w:rPr>
+              <w:t>ada:</w:t>
+            </w:r>
+            <w:r>
+              <w:rPr>
+                <w:lang w:val="en-US"/>
+              </w:rPr>
+              <w:t>production</w:t>
+            </w:r>
+            <w:proofErr w:type="gramEnd"/>
+            <w:r>
+              <w:rPr>
+                <w:lang w:val="en-US"/>
+              </w:rPr>
+              <w:t>_draft_analytical_engine</w:t>
+            </w:r>
+            <w:proofErr w:type="spellEnd"/>
+          </w:p>
+        </w:tc>
+        <w:tc>
+          <w:tcPr>
+            <w:tcW w:w="2453" w:type="dxa"/>
+          </w:tcPr>
+          <w:p>
+            <w:pPr>
+              <w:rPr>
+                <w:lang w:val="en-US"/>
+              </w:rPr>
+            </w:pPr>
+            <w:proofErr w:type="spellStart"/>
+            <w:proofErr w:type="gramStart"/>
+            <w:r>
+              <w:rPr>
+                <w:lang w:val="en-US"/>
+              </w:rPr>
+              <w:t>rdf:type</w:t>
+            </w:r>
+            <w:proofErr w:type="spellEnd"/>
+            <w:proofErr w:type="gramEnd"/>
+          </w:p>
+        </w:tc>
+        <w:tc>
+          <w:tcPr>
+            <w:tcW w:w="3364" w:type="dxa"/>
+          </w:tcPr>
+          <w:p>
+            <w:pPr>
+              <w:rPr>
+                <w:lang w:val="en-US"/>
+              </w:rPr>
+            </w:pPr>
+            <w:proofErr w:type="gramStart"/>
+            <w:r>
+              <w:rPr>
+                <w:lang w:val="en-GB"/>
+              </w:rPr>
+              <w:t>crm:E</w:t>
+            </w:r>
+            <w:proofErr w:type="gramEnd"/>
+            <w:r>
+              <w:rPr>
+                <w:lang w:val="en-GB"/>
+              </w:rPr>
+              <w:t>12_Production</w:t>
+            </w:r>
+          </w:p>
+        </w:tc>
+      </w:tr>
+      <w:tr>
+        <w:tc>
+          <w:tcPr>
+            <w:tcW w:w="3811" w:type="dxa"/>
+          </w:tcPr>
+          <w:p>
+            <w:pPr>
+              <w:rPr>
+                <w:lang w:val="en-US"/>
+              </w:rPr>
+            </w:pPr>
+          </w:p>
+        </w:tc>
+        <w:tc>
+          <w:tcPr>
+            <w:tcW w:w="2453" w:type="dxa"/>
+          </w:tcPr>
+          <w:p>
+            <w:pPr>
+              <w:rPr>
+                <w:lang w:val="en-US"/>
+              </w:rPr>
+            </w:pPr>
+            <w:proofErr w:type="gramStart"/>
+            <w:r>
+              <w:rPr>
+                <w:lang w:val="en-GB"/>
+              </w:rPr>
+              <w:t>crm:P</w:t>
+            </w:r>
+            <w:proofErr w:type="gramEnd"/>
+            <w:r>
+              <w:rPr>
+                <w:lang w:val="en-GB"/>
+              </w:rPr>
+              <w:t>108_has_produced</w:t>
+            </w:r>
+          </w:p>
+        </w:tc>
+        <w:tc>
+          <w:tcPr>
+            <w:tcW w:w="3364" w:type="dxa"/>
+          </w:tcPr>
+          <w:p>
+            <w:proofErr w:type="spellStart"/>
+            <w:proofErr w:type="gramStart"/>
+            <w:r>
+              <w:rPr>
+                <w:lang w:val="en-US"/>
+              </w:rPr>
+              <w:t>ada</w:t>
+            </w:r>
+            <w:proofErr w:type="spellEnd"/>
+            <w:r>
+              <w:rPr>
+                <w:lang w:val="en-US"/>
+              </w:rPr>
+              <w:t>:</w:t>
+            </w:r>
+            <w:proofErr w:type="spellStart"/>
+            <w:r>
+              <w:t>draft</w:t>
+            </w:r>
+            <w:proofErr w:type="gramEnd"/>
+            <w:r>
+              <w:t>_analyticalengine</w:t>
+            </w:r>
+            <w:proofErr w:type="spellEnd"/>
+          </w:p>
+        </w:tc>
+      </w:tr>
+      <w:tr>
+        <w:tc>
+          <w:tcPr>
+            <w:tcW w:w="3811" w:type="dxa"/>
+          </w:tcPr>
+          <w:p>
+            <w:pPr>
+              <w:rPr>
+                <w:lang w:val="en-US"/>
+              </w:rPr>
+            </w:pPr>
+          </w:p>
+        </w:tc>
+        <w:tc>
+          <w:tcPr>
+            <w:tcW w:w="2453" w:type="dxa"/>
+          </w:tcPr>
+          <w:p>
+            <w:pPr>
+              <w:rPr>
+                <w:lang w:val="en-GB"/>
+              </w:rPr>
+            </w:pPr>
+            <w:proofErr w:type="spellStart"/>
+            <w:proofErr w:type="gramStart"/>
+            <w:r>
+              <w:rPr>
+                <w:lang w:val="en-US"/>
+              </w:rPr>
+              <w:t>oad:isProducedBy</w:t>
+            </w:r>
+            <w:proofErr w:type="spellEnd"/>
+            <w:proofErr w:type="gramEnd"/>
+          </w:p>
+        </w:tc>
+        <w:tc>
+          <w:tcPr>
+            <w:tcW w:w="3364" w:type="dxa"/>
+          </w:tcPr>
+          <w:p>
+            <w:pPr>
+              <w:rPr>
+                <w:lang w:val="en-US"/>
+              </w:rPr>
+            </w:pPr>
+            <w:proofErr w:type="spellStart"/>
+            <w:proofErr w:type="gramStart"/>
+            <w:r>
+              <w:rPr>
+                <w:lang w:val="en-US"/>
+              </w:rPr>
+              <w:t>ada:people</w:t>
+            </w:r>
+            <w:proofErr w:type="gramEnd"/>
+            <w:r>
+              <w:rPr>
+                <w:lang w:val="en-US"/>
+              </w:rPr>
+              <w:t>_charles_babbage</w:t>
+            </w:r>
+            <w:proofErr w:type="spellEnd"/>
+          </w:p>
+        </w:tc>
+      </w:tr>
+      <w:tr>
+        <w:tc>
+          <w:tcPr>
+            <w:tcW w:w="3811" w:type="dxa"/>
+          </w:tcPr>
+          <w:p>
+            <w:pPr>
+              <w:rPr>
+                <w:lang w:val="en-US"/>
+              </w:rPr>
+            </w:pPr>
+          </w:p>
+        </w:tc>
+        <w:tc>
+          <w:tcPr>
+            <w:tcW w:w="2453" w:type="dxa"/>
+          </w:tcPr>
+          <w:p>
+            <w:pPr>
+              <w:rPr>
+                <w:lang w:val="en-US"/>
+              </w:rPr>
+            </w:pPr>
+            <w:proofErr w:type="gramStart"/>
+            <w:r>
+              <w:rPr>
+                <w:lang w:val="en-GB"/>
+              </w:rPr>
+              <w:t>crm:P</w:t>
+            </w:r>
+            <w:proofErr w:type="gramEnd"/>
+            <w:r>
+              <w:rPr>
+                <w:lang w:val="en-GB"/>
+              </w:rPr>
+              <w:t>4_has_time-span</w:t>
+            </w:r>
+          </w:p>
+        </w:tc>
+        <w:tc>
+          <w:tcPr>
+            <w:tcW w:w="3364" w:type="dxa"/>
+          </w:tcPr>
+          <w:p>
+            <w:pPr>
+              <w:rPr>
+                <w:lang w:val="en-US"/>
+              </w:rPr>
+            </w:pPr>
+            <w:r>
+              <w:rPr>
+                <w:lang w:val="en-US"/>
+              </w:rPr>
+              <w:t>“</w:t>
+            </w:r>
+            <w:r>
+              <w:rPr>
+                <w:lang w:val="en-US"/>
+              </w:rPr>
+              <w:t>1833-</w:t>
+            </w:r>
+            <w:proofErr w:type="gramStart"/>
+            <w:r>
+              <w:rPr>
+                <w:lang w:val="en-US"/>
+              </w:rPr>
+              <w:t>1848</w:t>
+            </w:r>
+            <w:r>
+              <w:rPr>
+                <w:lang w:val="en-GB"/>
+              </w:rPr>
+              <w:t>”^</w:t>
+            </w:r>
+            <w:proofErr w:type="gramEnd"/>
+            <w:r>
+              <w:rPr>
+                <w:lang w:val="en-GB"/>
+              </w:rPr>
+              <w:t>^</w:t>
+            </w:r>
+            <w:proofErr w:type="spellStart"/>
+            <w:r>
+              <w:rPr>
+                <w:lang w:val="en-GB"/>
+              </w:rPr>
+              <w:t>xsd:</w:t>
+            </w:r>
+            <w:r>
+              <w:rPr>
+                <w:lang w:val="en-GB"/>
+              </w:rPr>
+              <w:t>string</w:t>
+            </w:r>
+            <w:proofErr w:type="spellEnd"/>
+          </w:p>
+        </w:tc>
+      </w:tr>
+      <w:tr>
+        <w:tc>
+          <w:tcPr>
+            <w:tcW w:w="3811" w:type="dxa"/>
+          </w:tcPr>
+          <w:p>
+            <w:pPr>
+              <w:tabs>
+                <w:tab w:val="left" w:pos="2862"/>
+              </w:tabs>
+              <w:rPr>
+                <w:lang w:val="en-US"/>
+              </w:rPr>
+            </w:pPr>
+            <w:proofErr w:type="spellStart"/>
+            <w:proofErr w:type="gramStart"/>
+            <w:r>
+              <w:rPr>
+                <w:lang w:val="en-US"/>
+              </w:rPr>
+              <w:t>ada</w:t>
+            </w:r>
+            <w:proofErr w:type="spellEnd"/>
+            <w:r>
+              <w:rPr>
+                <w:lang w:val="en-US"/>
+              </w:rPr>
+              <w:t>:</w:t>
+            </w:r>
+            <w:proofErr w:type="spellStart"/>
+            <w:r>
+              <w:t>draft</w:t>
+            </w:r>
+            <w:proofErr w:type="gramEnd"/>
+            <w:r>
+              <w:t>_analytical_engine</w:t>
+            </w:r>
+            <w:proofErr w:type="spellEnd"/>
+          </w:p>
+        </w:tc>
+        <w:tc>
+          <w:tcPr>
+            <w:tcW w:w="2453" w:type="dxa"/>
+          </w:tcPr>
+          <w:p>
+            <w:pPr>
+              <w:rPr>
+                <w:lang w:val="en-US"/>
+              </w:rPr>
+            </w:pPr>
+            <w:proofErr w:type="spellStart"/>
+            <w:proofErr w:type="gramStart"/>
+            <w:r>
+              <w:rPr>
+                <w:lang w:val="en-US"/>
+              </w:rPr>
+              <w:t>oad:title</w:t>
+            </w:r>
+            <w:proofErr w:type="spellEnd"/>
+            <w:proofErr w:type="gramEnd"/>
+          </w:p>
+        </w:tc>
+        <w:tc>
+          <w:tcPr>
+            <w:tcW w:w="3364" w:type="dxa"/>
+          </w:tcPr>
+          <w:p>
+            <w:pPr>
+              <w:rPr>
+                <w:lang w:val="en-US"/>
+              </w:rPr>
+            </w:pPr>
+            <w:r>
+              <w:rPr>
+                <w:lang w:val="en-US"/>
+              </w:rPr>
+              <w:t xml:space="preserve">“Analytical Engine Plan 28. Scale 1/6. </w:t>
+            </w:r>
+            <w:proofErr w:type="gramStart"/>
+            <w:r>
+              <w:rPr>
+                <w:lang w:val="en-US"/>
+              </w:rPr>
+              <w:t>Draft”^</w:t>
+            </w:r>
+            <w:proofErr w:type="gramEnd"/>
+            <w:r>
+              <w:rPr>
+                <w:lang w:val="en-US"/>
+              </w:rPr>
+              <w:t>^</w:t>
+            </w:r>
+            <w:proofErr w:type="spellStart"/>
+            <w:r>
+              <w:rPr>
+                <w:lang w:val="en-US"/>
+              </w:rPr>
+              <w:t>xsd:string</w:t>
+            </w:r>
+            <w:proofErr w:type="spellEnd"/>
+          </w:p>
+        </w:tc>
+      </w:tr>
+      <w:tr>
+        <w:tc>
+          <w:tcPr>
+            <w:tcW w:w="3811" w:type="dxa"/>
+          </w:tcPr>
+          <w:p>
+            <w:pPr>
+              <w:rPr>
+                <w:lang w:val="en-US"/>
+              </w:rPr>
+            </w:pPr>
+          </w:p>
+        </w:tc>
+        <w:tc>
+          <w:tcPr>
+            <w:tcW w:w="2453" w:type="dxa"/>
+          </w:tcPr>
+          <w:p>
+            <w:pPr>
+              <w:rPr>
+                <w:lang w:val="en-US"/>
+              </w:rPr>
+            </w:pPr>
+            <w:proofErr w:type="spellStart"/>
+            <w:proofErr w:type="gramStart"/>
+            <w:r>
+              <w:rPr>
+                <w:lang w:val="en-US"/>
+              </w:rPr>
+              <w:t>oad:isContainedIn</w:t>
+            </w:r>
+            <w:proofErr w:type="spellEnd"/>
+            <w:proofErr w:type="gramEnd"/>
+          </w:p>
+        </w:tc>
+        <w:tc>
+          <w:tcPr>
+            <w:tcW w:w="3364" w:type="dxa"/>
+          </w:tcPr>
+          <w:p>
+            <w:pPr>
+              <w:rPr>
+                <w:lang w:val="en-US"/>
+              </w:rPr>
+            </w:pPr>
+            <w:r>
+              <w:rPr>
+                <w:lang w:val="en-US"/>
+              </w:rPr>
+              <w:t>“</w:t>
+            </w:r>
+            <w:r>
+              <w:rPr>
+                <w:lang w:val="en-US"/>
+              </w:rPr>
+              <w:t xml:space="preserve">The Babbage </w:t>
+            </w:r>
+            <w:proofErr w:type="gramStart"/>
+            <w:r>
+              <w:rPr>
+                <w:lang w:val="en-US"/>
+              </w:rPr>
+              <w:t>Papers</w:t>
+            </w:r>
+            <w:r>
+              <w:rPr>
+                <w:lang w:val="en-US"/>
+              </w:rPr>
+              <w:t>”^</w:t>
+            </w:r>
+            <w:proofErr w:type="gramEnd"/>
+            <w:r>
+              <w:rPr>
+                <w:lang w:val="en-US"/>
+              </w:rPr>
+              <w:t>^</w:t>
+            </w:r>
+            <w:proofErr w:type="spellStart"/>
+            <w:r>
+              <w:rPr>
+                <w:lang w:val="en-US"/>
+              </w:rPr>
+              <w:t>xsd:string</w:t>
+            </w:r>
+            <w:proofErr w:type="spellEnd"/>
+          </w:p>
+        </w:tc>
+      </w:tr>
+      <w:tr>
+        <w:tc>
+          <w:tcPr>
+            <w:tcW w:w="3811" w:type="dxa"/>
+          </w:tcPr>
+          <w:p>
+            <w:pPr>
+              <w:rPr>
+                <w:lang w:val="en-US"/>
+              </w:rPr>
+            </w:pPr>
+          </w:p>
+        </w:tc>
+        <w:tc>
+          <w:tcPr>
+            <w:tcW w:w="2453" w:type="dxa"/>
+          </w:tcPr>
+          <w:p>
+            <w:pPr>
+              <w:rPr>
+                <w:lang w:val="en-US"/>
+              </w:rPr>
+            </w:pPr>
+            <w:proofErr w:type="spellStart"/>
+            <w:proofErr w:type="gramStart"/>
+            <w:r>
+              <w:rPr>
+                <w:lang w:val="en-US"/>
+              </w:rPr>
+              <w:t>oad:isEntryOf</w:t>
+            </w:r>
+            <w:proofErr w:type="spellEnd"/>
+            <w:proofErr w:type="gramEnd"/>
+          </w:p>
+        </w:tc>
+        <w:tc>
+          <w:tcPr>
+            <w:tcW w:w="3364" w:type="dxa"/>
+          </w:tcPr>
+          <w:p>
+            <w:pPr>
+              <w:spacing w:after="150"/>
+              <w:ind w:left="75"/>
+              <w:textAlignment w:val="baseline"/>
+              <w:outlineLvl w:val="0"/>
+              <w:rPr>
+                <w:rFonts w:ascii="Arial Unicode MS" w:eastAsia="Times New Roman" w:hAnsi="Arial Unicode MS" w:cs="Times New Roman"/>
+                <w:color w:val="000000"/>
+                <w:kern w:val="36"/>
+                <w:sz w:val="20"/>
+                <w:szCs w:val="20"/>
+                <w:lang w:eastAsia="it-IT"/>
+              </w:rPr>
+            </w:pPr>
+            <w:r>
+              <w:rPr>
+                <w:rFonts w:ascii="Arial Unicode MS" w:eastAsia="Times New Roman" w:hAnsi="Arial Unicode MS" w:cs="Times New Roman"/>
+                <w:color w:val="000000"/>
+                <w:kern w:val="36"/>
+                <w:sz w:val="20"/>
+                <w:szCs w:val="20"/>
+                <w:lang w:eastAsia="it-IT"/>
+              </w:rPr>
+              <w:t>viaf:</w:t>
+            </w:r>
+            <w:r>
+              <w:rPr>
+                <w:rFonts w:ascii="Arial Unicode MS" w:eastAsia="Times New Roman" w:hAnsi="Arial Unicode MS" w:cs="Times New Roman"/>
+                <w:color w:val="000000"/>
+                <w:kern w:val="36"/>
+                <w:sz w:val="20"/>
+                <w:szCs w:val="20"/>
+                <w:lang w:eastAsia="it-IT"/>
+              </w:rPr>
+              <w:t>294876747</w:t>
+            </w:r>
+            <w:r>
+              <w:rPr>
+                <w:rFonts w:ascii="Arial Unicode MS" w:eastAsia="Times New Roman" w:hAnsi="Arial Unicode MS" w:cs="Times New Roman"/>
+                <w:color w:val="000000"/>
+                <w:kern w:val="36"/>
+                <w:sz w:val="20"/>
+                <w:szCs w:val="20"/>
+                <w:lang w:eastAsia="it-IT"/>
+              </w:rPr>
+              <w:t xml:space="preserve"># </w:t>
+            </w:r>
+            <w:r>
+              <w:t>Science Museum Group</w:t>
+            </w:r>
+          </w:p>
+        </w:tc>
+      </w:tr>
+      <w:tr>
+        <w:tc>
+          <w:tcPr>
+            <w:tcW w:w="3811" w:type="dxa"/>
+          </w:tcPr>
+          <w:p/>
+        </w:tc>
+        <w:tc>
+          <w:tcPr>
+            <w:tcW w:w="2453" w:type="dxa"/>
+          </w:tcPr>
+          <w:p>
+            <w:pPr>
+              <w:rPr>
+                <w:lang w:val="en-US"/>
+              </w:rPr>
+            </w:pPr>
+            <w:proofErr w:type="spellStart"/>
+            <w:proofErr w:type="gramStart"/>
+            <w:r>
+              <w:rPr>
+                <w:lang w:val="en-US"/>
+              </w:rPr>
+              <w:t>oad:hasExtentType</w:t>
+            </w:r>
+            <w:proofErr w:type="spellEnd"/>
+            <w:proofErr w:type="gramEnd"/>
+          </w:p>
+        </w:tc>
+        <w:tc>
+          <w:tcPr>
+            <w:tcW w:w="3364" w:type="dxa"/>
+          </w:tcPr>
+          <w:p>
+            <w:r>
+              <w:t>aat:</w:t>
+            </w:r>
+            <w:r>
+              <w:t>300046300</w:t>
+            </w:r>
+            <w:r>
+              <w:t xml:space="preserve"> # </w:t>
+            </w:r>
+            <w:proofErr w:type="spellStart"/>
+            <w:r>
+              <w:t>photographs</w:t>
+            </w:r>
+            <w:proofErr w:type="spellEnd"/>
+          </w:p>
+        </w:tc>
+      </w:tr>
+      <w:tr>
+        <w:tc>
+          <w:tcPr>
+            <w:tcW w:w="3811" w:type="dxa"/>
+          </w:tcPr>
+          <w:p/>
+        </w:tc>
+        <w:tc>
+          <w:tcPr>
+            <w:tcW w:w="2453" w:type="dxa"/>
+          </w:tcPr>
+          <w:p>
+            <w:pPr>
+              <w:rPr>
+                <w:lang w:val="en-US"/>
+              </w:rPr>
+            </w:pPr>
+            <w:proofErr w:type="spellStart"/>
+            <w:proofErr w:type="gramStart"/>
+            <w:r>
+              <w:rPr>
+                <w:lang w:val="en-US"/>
+              </w:rPr>
+              <w:t>oad:scopeAndContent</w:t>
+            </w:r>
+            <w:proofErr w:type="spellEnd"/>
+            <w:proofErr w:type="gramEnd"/>
+          </w:p>
+        </w:tc>
+        <w:tc>
+          <w:tcPr>
+            <w:tcW w:w="3364" w:type="dxa"/>
+          </w:tcPr>
+          <w:p>
+            <w:proofErr w:type="spellStart"/>
+            <w:proofErr w:type="gramStart"/>
+            <w:r>
+              <w:rPr>
+                <w:lang w:val="en-GB"/>
+              </w:rPr>
+              <w:t>dbr:Analytical</w:t>
+            </w:r>
+            <w:proofErr w:type="gramEnd"/>
+            <w:r>
+              <w:rPr>
+                <w:lang w:val="en-GB"/>
+              </w:rPr>
+              <w:t>_Engine</w:t>
+            </w:r>
+            <w:proofErr w:type="spellEnd"/>
+          </w:p>
+        </w:tc>
+      </w:tr>
+      <w:tr>
+        <w:tc>
+          <w:tcPr>
+            <w:tcW w:w="3811" w:type="dxa"/>
+          </w:tcPr>
+          <w:p/>
+        </w:tc>
+        <w:tc>
+          <w:tcPr>
+            <w:tcW w:w="2453" w:type="dxa"/>
+          </w:tcPr>
+          <w:p>
+            <w:pPr>
+              <w:rPr>
+                <w:lang w:val="en-US"/>
+              </w:rPr>
+            </w:pPr>
+            <w:proofErr w:type="spellStart"/>
+            <w:proofErr w:type="gramStart"/>
+            <w:r>
+              <w:rPr>
+                <w:lang w:val="en-US"/>
+              </w:rPr>
+              <w:t>dc:relation</w:t>
+            </w:r>
+            <w:proofErr w:type="spellEnd"/>
+            <w:proofErr w:type="gramEnd"/>
+          </w:p>
+        </w:tc>
+        <w:tc>
+          <w:tcPr>
+            <w:tcW w:w="3364" w:type="dxa"/>
+          </w:tcPr>
+          <w:p>
+            <w:proofErr w:type="spellStart"/>
+            <w:r>
+              <w:t>ada:</w:t>
+            </w:r>
+            <w:r>
+              <w:t>model_analytical_engine</w:t>
+            </w:r>
+            <w:proofErr w:type="spellEnd"/>
+          </w:p>
+        </w:tc>
+      </w:tr>
+    </w:tbl>
+    <w:p/>
+    <w:p/>
+    <w:p/>
+    <w:p/>
+    <w:p/>
     <w:p>
       <w:pPr>
         <w:rPr>
@@ -8618,7 +9520,20 @@
           <w:szCs w:val="26"/>
           <w:lang w:val="en-GB"/>
         </w:rPr>
-        <w:t>Augusta Ada King Byron, Countess of Lovelace</w:t>
+        <w:lastRenderedPageBreak/>
+        <w:t>Augusta</w:t>
+      </w:r>
+      <w:bookmarkStart w:id="0" w:name="_GoBack"/>
+      <w:bookmarkEnd w:id="0"/>
+      <w:r>
+        <w:rPr>
+          <w:rFonts w:asciiTheme="majorHAnsi" w:eastAsiaTheme="majorEastAsia" w:hAnsiTheme="majorHAnsi" w:cstheme="majorBidi"/>
+          <w:color w:val="2F5496" w:themeColor="accent1" w:themeShade="BF"/>
+          <w:sz w:val="26"/>
+          <w:szCs w:val="26"/>
+          <w:lang w:val="en-GB"/>
+        </w:rPr>
+        <w:t xml:space="preserve"> Ada King Byron, Countess of Lovelace</w:t>
       </w:r>
       <w:r>
         <w:rPr>
@@ -8788,7 +9703,6 @@
               </w:rPr>
             </w:pPr>
             <w:proofErr w:type="spellStart"/>
-            <w:proofErr w:type="gramStart"/>
             <w:r>
               <w:rPr>
                 <w:rFonts w:ascii="Calibri" w:hAnsi="Calibri" w:cs="Calibri"/>
@@ -8798,7 +9712,6 @@
               <w:t>rdf:type</w:t>
             </w:r>
             <w:proofErr w:type="spellEnd"/>
-            <w:proofErr w:type="gramEnd"/>
           </w:p>
         </w:tc>
         <w:tc>
@@ -9104,27 +10017,13 @@
               <w:rPr>
                 <w:lang w:val="en-GB"/>
               </w:rPr>
-              <w:t>1815-</w:t>
-            </w:r>
-            <w:proofErr w:type="gramStart"/>
-            <w:r>
-              <w:rPr>
-                <w:lang w:val="en-GB"/>
-              </w:rPr>
-              <w:t>1852</w:t>
-            </w:r>
-            <w:r>
-              <w:rPr>
-                <w:lang w:val="en-GB"/>
-              </w:rPr>
-              <w:t>”^</w:t>
-            </w:r>
-            <w:proofErr w:type="gramEnd"/>
-            <w:r>
-              <w:rPr>
-                <w:lang w:val="en-GB"/>
-              </w:rPr>
-              <w:t>^</w:t>
+              <w:t>1815-1852</w:t>
+            </w:r>
+            <w:r>
+              <w:rPr>
+                <w:lang w:val="en-GB"/>
+              </w:rPr>
+              <w:t>”^^</w:t>
             </w:r>
             <w:proofErr w:type="spellStart"/>
             <w:r>
@@ -9198,13 +10097,8 @@
           </w:tcPr>
           <w:p>
             <w:proofErr w:type="spellStart"/>
-            <w:proofErr w:type="gramStart"/>
-            <w:r>
-              <w:t>ada:people</w:t>
-            </w:r>
-            <w:proofErr w:type="gramEnd"/>
-            <w:r>
-              <w:t>_luigi_federico_menabrea</w:t>
+            <w:r>
+              <w:t>ada:people_luigi_federico_menabrea</w:t>
             </w:r>
             <w:proofErr w:type="spellEnd"/>
           </w:p>
@@ -9553,7 +10447,7 @@
 </file>
 
 <file path=word/numbering.xml><?xml version="1.0" encoding="utf-8"?>
-<w:numbering xmlns:wpc="http://schemas.microsoft.com/office/word/2010/wordprocessingCanvas" xmlns:cx="http://schemas.microsoft.com/office/drawing/2014/chartex" xmlns:cx1="http://schemas.microsoft.com/office/drawing/2015/9/8/chartex" xmlns:cx2="http://schemas.microsoft.com/office/drawing/2015/10/21/chartex" xmlns:cx3="http://schemas.microsoft.com/office/drawing/2016/5/9/chartex" xmlns:cx4="http://schemas.microsoft.com/office/drawing/2016/5/10/chartex" xmlns:cx5="http://schemas.microsoft.com/office/drawing/2016/5/11/chartex" xmlns:cx6="http://schemas.microsoft.com/office/drawing/2016/5/12/chartex" xmlns:cx7="http://schemas.microsoft.com/office/drawing/2016/5/13/chartex" xmlns:cx8="http://schemas.microsoft.com/office/drawing/2016/5/14/chartex" xmlns:mc="http://schemas.openxmlformats.org/markup-compatibility/2006" xmlns:aink="http://schemas.microsoft.com/office/drawing/2016/ink" xmlns:am3d="http://schemas.microsoft.com/office/drawing/2017/model3d" xmlns:o="urn:schemas-microsoft-com:office:office" xmlns:r="http://schemas.openxmlformats.org/officeDocument/2006/relationships" xmlns:m="http://schemas.openxmlformats.org/officeDocument/2006/math" xmlns:v="urn:schemas-microsoft-com:vml" xmlns:wp14="http://schemas.microsoft.com/office/word/2010/wordprocessingDrawing" xmlns:wp="http://schemas.openxmlformats.org/drawingml/2006/wordprocessingDrawing" xmlns:w10="urn:schemas-microsoft-com:office:word" xmlns:w="http://schemas.openxmlformats.org/wordprocessingml/2006/main" xmlns:w14="http://schemas.microsoft.com/office/word/2010/wordml" xmlns:w15="http://schemas.microsoft.com/office/word/2012/wordml" xmlns:w16cid="http://schemas.microsoft.com/office/word/2016/wordml/cid" xmlns:w16se="http://schemas.microsoft.com/office/word/2015/wordml/symex" xmlns:wpg="http://schemas.microsoft.com/office/word/2010/wordprocessingGroup" xmlns:wpi="http://schemas.microsoft.com/office/word/2010/wordprocessingInk" xmlns:wne="http://schemas.microsoft.com/office/word/2006/wordml" xmlns:wps="http://schemas.microsoft.com/office/word/2010/wordprocessingShape" mc:Ignorable="w14 w15 w16se w16cid wp14">
+<w:numbering xmlns:wpc="http://schemas.microsoft.com/office/word/2010/wordprocessingCanvas" xmlns:cx="http://schemas.microsoft.com/office/drawing/2014/chartex" xmlns:cx1="http://schemas.microsoft.com/office/drawing/2015/9/8/chartex" xmlns:cx2="http://schemas.microsoft.com/office/drawing/2015/10/21/chartex" xmlns:cx3="http://schemas.microsoft.com/office/drawing/2016/5/9/chartex" xmlns:cx4="http://schemas.microsoft.com/office/drawing/2016/5/10/chartex" xmlns:cx5="http://schemas.microsoft.com/office/drawing/2016/5/11/chartex" xmlns:cx6="http://schemas.microsoft.com/office/drawing/2016/5/12/chartex" xmlns:cx7="http://schemas.microsoft.com/office/drawing/2016/5/13/chartex" xmlns:cx8="http://schemas.microsoft.com/office/drawing/2016/5/14/chartex" xmlns:mc="http://schemas.openxmlformats.org/markup-compatibility/2006" xmlns:aink="http://schemas.microsoft.com/office/drawing/2016/ink" xmlns:am3d="http://schemas.microsoft.com/office/drawing/2017/model3d" xmlns:o="urn:schemas-microsoft-com:office:office" xmlns:r="http://schemas.openxmlformats.org/officeDocument/2006/relationships" xmlns:m="http://schemas.openxmlformats.org/officeDocument/2006/math" xmlns:v="urn:schemas-microsoft-com:vml" xmlns:wp14="http://schemas.microsoft.com/office/word/2010/wordprocessingDrawing" xmlns:wp="http://schemas.openxmlformats.org/drawingml/2006/wordprocessingDrawing" xmlns:w10="urn:schemas-microsoft-com:office:word" xmlns:w="http://schemas.openxmlformats.org/wordprocessingml/2006/main" xmlns:w14="http://schemas.microsoft.com/office/word/2010/wordml" xmlns:w15="http://schemas.microsoft.com/office/word/2012/wordml" xmlns:w16cex="http://schemas.microsoft.com/office/word/2018/wordml/cex" xmlns:w16cid="http://schemas.microsoft.com/office/word/2016/wordml/cid" xmlns:w16="http://schemas.microsoft.com/office/word/2018/wordml" xmlns:w16se="http://schemas.microsoft.com/office/word/2015/wordml/symex" xmlns:wpg="http://schemas.microsoft.com/office/word/2010/wordprocessingGroup" xmlns:wpi="http://schemas.microsoft.com/office/word/2010/wordprocessingInk" xmlns:wne="http://schemas.microsoft.com/office/word/2006/wordml" xmlns:wps="http://schemas.microsoft.com/office/word/2010/wordprocessingShape" mc:Ignorable="w14 w15 w16se w16cid w16 w16cex wp14">
   <w:abstractNum w:abstractNumId="0" w15:restartNumberingAfterBreak="0">
     <w:nsid w:val="0EE106ED"/>
     <w:multiLevelType w:val="multilevel"/>
@@ -9710,7 +10604,7 @@
 </file>
 
 <file path=word/styles.xml><?xml version="1.0" encoding="utf-8"?>
-<w:styles xmlns:mc="http://schemas.openxmlformats.org/markup-compatibility/2006" xmlns:r="http://schemas.openxmlformats.org/officeDocument/2006/relationships" xmlns:w="http://schemas.openxmlformats.org/wordprocessingml/2006/main" xmlns:w14="http://schemas.microsoft.com/office/word/2010/wordml" xmlns:w15="http://schemas.microsoft.com/office/word/2012/wordml" xmlns:w16cid="http://schemas.microsoft.com/office/word/2016/wordml/cid" xmlns:w16se="http://schemas.microsoft.com/office/word/2015/wordml/symex" mc:Ignorable="w14 w15 w16se w16cid">
+<w:styles xmlns:mc="http://schemas.openxmlformats.org/markup-compatibility/2006" xmlns:r="http://schemas.openxmlformats.org/officeDocument/2006/relationships" xmlns:w="http://schemas.openxmlformats.org/wordprocessingml/2006/main" xmlns:w14="http://schemas.microsoft.com/office/word/2010/wordml" xmlns:w15="http://schemas.microsoft.com/office/word/2012/wordml" xmlns:w16cex="http://schemas.microsoft.com/office/word/2018/wordml/cex" xmlns:w16cid="http://schemas.microsoft.com/office/word/2016/wordml/cid" xmlns:w16="http://schemas.microsoft.com/office/word/2018/wordml" xmlns:w16se="http://schemas.microsoft.com/office/word/2015/wordml/symex" mc:Ignorable="w14 w15 w16se w16cid w16 w16cex">
   <w:docDefaults>
     <w:rPrDefault>
       <w:rPr>
@@ -10558,18 +11452,18 @@
 </file>
 
 <file path=customXml/item1.xml><?xml version="1.0" encoding="utf-8"?>
+<p:properties xmlns:p="http://schemas.microsoft.com/office/2006/metadata/properties" xmlns:xsi="http://www.w3.org/2001/XMLSchema-instance" xmlns:pc="http://schemas.microsoft.com/office/infopath/2007/PartnerControls">
+  <documentManagement/>
+</p:properties>
+</file>
+
+<file path=customXml/item2.xml><?xml version="1.0" encoding="utf-8"?>
 <?mso-contentType ?>
 <FormTemplates xmlns="http://schemas.microsoft.com/sharepoint/v3/contenttype/forms">
   <Display>DocumentLibraryForm</Display>
   <Edit>DocumentLibraryForm</Edit>
   <New>DocumentLibraryForm</New>
 </FormTemplates>
-</file>
-
-<file path=customXml/item2.xml><?xml version="1.0" encoding="utf-8"?>
-<p:properties xmlns:p="http://schemas.microsoft.com/office/2006/metadata/properties" xmlns:xsi="http://www.w3.org/2001/XMLSchema-instance" xmlns:pc="http://schemas.microsoft.com/office/infopath/2007/PartnerControls">
-  <documentManagement/>
-</p:properties>
 </file>
 
 <file path=customXml/item3.xml><?xml version="1.0" encoding="utf-8"?>
@@ -10796,18 +11690,18 @@
 </file>
 
 <file path=customXml/itemProps1.xml><?xml version="1.0" encoding="utf-8"?>
-<ds:datastoreItem xmlns:ds="http://schemas.openxmlformats.org/officeDocument/2006/customXml" ds:itemID="{581AE32A-85B2-43F5-B14B-92CBAA6F8191}">
+<ds:datastoreItem xmlns:ds="http://schemas.openxmlformats.org/officeDocument/2006/customXml" ds:itemID="{E9C97ABD-7A96-4DA6-9B75-C5CDF3DD7D4B}">
   <ds:schemaRefs>
-    <ds:schemaRef ds:uri="http://schemas.microsoft.com/sharepoint/v3/contenttype/forms"/>
+    <ds:schemaRef ds:uri="http://schemas.microsoft.com/office/2006/metadata/properties"/>
+    <ds:schemaRef ds:uri="http://schemas.microsoft.com/office/infopath/2007/PartnerControls"/>
   </ds:schemaRefs>
 </ds:datastoreItem>
 </file>
 
 <file path=customXml/itemProps2.xml><?xml version="1.0" encoding="utf-8"?>
-<ds:datastoreItem xmlns:ds="http://schemas.openxmlformats.org/officeDocument/2006/customXml" ds:itemID="{E9C97ABD-7A96-4DA6-9B75-C5CDF3DD7D4B}">
+<ds:datastoreItem xmlns:ds="http://schemas.openxmlformats.org/officeDocument/2006/customXml" ds:itemID="{581AE32A-85B2-43F5-B14B-92CBAA6F8191}">
   <ds:schemaRefs>
-    <ds:schemaRef ds:uri="http://schemas.microsoft.com/office/2006/metadata/properties"/>
-    <ds:schemaRef ds:uri="http://schemas.microsoft.com/office/infopath/2007/PartnerControls"/>
+    <ds:schemaRef ds:uri="http://schemas.microsoft.com/sharepoint/v3/contenttype/forms"/>
   </ds:schemaRefs>
 </ds:datastoreItem>
 </file>

</xml_diff>

<commit_message>
draft from archive to museum ontology
</commit_message>
<xml_diff>
--- a/description_of_data.docx
+++ b/description_of_data.docx
@@ -1,6 +1,6 @@
 
 <file path=word/document.xml><?xml version="1.0" encoding="utf-8"?>
-<w:document xmlns:wpc="http://schemas.microsoft.com/office/word/2010/wordprocessingCanvas" xmlns:cx="http://schemas.microsoft.com/office/drawing/2014/chartex" xmlns:cx1="http://schemas.microsoft.com/office/drawing/2015/9/8/chartex" xmlns:cx2="http://schemas.microsoft.com/office/drawing/2015/10/21/chartex" xmlns:cx3="http://schemas.microsoft.com/office/drawing/2016/5/9/chartex" xmlns:cx4="http://schemas.microsoft.com/office/drawing/2016/5/10/chartex" xmlns:cx5="http://schemas.microsoft.com/office/drawing/2016/5/11/chartex" xmlns:cx6="http://schemas.microsoft.com/office/drawing/2016/5/12/chartex" xmlns:cx7="http://schemas.microsoft.com/office/drawing/2016/5/13/chartex" xmlns:cx8="http://schemas.microsoft.com/office/drawing/2016/5/14/chartex" xmlns:mc="http://schemas.openxmlformats.org/markup-compatibility/2006" xmlns:aink="http://schemas.microsoft.com/office/drawing/2016/ink" xmlns:am3d="http://schemas.microsoft.com/office/drawing/2017/model3d" xmlns:o="urn:schemas-microsoft-com:office:office" xmlns:r="http://schemas.openxmlformats.org/officeDocument/2006/relationships" xmlns:m="http://schemas.openxmlformats.org/officeDocument/2006/math" xmlns:v="urn:schemas-microsoft-com:vml" xmlns:wp14="http://schemas.microsoft.com/office/word/2010/wordprocessingDrawing" xmlns:wp="http://schemas.openxmlformats.org/drawingml/2006/wordprocessingDrawing" xmlns:w10="urn:schemas-microsoft-com:office:word" xmlns:w="http://schemas.openxmlformats.org/wordprocessingml/2006/main" xmlns:w14="http://schemas.microsoft.com/office/word/2010/wordml" xmlns:w15="http://schemas.microsoft.com/office/word/2012/wordml" xmlns:w16cid="http://schemas.microsoft.com/office/word/2016/wordml/cid" xmlns:w16se="http://schemas.microsoft.com/office/word/2015/wordml/symex" xmlns:wpg="http://schemas.microsoft.com/office/word/2010/wordprocessingGroup" xmlns:wpi="http://schemas.microsoft.com/office/word/2010/wordprocessingInk" xmlns:wne="http://schemas.microsoft.com/office/word/2006/wordml" xmlns:wps="http://schemas.microsoft.com/office/word/2010/wordprocessingShape" mc:Ignorable="w14 w15 w16se w16cid wp14">
+<w:document xmlns:wpc="http://schemas.microsoft.com/office/word/2010/wordprocessingCanvas" xmlns:cx="http://schemas.microsoft.com/office/drawing/2014/chartex" xmlns:cx1="http://schemas.microsoft.com/office/drawing/2015/9/8/chartex" xmlns:cx2="http://schemas.microsoft.com/office/drawing/2015/10/21/chartex" xmlns:cx3="http://schemas.microsoft.com/office/drawing/2016/5/9/chartex" xmlns:cx4="http://schemas.microsoft.com/office/drawing/2016/5/10/chartex" xmlns:cx5="http://schemas.microsoft.com/office/drawing/2016/5/11/chartex" xmlns:cx6="http://schemas.microsoft.com/office/drawing/2016/5/12/chartex" xmlns:cx7="http://schemas.microsoft.com/office/drawing/2016/5/13/chartex" xmlns:cx8="http://schemas.microsoft.com/office/drawing/2016/5/14/chartex" xmlns:mc="http://schemas.openxmlformats.org/markup-compatibility/2006" xmlns:aink="http://schemas.microsoft.com/office/drawing/2016/ink" xmlns:am3d="http://schemas.microsoft.com/office/drawing/2017/model3d" xmlns:o="urn:schemas-microsoft-com:office:office" xmlns:r="http://schemas.openxmlformats.org/officeDocument/2006/relationships" xmlns:m="http://schemas.openxmlformats.org/officeDocument/2006/math" xmlns:v="urn:schemas-microsoft-com:vml" xmlns:wp14="http://schemas.microsoft.com/office/word/2010/wordprocessingDrawing" xmlns:wp="http://schemas.openxmlformats.org/drawingml/2006/wordprocessingDrawing" xmlns:w10="urn:schemas-microsoft-com:office:word" xmlns:w="http://schemas.openxmlformats.org/wordprocessingml/2006/main" xmlns:w14="http://schemas.microsoft.com/office/word/2010/wordml" xmlns:w15="http://schemas.microsoft.com/office/word/2012/wordml" xmlns:w16cex="http://schemas.microsoft.com/office/word/2018/wordml/cex" xmlns:w16cid="http://schemas.microsoft.com/office/word/2016/wordml/cid" xmlns:w16="http://schemas.microsoft.com/office/word/2018/wordml" xmlns:w16se="http://schemas.microsoft.com/office/word/2015/wordml/symex" xmlns:wpg="http://schemas.microsoft.com/office/word/2010/wordprocessingGroup" xmlns:wpi="http://schemas.microsoft.com/office/word/2010/wordprocessingInk" xmlns:wne="http://schemas.microsoft.com/office/word/2006/wordml" xmlns:wps="http://schemas.microsoft.com/office/word/2010/wordprocessingShape" mc:Ignorable="w14 w15 w16se w16cid w16 w16cex wp14">
   <w:body>
     <w:p>
       <w:pPr>
@@ -37,11 +37,19 @@
         </w:rPr>
         <w:t xml:space="preserve">@prefix </w:t>
       </w:r>
+      <w:proofErr w:type="spellStart"/>
       <w:r>
         <w:rPr>
           <w:lang w:val="en-US"/>
         </w:rPr>
-        <w:t>ada: &lt;https://ada</w:t>
+        <w:t>ada</w:t>
+      </w:r>
+      <w:proofErr w:type="spellEnd"/>
+      <w:r>
+        <w:rPr>
+          <w:lang w:val="en-US"/>
+        </w:rPr>
+        <w:t>: &lt;https://ada</w:t>
       </w:r>
       <w:r>
         <w:rPr>
@@ -62,7 +70,21 @@
         <w:rPr>
           <w:lang w:val="en-GB"/>
         </w:rPr>
-        <w:t>@prefix crm: &lt;http://www.cidoc-crm.org/cidoc-crm/&gt;.</w:t>
+        <w:t xml:space="preserve">@prefix </w:t>
+      </w:r>
+      <w:proofErr w:type="spellStart"/>
+      <w:r>
+        <w:rPr>
+          <w:lang w:val="en-GB"/>
+        </w:rPr>
+        <w:t>crm</w:t>
+      </w:r>
+      <w:proofErr w:type="spellEnd"/>
+      <w:r>
+        <w:rPr>
+          <w:lang w:val="en-GB"/>
+        </w:rPr>
+        <w:t>: &lt;http://www.cidoc-crm.org/cidoc-crm/&gt;.</w:t>
       </w:r>
     </w:p>
     <w:p>
@@ -76,8 +98,16 @@
         <w:rPr>
           <w:lang w:val="en-GB"/>
         </w:rPr>
-        <w:t>@prefix rdf</w:t>
-      </w:r>
+        <w:t xml:space="preserve">@prefix </w:t>
+      </w:r>
+      <w:proofErr w:type="spellStart"/>
+      <w:r>
+        <w:rPr>
+          <w:lang w:val="en-GB"/>
+        </w:rPr>
+        <w:t>rdf</w:t>
+      </w:r>
+      <w:proofErr w:type="spellEnd"/>
       <w:r>
         <w:rPr>
           <w:lang w:val="en-GB"/>
@@ -108,7 +138,21 @@
         <w:rPr>
           <w:lang w:val="en-GB"/>
         </w:rPr>
-        <w:t>@prefix tgn: &lt;</w:t>
+        <w:t xml:space="preserve">@prefix </w:t>
+      </w:r>
+      <w:proofErr w:type="spellStart"/>
+      <w:r>
+        <w:rPr>
+          <w:lang w:val="en-GB"/>
+        </w:rPr>
+        <w:t>tgn</w:t>
+      </w:r>
+      <w:proofErr w:type="spellEnd"/>
+      <w:r>
+        <w:rPr>
+          <w:lang w:val="en-GB"/>
+        </w:rPr>
+        <w:t>: &lt;</w:t>
       </w:r>
       <w:r>
         <w:rPr>
@@ -134,7 +178,31 @@
         <w:spacing w:after="0"/>
       </w:pPr>
       <w:r>
-        <w:t>@prefix viaf: &lt;http://viaf.org/viaf/&gt;.</w:t>
+        <w:t>@</w:t>
+      </w:r>
+      <w:proofErr w:type="spellStart"/>
+      <w:r>
+        <w:t>prefix</w:t>
+      </w:r>
+      <w:proofErr w:type="spellEnd"/>
+      <w:r>
+        <w:t xml:space="preserve"> </w:t>
+      </w:r>
+      <w:proofErr w:type="spellStart"/>
+      <w:r>
+        <w:t>viaf</w:t>
+      </w:r>
+      <w:proofErr w:type="spellEnd"/>
+      <w:r>
+        <w:t>: &lt;http://viaf.org/</w:t>
+      </w:r>
+      <w:proofErr w:type="spellStart"/>
+      <w:r>
+        <w:t>viaf</w:t>
+      </w:r>
+      <w:proofErr w:type="spellEnd"/>
+      <w:r>
+        <w:t>/&gt;.</w:t>
       </w:r>
     </w:p>
     <w:p>
@@ -148,7 +216,21 @@
         <w:rPr>
           <w:lang w:val="en-GB"/>
         </w:rPr>
-        <w:t>@prefix xsd: &lt;http://www.w3.org/2001/XMLSchema#&gt;</w:t>
+        <w:t xml:space="preserve">@prefix </w:t>
+      </w:r>
+      <w:proofErr w:type="spellStart"/>
+      <w:r>
+        <w:rPr>
+          <w:lang w:val="en-GB"/>
+        </w:rPr>
+        <w:t>xsd</w:t>
+      </w:r>
+      <w:proofErr w:type="spellEnd"/>
+      <w:r>
+        <w:rPr>
+          <w:lang w:val="en-GB"/>
+        </w:rPr>
+        <w:t>: &lt;http://www.w3.org/2001/XMLSchema#&gt;</w:t>
       </w:r>
       <w:r>
         <w:rPr>
@@ -168,7 +250,21 @@
         <w:rPr>
           <w:lang w:val="en-GB"/>
         </w:rPr>
-        <w:t>@prefix aat: &lt;</w:t>
+        <w:t xml:space="preserve">@prefix </w:t>
+      </w:r>
+      <w:proofErr w:type="spellStart"/>
+      <w:r>
+        <w:rPr>
+          <w:lang w:val="en-GB"/>
+        </w:rPr>
+        <w:t>aat</w:t>
+      </w:r>
+      <w:proofErr w:type="spellEnd"/>
+      <w:r>
+        <w:rPr>
+          <w:lang w:val="en-GB"/>
+        </w:rPr>
+        <w:t>: &lt;</w:t>
       </w:r>
       <w:r>
         <w:rPr>
@@ -194,7 +290,21 @@
         <w:rPr>
           <w:lang w:val="en-GB"/>
         </w:rPr>
-        <w:t>@prefix dbr:</w:t>
+        <w:t xml:space="preserve">@prefix </w:t>
+      </w:r>
+      <w:proofErr w:type="spellStart"/>
+      <w:r>
+        <w:rPr>
+          <w:lang w:val="en-GB"/>
+        </w:rPr>
+        <w:t>dbr</w:t>
+      </w:r>
+      <w:proofErr w:type="spellEnd"/>
+      <w:r>
+        <w:rPr>
+          <w:lang w:val="en-GB"/>
+        </w:rPr>
+        <w:t>:</w:t>
       </w:r>
       <w:r>
         <w:rPr>
@@ -220,7 +330,21 @@
         <w:rPr>
           <w:lang w:val="en-GB"/>
         </w:rPr>
-        <w:t>@prefix dbc:</w:t>
+        <w:t xml:space="preserve">@prefix </w:t>
+      </w:r>
+      <w:proofErr w:type="spellStart"/>
+      <w:r>
+        <w:rPr>
+          <w:lang w:val="en-GB"/>
+        </w:rPr>
+        <w:t>dbc</w:t>
+      </w:r>
+      <w:proofErr w:type="spellEnd"/>
+      <w:r>
+        <w:rPr>
+          <w:lang w:val="en-GB"/>
+        </w:rPr>
+        <w:t>:</w:t>
       </w:r>
       <w:r>
         <w:rPr>
@@ -252,8 +376,37 @@
         <w:spacing w:after="0"/>
       </w:pPr>
       <w:r>
-        <w:t>@prefix fabio: &lt;http://purl.org/spar/fabio</w:t>
-      </w:r>
+        <w:t>@</w:t>
+      </w:r>
+      <w:proofErr w:type="spellStart"/>
+      <w:r>
+        <w:t>prefix</w:t>
+      </w:r>
+      <w:proofErr w:type="spellEnd"/>
+      <w:r>
+        <w:t xml:space="preserve"> </w:t>
+      </w:r>
+      <w:proofErr w:type="spellStart"/>
+      <w:r>
+        <w:t>fabio</w:t>
+      </w:r>
+      <w:proofErr w:type="spellEnd"/>
+      <w:r>
+        <w:t>: &lt;http://purl.org/</w:t>
+      </w:r>
+      <w:proofErr w:type="spellStart"/>
+      <w:r>
+        <w:t>spar</w:t>
+      </w:r>
+      <w:proofErr w:type="spellEnd"/>
+      <w:r>
+        <w:t>/</w:t>
+      </w:r>
+      <w:proofErr w:type="spellStart"/>
+      <w:r>
+        <w:t>fabio</w:t>
+      </w:r>
+      <w:proofErr w:type="spellEnd"/>
       <w:r>
         <w:t>/</w:t>
       </w:r>
@@ -275,7 +428,21 @@
         <w:rPr>
           <w:lang w:val="en-GB"/>
         </w:rPr>
-        <w:t>@prefix oad: &lt;http://culturalis.org/oad#</w:t>
+        <w:t xml:space="preserve">@prefix </w:t>
+      </w:r>
+      <w:proofErr w:type="spellStart"/>
+      <w:r>
+        <w:rPr>
+          <w:lang w:val="en-GB"/>
+        </w:rPr>
+        <w:t>oad</w:t>
+      </w:r>
+      <w:proofErr w:type="spellEnd"/>
+      <w:r>
+        <w:rPr>
+          <w:lang w:val="en-GB"/>
+        </w:rPr>
+        <w:t>: &lt;http://culturalis.org/oad#</w:t>
       </w:r>
       <w:r>
         <w:rPr>
@@ -295,7 +462,21 @@
         <w:rPr>
           <w:lang w:val="en-GB"/>
         </w:rPr>
-        <w:t>@prefix eac-cpf: &lt;</w:t>
+        <w:t xml:space="preserve">@prefix </w:t>
+      </w:r>
+      <w:proofErr w:type="spellStart"/>
+      <w:r>
+        <w:rPr>
+          <w:lang w:val="en-GB"/>
+        </w:rPr>
+        <w:t>eac-cpf</w:t>
+      </w:r>
+      <w:proofErr w:type="spellEnd"/>
+      <w:r>
+        <w:rPr>
+          <w:lang w:val="en-GB"/>
+        </w:rPr>
+        <w:t>: &lt;</w:t>
       </w:r>
       <w:r>
         <w:rPr>
@@ -314,36 +495,58 @@
       <w:pPr>
         <w:spacing w:after="0"/>
         <w:rPr>
-          <w:lang w:val="en-GB"/>
+          <w:lang w:val="fr-FR"/>
         </w:rPr>
       </w:pPr>
       <w:r>
         <w:rPr>
-          <w:lang w:val="en-GB"/>
+          <w:lang w:val="fr-FR"/>
         </w:rPr>
         <w:t>@</w:t>
       </w:r>
-      <w:r>
-        <w:rPr>
-          <w:lang w:val="en-GB"/>
-        </w:rPr>
-        <w:t>prefix oclc: &lt;</w:t>
-      </w:r>
-      <w:r>
-        <w:rPr>
-          <w:lang w:val="en-GB"/>
+      <w:proofErr w:type="spellStart"/>
+      <w:r>
+        <w:rPr>
+          <w:lang w:val="fr-FR"/>
+        </w:rPr>
+        <w:t>prefix</w:t>
+      </w:r>
+      <w:proofErr w:type="spellEnd"/>
+      <w:r>
+        <w:rPr>
+          <w:lang w:val="fr-FR"/>
+        </w:rPr>
+        <w:t xml:space="preserve"> </w:t>
+      </w:r>
+      <w:proofErr w:type="spellStart"/>
+      <w:r>
+        <w:rPr>
+          <w:lang w:val="fr-FR"/>
+        </w:rPr>
+        <w:t>oclc</w:t>
+      </w:r>
+      <w:proofErr w:type="spellEnd"/>
+      <w:r>
+        <w:rPr>
+          <w:lang w:val="fr-FR"/>
+        </w:rPr>
+        <w:t>: &lt;</w:t>
+      </w:r>
+      <w:r>
+        <w:rPr>
+          <w:lang w:val="fr-FR"/>
         </w:rPr>
         <w:t>http://www.worldcat.org/oclc/</w:t>
       </w:r>
       <w:r>
         <w:rPr>
-          <w:lang w:val="en-GB"/>
+          <w:lang w:val="fr-FR"/>
         </w:rPr>
         <w:t>&gt;</w:t>
       </w:r>
       <w:r>
         <w:rPr>
-          <w:lang w:val="en-GB"/>
+          <w:lang w:val="fr-FR"/>
         </w:rPr>
         <w:t>.</w:t>
       </w:r>
@@ -352,38 +555,34 @@
       <w:pPr>
         <w:spacing w:after="0"/>
         <w:rPr>
-          <w:lang w:val="en-GB"/>
+          <w:lang w:val="fr-FR"/>
         </w:rPr>
       </w:pPr>
       <w:r>
         <w:rPr>
-          <w:lang w:val="en-GB"/>
-        </w:rPr>
-        <w:t xml:space="preserve">@prefix </w:t>
-      </w:r>
-      <w:r>
-        <w:rPr>
-          <w:lang w:val="en-GB"/>
-        </w:rPr>
-        <w:t>dc</w:t>
-      </w:r>
-      <w:r>
-        <w:rPr>
-          <w:lang w:val="en-GB"/>
-        </w:rPr>
-        <w:t xml:space="preserve">: </w:t>
-      </w:r>
-      <w:r>
-        <w:rPr>
-          <w:lang w:val="en-GB"/>
-        </w:rPr>
-        <w:t>&lt;http://purl.org/dc/terms/&gt;</w:t>
-      </w:r>
-      <w:r>
-        <w:rPr>
-          <w:lang w:val="en-GB"/>
-        </w:rPr>
-        <w:t>.</w:t>
+          <w:lang w:val="fr-FR"/>
+        </w:rPr>
+        <w:t>@</w:t>
+      </w:r>
+      <w:proofErr w:type="spellStart"/>
+      <w:r>
+        <w:rPr>
+          <w:lang w:val="fr-FR"/>
+        </w:rPr>
+        <w:t>prefix</w:t>
+      </w:r>
+      <w:proofErr w:type="spellEnd"/>
+      <w:r>
+        <w:rPr>
+          <w:lang w:val="fr-FR"/>
+        </w:rPr>
+        <w:t xml:space="preserve"> dc: </w:t>
+      </w:r>
+      <w:r>
+        <w:rPr>
+          <w:lang w:val="fr-FR"/>
+        </w:rPr>
+        <w:t>&lt;http://purl.org/dc/terms/&gt;.</w:t>
       </w:r>
     </w:p>
     <w:p>
@@ -399,12 +598,14 @@
         </w:rPr>
         <w:t xml:space="preserve">@prefix </w:t>
       </w:r>
+      <w:proofErr w:type="spellStart"/>
       <w:r>
         <w:rPr>
           <w:lang w:val="en-GB"/>
         </w:rPr>
         <w:t>foaf</w:t>
       </w:r>
+      <w:proofErr w:type="spellEnd"/>
       <w:r>
         <w:rPr>
           <w:lang w:val="en-GB"/>
@@ -423,8 +624,6 @@
         </w:rPr>
         <w:t>xmlns.com/foaf/0.1</w:t>
       </w:r>
-      <w:bookmarkStart w:id="0" w:name="_GoBack"/>
-      <w:bookmarkEnd w:id="0"/>
       <w:r>
         <w:rPr>
           <w:lang w:val="en-GB"/>
@@ -567,6 +766,7 @@
             <w:tcW w:w="3224" w:type="dxa"/>
           </w:tcPr>
           <w:p>
+            <w:proofErr w:type="spellStart"/>
             <w:r>
               <w:t>ada:</w:t>
             </w:r>
@@ -579,6 +779,7 @@
             <w:r>
               <w:t>portrait_ada</w:t>
             </w:r>
+            <w:proofErr w:type="spellEnd"/>
           </w:p>
         </w:tc>
         <w:tc>
@@ -591,6 +792,7 @@
                 <w:lang w:val="en-GB"/>
               </w:rPr>
             </w:pPr>
+            <w:proofErr w:type="spellStart"/>
             <w:r>
               <w:rPr>
                 <w:rFonts w:ascii="Calibri" w:hAnsi="Calibri" w:cs="Calibri"/>
@@ -599,6 +801,7 @@
               </w:rPr>
               <w:t>rdf:type</w:t>
             </w:r>
+            <w:proofErr w:type="spellEnd"/>
           </w:p>
         </w:tc>
         <w:tc>
@@ -666,9 +869,11 @@
             <w:tcW w:w="3224" w:type="dxa"/>
           </w:tcPr>
           <w:p>
+            <w:proofErr w:type="spellStart"/>
             <w:r>
               <w:t>ada:portrait_ada</w:t>
             </w:r>
+            <w:proofErr w:type="spellEnd"/>
           </w:p>
         </w:tc>
       </w:tr>
@@ -861,12 +1066,14 @@
               </w:rPr>
               <w:t>”^^</w:t>
             </w:r>
+            <w:proofErr w:type="spellStart"/>
             <w:r>
               <w:rPr>
                 <w:lang w:val="en-GB"/>
               </w:rPr>
               <w:t>xsd:gYear</w:t>
             </w:r>
+            <w:proofErr w:type="spellEnd"/>
           </w:p>
         </w:tc>
       </w:tr>
@@ -881,6 +1088,7 @@
                 <w:u w:val="single"/>
               </w:rPr>
             </w:pPr>
+            <w:proofErr w:type="spellStart"/>
             <w:r>
               <w:rPr>
                 <w:u w:val="single"/>
@@ -893,6 +1101,7 @@
               </w:rPr>
               <w:t>portrait_ada</w:t>
             </w:r>
+            <w:proofErr w:type="spellEnd"/>
           </w:p>
         </w:tc>
         <w:tc>
@@ -945,8 +1154,16 @@
               <w:rPr>
                 <w:lang w:val="en-GB"/>
               </w:rPr>
-              <w:t>^^xsd:string</w:t>
-            </w:r>
+              <w:t>^^</w:t>
+            </w:r>
+            <w:proofErr w:type="spellStart"/>
+            <w:r>
+              <w:rPr>
+                <w:lang w:val="en-GB"/>
+              </w:rPr>
+              <w:t>xsd:string</w:t>
+            </w:r>
+            <w:proofErr w:type="spellEnd"/>
           </w:p>
         </w:tc>
       </w:tr>
@@ -1195,12 +1412,14 @@
                 <w:lang w:val="en-GB"/>
               </w:rPr>
             </w:pPr>
+            <w:proofErr w:type="spellStart"/>
             <w:r>
               <w:rPr>
                 <w:lang w:val="en-GB"/>
               </w:rPr>
               <w:t>ada:people_ada_lovelace</w:t>
             </w:r>
+            <w:proofErr w:type="spellEnd"/>
           </w:p>
         </w:tc>
       </w:tr>
@@ -1338,6 +1557,7 @@
                 <w:lang w:val="en-GB"/>
               </w:rPr>
             </w:pPr>
+            <w:proofErr w:type="spellStart"/>
             <w:r>
               <w:rPr>
                 <w:lang w:val="en-GB"/>
@@ -1356,6 +1576,7 @@
               </w:rPr>
               <w:t>_babbage</w:t>
             </w:r>
+            <w:proofErr w:type="spellEnd"/>
           </w:p>
         </w:tc>
         <w:tc>
@@ -1368,6 +1589,7 @@
                 <w:lang w:val="en-GB"/>
               </w:rPr>
             </w:pPr>
+            <w:proofErr w:type="spellStart"/>
             <w:r>
               <w:rPr>
                 <w:rFonts w:ascii="Calibri" w:hAnsi="Calibri" w:cs="Calibri"/>
@@ -1376,6 +1598,7 @@
               </w:rPr>
               <w:t>rdf:type</w:t>
             </w:r>
+            <w:proofErr w:type="spellEnd"/>
           </w:p>
         </w:tc>
         <w:tc>
@@ -1433,6 +1656,7 @@
             <w:tcW w:w="3210" w:type="dxa"/>
           </w:tcPr>
           <w:p>
+            <w:proofErr w:type="spellStart"/>
             <w:r>
               <w:t>ada:</w:t>
             </w:r>
@@ -1442,6 +1666,7 @@
             <w:r>
               <w:t>acsimile_babbage</w:t>
             </w:r>
+            <w:proofErr w:type="spellEnd"/>
           </w:p>
         </w:tc>
       </w:tr>
@@ -1558,7 +1783,14 @@
               <w:rPr>
                 <w:lang w:val="en-GB"/>
               </w:rPr>
-              <w:t>-11-04”^^xsd:</w:t>
+              <w:t>-11-04”^^</w:t>
+            </w:r>
+            <w:proofErr w:type="spellStart"/>
+            <w:r>
+              <w:rPr>
+                <w:lang w:val="en-GB"/>
+              </w:rPr>
+              <w:t>xsd:</w:t>
             </w:r>
             <w:r>
               <w:rPr>
@@ -1566,6 +1798,7 @@
               </w:rPr>
               <w:t>date</w:t>
             </w:r>
+            <w:proofErr w:type="spellEnd"/>
           </w:p>
         </w:tc>
       </w:tr>
@@ -1575,6 +1808,7 @@
             <w:tcW w:w="3209" w:type="dxa"/>
           </w:tcPr>
           <w:p>
+            <w:proofErr w:type="spellStart"/>
             <w:r>
               <w:t>ada:</w:t>
             </w:r>
@@ -1587,6 +1821,7 @@
             <w:r>
               <w:t>_babbage</w:t>
             </w:r>
+            <w:proofErr w:type="spellEnd"/>
           </w:p>
         </w:tc>
         <w:tc>
@@ -1639,8 +1874,16 @@
               <w:rPr>
                 <w:lang w:val="en-GB"/>
               </w:rPr>
-              <w:t>^^xsd:string</w:t>
-            </w:r>
+              <w:t>^^</w:t>
+            </w:r>
+            <w:proofErr w:type="spellStart"/>
+            <w:r>
+              <w:rPr>
+                <w:lang w:val="en-GB"/>
+              </w:rPr>
+              <w:t>xsd:string</w:t>
+            </w:r>
+            <w:proofErr w:type="spellEnd"/>
           </w:p>
         </w:tc>
       </w:tr>
@@ -1765,12 +2008,42 @@
               </w:rPr>
               <w:t xml:space="preserve"> # </w:t>
             </w:r>
-            <w:r>
-              <w:rPr>
-                <w:lang w:val="en-GB"/>
-              </w:rPr>
-              <w:t>Digitale Mechanismen- und Getriebebibliothek</w:t>
-            </w:r>
+            <w:proofErr w:type="spellStart"/>
+            <w:r>
+              <w:rPr>
+                <w:lang w:val="en-GB"/>
+              </w:rPr>
+              <w:t>Digitale</w:t>
+            </w:r>
+            <w:proofErr w:type="spellEnd"/>
+            <w:r>
+              <w:rPr>
+                <w:lang w:val="en-GB"/>
+              </w:rPr>
+              <w:t xml:space="preserve"> </w:t>
+            </w:r>
+            <w:proofErr w:type="spellStart"/>
+            <w:r>
+              <w:rPr>
+                <w:lang w:val="en-GB"/>
+              </w:rPr>
+              <w:t>Mechanismen</w:t>
+            </w:r>
+            <w:proofErr w:type="spellEnd"/>
+            <w:r>
+              <w:rPr>
+                <w:lang w:val="en-GB"/>
+              </w:rPr>
+              <w:t xml:space="preserve">- und </w:t>
+            </w:r>
+            <w:proofErr w:type="spellStart"/>
+            <w:r>
+              <w:rPr>
+                <w:lang w:val="en-GB"/>
+              </w:rPr>
+              <w:t>Getriebebibliothek</w:t>
+            </w:r>
+            <w:proofErr w:type="spellEnd"/>
           </w:p>
         </w:tc>
       </w:tr>
@@ -1815,12 +2088,14 @@
                 <w:lang w:val="en-GB"/>
               </w:rPr>
             </w:pPr>
+            <w:proofErr w:type="spellStart"/>
             <w:r>
               <w:rPr>
                 <w:lang w:val="en-GB"/>
               </w:rPr>
               <w:t>ada:people_charles_babbage</w:t>
             </w:r>
+            <w:proofErr w:type="spellEnd"/>
           </w:p>
         </w:tc>
       </w:tr>
@@ -1847,12 +2122,14 @@
                 <w:lang w:val="en-GB"/>
               </w:rPr>
             </w:pPr>
+            <w:proofErr w:type="spellStart"/>
             <w:r>
               <w:rPr>
                 <w:lang w:val="en-GB"/>
               </w:rPr>
               <w:t>dc:publisher</w:t>
             </w:r>
+            <w:proofErr w:type="spellEnd"/>
           </w:p>
         </w:tc>
         <w:tc>
@@ -2026,12 +2303,14 @@
                 <w:lang w:val="en-GB"/>
               </w:rPr>
             </w:pPr>
+            <w:proofErr w:type="spellStart"/>
             <w:r>
               <w:rPr>
                 <w:lang w:val="en-GB"/>
               </w:rPr>
               <w:t>ada:production_model_analytical_engine</w:t>
             </w:r>
+            <w:proofErr w:type="spellEnd"/>
           </w:p>
         </w:tc>
         <w:tc>
@@ -2044,6 +2323,7 @@
                 <w:lang w:val="en-GB"/>
               </w:rPr>
             </w:pPr>
+            <w:proofErr w:type="spellStart"/>
             <w:r>
               <w:rPr>
                 <w:rFonts w:ascii="Calibri" w:hAnsi="Calibri" w:cs="Calibri"/>
@@ -2052,6 +2332,7 @@
               </w:rPr>
               <w:t>rdf:type</w:t>
             </w:r>
+            <w:proofErr w:type="spellEnd"/>
           </w:p>
         </w:tc>
         <w:tc>
@@ -2114,12 +2395,14 @@
                 <w:lang w:val="en-GB"/>
               </w:rPr>
             </w:pPr>
+            <w:proofErr w:type="spellStart"/>
             <w:r>
               <w:rPr>
                 <w:lang w:val="en-GB"/>
               </w:rPr>
               <w:t>ada:model_analytical_engine</w:t>
             </w:r>
+            <w:proofErr w:type="spellEnd"/>
           </w:p>
         </w:tc>
       </w:tr>
@@ -2226,12 +2509,14 @@
                 <w:lang w:val="en-GB"/>
               </w:rPr>
             </w:pPr>
+            <w:proofErr w:type="spellStart"/>
             <w:r>
               <w:rPr>
                 <w:lang w:val="en-GB"/>
               </w:rPr>
               <w:t>ada:people_charles_babbage</w:t>
             </w:r>
+            <w:proofErr w:type="spellEnd"/>
           </w:p>
         </w:tc>
       </w:tr>
@@ -2292,8 +2577,16 @@
               <w:rPr>
                 <w:lang w:val="en-GB"/>
               </w:rPr>
-              <w:t>”^^xsd:gYear</w:t>
-            </w:r>
+              <w:t>”^^</w:t>
+            </w:r>
+            <w:proofErr w:type="spellStart"/>
+            <w:r>
+              <w:rPr>
+                <w:lang w:val="en-GB"/>
+              </w:rPr>
+              <w:t>xsd:gYear</w:t>
+            </w:r>
+            <w:proofErr w:type="spellEnd"/>
           </w:p>
         </w:tc>
       </w:tr>
@@ -2308,12 +2601,14 @@
                 <w:lang w:val="en-GB"/>
               </w:rPr>
             </w:pPr>
+            <w:proofErr w:type="spellStart"/>
             <w:r>
               <w:rPr>
                 <w:lang w:val="en-GB"/>
               </w:rPr>
               <w:t>ada:model_analytical_engine</w:t>
             </w:r>
+            <w:proofErr w:type="spellEnd"/>
           </w:p>
         </w:tc>
         <w:tc>
@@ -2366,8 +2661,16 @@
               <w:rPr>
                 <w:lang w:val="en-GB"/>
               </w:rPr>
-              <w:t>^^xsd:string</w:t>
-            </w:r>
+              <w:t>^^</w:t>
+            </w:r>
+            <w:proofErr w:type="spellStart"/>
+            <w:r>
+              <w:rPr>
+                <w:lang w:val="en-GB"/>
+              </w:rPr>
+              <w:t>xsd:string</w:t>
+            </w:r>
+            <w:proofErr w:type="spellEnd"/>
           </w:p>
         </w:tc>
       </w:tr>
@@ -2554,12 +2857,14 @@
                 <w:lang w:val="en-GB"/>
               </w:rPr>
             </w:pPr>
+            <w:proofErr w:type="spellStart"/>
             <w:r>
               <w:rPr>
                 <w:lang w:val="en-GB"/>
               </w:rPr>
               <w:t>dbr:Analytical_Engine</w:t>
             </w:r>
+            <w:proofErr w:type="spellEnd"/>
           </w:p>
         </w:tc>
       </w:tr>
@@ -2729,6 +3034,7 @@
                 <w:lang w:val="en-GB"/>
               </w:rPr>
             </w:pPr>
+            <w:proofErr w:type="spellStart"/>
             <w:r>
               <w:rPr>
                 <w:u w:val="single"/>
@@ -2736,6 +3042,7 @@
               </w:rPr>
               <w:t>ada:production_sketch_analytical_engine</w:t>
             </w:r>
+            <w:proofErr w:type="spellEnd"/>
           </w:p>
         </w:tc>
         <w:tc>
@@ -2754,6 +3061,7 @@
                 <w:lang w:val="en-GB"/>
               </w:rPr>
             </w:pPr>
+            <w:proofErr w:type="spellStart"/>
             <w:r>
               <w:rPr>
                 <w:rFonts w:ascii="Calibri" w:hAnsi="Calibri" w:cs="Calibri"/>
@@ -2762,6 +3070,7 @@
               </w:rPr>
               <w:t>rdf:type</w:t>
             </w:r>
+            <w:proofErr w:type="spellEnd"/>
           </w:p>
         </w:tc>
         <w:tc>
@@ -2850,12 +3159,14 @@
                 <w:lang w:val="en-GB"/>
               </w:rPr>
             </w:pPr>
+            <w:proofErr w:type="spellStart"/>
             <w:r>
               <w:rPr>
                 <w:lang w:val="en-GB"/>
               </w:rPr>
               <w:t>ada:sketch_analytical_engine</w:t>
             </w:r>
+            <w:proofErr w:type="spellEnd"/>
           </w:p>
         </w:tc>
       </w:tr>
@@ -2997,9 +3308,11 @@
             <w:hideMark/>
           </w:tcPr>
           <w:p>
+            <w:proofErr w:type="spellStart"/>
             <w:r>
               <w:t>ada:people_luigi_federico_menabrea</w:t>
             </w:r>
+            <w:proofErr w:type="spellEnd"/>
           </w:p>
         </w:tc>
       </w:tr>
@@ -3062,8 +3375,16 @@
               <w:rPr>
                 <w:lang w:val="en-GB"/>
               </w:rPr>
-              <w:t>“1843”^^xsd:gYear</w:t>
-            </w:r>
+              <w:t>“1843”^^</w:t>
+            </w:r>
+            <w:proofErr w:type="spellStart"/>
+            <w:r>
+              <w:rPr>
+                <w:lang w:val="en-GB"/>
+              </w:rPr>
+              <w:t>xsd:gYear</w:t>
+            </w:r>
+            <w:proofErr w:type="spellEnd"/>
           </w:p>
         </w:tc>
       </w:tr>
@@ -3084,12 +3405,14 @@
                 <w:lang w:val="en-GB"/>
               </w:rPr>
             </w:pPr>
+            <w:proofErr w:type="spellStart"/>
             <w:r>
               <w:rPr>
                 <w:lang w:val="en-GB"/>
               </w:rPr>
               <w:t>ada:sketch_analytical_engine</w:t>
             </w:r>
+            <w:proofErr w:type="spellEnd"/>
           </w:p>
         </w:tc>
         <w:tc>
@@ -3108,12 +3431,28 @@
                 <w:lang w:val="en-GB"/>
               </w:rPr>
             </w:pPr>
-            <w:r>
-              <w:rPr>
-                <w:lang w:val="en-GB"/>
-              </w:rPr>
-              <w:t>rda:i/titleOfItem.en</w:t>
-            </w:r>
+            <w:proofErr w:type="spellStart"/>
+            <w:r>
+              <w:rPr>
+                <w:lang w:val="en-GB"/>
+              </w:rPr>
+              <w:t>rda:i</w:t>
+            </w:r>
+            <w:proofErr w:type="spellEnd"/>
+            <w:r>
+              <w:rPr>
+                <w:lang w:val="en-GB"/>
+              </w:rPr>
+              <w:t>/</w:t>
+            </w:r>
+            <w:proofErr w:type="spellStart"/>
+            <w:r>
+              <w:rPr>
+                <w:lang w:val="en-GB"/>
+              </w:rPr>
+              <w:t>titleOfItem.en</w:t>
+            </w:r>
+            <w:proofErr w:type="spellEnd"/>
           </w:p>
         </w:tc>
         <w:tc>
@@ -3148,8 +3487,16 @@
               <w:rPr>
                 <w:lang w:val="en-GB"/>
               </w:rPr>
-              <w:t>”^^xsd:string</w:t>
-            </w:r>
+              <w:t>”^^</w:t>
+            </w:r>
+            <w:proofErr w:type="spellStart"/>
+            <w:r>
+              <w:rPr>
+                <w:lang w:val="en-GB"/>
+              </w:rPr>
+              <w:t>xsd:string</w:t>
+            </w:r>
+            <w:proofErr w:type="spellEnd"/>
           </w:p>
         </w:tc>
       </w:tr>
@@ -3190,12 +3537,28 @@
                 <w:lang w:val="en-GB"/>
               </w:rPr>
             </w:pPr>
-            <w:r>
-              <w:rPr>
-                <w:lang w:val="en-GB"/>
-              </w:rPr>
-              <w:t>rda:i/categoryOfItem.en</w:t>
-            </w:r>
+            <w:proofErr w:type="spellStart"/>
+            <w:r>
+              <w:rPr>
+                <w:lang w:val="en-GB"/>
+              </w:rPr>
+              <w:t>rda:i</w:t>
+            </w:r>
+            <w:proofErr w:type="spellEnd"/>
+            <w:r>
+              <w:rPr>
+                <w:lang w:val="en-GB"/>
+              </w:rPr>
+              <w:t>/</w:t>
+            </w:r>
+            <w:proofErr w:type="spellStart"/>
+            <w:r>
+              <w:rPr>
+                <w:lang w:val="en-GB"/>
+              </w:rPr>
+              <w:t>categoryOfItem.en</w:t>
+            </w:r>
+            <w:proofErr w:type="spellEnd"/>
           </w:p>
         </w:tc>
         <w:tc>
@@ -3215,12 +3578,14 @@
                 <w:lang w:val="en-GB"/>
               </w:rPr>
             </w:pPr>
+            <w:proofErr w:type="spellStart"/>
             <w:r>
               <w:rPr>
                 <w:lang w:val="en-GB"/>
               </w:rPr>
               <w:t>fabio:Book</w:t>
             </w:r>
+            <w:proofErr w:type="spellEnd"/>
           </w:p>
         </w:tc>
       </w:tr>
@@ -3260,12 +3625,28 @@
                 <w:lang w:val="en-GB"/>
               </w:rPr>
             </w:pPr>
-            <w:r>
-              <w:rPr>
-                <w:lang w:val="en-GB"/>
-              </w:rPr>
-              <w:t>rda:u/publisher.en</w:t>
-            </w:r>
+            <w:proofErr w:type="spellStart"/>
+            <w:r>
+              <w:rPr>
+                <w:lang w:val="en-GB"/>
+              </w:rPr>
+              <w:t>rda:u</w:t>
+            </w:r>
+            <w:proofErr w:type="spellEnd"/>
+            <w:r>
+              <w:rPr>
+                <w:lang w:val="en-GB"/>
+              </w:rPr>
+              <w:t>/</w:t>
+            </w:r>
+            <w:proofErr w:type="spellStart"/>
+            <w:r>
+              <w:rPr>
+                <w:lang w:val="en-GB"/>
+              </w:rPr>
+              <w:t>publisher.en</w:t>
+            </w:r>
+            <w:proofErr w:type="spellEnd"/>
           </w:p>
         </w:tc>
         <w:tc>
@@ -3396,12 +3777,28 @@
                 <w:lang w:val="en-GB"/>
               </w:rPr>
             </w:pPr>
-            <w:r>
-              <w:rPr>
-                <w:lang w:val="en-GB"/>
-              </w:rPr>
-              <w:t>rda:u/subject.en</w:t>
-            </w:r>
+            <w:proofErr w:type="spellStart"/>
+            <w:r>
+              <w:rPr>
+                <w:lang w:val="en-GB"/>
+              </w:rPr>
+              <w:t>rda:u</w:t>
+            </w:r>
+            <w:proofErr w:type="spellEnd"/>
+            <w:r>
+              <w:rPr>
+                <w:lang w:val="en-GB"/>
+              </w:rPr>
+              <w:t>/</w:t>
+            </w:r>
+            <w:proofErr w:type="spellStart"/>
+            <w:r>
+              <w:rPr>
+                <w:lang w:val="en-GB"/>
+              </w:rPr>
+              <w:t>subject.en</w:t>
+            </w:r>
+            <w:proofErr w:type="spellEnd"/>
           </w:p>
         </w:tc>
         <w:tc>
@@ -3421,12 +3818,14 @@
                 <w:lang w:val="en-GB"/>
               </w:rPr>
             </w:pPr>
+            <w:proofErr w:type="spellStart"/>
             <w:r>
               <w:rPr>
                 <w:lang w:val="en-GB"/>
               </w:rPr>
               <w:t>dbr:Analytical_Engine</w:t>
             </w:r>
+            <w:proofErr w:type="spellEnd"/>
           </w:p>
         </w:tc>
       </w:tr>
@@ -3466,12 +3865,28 @@
                 <w:lang w:val="en-GB"/>
               </w:rPr>
             </w:pPr>
-            <w:r>
-              <w:rPr>
-                <w:lang w:val="en-GB"/>
-              </w:rPr>
-              <w:t>rda:u/subject.en</w:t>
-            </w:r>
+            <w:proofErr w:type="spellStart"/>
+            <w:r>
+              <w:rPr>
+                <w:lang w:val="en-GB"/>
+              </w:rPr>
+              <w:t>rda:u</w:t>
+            </w:r>
+            <w:proofErr w:type="spellEnd"/>
+            <w:r>
+              <w:rPr>
+                <w:lang w:val="en-GB"/>
+              </w:rPr>
+              <w:t>/</w:t>
+            </w:r>
+            <w:proofErr w:type="spellStart"/>
+            <w:r>
+              <w:rPr>
+                <w:lang w:val="en-GB"/>
+              </w:rPr>
+              <w:t>subject.en</w:t>
+            </w:r>
+            <w:proofErr w:type="spellEnd"/>
           </w:p>
         </w:tc>
         <w:tc>
@@ -3491,12 +3906,14 @@
                 <w:lang w:val="en-GB"/>
               </w:rPr>
             </w:pPr>
+            <w:proofErr w:type="spellStart"/>
             <w:r>
               <w:rPr>
                 <w:lang w:val="en-GB"/>
               </w:rPr>
               <w:t>ada:people_charles_babbage</w:t>
             </w:r>
+            <w:proofErr w:type="spellEnd"/>
           </w:p>
         </w:tc>
       </w:tr>
@@ -3536,12 +3953,28 @@
                 <w:lang w:val="en-GB"/>
               </w:rPr>
             </w:pPr>
-            <w:r>
-              <w:rPr>
-                <w:lang w:val="en-GB"/>
-              </w:rPr>
-              <w:t>rda:i/custodianCorporateBody.en</w:t>
-            </w:r>
+            <w:proofErr w:type="spellStart"/>
+            <w:r>
+              <w:rPr>
+                <w:lang w:val="en-GB"/>
+              </w:rPr>
+              <w:t>rda:i</w:t>
+            </w:r>
+            <w:proofErr w:type="spellEnd"/>
+            <w:r>
+              <w:rPr>
+                <w:lang w:val="en-GB"/>
+              </w:rPr>
+              <w:t>/</w:t>
+            </w:r>
+            <w:proofErr w:type="spellStart"/>
+            <w:r>
+              <w:rPr>
+                <w:lang w:val="en-GB"/>
+              </w:rPr>
+              <w:t>custodianCorporateBody.en</w:t>
+            </w:r>
+            <w:proofErr w:type="spellEnd"/>
           </w:p>
         </w:tc>
         <w:tc>
@@ -3613,9 +4046,19 @@
             <w:hideMark/>
           </w:tcPr>
           <w:p>
-            <w:r>
-              <w:t>rda:u/translator.en</w:t>
-            </w:r>
+            <w:proofErr w:type="spellStart"/>
+            <w:r>
+              <w:t>rda:u</w:t>
+            </w:r>
+            <w:proofErr w:type="spellEnd"/>
+            <w:r>
+              <w:t>/</w:t>
+            </w:r>
+            <w:proofErr w:type="spellStart"/>
+            <w:r>
+              <w:t>translator.en</w:t>
+            </w:r>
+            <w:proofErr w:type="spellEnd"/>
           </w:p>
         </w:tc>
         <w:tc>
@@ -3635,12 +4078,14 @@
                 <w:lang w:val="en-GB"/>
               </w:rPr>
             </w:pPr>
+            <w:proofErr w:type="spellStart"/>
             <w:r>
               <w:rPr>
                 <w:lang w:val="en-GB"/>
               </w:rPr>
               <w:t>ada:people_ada_lovelace</w:t>
             </w:r>
+            <w:proofErr w:type="spellEnd"/>
           </w:p>
         </w:tc>
       </w:tr>
@@ -3674,9 +4119,19 @@
             </w:tcBorders>
           </w:tcPr>
           <w:p>
-            <w:r>
-              <w:t>rda:u/annotator.en</w:t>
-            </w:r>
+            <w:proofErr w:type="spellStart"/>
+            <w:r>
+              <w:t>rda:u</w:t>
+            </w:r>
+            <w:proofErr w:type="spellEnd"/>
+            <w:r>
+              <w:t>/</w:t>
+            </w:r>
+            <w:proofErr w:type="spellStart"/>
+            <w:r>
+              <w:t>annotator.en</w:t>
+            </w:r>
+            <w:proofErr w:type="spellEnd"/>
           </w:p>
         </w:tc>
         <w:tc>
@@ -3695,12 +4150,14 @@
                 <w:lang w:val="en-GB"/>
               </w:rPr>
             </w:pPr>
+            <w:proofErr w:type="spellStart"/>
             <w:r>
               <w:rPr>
                 <w:lang w:val="en-GB"/>
               </w:rPr>
               <w:t>ada:people_ada_lovelace</w:t>
             </w:r>
+            <w:proofErr w:type="spellEnd"/>
           </w:p>
         </w:tc>
       </w:tr>
@@ -3735,9 +4192,19 @@
             <w:hideMark/>
           </w:tcPr>
           <w:p>
-            <w:r>
-              <w:t>rda:u/notesOnItem.en</w:t>
-            </w:r>
+            <w:proofErr w:type="spellStart"/>
+            <w:r>
+              <w:t>rda:u</w:t>
+            </w:r>
+            <w:proofErr w:type="spellEnd"/>
+            <w:r>
+              <w:t>/</w:t>
+            </w:r>
+            <w:proofErr w:type="spellStart"/>
+            <w:r>
+              <w:t>notesOnItem.en</w:t>
+            </w:r>
+            <w:proofErr w:type="spellEnd"/>
           </w:p>
         </w:tc>
         <w:tc>
@@ -3761,8 +4228,30 @@
               <w:rPr>
                 <w:lang w:val="en-GB"/>
               </w:rPr>
-              <w:t>“The translator's notes signed: A.L.L. ie. Augusta Ada King, Countess Lovelace.”^^xsd:string</w:t>
-            </w:r>
+              <w:t xml:space="preserve">“The translator's notes signed: A.L.L. </w:t>
+            </w:r>
+            <w:proofErr w:type="spellStart"/>
+            <w:r>
+              <w:rPr>
+                <w:lang w:val="en-GB"/>
+              </w:rPr>
+              <w:t>ie</w:t>
+            </w:r>
+            <w:proofErr w:type="spellEnd"/>
+            <w:r>
+              <w:rPr>
+                <w:lang w:val="en-GB"/>
+              </w:rPr>
+              <w:t>. Augusta Ada King, Countess Lovelace.”^^</w:t>
+            </w:r>
+            <w:proofErr w:type="spellStart"/>
+            <w:r>
+              <w:rPr>
+                <w:lang w:val="en-GB"/>
+              </w:rPr>
+              <w:t>xsd:string</w:t>
+            </w:r>
+            <w:proofErr w:type="spellEnd"/>
           </w:p>
         </w:tc>
       </w:tr>
@@ -3928,12 +4417,14 @@
                 <w:lang w:val="en-GB"/>
               </w:rPr>
             </w:pPr>
+            <w:proofErr w:type="spellStart"/>
             <w:r>
               <w:rPr>
                 <w:lang w:val="en-GB"/>
               </w:rPr>
               <w:t>ada:production_movie_ada</w:t>
             </w:r>
+            <w:proofErr w:type="spellEnd"/>
           </w:p>
         </w:tc>
         <w:tc>
@@ -3952,6 +4443,7 @@
                 <w:lang w:val="en-GB"/>
               </w:rPr>
             </w:pPr>
+            <w:proofErr w:type="spellStart"/>
             <w:r>
               <w:rPr>
                 <w:rFonts w:ascii="Calibri" w:hAnsi="Calibri" w:cs="Calibri"/>
@@ -3960,6 +4452,7 @@
               </w:rPr>
               <w:t>rdf:type</w:t>
             </w:r>
+            <w:proofErr w:type="spellEnd"/>
           </w:p>
         </w:tc>
         <w:tc>
@@ -4049,12 +4542,14 @@
                 <w:lang w:val="en-GB"/>
               </w:rPr>
             </w:pPr>
+            <w:proofErr w:type="spellStart"/>
             <w:r>
               <w:rPr>
                 <w:lang w:val="en-GB"/>
               </w:rPr>
               <w:t>ada:movie_ada</w:t>
             </w:r>
+            <w:proofErr w:type="spellEnd"/>
           </w:p>
         </w:tc>
       </w:tr>
@@ -4293,8 +4788,16 @@
               <w:rPr>
                 <w:lang w:val="en-GB"/>
               </w:rPr>
-              <w:t>“1999”^^xsd:gYear</w:t>
-            </w:r>
+              <w:t>“1999”^^</w:t>
+            </w:r>
+            <w:proofErr w:type="spellStart"/>
+            <w:r>
+              <w:rPr>
+                <w:lang w:val="en-GB"/>
+              </w:rPr>
+              <w:t>xsd:gYear</w:t>
+            </w:r>
+            <w:proofErr w:type="spellEnd"/>
           </w:p>
         </w:tc>
       </w:tr>
@@ -4315,12 +4818,14 @@
                 <w:lang w:val="en-GB"/>
               </w:rPr>
             </w:pPr>
+            <w:proofErr w:type="spellStart"/>
             <w:r>
               <w:rPr>
                 <w:lang w:val="en-GB"/>
               </w:rPr>
               <w:t>ada:movie_ada</w:t>
             </w:r>
+            <w:proofErr w:type="spellEnd"/>
           </w:p>
         </w:tc>
         <w:tc>
@@ -4339,12 +4844,28 @@
                 <w:lang w:val="en-GB"/>
               </w:rPr>
             </w:pPr>
-            <w:r>
-              <w:rPr>
-                <w:lang w:val="en-GB"/>
-              </w:rPr>
-              <w:t>rda:i/titleOfItem.en</w:t>
-            </w:r>
+            <w:proofErr w:type="spellStart"/>
+            <w:r>
+              <w:rPr>
+                <w:lang w:val="en-GB"/>
+              </w:rPr>
+              <w:t>rda:i</w:t>
+            </w:r>
+            <w:proofErr w:type="spellEnd"/>
+            <w:r>
+              <w:rPr>
+                <w:lang w:val="en-GB"/>
+              </w:rPr>
+              <w:t>/</w:t>
+            </w:r>
+            <w:proofErr w:type="spellStart"/>
+            <w:r>
+              <w:rPr>
+                <w:lang w:val="en-GB"/>
+              </w:rPr>
+              <w:t>titleOfItem.en</w:t>
+            </w:r>
+            <w:proofErr w:type="spellEnd"/>
           </w:p>
         </w:tc>
         <w:tc>
@@ -4379,8 +4900,16 @@
               <w:rPr>
                 <w:lang w:val="en-GB"/>
               </w:rPr>
-              <w:t>”^^xsd:string</w:t>
-            </w:r>
+              <w:t>”^^</w:t>
+            </w:r>
+            <w:proofErr w:type="spellStart"/>
+            <w:r>
+              <w:rPr>
+                <w:lang w:val="en-GB"/>
+              </w:rPr>
+              <w:t>xsd:string</w:t>
+            </w:r>
+            <w:proofErr w:type="spellEnd"/>
           </w:p>
         </w:tc>
       </w:tr>
@@ -4420,12 +4949,28 @@
                 <w:lang w:val="en-GB"/>
               </w:rPr>
             </w:pPr>
-            <w:r>
-              <w:rPr>
-                <w:lang w:val="en-GB"/>
-              </w:rPr>
-              <w:t>rda:i/categoryOfItem.en</w:t>
-            </w:r>
+            <w:proofErr w:type="spellStart"/>
+            <w:r>
+              <w:rPr>
+                <w:lang w:val="en-GB"/>
+              </w:rPr>
+              <w:t>rda:i</w:t>
+            </w:r>
+            <w:proofErr w:type="spellEnd"/>
+            <w:r>
+              <w:rPr>
+                <w:lang w:val="en-GB"/>
+              </w:rPr>
+              <w:t>/</w:t>
+            </w:r>
+            <w:proofErr w:type="spellStart"/>
+            <w:r>
+              <w:rPr>
+                <w:lang w:val="en-GB"/>
+              </w:rPr>
+              <w:t>categoryOfItem.en</w:t>
+            </w:r>
+            <w:proofErr w:type="spellEnd"/>
           </w:p>
         </w:tc>
         <w:tc>
@@ -4445,12 +4990,14 @@
                 <w:lang w:val="en-GB"/>
               </w:rPr>
             </w:pPr>
+            <w:proofErr w:type="spellStart"/>
             <w:r>
               <w:rPr>
                 <w:lang w:val="en-GB"/>
               </w:rPr>
               <w:t>fabio:Film</w:t>
             </w:r>
+            <w:proofErr w:type="spellEnd"/>
           </w:p>
         </w:tc>
       </w:tr>
@@ -4490,12 +5037,28 @@
                 <w:lang w:val="en-GB"/>
               </w:rPr>
             </w:pPr>
-            <w:r>
-              <w:rPr>
-                <w:lang w:val="en-GB"/>
-              </w:rPr>
-              <w:t>rda:u/subject.en</w:t>
-            </w:r>
+            <w:proofErr w:type="spellStart"/>
+            <w:r>
+              <w:rPr>
+                <w:lang w:val="en-GB"/>
+              </w:rPr>
+              <w:t>rda:u</w:t>
+            </w:r>
+            <w:proofErr w:type="spellEnd"/>
+            <w:r>
+              <w:rPr>
+                <w:lang w:val="en-GB"/>
+              </w:rPr>
+              <w:t>/</w:t>
+            </w:r>
+            <w:proofErr w:type="spellStart"/>
+            <w:r>
+              <w:rPr>
+                <w:lang w:val="en-GB"/>
+              </w:rPr>
+              <w:t>subject.en</w:t>
+            </w:r>
+            <w:proofErr w:type="spellEnd"/>
           </w:p>
         </w:tc>
         <w:tc>
@@ -4515,12 +5078,14 @@
                 <w:lang w:val="en-GB"/>
               </w:rPr>
             </w:pPr>
+            <w:proofErr w:type="spellStart"/>
             <w:r>
               <w:rPr>
                 <w:lang w:val="en-GB"/>
               </w:rPr>
               <w:t>dbr:History_of_computing_hardware</w:t>
             </w:r>
+            <w:proofErr w:type="spellEnd"/>
           </w:p>
         </w:tc>
       </w:tr>
@@ -4563,12 +5128,28 @@
                 <w:lang w:val="en-GB"/>
               </w:rPr>
             </w:pPr>
-            <w:r>
-              <w:rPr>
-                <w:lang w:val="en-GB"/>
-              </w:rPr>
-              <w:t>rda:u/subject.en</w:t>
-            </w:r>
+            <w:proofErr w:type="spellStart"/>
+            <w:r>
+              <w:rPr>
+                <w:lang w:val="en-GB"/>
+              </w:rPr>
+              <w:t>rda:u</w:t>
+            </w:r>
+            <w:proofErr w:type="spellEnd"/>
+            <w:r>
+              <w:rPr>
+                <w:lang w:val="en-GB"/>
+              </w:rPr>
+              <w:t>/</w:t>
+            </w:r>
+            <w:proofErr w:type="spellStart"/>
+            <w:r>
+              <w:rPr>
+                <w:lang w:val="en-GB"/>
+              </w:rPr>
+              <w:t>subject.en</w:t>
+            </w:r>
+            <w:proofErr w:type="spellEnd"/>
           </w:p>
         </w:tc>
         <w:tc>
@@ -4588,12 +5169,14 @@
                 <w:lang w:val="en-GB"/>
               </w:rPr>
             </w:pPr>
+            <w:proofErr w:type="spellStart"/>
             <w:r>
               <w:rPr>
                 <w:lang w:val="en-GB"/>
               </w:rPr>
               <w:t>ada:people_ada_lovelace</w:t>
             </w:r>
+            <w:proofErr w:type="spellEnd"/>
           </w:p>
         </w:tc>
       </w:tr>
@@ -4636,12 +5219,14 @@
                 <w:lang w:val="en-GB"/>
               </w:rPr>
             </w:pPr>
+            <w:proofErr w:type="spellStart"/>
             <w:r>
               <w:rPr>
                 <w:lang w:val="en-GB"/>
               </w:rPr>
               <w:t>ebucore:hasGenre</w:t>
             </w:r>
+            <w:proofErr w:type="spellEnd"/>
           </w:p>
         </w:tc>
         <w:tc>
@@ -4721,12 +5306,14 @@
                 <w:lang w:val="en-GB"/>
               </w:rPr>
             </w:pPr>
+            <w:proofErr w:type="spellStart"/>
             <w:r>
               <w:rPr>
                 <w:lang w:val="en-GB"/>
               </w:rPr>
               <w:t>ebucore:hasCrewMember</w:t>
             </w:r>
+            <w:proofErr w:type="spellEnd"/>
           </w:p>
         </w:tc>
         <w:tc>
@@ -4896,12 +5483,14 @@
                 <w:lang w:val="en-GB"/>
               </w:rPr>
             </w:pPr>
+            <w:proofErr w:type="spellStart"/>
             <w:r>
               <w:rPr>
                 <w:lang w:val="en-GB"/>
               </w:rPr>
               <w:t>ada:production_letter</w:t>
             </w:r>
+            <w:proofErr w:type="spellEnd"/>
           </w:p>
         </w:tc>
         <w:tc>
@@ -4914,6 +5503,7 @@
                 <w:lang w:val="en-GB"/>
               </w:rPr>
             </w:pPr>
+            <w:proofErr w:type="spellStart"/>
             <w:r>
               <w:rPr>
                 <w:rFonts w:ascii="Calibri" w:hAnsi="Calibri" w:cs="Calibri"/>
@@ -4922,6 +5512,7 @@
               </w:rPr>
               <w:t>rdf:type</w:t>
             </w:r>
+            <w:proofErr w:type="spellEnd"/>
           </w:p>
         </w:tc>
         <w:tc>
@@ -4984,6 +5575,7 @@
                 <w:lang w:val="en-GB"/>
               </w:rPr>
             </w:pPr>
+            <w:proofErr w:type="spellStart"/>
             <w:r>
               <w:rPr>
                 <w:lang w:val="en-GB"/>
@@ -4996,6 +5588,7 @@
               </w:rPr>
               <w:t>_ada</w:t>
             </w:r>
+            <w:proofErr w:type="spellEnd"/>
           </w:p>
         </w:tc>
       </w:tr>
@@ -5040,12 +5633,14 @@
                 <w:lang w:val="en-GB"/>
               </w:rPr>
             </w:pPr>
+            <w:proofErr w:type="spellStart"/>
             <w:r>
               <w:rPr>
                 <w:lang w:val="en-GB"/>
               </w:rPr>
               <w:t>ada:people_ada_lovelace</w:t>
             </w:r>
+            <w:proofErr w:type="spellEnd"/>
           </w:p>
         </w:tc>
       </w:tr>
@@ -5156,8 +5751,16 @@
               <w:rPr>
                 <w:lang w:val="en-GB"/>
               </w:rPr>
-              <w:t>“1844”^^xsd:gYear</w:t>
-            </w:r>
+              <w:t>“1844”^^</w:t>
+            </w:r>
+            <w:proofErr w:type="spellStart"/>
+            <w:r>
+              <w:rPr>
+                <w:lang w:val="en-GB"/>
+              </w:rPr>
+              <w:t>xsd:gYear</w:t>
+            </w:r>
+            <w:proofErr w:type="spellEnd"/>
           </w:p>
         </w:tc>
       </w:tr>
@@ -5172,6 +5775,7 @@
                 <w:lang w:val="en-GB"/>
               </w:rPr>
             </w:pPr>
+            <w:proofErr w:type="spellStart"/>
             <w:r>
               <w:rPr>
                 <w:lang w:val="en-GB"/>
@@ -5184,6 +5788,7 @@
               </w:rPr>
               <w:t>_ada</w:t>
             </w:r>
+            <w:proofErr w:type="spellEnd"/>
           </w:p>
         </w:tc>
         <w:tc>
@@ -5196,12 +5801,28 @@
                 <w:lang w:val="en-GB"/>
               </w:rPr>
             </w:pPr>
-            <w:r>
-              <w:rPr>
-                <w:lang w:val="en-GB"/>
-              </w:rPr>
-              <w:t>rda:i/titleOfItem.en</w:t>
-            </w:r>
+            <w:proofErr w:type="spellStart"/>
+            <w:r>
+              <w:rPr>
+                <w:lang w:val="en-GB"/>
+              </w:rPr>
+              <w:t>rda:i</w:t>
+            </w:r>
+            <w:proofErr w:type="spellEnd"/>
+            <w:r>
+              <w:rPr>
+                <w:lang w:val="en-GB"/>
+              </w:rPr>
+              <w:t>/</w:t>
+            </w:r>
+            <w:proofErr w:type="spellStart"/>
+            <w:r>
+              <w:rPr>
+                <w:lang w:val="en-GB"/>
+              </w:rPr>
+              <w:t>titleOfItem.en</w:t>
+            </w:r>
+            <w:proofErr w:type="spellEnd"/>
           </w:p>
         </w:tc>
         <w:tc>
@@ -5242,8 +5863,16 @@
               <w:rPr>
                 <w:lang w:val="en-GB"/>
               </w:rPr>
-              <w:t>’^^xsd:string</w:t>
-            </w:r>
+              <w:t>’^^</w:t>
+            </w:r>
+            <w:proofErr w:type="spellStart"/>
+            <w:r>
+              <w:rPr>
+                <w:lang w:val="en-GB"/>
+              </w:rPr>
+              <w:t>xsd:string</w:t>
+            </w:r>
+            <w:proofErr w:type="spellEnd"/>
           </w:p>
         </w:tc>
       </w:tr>
@@ -5270,12 +5899,28 @@
                 <w:lang w:val="en-GB"/>
               </w:rPr>
             </w:pPr>
-            <w:r>
-              <w:rPr>
-                <w:lang w:val="en-GB"/>
-              </w:rPr>
-              <w:t>rda:i/categoryOfItem.en</w:t>
-            </w:r>
+            <w:proofErr w:type="spellStart"/>
+            <w:r>
+              <w:rPr>
+                <w:lang w:val="en-GB"/>
+              </w:rPr>
+              <w:t>rda:i</w:t>
+            </w:r>
+            <w:proofErr w:type="spellEnd"/>
+            <w:r>
+              <w:rPr>
+                <w:lang w:val="en-GB"/>
+              </w:rPr>
+              <w:t>/</w:t>
+            </w:r>
+            <w:proofErr w:type="spellStart"/>
+            <w:r>
+              <w:rPr>
+                <w:lang w:val="en-GB"/>
+              </w:rPr>
+              <w:t>categoryOfItem.en</w:t>
+            </w:r>
+            <w:proofErr w:type="spellEnd"/>
           </w:p>
         </w:tc>
         <w:tc>
@@ -5288,6 +5933,7 @@
                 <w:lang w:val="en-GB"/>
               </w:rPr>
             </w:pPr>
+            <w:proofErr w:type="spellStart"/>
             <w:r>
               <w:rPr>
                 <w:lang w:val="en-GB"/>
@@ -5300,6 +5946,7 @@
               </w:rPr>
               <w:t>Letter</w:t>
             </w:r>
+            <w:proofErr w:type="spellEnd"/>
           </w:p>
         </w:tc>
       </w:tr>
@@ -5327,6 +5974,7 @@
                 <w:lang w:val="en-GB"/>
               </w:rPr>
             </w:pPr>
+            <w:proofErr w:type="spellStart"/>
             <w:r>
               <w:rPr>
                 <w:lang w:val="en-GB"/>
@@ -5339,12 +5987,21 @@
               </w:rPr>
               <w:t>i</w:t>
             </w:r>
-            <w:r>
-              <w:rPr>
-                <w:lang w:val="en-GB"/>
-              </w:rPr>
-              <w:t>/relatedPersonOfItem.en</w:t>
-            </w:r>
+            <w:proofErr w:type="spellEnd"/>
+            <w:r>
+              <w:rPr>
+                <w:lang w:val="en-GB"/>
+              </w:rPr>
+              <w:t>/</w:t>
+            </w:r>
+            <w:proofErr w:type="spellStart"/>
+            <w:r>
+              <w:rPr>
+                <w:lang w:val="en-GB"/>
+              </w:rPr>
+              <w:t>relatedPersonOfItem.en</w:t>
+            </w:r>
+            <w:proofErr w:type="spellEnd"/>
           </w:p>
         </w:tc>
         <w:tc>
@@ -5357,12 +6014,14 @@
                 <w:lang w:val="en-GB"/>
               </w:rPr>
             </w:pPr>
+            <w:proofErr w:type="spellStart"/>
             <w:r>
               <w:rPr>
                 <w:lang w:val="en-GB"/>
               </w:rPr>
               <w:t>ada:people_charles_babbage</w:t>
             </w:r>
+            <w:proofErr w:type="spellEnd"/>
           </w:p>
         </w:tc>
       </w:tr>
@@ -5389,12 +6048,28 @@
                 <w:lang w:val="en-GB"/>
               </w:rPr>
             </w:pPr>
-            <w:r>
-              <w:rPr>
-                <w:lang w:val="en-GB"/>
-              </w:rPr>
-              <w:t>rda:i/custodianCorporateBody.en</w:t>
-            </w:r>
+            <w:proofErr w:type="spellStart"/>
+            <w:r>
+              <w:rPr>
+                <w:lang w:val="en-GB"/>
+              </w:rPr>
+              <w:t>rda:i</w:t>
+            </w:r>
+            <w:proofErr w:type="spellEnd"/>
+            <w:r>
+              <w:rPr>
+                <w:lang w:val="en-GB"/>
+              </w:rPr>
+              <w:t>/</w:t>
+            </w:r>
+            <w:proofErr w:type="spellStart"/>
+            <w:r>
+              <w:rPr>
+                <w:lang w:val="en-GB"/>
+              </w:rPr>
+              <w:t>custodianCorporateBody.en</w:t>
+            </w:r>
+            <w:proofErr w:type="spellEnd"/>
           </w:p>
         </w:tc>
         <w:tc>
@@ -5449,7 +6124,21 @@
         <w:rPr>
           <w:lang w:val="en-US"/>
         </w:rPr>
-        <w:t xml:space="preserve">Photography of Menabrea, Luigi Federico </w:t>
+        <w:t xml:space="preserve">Photography of </w:t>
+      </w:r>
+      <w:proofErr w:type="spellStart"/>
+      <w:r>
+        <w:rPr>
+          <w:lang w:val="en-US"/>
+        </w:rPr>
+        <w:t>Menabrea</w:t>
+      </w:r>
+      <w:proofErr w:type="spellEnd"/>
+      <w:r>
+        <w:rPr>
+          <w:lang w:val="en-US"/>
+        </w:rPr>
+        <w:t xml:space="preserve">, Luigi Federico </w:t>
       </w:r>
     </w:p>
     <w:p>
@@ -5481,15 +6170,25 @@
                 <w:lang w:val="en-US"/>
               </w:rPr>
             </w:pPr>
-            <w:r>
-              <w:rPr>
-                <w:lang w:val="en-US"/>
-              </w:rPr>
-              <w:t>ada:production_</w:t>
-            </w:r>
+            <w:proofErr w:type="spellStart"/>
+            <w:r>
+              <w:rPr>
+                <w:lang w:val="en-US"/>
+              </w:rPr>
+              <w:t>ada:production</w:t>
+            </w:r>
+            <w:proofErr w:type="spellEnd"/>
+            <w:r>
+              <w:rPr>
+                <w:lang w:val="en-US"/>
+              </w:rPr>
+              <w:t>_</w:t>
+            </w:r>
+            <w:proofErr w:type="spellStart"/>
             <w:r>
               <w:t>photograph_menabrea</w:t>
             </w:r>
+            <w:proofErr w:type="spellEnd"/>
           </w:p>
         </w:tc>
         <w:tc>
@@ -5502,12 +6201,14 @@
                 <w:lang w:val="en-US"/>
               </w:rPr>
             </w:pPr>
+            <w:proofErr w:type="spellStart"/>
             <w:r>
               <w:rPr>
                 <w:lang w:val="en-US"/>
               </w:rPr>
               <w:t>rdf:type</w:t>
             </w:r>
+            <w:proofErr w:type="spellEnd"/>
           </w:p>
         </w:tc>
         <w:tc>
@@ -5565,15 +6266,25 @@
             <w:tcW w:w="3507" w:type="dxa"/>
           </w:tcPr>
           <w:p>
-            <w:r>
-              <w:rPr>
-                <w:lang w:val="en-US"/>
-              </w:rPr>
-              <w:t>ada:</w:t>
-            </w:r>
+            <w:proofErr w:type="spellStart"/>
+            <w:r>
+              <w:rPr>
+                <w:lang w:val="en-US"/>
+              </w:rPr>
+              <w:t>ada</w:t>
+            </w:r>
+            <w:proofErr w:type="spellEnd"/>
+            <w:r>
+              <w:rPr>
+                <w:lang w:val="en-US"/>
+              </w:rPr>
+              <w:t>:</w:t>
+            </w:r>
+            <w:proofErr w:type="spellStart"/>
             <w:r>
               <w:t>photograph_menabrea</w:t>
             </w:r>
+            <w:proofErr w:type="spellEnd"/>
           </w:p>
         </w:tc>
       </w:tr>
@@ -5588,15 +6299,25 @@
                 <w:lang w:val="en-US"/>
               </w:rPr>
             </w:pPr>
-            <w:r>
-              <w:rPr>
-                <w:lang w:val="en-US"/>
-              </w:rPr>
-              <w:t>ada:</w:t>
-            </w:r>
+            <w:proofErr w:type="spellStart"/>
+            <w:r>
+              <w:rPr>
+                <w:lang w:val="en-US"/>
+              </w:rPr>
+              <w:t>ada</w:t>
+            </w:r>
+            <w:proofErr w:type="spellEnd"/>
+            <w:r>
+              <w:rPr>
+                <w:lang w:val="en-US"/>
+              </w:rPr>
+              <w:t>:</w:t>
+            </w:r>
+            <w:proofErr w:type="spellStart"/>
             <w:r>
               <w:t>photograph_menabrea</w:t>
             </w:r>
+            <w:proofErr w:type="spellEnd"/>
           </w:p>
         </w:tc>
         <w:tc>
@@ -5609,12 +6330,14 @@
                 <w:lang w:val="en-US"/>
               </w:rPr>
             </w:pPr>
+            <w:proofErr w:type="spellStart"/>
             <w:r>
               <w:rPr>
                 <w:lang w:val="en-US"/>
               </w:rPr>
               <w:t>oad:title</w:t>
             </w:r>
+            <w:proofErr w:type="spellEnd"/>
           </w:p>
         </w:tc>
         <w:tc>
@@ -5626,8 +6349,13 @@
               <w:t>“Menabrea Luigi Federico”</w:t>
             </w:r>
             <w:r>
-              <w:t>^^xsd:string</w:t>
-            </w:r>
+              <w:t>^^</w:t>
+            </w:r>
+            <w:proofErr w:type="spellStart"/>
+            <w:r>
+              <w:t>xsd:string</w:t>
+            </w:r>
+            <w:proofErr w:type="spellEnd"/>
           </w:p>
         </w:tc>
       </w:tr>
@@ -5648,12 +6376,14 @@
                 <w:lang w:val="en-US"/>
               </w:rPr>
             </w:pPr>
+            <w:proofErr w:type="spellStart"/>
             <w:r>
               <w:rPr>
                 <w:lang w:val="en-US"/>
               </w:rPr>
               <w:t>oad:isContainedIn</w:t>
             </w:r>
+            <w:proofErr w:type="spellEnd"/>
           </w:p>
         </w:tc>
         <w:tc>
@@ -5665,8 +6395,13 @@
               <w:t>“Album Fotografico XIX 3° Quarto”</w:t>
             </w:r>
             <w:r>
-              <w:t>^^xsd:string</w:t>
-            </w:r>
+              <w:t>^^</w:t>
+            </w:r>
+            <w:proofErr w:type="spellStart"/>
+            <w:r>
+              <w:t>xsd:string</w:t>
+            </w:r>
+            <w:proofErr w:type="spellEnd"/>
           </w:p>
         </w:tc>
       </w:tr>
@@ -5687,12 +6422,14 @@
                 <w:lang w:val="en-US"/>
               </w:rPr>
             </w:pPr>
+            <w:proofErr w:type="spellStart"/>
             <w:r>
               <w:rPr>
                 <w:lang w:val="en-US"/>
               </w:rPr>
               <w:t>oad:isEntryOf</w:t>
             </w:r>
+            <w:proofErr w:type="spellEnd"/>
           </w:p>
         </w:tc>
         <w:tc>
@@ -5784,12 +6521,14 @@
                 <w:lang w:val="en-US"/>
               </w:rPr>
             </w:pPr>
+            <w:proofErr w:type="spellStart"/>
             <w:r>
               <w:rPr>
                 <w:lang w:val="en-US"/>
               </w:rPr>
               <w:t>oad:hasExtentType</w:t>
             </w:r>
+            <w:proofErr w:type="spellEnd"/>
           </w:p>
         </w:tc>
         <w:tc>
@@ -5818,12 +6557,14 @@
             <w:r>
               <w:t xml:space="preserve"> </w:t>
             </w:r>
+            <w:proofErr w:type="spellStart"/>
             <w:r>
               <w:t>photograph</w:t>
             </w:r>
             <w:r>
               <w:t>s</w:t>
             </w:r>
+            <w:proofErr w:type="spellEnd"/>
           </w:p>
         </w:tc>
       </w:tr>
@@ -5844,6 +6585,7 @@
                 <w:lang w:val="en-US"/>
               </w:rPr>
             </w:pPr>
+            <w:proofErr w:type="spellStart"/>
             <w:r>
               <w:rPr>
                 <w:lang w:val="en-US"/>
@@ -5856,6 +6598,7 @@
               </w:rPr>
               <w:t>ac-cpf:involves</w:t>
             </w:r>
+            <w:proofErr w:type="spellEnd"/>
           </w:p>
         </w:tc>
         <w:tc>
@@ -5863,6 +6606,7 @@
             <w:tcW w:w="3507" w:type="dxa"/>
           </w:tcPr>
           <w:p>
+            <w:proofErr w:type="spellStart"/>
             <w:r>
               <w:t>ada:people_</w:t>
             </w:r>
@@ -5872,6 +6616,7 @@
             <w:r>
               <w:t>menabrea</w:t>
             </w:r>
+            <w:proofErr w:type="spellEnd"/>
           </w:p>
         </w:tc>
       </w:tr>
@@ -5913,12 +6658,14 @@
                 <w:lang w:val="en-US"/>
               </w:rPr>
             </w:pPr>
+            <w:proofErr w:type="spellStart"/>
             <w:r>
               <w:rPr>
                 <w:lang w:val="en-US"/>
               </w:rPr>
               <w:t>ada:production_doodle</w:t>
             </w:r>
+            <w:proofErr w:type="spellEnd"/>
           </w:p>
         </w:tc>
         <w:tc>
@@ -5931,12 +6678,14 @@
                 <w:lang w:val="en-US"/>
               </w:rPr>
             </w:pPr>
+            <w:proofErr w:type="spellStart"/>
             <w:r>
               <w:rPr>
                 <w:lang w:val="en-US"/>
               </w:rPr>
               <w:t>rdf:type</w:t>
             </w:r>
+            <w:proofErr w:type="spellEnd"/>
           </w:p>
         </w:tc>
         <w:tc>
@@ -5999,6 +6748,7 @@
                 <w:lang w:val="en-GB"/>
               </w:rPr>
             </w:pPr>
+            <w:proofErr w:type="spellStart"/>
             <w:r>
               <w:rPr>
                 <w:lang w:val="en-GB"/>
@@ -6011,6 +6761,7 @@
               </w:rPr>
               <w:t>_ada</w:t>
             </w:r>
+            <w:proofErr w:type="spellEnd"/>
           </w:p>
         </w:tc>
       </w:tr>
@@ -6037,12 +6788,14 @@
                 <w:lang w:val="en-US"/>
               </w:rPr>
             </w:pPr>
+            <w:proofErr w:type="spellStart"/>
             <w:r>
               <w:rPr>
                 <w:lang w:val="en-US"/>
               </w:rPr>
               <w:t>oad:isProducedBy</w:t>
             </w:r>
+            <w:proofErr w:type="spellEnd"/>
           </w:p>
         </w:tc>
         <w:tc>
@@ -6065,8 +6818,16 @@
               <w:rPr>
                 <w:lang w:val="en-US"/>
               </w:rPr>
-              <w:t>^^xsd:string</w:t>
-            </w:r>
+              <w:t>^^</w:t>
+            </w:r>
+            <w:proofErr w:type="spellStart"/>
+            <w:r>
+              <w:rPr>
+                <w:lang w:val="en-US"/>
+              </w:rPr>
+              <w:t>xsd:string</w:t>
+            </w:r>
+            <w:proofErr w:type="spellEnd"/>
           </w:p>
         </w:tc>
       </w:tr>
@@ -6123,12 +6884,14 @@
               </w:rPr>
               <w:t>”^^</w:t>
             </w:r>
+            <w:proofErr w:type="spellStart"/>
             <w:r>
               <w:rPr>
                 <w:lang w:val="en-GB"/>
               </w:rPr>
               <w:t>xsd:gYear</w:t>
             </w:r>
+            <w:proofErr w:type="spellEnd"/>
           </w:p>
         </w:tc>
       </w:tr>
@@ -6143,12 +6906,14 @@
                 <w:lang w:val="en-US"/>
               </w:rPr>
             </w:pPr>
+            <w:proofErr w:type="spellStart"/>
             <w:r>
               <w:t>ada:doodle</w:t>
             </w:r>
             <w:r>
               <w:t>_ada</w:t>
             </w:r>
+            <w:proofErr w:type="spellEnd"/>
           </w:p>
         </w:tc>
         <w:tc>
@@ -6161,12 +6926,14 @@
                 <w:lang w:val="en-GB"/>
               </w:rPr>
             </w:pPr>
+            <w:proofErr w:type="spellStart"/>
             <w:r>
               <w:rPr>
                 <w:lang w:val="en-GB"/>
               </w:rPr>
               <w:t>oad:title</w:t>
             </w:r>
+            <w:proofErr w:type="spellEnd"/>
           </w:p>
         </w:tc>
         <w:tc>
@@ -6183,8 +6950,16 @@
               <w:rPr>
                 <w:lang w:val="en-US"/>
               </w:rPr>
-              <w:t>“Ada Lovelace’s 197th Birthday”^^xsd:string</w:t>
-            </w:r>
+              <w:t>“Ada Lovelace’s 197th Birthday”^^</w:t>
+            </w:r>
+            <w:proofErr w:type="spellStart"/>
+            <w:r>
+              <w:rPr>
+                <w:lang w:val="en-US"/>
+              </w:rPr>
+              <w:t>xsd:string</w:t>
+            </w:r>
+            <w:proofErr w:type="spellEnd"/>
           </w:p>
         </w:tc>
       </w:tr>
@@ -6211,12 +6986,14 @@
                 <w:lang w:val="en-US"/>
               </w:rPr>
             </w:pPr>
+            <w:proofErr w:type="spellStart"/>
             <w:r>
               <w:rPr>
                 <w:lang w:val="en-US"/>
               </w:rPr>
               <w:t>oad:isEntryOf</w:t>
             </w:r>
+            <w:proofErr w:type="spellEnd"/>
           </w:p>
         </w:tc>
         <w:tc>
@@ -6291,12 +7068,14 @@
                 <w:lang w:val="en-US"/>
               </w:rPr>
             </w:pPr>
+            <w:proofErr w:type="spellStart"/>
             <w:r>
               <w:rPr>
                 <w:lang w:val="en-US"/>
               </w:rPr>
               <w:t>oad:hasExtentType</w:t>
             </w:r>
+            <w:proofErr w:type="spellEnd"/>
           </w:p>
         </w:tc>
         <w:tc>
@@ -6317,8 +7096,13 @@
               <w:t>300386810</w:t>
             </w:r>
             <w:r>
-              <w:t xml:space="preserve"> #digital</w:t>
-            </w:r>
+              <w:t xml:space="preserve"> #</w:t>
+            </w:r>
+            <w:proofErr w:type="spellStart"/>
+            <w:r>
+              <w:t>digital</w:t>
+            </w:r>
+            <w:proofErr w:type="spellEnd"/>
             <w:r>
               <w:t xml:space="preserve"> </w:t>
             </w:r>
@@ -6349,6 +7133,7 @@
                 <w:lang w:val="en-US"/>
               </w:rPr>
             </w:pPr>
+            <w:proofErr w:type="spellStart"/>
             <w:r>
               <w:rPr>
                 <w:lang w:val="en-US"/>
@@ -6361,6 +7146,7 @@
               </w:rPr>
               <w:t>ac-cpf:involves</w:t>
             </w:r>
+            <w:proofErr w:type="spellEnd"/>
           </w:p>
         </w:tc>
         <w:tc>
@@ -6373,12 +7159,14 @@
                 <w:lang w:val="en-US"/>
               </w:rPr>
             </w:pPr>
+            <w:proofErr w:type="spellStart"/>
             <w:r>
               <w:rPr>
                 <w:lang w:val="en-GB"/>
               </w:rPr>
               <w:t>ada:people_ada_lovelace</w:t>
             </w:r>
+            <w:proofErr w:type="spellEnd"/>
           </w:p>
         </w:tc>
       </w:tr>
@@ -6402,7 +7190,21 @@
         <w:rPr>
           <w:lang w:val="fr-FR"/>
         </w:rPr>
-        <w:t xml:space="preserve">Scientific Journal on Artificial </w:t>
+        <w:t xml:space="preserve">Scientific Journal on </w:t>
+      </w:r>
+      <w:proofErr w:type="spellStart"/>
+      <w:r>
+        <w:rPr>
+          <w:lang w:val="fr-FR"/>
+        </w:rPr>
+        <w:t>Artificial</w:t>
+      </w:r>
+      <w:proofErr w:type="spellEnd"/>
+      <w:r>
+        <w:rPr>
+          <w:lang w:val="fr-FR"/>
+        </w:rPr>
+        <w:t xml:space="preserve"> </w:t>
       </w:r>
       <w:r>
         <w:rPr>
@@ -6452,12 +7254,14 @@
                 <w:lang w:val="fr-FR"/>
               </w:rPr>
             </w:pPr>
+            <w:proofErr w:type="spellStart"/>
             <w:r>
               <w:rPr>
                 <w:lang w:val="fr-FR"/>
               </w:rPr>
               <w:t>ada:production_journal_ai</w:t>
             </w:r>
+            <w:proofErr w:type="spellEnd"/>
           </w:p>
         </w:tc>
         <w:tc>
@@ -6470,12 +7274,14 @@
                 <w:lang w:val="fr-FR"/>
               </w:rPr>
             </w:pPr>
+            <w:proofErr w:type="spellStart"/>
             <w:r>
               <w:rPr>
                 <w:lang w:val="en-US"/>
               </w:rPr>
               <w:t>rdf:type</w:t>
             </w:r>
+            <w:proofErr w:type="spellEnd"/>
           </w:p>
         </w:tc>
         <w:tc>
@@ -6544,6 +7350,7 @@
                 <w:lang w:val="en-GB"/>
               </w:rPr>
             </w:pPr>
+            <w:proofErr w:type="spellStart"/>
             <w:r>
               <w:rPr>
                 <w:lang w:val="en-US"/>
@@ -6556,6 +7363,7 @@
               </w:rPr>
               <w:t>journal_ai</w:t>
             </w:r>
+            <w:proofErr w:type="spellEnd"/>
           </w:p>
         </w:tc>
       </w:tr>
@@ -6582,12 +7390,14 @@
                 <w:lang w:val="en-US"/>
               </w:rPr>
             </w:pPr>
+            <w:proofErr w:type="spellStart"/>
             <w:r>
               <w:rPr>
                 <w:lang w:val="en-US"/>
               </w:rPr>
               <w:t>oad:isProducedBy</w:t>
             </w:r>
+            <w:proofErr w:type="spellEnd"/>
           </w:p>
         </w:tc>
         <w:tc>
@@ -6628,8 +7438,16 @@
               <w:rPr>
                 <w:lang w:val="en-US"/>
               </w:rPr>
-              <w:t>#Mark O. Riedl</w:t>
-            </w:r>
+              <w:t xml:space="preserve">#Mark O. </w:t>
+            </w:r>
+            <w:proofErr w:type="spellStart"/>
+            <w:r>
+              <w:rPr>
+                <w:lang w:val="en-US"/>
+              </w:rPr>
+              <w:t>Riedl</w:t>
+            </w:r>
+            <w:proofErr w:type="spellEnd"/>
           </w:p>
         </w:tc>
       </w:tr>
@@ -6698,12 +7516,14 @@
               </w:rPr>
               <w:t>^^</w:t>
             </w:r>
+            <w:proofErr w:type="spellStart"/>
             <w:r>
               <w:rPr>
                 <w:lang w:val="en-GB"/>
               </w:rPr>
               <w:t>xsd:date</w:t>
             </w:r>
+            <w:proofErr w:type="spellEnd"/>
           </w:p>
         </w:tc>
       </w:tr>
@@ -6718,12 +7538,14 @@
                 <w:lang w:val="en-US"/>
               </w:rPr>
             </w:pPr>
+            <w:proofErr w:type="spellStart"/>
             <w:r>
               <w:rPr>
                 <w:lang w:val="en-US"/>
               </w:rPr>
               <w:t>ada:journal_ai</w:t>
             </w:r>
+            <w:proofErr w:type="spellEnd"/>
           </w:p>
         </w:tc>
         <w:tc>
@@ -6736,12 +7558,14 @@
                 <w:lang w:val="en-US"/>
               </w:rPr>
             </w:pPr>
+            <w:proofErr w:type="spellStart"/>
             <w:r>
               <w:rPr>
                 <w:lang w:val="en-US"/>
               </w:rPr>
               <w:t>oad:title</w:t>
             </w:r>
+            <w:proofErr w:type="spellEnd"/>
           </w:p>
         </w:tc>
         <w:tc>
@@ -6770,8 +7594,16 @@
               <w:rPr>
                 <w:lang w:val="en-US"/>
               </w:rPr>
-              <w:t>”^^xsd:string</w:t>
-            </w:r>
+              <w:t>”^^</w:t>
+            </w:r>
+            <w:proofErr w:type="spellStart"/>
+            <w:r>
+              <w:rPr>
+                <w:lang w:val="en-US"/>
+              </w:rPr>
+              <w:t>xsd:string</w:t>
+            </w:r>
+            <w:proofErr w:type="spellEnd"/>
           </w:p>
         </w:tc>
       </w:tr>
@@ -6798,24 +7630,28 @@
                 <w:lang w:val="en-US"/>
               </w:rPr>
             </w:pPr>
+            <w:proofErr w:type="spellStart"/>
             <w:r>
               <w:rPr>
                 <w:lang w:val="en-US"/>
               </w:rPr>
               <w:t>oad:isContainedIn</w:t>
             </w:r>
+            <w:proofErr w:type="spellEnd"/>
             <w:r>
               <w:rPr>
                 <w:lang w:val="en-US"/>
               </w:rPr>
               <w:t xml:space="preserve"> (</w:t>
             </w:r>
+            <w:proofErr w:type="spellStart"/>
             <w:r>
               <w:rPr>
                 <w:lang w:val="en-US"/>
               </w:rPr>
               <w:t>oad:scopeAndContent</w:t>
             </w:r>
+            <w:proofErr w:type="spellEnd"/>
             <w:r>
               <w:rPr>
                 <w:lang w:val="en-US"/>
@@ -6850,8 +7686,16 @@
               <w:rPr>
                 <w:lang w:val="en-US"/>
               </w:rPr>
-              <w:t>“Computer Science”^^xsd:string</w:t>
-            </w:r>
+              <w:t>“Computer Science”^^</w:t>
+            </w:r>
+            <w:proofErr w:type="spellStart"/>
+            <w:r>
+              <w:rPr>
+                <w:lang w:val="en-US"/>
+              </w:rPr>
+              <w:t>xsd:string</w:t>
+            </w:r>
+            <w:proofErr w:type="spellEnd"/>
           </w:p>
         </w:tc>
       </w:tr>
@@ -6878,12 +7722,14 @@
                 <w:lang w:val="en-US"/>
               </w:rPr>
             </w:pPr>
+            <w:proofErr w:type="spellStart"/>
             <w:r>
               <w:rPr>
                 <w:lang w:val="en-US"/>
               </w:rPr>
               <w:t>oad:isEntryOf</w:t>
             </w:r>
+            <w:proofErr w:type="spellEnd"/>
           </w:p>
         </w:tc>
         <w:tc>
@@ -6940,12 +7786,14 @@
                 <w:lang w:val="en-US"/>
               </w:rPr>
             </w:pPr>
+            <w:proofErr w:type="spellStart"/>
             <w:r>
               <w:rPr>
                 <w:lang w:val="en-US"/>
               </w:rPr>
               <w:t>oad:hasExtentType</w:t>
             </w:r>
+            <w:proofErr w:type="spellEnd"/>
           </w:p>
         </w:tc>
         <w:tc>
@@ -6958,6 +7806,7 @@
                 <w:lang w:val="en-US"/>
               </w:rPr>
             </w:pPr>
+            <w:proofErr w:type="spellStart"/>
             <w:r>
               <w:rPr>
                 <w:lang w:val="en-US"/>
@@ -6976,6 +7825,7 @@
               </w:rPr>
               <w:t>JournalArticle</w:t>
             </w:r>
+            <w:proofErr w:type="spellEnd"/>
           </w:p>
         </w:tc>
       </w:tr>
@@ -7002,12 +7852,14 @@
                 <w:lang w:val="en-US"/>
               </w:rPr>
             </w:pPr>
+            <w:proofErr w:type="spellStart"/>
             <w:r>
               <w:rPr>
                 <w:lang w:val="en-US"/>
               </w:rPr>
               <w:t>oad:scopeAndContent</w:t>
             </w:r>
+            <w:proofErr w:type="spellEnd"/>
           </w:p>
         </w:tc>
         <w:tc>
@@ -7020,12 +7872,14 @@
                 <w:lang w:val="en-US"/>
               </w:rPr>
             </w:pPr>
+            <w:proofErr w:type="spellStart"/>
             <w:r>
               <w:rPr>
                 <w:lang w:val="en-US"/>
               </w:rPr>
               <w:t>dbr:Artificial_intelligence</w:t>
             </w:r>
+            <w:proofErr w:type="spellEnd"/>
           </w:p>
         </w:tc>
       </w:tr>
@@ -7052,12 +7906,14 @@
                 <w:lang w:val="en-US"/>
               </w:rPr>
             </w:pPr>
+            <w:proofErr w:type="spellStart"/>
             <w:r>
               <w:rPr>
                 <w:lang w:val="en-US"/>
               </w:rPr>
               <w:t>dc:relation</w:t>
             </w:r>
+            <w:proofErr w:type="spellEnd"/>
           </w:p>
         </w:tc>
         <w:tc>
@@ -7070,12 +7926,14 @@
                 <w:lang w:val="en-US"/>
               </w:rPr>
             </w:pPr>
+            <w:proofErr w:type="spellStart"/>
             <w:r>
               <w:rPr>
                 <w:lang w:val="en-GB"/>
               </w:rPr>
               <w:t>ada:sketch_analytical_engine</w:t>
             </w:r>
+            <w:proofErr w:type="spellEnd"/>
           </w:p>
         </w:tc>
       </w:tr>
@@ -7094,76 +7952,130 @@
           <w:lang w:val="en-US"/>
         </w:rPr>
       </w:pPr>
-      <w:r>
-        <w:rPr>
-          <w:lang w:val="en-US"/>
-        </w:rPr>
-        <w:t>Draft of the Analytical Engine</w:t>
-      </w:r>
     </w:p>
     <w:p>
       <w:pPr>
+        <w:pStyle w:val="Titolo2"/>
         <w:rPr>
           <w:lang w:val="en-US"/>
         </w:rPr>
       </w:pPr>
+    </w:p>
+    <w:p>
+      <w:pPr>
+        <w:pStyle w:val="Titolo2"/>
+        <w:rPr>
+          <w:lang w:val="en-US"/>
+        </w:rPr>
+      </w:pPr>
+    </w:p>
+    <w:p>
+      <w:pPr>
+        <w:pStyle w:val="Titolo2"/>
+        <w:rPr>
+          <w:lang w:val="en-US"/>
+        </w:rPr>
+      </w:pPr>
+    </w:p>
+    <w:p>
+      <w:pPr>
+        <w:pStyle w:val="Titolo2"/>
+        <w:rPr>
+          <w:lang w:val="en-US"/>
+        </w:rPr>
+      </w:pPr>
+    </w:p>
+    <w:p>
+      <w:pPr>
+        <w:rPr>
+          <w:lang w:val="en-US"/>
+        </w:rPr>
+      </w:pPr>
+    </w:p>
+    <w:p>
+      <w:pPr>
+        <w:rPr>
+          <w:lang w:val="en-US"/>
+        </w:rPr>
+      </w:pPr>
+    </w:p>
+    <w:p>
+      <w:pPr>
+        <w:pStyle w:val="Titolo2"/>
+        <w:rPr>
+          <w:lang w:val="en-US"/>
+        </w:rPr>
+      </w:pPr>
+      <w:r>
+        <w:rPr>
+          <w:lang w:val="en-US"/>
+        </w:rPr>
+        <w:lastRenderedPageBreak/>
+        <w:t xml:space="preserve">Draft of the Analytical Engine </w:t>
+      </w:r>
+      <w:bookmarkStart w:id="0" w:name="_GoBack"/>
+      <w:bookmarkEnd w:id="0"/>
     </w:p>
     <w:tbl>
       <w:tblPr>
         <w:tblStyle w:val="Grigliatabella"/>
-        <w:tblW w:w="9628" w:type="dxa"/>
+        <w:tblW w:w="0" w:type="auto"/>
         <w:tblLook w:val="04A0" w:firstRow="1" w:lastRow="0" w:firstColumn="1" w:lastColumn="0" w:noHBand="0" w:noVBand="1"/>
       </w:tblPr>
       <w:tblGrid>
         <w:gridCol w:w="3811"/>
-        <w:gridCol w:w="2453"/>
-        <w:gridCol w:w="3364"/>
+        <w:gridCol w:w="2972"/>
+        <w:gridCol w:w="2845"/>
       </w:tblGrid>
       <w:tr>
         <w:tc>
           <w:tcPr>
-            <w:tcW w:w="3811" w:type="dxa"/>
-          </w:tcPr>
-          <w:p>
-            <w:pPr>
-              <w:rPr>
-                <w:lang w:val="en-US"/>
-              </w:rPr>
-            </w:pPr>
+            <w:tcW w:w="3691" w:type="dxa"/>
+          </w:tcPr>
+          <w:p>
+            <w:pPr>
+              <w:rPr>
+                <w:lang w:val="en-US"/>
+              </w:rPr>
+            </w:pPr>
+            <w:proofErr w:type="spellStart"/>
             <w:r>
               <w:rPr>
                 <w:lang w:val="en-US"/>
               </w:rPr>
               <w:t>ada:production_draft_analytical_engine</w:t>
             </w:r>
-          </w:p>
-        </w:tc>
-        <w:tc>
-          <w:tcPr>
-            <w:tcW w:w="2453" w:type="dxa"/>
-          </w:tcPr>
-          <w:p>
-            <w:pPr>
-              <w:rPr>
-                <w:lang w:val="en-US"/>
-              </w:rPr>
-            </w:pPr>
+            <w:proofErr w:type="spellEnd"/>
+          </w:p>
+        </w:tc>
+        <w:tc>
+          <w:tcPr>
+            <w:tcW w:w="3180" w:type="dxa"/>
+          </w:tcPr>
+          <w:p>
+            <w:pPr>
+              <w:rPr>
+                <w:lang w:val="en-GB"/>
+              </w:rPr>
+            </w:pPr>
+            <w:proofErr w:type="spellStart"/>
             <w:r>
               <w:rPr>
                 <w:lang w:val="en-US"/>
               </w:rPr>
               <w:t>rdf:type</w:t>
             </w:r>
-          </w:p>
-        </w:tc>
-        <w:tc>
-          <w:tcPr>
-            <w:tcW w:w="3364" w:type="dxa"/>
-          </w:tcPr>
-          <w:p>
-            <w:pPr>
-              <w:rPr>
-                <w:lang w:val="en-US"/>
+            <w:proofErr w:type="spellEnd"/>
+          </w:p>
+        </w:tc>
+        <w:tc>
+          <w:tcPr>
+            <w:tcW w:w="2757" w:type="dxa"/>
+          </w:tcPr>
+          <w:p>
+            <w:pPr>
+              <w:rPr>
+                <w:lang w:val="en-GB"/>
               </w:rPr>
             </w:pPr>
             <w:r>
@@ -7178,24 +8090,24 @@
       <w:tr>
         <w:tc>
           <w:tcPr>
-            <w:tcW w:w="3811" w:type="dxa"/>
-          </w:tcPr>
-          <w:p>
-            <w:pPr>
-              <w:rPr>
-                <w:lang w:val="en-US"/>
-              </w:rPr>
-            </w:pPr>
-          </w:p>
-        </w:tc>
-        <w:tc>
-          <w:tcPr>
-            <w:tcW w:w="2453" w:type="dxa"/>
-          </w:tcPr>
-          <w:p>
-            <w:pPr>
-              <w:rPr>
-                <w:lang w:val="en-US"/>
+            <w:tcW w:w="3691" w:type="dxa"/>
+          </w:tcPr>
+          <w:p>
+            <w:pPr>
+              <w:rPr>
+                <w:lang w:val="en-GB"/>
+              </w:rPr>
+            </w:pPr>
+          </w:p>
+        </w:tc>
+        <w:tc>
+          <w:tcPr>
+            <w:tcW w:w="3180" w:type="dxa"/>
+          </w:tcPr>
+          <w:p>
+            <w:pPr>
+              <w:rPr>
+                <w:lang w:val="en-GB"/>
               </w:rPr>
             </w:pPr>
             <w:r>
@@ -7208,92 +8120,160 @@
         </w:tc>
         <w:tc>
           <w:tcPr>
-            <w:tcW w:w="3364" w:type="dxa"/>
-          </w:tcPr>
-          <w:p>
-            <w:r>
-              <w:rPr>
-                <w:lang w:val="en-US"/>
-              </w:rPr>
-              <w:t>ada:</w:t>
-            </w:r>
+            <w:tcW w:w="2757" w:type="dxa"/>
+          </w:tcPr>
+          <w:p>
+            <w:proofErr w:type="spellStart"/>
+            <w:r>
+              <w:rPr>
+                <w:lang w:val="en-US"/>
+              </w:rPr>
+              <w:t>ada</w:t>
+            </w:r>
+            <w:proofErr w:type="spellEnd"/>
+            <w:r>
+              <w:rPr>
+                <w:lang w:val="en-US"/>
+              </w:rPr>
+              <w:t>:</w:t>
+            </w:r>
+            <w:proofErr w:type="spellStart"/>
             <w:r>
               <w:t>draft_analyticalengine</w:t>
             </w:r>
-          </w:p>
-        </w:tc>
-      </w:tr>
-      <w:tr>
-        <w:tc>
-          <w:tcPr>
-            <w:tcW w:w="3811" w:type="dxa"/>
-          </w:tcPr>
-          <w:p>
-            <w:pPr>
-              <w:rPr>
-                <w:lang w:val="en-US"/>
-              </w:rPr>
-            </w:pPr>
-          </w:p>
-        </w:tc>
-        <w:tc>
-          <w:tcPr>
-            <w:tcW w:w="2453" w:type="dxa"/>
-          </w:tcPr>
-          <w:p>
-            <w:pPr>
-              <w:rPr>
-                <w:lang w:val="en-GB"/>
-              </w:rPr>
-            </w:pPr>
-            <w:r>
-              <w:rPr>
-                <w:lang w:val="en-US"/>
-              </w:rPr>
-              <w:t>oad:isProducedBy</w:t>
-            </w:r>
-          </w:p>
-        </w:tc>
-        <w:tc>
-          <w:tcPr>
-            <w:tcW w:w="3364" w:type="dxa"/>
-          </w:tcPr>
-          <w:p>
-            <w:pPr>
-              <w:rPr>
-                <w:lang w:val="en-US"/>
-              </w:rPr>
-            </w:pPr>
-            <w:r>
-              <w:rPr>
-                <w:lang w:val="en-US"/>
+            <w:proofErr w:type="spellEnd"/>
+          </w:p>
+        </w:tc>
+      </w:tr>
+      <w:tr>
+        <w:tc>
+          <w:tcPr>
+            <w:tcW w:w="3691" w:type="dxa"/>
+          </w:tcPr>
+          <w:p/>
+        </w:tc>
+        <w:tc>
+          <w:tcPr>
+            <w:tcW w:w="3180" w:type="dxa"/>
+          </w:tcPr>
+          <w:p>
+            <w:pPr>
+              <w:rPr>
+                <w:lang w:val="en-GB"/>
+              </w:rPr>
+            </w:pPr>
+            <w:r>
+              <w:rPr>
+                <w:lang w:val="en-GB"/>
+              </w:rPr>
+              <w:t>crm:P7_took_place_at</w:t>
+            </w:r>
+          </w:p>
+        </w:tc>
+        <w:tc>
+          <w:tcPr>
+            <w:tcW w:w="2757" w:type="dxa"/>
+          </w:tcPr>
+          <w:p>
+            <w:pPr>
+              <w:rPr>
+                <w:lang w:val="en-GB"/>
+              </w:rPr>
+            </w:pPr>
+            <w:r>
+              <w:rPr>
+                <w:lang w:val="en-GB"/>
+              </w:rPr>
+              <w:t>tgn:</w:t>
+            </w:r>
+            <w:r>
+              <w:rPr>
+                <w:lang w:val="en-GB"/>
+              </w:rPr>
+              <w:t>7002445</w:t>
+            </w:r>
+            <w:r>
+              <w:rPr>
+                <w:lang w:val="en-GB"/>
+              </w:rPr>
+              <w:t xml:space="preserve"> # England</w:t>
+            </w:r>
+          </w:p>
+        </w:tc>
+      </w:tr>
+      <w:tr>
+        <w:tc>
+          <w:tcPr>
+            <w:tcW w:w="3691" w:type="dxa"/>
+          </w:tcPr>
+          <w:p>
+            <w:pPr>
+              <w:rPr>
+                <w:lang w:val="en-GB"/>
+              </w:rPr>
+            </w:pPr>
+          </w:p>
+        </w:tc>
+        <w:tc>
+          <w:tcPr>
+            <w:tcW w:w="3180" w:type="dxa"/>
+          </w:tcPr>
+          <w:p>
+            <w:pPr>
+              <w:rPr>
+                <w:lang w:val="en-GB"/>
+              </w:rPr>
+            </w:pPr>
+            <w:r>
+              <w:rPr>
+                <w:lang w:val="en-GB"/>
+              </w:rPr>
+              <w:t>crm:P14_carried_out_by</w:t>
+            </w:r>
+          </w:p>
+        </w:tc>
+        <w:tc>
+          <w:tcPr>
+            <w:tcW w:w="2757" w:type="dxa"/>
+          </w:tcPr>
+          <w:p>
+            <w:pPr>
+              <w:rPr>
+                <w:lang w:val="en-GB"/>
+              </w:rPr>
+            </w:pPr>
+            <w:proofErr w:type="spellStart"/>
+            <w:r>
+              <w:rPr>
+                <w:lang w:val="en-GB"/>
               </w:rPr>
               <w:t>ada:people_charles_babbage</w:t>
             </w:r>
-          </w:p>
-        </w:tc>
-      </w:tr>
-      <w:tr>
-        <w:tc>
-          <w:tcPr>
-            <w:tcW w:w="3811" w:type="dxa"/>
-          </w:tcPr>
-          <w:p>
-            <w:pPr>
-              <w:rPr>
-                <w:lang w:val="en-US"/>
-              </w:rPr>
-            </w:pPr>
-          </w:p>
-        </w:tc>
-        <w:tc>
-          <w:tcPr>
-            <w:tcW w:w="2453" w:type="dxa"/>
-          </w:tcPr>
-          <w:p>
-            <w:pPr>
-              <w:rPr>
-                <w:lang w:val="en-US"/>
+            <w:proofErr w:type="spellEnd"/>
+          </w:p>
+        </w:tc>
+      </w:tr>
+      <w:tr>
+        <w:tc>
+          <w:tcPr>
+            <w:tcW w:w="3691" w:type="dxa"/>
+          </w:tcPr>
+          <w:p>
+            <w:pPr>
+              <w:rPr>
+                <w:lang w:val="en-GB"/>
+              </w:rPr>
+            </w:pPr>
+          </w:p>
+        </w:tc>
+        <w:tc>
+          <w:tcPr>
+            <w:tcW w:w="3180" w:type="dxa"/>
+          </w:tcPr>
+          <w:p>
+            <w:pPr>
+              <w:rPr>
+                <w:lang w:val="en-GB"/>
               </w:rPr>
             </w:pPr>
             <w:r>
@@ -7306,12 +8286,12 @@
         </w:tc>
         <w:tc>
           <w:tcPr>
-            <w:tcW w:w="3364" w:type="dxa"/>
-          </w:tcPr>
-          <w:p>
-            <w:pPr>
-              <w:rPr>
-                <w:lang w:val="en-US"/>
+            <w:tcW w:w="2757" w:type="dxa"/>
+          </w:tcPr>
+          <w:p>
+            <w:pPr>
+              <w:rPr>
+                <w:lang w:val="en-GB"/>
               </w:rPr>
             </w:pPr>
             <w:r>
@@ -7326,6 +8306,7 @@
               </w:rPr>
               <w:t>”^^</w:t>
             </w:r>
+            <w:proofErr w:type="spellStart"/>
             <w:r>
               <w:rPr>
                 <w:lang w:val="en-GB"/>
@@ -7338,327 +8319,261 @@
               </w:rPr>
               <w:t>string</w:t>
             </w:r>
-          </w:p>
-        </w:tc>
-      </w:tr>
-      <w:tr>
-        <w:tc>
-          <w:tcPr>
-            <w:tcW w:w="3811" w:type="dxa"/>
-          </w:tcPr>
-          <w:p>
-            <w:pPr>
-              <w:tabs>
-                <w:tab w:val="left" w:pos="2862"/>
-              </w:tabs>
-              <w:rPr>
-                <w:lang w:val="en-US"/>
-              </w:rPr>
-            </w:pPr>
-            <w:r>
-              <w:rPr>
-                <w:lang w:val="en-US"/>
-              </w:rPr>
-              <w:t>ada:</w:t>
-            </w:r>
-            <w:r>
-              <w:t>draft_analytical_engine</w:t>
-            </w:r>
-          </w:p>
-        </w:tc>
-        <w:tc>
-          <w:tcPr>
-            <w:tcW w:w="2453" w:type="dxa"/>
-          </w:tcPr>
-          <w:p>
-            <w:pPr>
-              <w:rPr>
-                <w:lang w:val="en-US"/>
-              </w:rPr>
-            </w:pPr>
-            <w:r>
-              <w:rPr>
-                <w:lang w:val="en-US"/>
-              </w:rPr>
-              <w:t>oad:title</w:t>
-            </w:r>
-          </w:p>
-        </w:tc>
-        <w:tc>
-          <w:tcPr>
-            <w:tcW w:w="3364" w:type="dxa"/>
-          </w:tcPr>
-          <w:p>
-            <w:pPr>
-              <w:rPr>
-                <w:lang w:val="en-US"/>
-              </w:rPr>
-            </w:pPr>
-            <w:r>
-              <w:rPr>
-                <w:lang w:val="en-US"/>
-              </w:rPr>
-              <w:t>“Analytical Engine Plan 28. Scale 1/6. Draft”^^xsd:string</w:t>
-            </w:r>
-          </w:p>
-        </w:tc>
-      </w:tr>
-      <w:tr>
-        <w:tc>
-          <w:tcPr>
-            <w:tcW w:w="3811" w:type="dxa"/>
-          </w:tcPr>
-          <w:p>
-            <w:pPr>
-              <w:rPr>
-                <w:lang w:val="en-US"/>
-              </w:rPr>
-            </w:pPr>
-          </w:p>
-        </w:tc>
-        <w:tc>
-          <w:tcPr>
-            <w:tcW w:w="2453" w:type="dxa"/>
-          </w:tcPr>
-          <w:p>
-            <w:pPr>
-              <w:rPr>
-                <w:lang w:val="en-US"/>
-              </w:rPr>
-            </w:pPr>
-            <w:r>
-              <w:rPr>
-                <w:lang w:val="en-US"/>
-              </w:rPr>
-              <w:t>oad:isContainedIn</w:t>
-            </w:r>
-          </w:p>
-        </w:tc>
-        <w:tc>
-          <w:tcPr>
-            <w:tcW w:w="3364" w:type="dxa"/>
-          </w:tcPr>
-          <w:p>
-            <w:pPr>
-              <w:rPr>
-                <w:lang w:val="en-US"/>
-              </w:rPr>
-            </w:pPr>
-            <w:r>
-              <w:rPr>
-                <w:lang w:val="en-US"/>
-              </w:rPr>
-              <w:t>“The Babbage Papers”^^xsd:string</w:t>
-            </w:r>
-          </w:p>
-        </w:tc>
-      </w:tr>
-      <w:tr>
-        <w:tc>
-          <w:tcPr>
-            <w:tcW w:w="3811" w:type="dxa"/>
-          </w:tcPr>
-          <w:p>
-            <w:pPr>
-              <w:rPr>
-                <w:lang w:val="en-US"/>
-              </w:rPr>
-            </w:pPr>
-          </w:p>
-        </w:tc>
-        <w:tc>
-          <w:tcPr>
-            <w:tcW w:w="2453" w:type="dxa"/>
-          </w:tcPr>
-          <w:p>
-            <w:pPr>
-              <w:rPr>
-                <w:lang w:val="en-US"/>
-              </w:rPr>
-            </w:pPr>
-            <w:r>
-              <w:rPr>
-                <w:lang w:val="en-US"/>
-              </w:rPr>
-              <w:t>oad:isEntryOf</w:t>
-            </w:r>
-          </w:p>
-        </w:tc>
-        <w:tc>
-          <w:tcPr>
-            <w:tcW w:w="3364" w:type="dxa"/>
-          </w:tcPr>
-          <w:p>
-            <w:pPr>
-              <w:spacing w:after="150"/>
-              <w:ind w:left="75"/>
-              <w:textAlignment w:val="baseline"/>
-              <w:outlineLvl w:val="0"/>
-              <w:rPr>
-                <w:rFonts w:ascii="Arial Unicode MS" w:eastAsia="Times New Roman" w:hAnsi="Arial Unicode MS" w:cs="Times New Roman"/>
-                <w:color w:val="000000"/>
-                <w:kern w:val="36"/>
-                <w:sz w:val="20"/>
-                <w:szCs w:val="20"/>
-                <w:lang w:eastAsia="it-IT"/>
-              </w:rPr>
-            </w:pPr>
-            <w:r>
-              <w:rPr>
-                <w:rFonts w:ascii="Arial Unicode MS" w:eastAsia="Times New Roman" w:hAnsi="Arial Unicode MS" w:cs="Times New Roman"/>
-                <w:color w:val="000000"/>
-                <w:kern w:val="36"/>
-                <w:sz w:val="20"/>
-                <w:szCs w:val="20"/>
-                <w:lang w:eastAsia="it-IT"/>
+            <w:proofErr w:type="spellEnd"/>
+          </w:p>
+        </w:tc>
+      </w:tr>
+      <w:tr>
+        <w:tc>
+          <w:tcPr>
+            <w:tcW w:w="3691" w:type="dxa"/>
+          </w:tcPr>
+          <w:p>
+            <w:pPr>
+              <w:rPr>
+                <w:u w:val="single"/>
+              </w:rPr>
+            </w:pPr>
+            <w:proofErr w:type="spellStart"/>
+            <w:r>
+              <w:rPr>
+                <w:u w:val="single"/>
+              </w:rPr>
+              <w:t>ada:portrait_ada</w:t>
+            </w:r>
+            <w:proofErr w:type="spellEnd"/>
+          </w:p>
+        </w:tc>
+        <w:tc>
+          <w:tcPr>
+            <w:tcW w:w="3180" w:type="dxa"/>
+          </w:tcPr>
+          <w:p>
+            <w:pPr>
+              <w:rPr>
+                <w:lang w:val="en-GB"/>
+              </w:rPr>
+            </w:pPr>
+            <w:r>
+              <w:rPr>
+                <w:lang w:val="en-GB"/>
+              </w:rPr>
+              <w:t>crm:P102_has_title</w:t>
+            </w:r>
+          </w:p>
+        </w:tc>
+        <w:tc>
+          <w:tcPr>
+            <w:tcW w:w="2757" w:type="dxa"/>
+          </w:tcPr>
+          <w:p>
+            <w:pPr>
+              <w:rPr>
+                <w:lang w:val="en-GB"/>
+              </w:rPr>
+            </w:pPr>
+            <w:r>
+              <w:rPr>
+                <w:lang w:val="en-GB"/>
+              </w:rPr>
+              <w:t>“Analytical Engine Plan 28. Scale 1/6. Draft”^^</w:t>
+            </w:r>
+            <w:proofErr w:type="spellStart"/>
+            <w:r>
+              <w:rPr>
+                <w:lang w:val="en-GB"/>
+              </w:rPr>
+              <w:t>xsd:string</w:t>
+            </w:r>
+            <w:proofErr w:type="spellEnd"/>
+          </w:p>
+        </w:tc>
+      </w:tr>
+      <w:tr>
+        <w:tc>
+          <w:tcPr>
+            <w:tcW w:w="3691" w:type="dxa"/>
+          </w:tcPr>
+          <w:p>
+            <w:pPr>
+              <w:rPr>
+                <w:lang w:val="en-GB"/>
+              </w:rPr>
+            </w:pPr>
+          </w:p>
+        </w:tc>
+        <w:tc>
+          <w:tcPr>
+            <w:tcW w:w="3180" w:type="dxa"/>
+          </w:tcPr>
+          <w:p>
+            <w:pPr>
+              <w:rPr>
+                <w:lang w:val="en-GB"/>
+              </w:rPr>
+            </w:pPr>
+            <w:r>
+              <w:rPr>
+                <w:lang w:val="en-GB"/>
+              </w:rPr>
+              <w:t>crm:P2_has_type</w:t>
+            </w:r>
+          </w:p>
+        </w:tc>
+        <w:tc>
+          <w:tcPr>
+            <w:tcW w:w="2757" w:type="dxa"/>
+          </w:tcPr>
+          <w:p>
+            <w:pPr>
+              <w:rPr>
+                <w:lang w:val="en-GB"/>
+              </w:rPr>
+            </w:pPr>
+            <w:r>
+              <w:rPr>
+                <w:lang w:val="en-GB"/>
+              </w:rPr>
+              <w:t>aat</w:t>
+            </w:r>
+            <w:r>
+              <w:rPr>
+                <w:lang w:val="en-GB"/>
+              </w:rPr>
+              <w:t>:</w:t>
+            </w:r>
+            <w:r>
+              <w:rPr>
+                <w:lang w:val="en-GB"/>
+              </w:rPr>
+              <w:t>300026931</w:t>
+            </w:r>
+            <w:r>
+              <w:rPr>
+                <w:lang w:val="en-GB"/>
+              </w:rPr>
+              <w:t xml:space="preserve"> #draft</w:t>
+            </w:r>
+          </w:p>
+        </w:tc>
+      </w:tr>
+      <w:tr>
+        <w:tc>
+          <w:tcPr>
+            <w:tcW w:w="3691" w:type="dxa"/>
+          </w:tcPr>
+          <w:p>
+            <w:pPr>
+              <w:rPr>
+                <w:lang w:val="en-GB"/>
+              </w:rPr>
+            </w:pPr>
+          </w:p>
+        </w:tc>
+        <w:tc>
+          <w:tcPr>
+            <w:tcW w:w="3180" w:type="dxa"/>
+          </w:tcPr>
+          <w:p>
+            <w:pPr>
+              <w:rPr>
+                <w:lang w:val="en-GB"/>
+              </w:rPr>
+            </w:pPr>
+            <w:r>
+              <w:rPr>
+                <w:lang w:val="en-GB"/>
+              </w:rPr>
+              <w:t>crm:P50_has_current_keeper</w:t>
+            </w:r>
+          </w:p>
+        </w:tc>
+        <w:tc>
+          <w:tcPr>
+            <w:tcW w:w="2757" w:type="dxa"/>
+          </w:tcPr>
+          <w:p>
+            <w:pPr>
+              <w:rPr>
+                <w:lang w:val="en-GB"/>
+              </w:rPr>
+            </w:pPr>
+            <w:r>
+              <w:rPr>
+                <w:lang w:val="en-GB"/>
               </w:rPr>
               <w:t>viaf:</w:t>
             </w:r>
             <w:r>
               <w:rPr>
-                <w:rFonts w:ascii="Arial Unicode MS" w:eastAsia="Times New Roman" w:hAnsi="Arial Unicode MS" w:cs="Times New Roman"/>
-                <w:color w:val="000000"/>
-                <w:kern w:val="36"/>
-                <w:sz w:val="20"/>
-                <w:szCs w:val="20"/>
-                <w:lang w:eastAsia="it-IT"/>
-              </w:rPr>
-              <w:t>294876747</w:t>
-            </w:r>
-            <w:r>
-              <w:rPr>
-                <w:rFonts w:ascii="Arial Unicode MS" w:eastAsia="Times New Roman" w:hAnsi="Arial Unicode MS" w:cs="Times New Roman"/>
-                <w:color w:val="000000"/>
-                <w:kern w:val="36"/>
-                <w:sz w:val="20"/>
-                <w:szCs w:val="20"/>
-                <w:lang w:eastAsia="it-IT"/>
-              </w:rPr>
-              <w:t xml:space="preserve"># </w:t>
-            </w:r>
-            <w:r>
-              <w:t>Science Museum Group</w:t>
-            </w:r>
-          </w:p>
-        </w:tc>
-      </w:tr>
-      <w:tr>
-        <w:tc>
-          <w:tcPr>
-            <w:tcW w:w="3811" w:type="dxa"/>
-          </w:tcPr>
-          <w:p/>
-        </w:tc>
-        <w:tc>
-          <w:tcPr>
-            <w:tcW w:w="2453" w:type="dxa"/>
-          </w:tcPr>
-          <w:p>
-            <w:pPr>
-              <w:rPr>
-                <w:lang w:val="en-US"/>
-              </w:rPr>
-            </w:pPr>
-            <w:r>
-              <w:rPr>
-                <w:lang w:val="en-US"/>
-              </w:rPr>
-              <w:t>oad:hasExtentType</w:t>
-            </w:r>
-          </w:p>
-        </w:tc>
-        <w:tc>
-          <w:tcPr>
-            <w:tcW w:w="3364" w:type="dxa"/>
-          </w:tcPr>
-          <w:p>
-            <w:r>
-              <w:t>aat:</w:t>
-            </w:r>
-            <w:r>
-              <w:t>300046300</w:t>
-            </w:r>
-            <w:r>
-              <w:t xml:space="preserve"> # photographs</w:t>
-            </w:r>
-          </w:p>
-        </w:tc>
-      </w:tr>
-      <w:tr>
-        <w:tc>
-          <w:tcPr>
-            <w:tcW w:w="3811" w:type="dxa"/>
-          </w:tcPr>
-          <w:p/>
-        </w:tc>
-        <w:tc>
-          <w:tcPr>
-            <w:tcW w:w="2453" w:type="dxa"/>
-          </w:tcPr>
-          <w:p>
-            <w:pPr>
-              <w:rPr>
-                <w:lang w:val="en-US"/>
-              </w:rPr>
-            </w:pPr>
-            <w:r>
-              <w:rPr>
-                <w:lang w:val="en-US"/>
-              </w:rPr>
-              <w:t>oad:scopeAndContent</w:t>
-            </w:r>
-          </w:p>
-        </w:tc>
-        <w:tc>
-          <w:tcPr>
-            <w:tcW w:w="3364" w:type="dxa"/>
-          </w:tcPr>
-          <w:p>
-            <w:r>
-              <w:rPr>
-                <w:lang w:val="en-GB"/>
-              </w:rPr>
-              <w:t>dbr:Analytical_Engine</w:t>
-            </w:r>
-          </w:p>
-        </w:tc>
-      </w:tr>
-      <w:tr>
-        <w:tc>
-          <w:tcPr>
-            <w:tcW w:w="3811" w:type="dxa"/>
-          </w:tcPr>
-          <w:p/>
-        </w:tc>
-        <w:tc>
-          <w:tcPr>
-            <w:tcW w:w="2453" w:type="dxa"/>
-          </w:tcPr>
-          <w:p>
-            <w:pPr>
-              <w:rPr>
-                <w:lang w:val="en-US"/>
-              </w:rPr>
-            </w:pPr>
-            <w:r>
-              <w:rPr>
-                <w:lang w:val="en-US"/>
-              </w:rPr>
-              <w:t>dc:relation</w:t>
-            </w:r>
-          </w:p>
-        </w:tc>
-        <w:tc>
-          <w:tcPr>
-            <w:tcW w:w="3364" w:type="dxa"/>
-          </w:tcPr>
-          <w:p>
-            <w:r>
-              <w:t>ada:</w:t>
-            </w:r>
-            <w:r>
-              <w:t>model_analytical_engine</w:t>
-            </w:r>
+                <w:lang w:val="en-GB"/>
+              </w:rPr>
+              <w:t>130803673</w:t>
+            </w:r>
+            <w:r>
+              <w:rPr>
+                <w:lang w:val="en-GB"/>
+              </w:rPr>
+              <w:t xml:space="preserve"> # </w:t>
+            </w:r>
+            <w:r>
+              <w:rPr>
+                <w:lang w:val="en-GB"/>
+              </w:rPr>
+              <w:t>Science Museum (Great Britain)</w:t>
+            </w:r>
+          </w:p>
+        </w:tc>
+      </w:tr>
+      <w:tr>
+        <w:tc>
+          <w:tcPr>
+            <w:tcW w:w="3691" w:type="dxa"/>
+          </w:tcPr>
+          <w:p>
+            <w:pPr>
+              <w:rPr>
+                <w:lang w:val="en-GB"/>
+              </w:rPr>
+            </w:pPr>
+          </w:p>
+        </w:tc>
+        <w:tc>
+          <w:tcPr>
+            <w:tcW w:w="3180" w:type="dxa"/>
+          </w:tcPr>
+          <w:p>
+            <w:pPr>
+              <w:rPr>
+                <w:lang w:val="en-GB"/>
+              </w:rPr>
+            </w:pPr>
+            <w:r>
+              <w:rPr>
+                <w:lang w:val="en-GB"/>
+              </w:rPr>
+              <w:t>crm:P62_depicts</w:t>
+            </w:r>
+          </w:p>
+        </w:tc>
+        <w:tc>
+          <w:tcPr>
+            <w:tcW w:w="2757" w:type="dxa"/>
+          </w:tcPr>
+          <w:p>
+            <w:pPr>
+              <w:rPr>
+                <w:lang w:val="en-GB"/>
+              </w:rPr>
+            </w:pPr>
+            <w:proofErr w:type="spellStart"/>
+            <w:r>
+              <w:rPr>
+                <w:lang w:val="en-GB"/>
+              </w:rPr>
+              <w:t>ada:model_analytical_engine</w:t>
+            </w:r>
+            <w:proofErr w:type="spellEnd"/>
           </w:p>
         </w:tc>
       </w:tr>
@@ -7814,12 +8729,14 @@
                 <w:lang w:val="en-GB"/>
               </w:rPr>
             </w:pPr>
+            <w:proofErr w:type="spellStart"/>
             <w:r>
               <w:rPr>
                 <w:lang w:val="en-GB"/>
               </w:rPr>
               <w:t>ada:people_ada_lovelace</w:t>
             </w:r>
+            <w:proofErr w:type="spellEnd"/>
           </w:p>
         </w:tc>
         <w:tc>
@@ -7838,6 +8755,7 @@
                 <w:lang w:val="en-GB"/>
               </w:rPr>
             </w:pPr>
+            <w:proofErr w:type="spellStart"/>
             <w:r>
               <w:rPr>
                 <w:rFonts w:ascii="Calibri" w:hAnsi="Calibri" w:cs="Calibri"/>
@@ -7846,6 +8764,7 @@
               </w:rPr>
               <w:t>rdf:type</w:t>
             </w:r>
+            <w:proofErr w:type="spellEnd"/>
           </w:p>
         </w:tc>
         <w:tc>
@@ -7864,12 +8783,14 @@
                 <w:lang w:val="en-GB"/>
               </w:rPr>
             </w:pPr>
+            <w:proofErr w:type="spellStart"/>
             <w:r>
               <w:rPr>
                 <w:lang w:val="en-GB"/>
               </w:rPr>
               <w:t>foaf:Person</w:t>
             </w:r>
+            <w:proofErr w:type="spellEnd"/>
           </w:p>
         </w:tc>
       </w:tr>
@@ -7909,12 +8830,14 @@
                 <w:lang w:val="en-GB"/>
               </w:rPr>
             </w:pPr>
+            <w:proofErr w:type="spellStart"/>
             <w:r>
               <w:rPr>
                 <w:lang w:val="en-GB"/>
               </w:rPr>
               <w:t>foaf:name</w:t>
             </w:r>
+            <w:proofErr w:type="spellEnd"/>
           </w:p>
         </w:tc>
         <w:tc>
@@ -7950,8 +8873,16 @@
               <w:rPr>
                 <w:lang w:val="en-GB"/>
               </w:rPr>
-              <w:t>”^^xsd:string</w:t>
-            </w:r>
+              <w:t>”^^</w:t>
+            </w:r>
+            <w:proofErr w:type="spellStart"/>
+            <w:r>
+              <w:rPr>
+                <w:lang w:val="en-GB"/>
+              </w:rPr>
+              <w:t>xsd:string</w:t>
+            </w:r>
+            <w:proofErr w:type="spellEnd"/>
           </w:p>
         </w:tc>
       </w:tr>
@@ -7990,12 +8921,14 @@
                 <w:lang w:val="en-GB"/>
               </w:rPr>
             </w:pPr>
+            <w:proofErr w:type="spellStart"/>
             <w:r>
               <w:rPr>
                 <w:lang w:val="en-GB"/>
               </w:rPr>
               <w:t>eac-cpf:hasPlace</w:t>
             </w:r>
+            <w:proofErr w:type="spellEnd"/>
           </w:p>
         </w:tc>
         <w:tc>
@@ -8071,12 +9004,14 @@
                 <w:lang w:val="en-GB"/>
               </w:rPr>
             </w:pPr>
+            <w:proofErr w:type="spellStart"/>
             <w:r>
               <w:rPr>
                 <w:lang w:val="en-GB"/>
               </w:rPr>
               <w:t>eac-cpf:existDates</w:t>
             </w:r>
+            <w:proofErr w:type="spellEnd"/>
           </w:p>
         </w:tc>
         <w:tc>
@@ -8109,8 +9044,16 @@
               <w:rPr>
                 <w:lang w:val="en-GB"/>
               </w:rPr>
-              <w:t>”^^xsd:string</w:t>
-            </w:r>
+              <w:t>”^^</w:t>
+            </w:r>
+            <w:proofErr w:type="spellStart"/>
+            <w:r>
+              <w:rPr>
+                <w:lang w:val="en-GB"/>
+              </w:rPr>
+              <w:t>xsd:string</w:t>
+            </w:r>
+            <w:proofErr w:type="spellEnd"/>
           </w:p>
         </w:tc>
       </w:tr>
@@ -8150,12 +9093,14 @@
                 <w:lang w:val="en-GB"/>
               </w:rPr>
             </w:pPr>
+            <w:proofErr w:type="spellStart"/>
             <w:r>
               <w:rPr>
                 <w:lang w:val="en-GB"/>
               </w:rPr>
               <w:t>foaf:knows</w:t>
             </w:r>
+            <w:proofErr w:type="spellEnd"/>
           </w:p>
         </w:tc>
         <w:tc>
@@ -8170,9 +9115,11 @@
             <w:hideMark/>
           </w:tcPr>
           <w:p>
+            <w:proofErr w:type="spellStart"/>
             <w:r>
               <w:t>ada:people_luigi_federico_menabrea</w:t>
             </w:r>
+            <w:proofErr w:type="spellEnd"/>
           </w:p>
         </w:tc>
       </w:tr>
@@ -8206,12 +9153,14 @@
                 <w:lang w:val="en-GB"/>
               </w:rPr>
             </w:pPr>
+            <w:proofErr w:type="spellStart"/>
             <w:r>
               <w:rPr>
                 <w:lang w:val="en-GB"/>
               </w:rPr>
               <w:t>foaf:knows</w:t>
             </w:r>
+            <w:proofErr w:type="spellEnd"/>
           </w:p>
         </w:tc>
         <w:tc>
@@ -8226,12 +9175,14 @@
             <w:hideMark/>
           </w:tcPr>
           <w:p>
+            <w:proofErr w:type="spellStart"/>
             <w:r>
               <w:rPr>
                 <w:lang w:val="en-GB"/>
               </w:rPr>
               <w:t>ada:people_charles_babbage</w:t>
             </w:r>
+            <w:proofErr w:type="spellEnd"/>
           </w:p>
         </w:tc>
       </w:tr>
@@ -8270,12 +9221,14 @@
                 <w:lang w:val="en-GB"/>
               </w:rPr>
             </w:pPr>
+            <w:proofErr w:type="spellStart"/>
             <w:r>
               <w:rPr>
                 <w:lang w:val="en-GB"/>
               </w:rPr>
               <w:t>dc:subject</w:t>
             </w:r>
+            <w:proofErr w:type="spellEnd"/>
           </w:p>
         </w:tc>
         <w:tc>
@@ -8294,12 +9247,14 @@
                 <w:lang w:val="en-GB"/>
               </w:rPr>
             </w:pPr>
+            <w:proofErr w:type="spellStart"/>
             <w:r>
               <w:rPr>
                 <w:lang w:val="en-GB"/>
               </w:rPr>
               <w:t>dbr:History_of_computing_hardware</w:t>
             </w:r>
+            <w:proofErr w:type="spellEnd"/>
           </w:p>
         </w:tc>
       </w:tr>
@@ -8340,12 +9295,14 @@
                 <w:lang w:val="en-GB"/>
               </w:rPr>
             </w:pPr>
+            <w:proofErr w:type="spellStart"/>
             <w:r>
               <w:rPr>
                 <w:lang w:val="en-GB"/>
               </w:rPr>
               <w:t>dc:subject</w:t>
             </w:r>
+            <w:proofErr w:type="spellEnd"/>
           </w:p>
         </w:tc>
         <w:tc>
@@ -8365,12 +9322,14 @@
                 <w:lang w:val="en-GB"/>
               </w:rPr>
             </w:pPr>
+            <w:proofErr w:type="spellStart"/>
             <w:r>
               <w:rPr>
                 <w:lang w:val="en-GB"/>
               </w:rPr>
               <w:t>dbc:Women_computer_scientists</w:t>
             </w:r>
+            <w:proofErr w:type="spellEnd"/>
           </w:p>
         </w:tc>
       </w:tr>
@@ -8410,12 +9369,14 @@
                 <w:lang w:val="en-GB"/>
               </w:rPr>
             </w:pPr>
+            <w:proofErr w:type="spellStart"/>
             <w:r>
               <w:rPr>
                 <w:lang w:val="en-GB"/>
               </w:rPr>
               <w:t>dc:subject</w:t>
             </w:r>
+            <w:proofErr w:type="spellEnd"/>
           </w:p>
         </w:tc>
         <w:tc>
@@ -8435,12 +9396,14 @@
                 <w:lang w:val="en-GB"/>
               </w:rPr>
             </w:pPr>
+            <w:proofErr w:type="spellStart"/>
             <w:r>
               <w:rPr>
                 <w:lang w:val="en-GB"/>
               </w:rPr>
               <w:t>dbr:Analytical_Engine</w:t>
             </w:r>
+            <w:proofErr w:type="spellEnd"/>
           </w:p>
         </w:tc>
       </w:tr>
@@ -8479,12 +9442,14 @@
                 <w:lang w:val="en-GB"/>
               </w:rPr>
             </w:pPr>
+            <w:proofErr w:type="spellStart"/>
             <w:r>
               <w:rPr>
                 <w:lang w:val="en-GB"/>
               </w:rPr>
               <w:t>dc:subject</w:t>
             </w:r>
+            <w:proofErr w:type="spellEnd"/>
           </w:p>
         </w:tc>
         <w:tc>
@@ -8503,12 +9468,14 @@
                 <w:lang w:val="en-GB"/>
               </w:rPr>
             </w:pPr>
+            <w:proofErr w:type="spellStart"/>
             <w:r>
               <w:rPr>
                 <w:lang w:val="en-US"/>
               </w:rPr>
               <w:t>dbr:Artificial_intelligence</w:t>
             </w:r>
+            <w:proofErr w:type="spellEnd"/>
           </w:p>
         </w:tc>
       </w:tr>
@@ -8531,7 +9498,7 @@
 </file>
 
 <file path=word/numbering.xml><?xml version="1.0" encoding="utf-8"?>
-<w:numbering xmlns:wpc="http://schemas.microsoft.com/office/word/2010/wordprocessingCanvas" xmlns:cx="http://schemas.microsoft.com/office/drawing/2014/chartex" xmlns:cx1="http://schemas.microsoft.com/office/drawing/2015/9/8/chartex" xmlns:cx2="http://schemas.microsoft.com/office/drawing/2015/10/21/chartex" xmlns:cx3="http://schemas.microsoft.com/office/drawing/2016/5/9/chartex" xmlns:cx4="http://schemas.microsoft.com/office/drawing/2016/5/10/chartex" xmlns:cx5="http://schemas.microsoft.com/office/drawing/2016/5/11/chartex" xmlns:cx6="http://schemas.microsoft.com/office/drawing/2016/5/12/chartex" xmlns:cx7="http://schemas.microsoft.com/office/drawing/2016/5/13/chartex" xmlns:cx8="http://schemas.microsoft.com/office/drawing/2016/5/14/chartex" xmlns:mc="http://schemas.openxmlformats.org/markup-compatibility/2006" xmlns:aink="http://schemas.microsoft.com/office/drawing/2016/ink" xmlns:am3d="http://schemas.microsoft.com/office/drawing/2017/model3d" xmlns:o="urn:schemas-microsoft-com:office:office" xmlns:r="http://schemas.openxmlformats.org/officeDocument/2006/relationships" xmlns:m="http://schemas.openxmlformats.org/officeDocument/2006/math" xmlns:v="urn:schemas-microsoft-com:vml" xmlns:wp14="http://schemas.microsoft.com/office/word/2010/wordprocessingDrawing" xmlns:wp="http://schemas.openxmlformats.org/drawingml/2006/wordprocessingDrawing" xmlns:w10="urn:schemas-microsoft-com:office:word" xmlns:w="http://schemas.openxmlformats.org/wordprocessingml/2006/main" xmlns:w14="http://schemas.microsoft.com/office/word/2010/wordml" xmlns:w15="http://schemas.microsoft.com/office/word/2012/wordml" xmlns:w16cid="http://schemas.microsoft.com/office/word/2016/wordml/cid" xmlns:w16se="http://schemas.microsoft.com/office/word/2015/wordml/symex" xmlns:wpg="http://schemas.microsoft.com/office/word/2010/wordprocessingGroup" xmlns:wpi="http://schemas.microsoft.com/office/word/2010/wordprocessingInk" xmlns:wne="http://schemas.microsoft.com/office/word/2006/wordml" xmlns:wps="http://schemas.microsoft.com/office/word/2010/wordprocessingShape" mc:Ignorable="w14 w15 w16se w16cid wp14">
+<w:numbering xmlns:wpc="http://schemas.microsoft.com/office/word/2010/wordprocessingCanvas" xmlns:cx="http://schemas.microsoft.com/office/drawing/2014/chartex" xmlns:cx1="http://schemas.microsoft.com/office/drawing/2015/9/8/chartex" xmlns:cx2="http://schemas.microsoft.com/office/drawing/2015/10/21/chartex" xmlns:cx3="http://schemas.microsoft.com/office/drawing/2016/5/9/chartex" xmlns:cx4="http://schemas.microsoft.com/office/drawing/2016/5/10/chartex" xmlns:cx5="http://schemas.microsoft.com/office/drawing/2016/5/11/chartex" xmlns:cx6="http://schemas.microsoft.com/office/drawing/2016/5/12/chartex" xmlns:cx7="http://schemas.microsoft.com/office/drawing/2016/5/13/chartex" xmlns:cx8="http://schemas.microsoft.com/office/drawing/2016/5/14/chartex" xmlns:mc="http://schemas.openxmlformats.org/markup-compatibility/2006" xmlns:aink="http://schemas.microsoft.com/office/drawing/2016/ink" xmlns:am3d="http://schemas.microsoft.com/office/drawing/2017/model3d" xmlns:o="urn:schemas-microsoft-com:office:office" xmlns:r="http://schemas.openxmlformats.org/officeDocument/2006/relationships" xmlns:m="http://schemas.openxmlformats.org/officeDocument/2006/math" xmlns:v="urn:schemas-microsoft-com:vml" xmlns:wp14="http://schemas.microsoft.com/office/word/2010/wordprocessingDrawing" xmlns:wp="http://schemas.openxmlformats.org/drawingml/2006/wordprocessingDrawing" xmlns:w10="urn:schemas-microsoft-com:office:word" xmlns:w="http://schemas.openxmlformats.org/wordprocessingml/2006/main" xmlns:w14="http://schemas.microsoft.com/office/word/2010/wordml" xmlns:w15="http://schemas.microsoft.com/office/word/2012/wordml" xmlns:w16cex="http://schemas.microsoft.com/office/word/2018/wordml/cex" xmlns:w16cid="http://schemas.microsoft.com/office/word/2016/wordml/cid" xmlns:w16="http://schemas.microsoft.com/office/word/2018/wordml" xmlns:w16se="http://schemas.microsoft.com/office/word/2015/wordml/symex" xmlns:wpg="http://schemas.microsoft.com/office/word/2010/wordprocessingGroup" xmlns:wpi="http://schemas.microsoft.com/office/word/2010/wordprocessingInk" xmlns:wne="http://schemas.microsoft.com/office/word/2006/wordml" xmlns:wps="http://schemas.microsoft.com/office/word/2010/wordprocessingShape" mc:Ignorable="w14 w15 w16se w16cid w16 w16cex wp14">
   <w:abstractNum w:abstractNumId="0" w15:restartNumberingAfterBreak="0">
     <w:nsid w:val="0EE106ED"/>
     <w:multiLevelType w:val="multilevel"/>
@@ -8688,7 +9655,7 @@
 </file>
 
 <file path=word/styles.xml><?xml version="1.0" encoding="utf-8"?>
-<w:styles xmlns:mc="http://schemas.openxmlformats.org/markup-compatibility/2006" xmlns:r="http://schemas.openxmlformats.org/officeDocument/2006/relationships" xmlns:w="http://schemas.openxmlformats.org/wordprocessingml/2006/main" xmlns:w14="http://schemas.microsoft.com/office/word/2010/wordml" xmlns:w15="http://schemas.microsoft.com/office/word/2012/wordml" xmlns:w16cid="http://schemas.microsoft.com/office/word/2016/wordml/cid" xmlns:w16se="http://schemas.microsoft.com/office/word/2015/wordml/symex" mc:Ignorable="w14 w15 w16se w16cid">
+<w:styles xmlns:mc="http://schemas.openxmlformats.org/markup-compatibility/2006" xmlns:r="http://schemas.openxmlformats.org/officeDocument/2006/relationships" xmlns:w="http://schemas.openxmlformats.org/wordprocessingml/2006/main" xmlns:w14="http://schemas.microsoft.com/office/word/2010/wordml" xmlns:w15="http://schemas.microsoft.com/office/word/2012/wordml" xmlns:w16cex="http://schemas.microsoft.com/office/word/2018/wordml/cex" xmlns:w16cid="http://schemas.microsoft.com/office/word/2016/wordml/cid" xmlns:w16="http://schemas.microsoft.com/office/word/2018/wordml" xmlns:w16se="http://schemas.microsoft.com/office/word/2015/wordml/symex" mc:Ignorable="w14 w15 w16se w16cid w16 w16cex">
   <w:docDefaults>
     <w:rPrDefault>
       <w:rPr>
@@ -9536,18 +10503,18 @@
 </file>
 
 <file path=customXml/item1.xml><?xml version="1.0" encoding="utf-8"?>
+<p:properties xmlns:p="http://schemas.microsoft.com/office/2006/metadata/properties" xmlns:xsi="http://www.w3.org/2001/XMLSchema-instance" xmlns:pc="http://schemas.microsoft.com/office/infopath/2007/PartnerControls">
+  <documentManagement/>
+</p:properties>
+</file>
+
+<file path=customXml/item2.xml><?xml version="1.0" encoding="utf-8"?>
 <?mso-contentType ?>
 <FormTemplates xmlns="http://schemas.microsoft.com/sharepoint/v3/contenttype/forms">
   <Display>DocumentLibraryForm</Display>
   <Edit>DocumentLibraryForm</Edit>
   <New>DocumentLibraryForm</New>
 </FormTemplates>
-</file>
-
-<file path=customXml/item2.xml><?xml version="1.0" encoding="utf-8"?>
-<p:properties xmlns:p="http://schemas.microsoft.com/office/2006/metadata/properties" xmlns:xsi="http://www.w3.org/2001/XMLSchema-instance" xmlns:pc="http://schemas.microsoft.com/office/infopath/2007/PartnerControls">
-  <documentManagement/>
-</p:properties>
 </file>
 
 <file path=customXml/item3.xml><?xml version="1.0" encoding="utf-8"?>
@@ -9774,18 +10741,18 @@
 </file>
 
 <file path=customXml/itemProps1.xml><?xml version="1.0" encoding="utf-8"?>
-<ds:datastoreItem xmlns:ds="http://schemas.openxmlformats.org/officeDocument/2006/customXml" ds:itemID="{581AE32A-85B2-43F5-B14B-92CBAA6F8191}">
+<ds:datastoreItem xmlns:ds="http://schemas.openxmlformats.org/officeDocument/2006/customXml" ds:itemID="{E9C97ABD-7A96-4DA6-9B75-C5CDF3DD7D4B}">
   <ds:schemaRefs>
-    <ds:schemaRef ds:uri="http://schemas.microsoft.com/sharepoint/v3/contenttype/forms"/>
+    <ds:schemaRef ds:uri="http://schemas.microsoft.com/office/2006/metadata/properties"/>
+    <ds:schemaRef ds:uri="http://schemas.microsoft.com/office/infopath/2007/PartnerControls"/>
   </ds:schemaRefs>
 </ds:datastoreItem>
 </file>
 
 <file path=customXml/itemProps2.xml><?xml version="1.0" encoding="utf-8"?>
-<ds:datastoreItem xmlns:ds="http://schemas.openxmlformats.org/officeDocument/2006/customXml" ds:itemID="{E9C97ABD-7A96-4DA6-9B75-C5CDF3DD7D4B}">
+<ds:datastoreItem xmlns:ds="http://schemas.openxmlformats.org/officeDocument/2006/customXml" ds:itemID="{581AE32A-85B2-43F5-B14B-92CBAA6F8191}">
   <ds:schemaRefs>
-    <ds:schemaRef ds:uri="http://schemas.microsoft.com/office/2006/metadata/properties"/>
-    <ds:schemaRef ds:uri="http://schemas.microsoft.com/office/infopath/2007/PartnerControls"/>
+    <ds:schemaRef ds:uri="http://schemas.microsoft.com/sharepoint/v3/contenttype/forms"/>
   </ds:schemaRefs>
 </ds:datastoreItem>
 </file>

</xml_diff>

<commit_message>
Things said during 08/04 videocall
</commit_message>
<xml_diff>
--- a/description_of_data.docx
+++ b/description_of_data.docx
@@ -1,6 +1,6 @@
 
 <file path=word/document.xml><?xml version="1.0" encoding="utf-8"?>
-<w:document xmlns:wpc="http://schemas.microsoft.com/office/word/2010/wordprocessingCanvas" xmlns:cx="http://schemas.microsoft.com/office/drawing/2014/chartex" xmlns:cx1="http://schemas.microsoft.com/office/drawing/2015/9/8/chartex" xmlns:cx2="http://schemas.microsoft.com/office/drawing/2015/10/21/chartex" xmlns:cx3="http://schemas.microsoft.com/office/drawing/2016/5/9/chartex" xmlns:cx4="http://schemas.microsoft.com/office/drawing/2016/5/10/chartex" xmlns:cx5="http://schemas.microsoft.com/office/drawing/2016/5/11/chartex" xmlns:cx6="http://schemas.microsoft.com/office/drawing/2016/5/12/chartex" xmlns:cx7="http://schemas.microsoft.com/office/drawing/2016/5/13/chartex" xmlns:cx8="http://schemas.microsoft.com/office/drawing/2016/5/14/chartex" xmlns:mc="http://schemas.openxmlformats.org/markup-compatibility/2006" xmlns:aink="http://schemas.microsoft.com/office/drawing/2016/ink" xmlns:am3d="http://schemas.microsoft.com/office/drawing/2017/model3d" xmlns:o="urn:schemas-microsoft-com:office:office" xmlns:r="http://schemas.openxmlformats.org/officeDocument/2006/relationships" xmlns:m="http://schemas.openxmlformats.org/officeDocument/2006/math" xmlns:v="urn:schemas-microsoft-com:vml" xmlns:wp14="http://schemas.microsoft.com/office/word/2010/wordprocessingDrawing" xmlns:wp="http://schemas.openxmlformats.org/drawingml/2006/wordprocessingDrawing" xmlns:w10="urn:schemas-microsoft-com:office:word" xmlns:w="http://schemas.openxmlformats.org/wordprocessingml/2006/main" xmlns:w14="http://schemas.microsoft.com/office/word/2010/wordml" xmlns:w15="http://schemas.microsoft.com/office/word/2012/wordml" xmlns:w16cex="http://schemas.microsoft.com/office/word/2018/wordml/cex" xmlns:w16cid="http://schemas.microsoft.com/office/word/2016/wordml/cid" xmlns:w16="http://schemas.microsoft.com/office/word/2018/wordml" xmlns:w16se="http://schemas.microsoft.com/office/word/2015/wordml/symex" xmlns:wpg="http://schemas.microsoft.com/office/word/2010/wordprocessingGroup" xmlns:wpi="http://schemas.microsoft.com/office/word/2010/wordprocessingInk" xmlns:wne="http://schemas.microsoft.com/office/word/2006/wordml" xmlns:wps="http://schemas.microsoft.com/office/word/2010/wordprocessingShape" mc:Ignorable="w14 w15 w16se w16cid w16 w16cex wp14">
+<w:document xmlns:wpc="http://schemas.microsoft.com/office/word/2010/wordprocessingCanvas" xmlns:cx="http://schemas.microsoft.com/office/drawing/2014/chartex" xmlns:cx1="http://schemas.microsoft.com/office/drawing/2015/9/8/chartex" xmlns:cx2="http://schemas.microsoft.com/office/drawing/2015/10/21/chartex" xmlns:cx3="http://schemas.microsoft.com/office/drawing/2016/5/9/chartex" xmlns:cx4="http://schemas.microsoft.com/office/drawing/2016/5/10/chartex" xmlns:cx5="http://schemas.microsoft.com/office/drawing/2016/5/11/chartex" xmlns:cx6="http://schemas.microsoft.com/office/drawing/2016/5/12/chartex" xmlns:cx7="http://schemas.microsoft.com/office/drawing/2016/5/13/chartex" xmlns:cx8="http://schemas.microsoft.com/office/drawing/2016/5/14/chartex" xmlns:mc="http://schemas.openxmlformats.org/markup-compatibility/2006" xmlns:aink="http://schemas.microsoft.com/office/drawing/2016/ink" xmlns:am3d="http://schemas.microsoft.com/office/drawing/2017/model3d" xmlns:o="urn:schemas-microsoft-com:office:office" xmlns:r="http://schemas.openxmlformats.org/officeDocument/2006/relationships" xmlns:m="http://schemas.openxmlformats.org/officeDocument/2006/math" xmlns:v="urn:schemas-microsoft-com:vml" xmlns:wp14="http://schemas.microsoft.com/office/word/2010/wordprocessingDrawing" xmlns:wp="http://schemas.openxmlformats.org/drawingml/2006/wordprocessingDrawing" xmlns:w10="urn:schemas-microsoft-com:office:word" xmlns:w="http://schemas.openxmlformats.org/wordprocessingml/2006/main" xmlns:w14="http://schemas.microsoft.com/office/word/2010/wordml" xmlns:w15="http://schemas.microsoft.com/office/word/2012/wordml" xmlns:w16cid="http://schemas.microsoft.com/office/word/2016/wordml/cid" xmlns:w16se="http://schemas.microsoft.com/office/word/2015/wordml/symex" xmlns:wpg="http://schemas.microsoft.com/office/word/2010/wordprocessingGroup" xmlns:wpi="http://schemas.microsoft.com/office/word/2010/wordprocessingInk" xmlns:wne="http://schemas.microsoft.com/office/word/2006/wordml" xmlns:wps="http://schemas.microsoft.com/office/word/2010/wordprocessingShape" mc:Ignorable="w14 w15 w16se w16cid wp14">
   <w:body>
     <w:p>
       <w:pPr>
@@ -37,19 +37,11 @@
         </w:rPr>
         <w:t xml:space="preserve">@prefix </w:t>
       </w:r>
-      <w:proofErr w:type="spellStart"/>
       <w:r>
         <w:rPr>
           <w:lang w:val="en-US"/>
         </w:rPr>
-        <w:t>ada</w:t>
-      </w:r>
-      <w:proofErr w:type="spellEnd"/>
-      <w:r>
-        <w:rPr>
-          <w:lang w:val="en-US"/>
-        </w:rPr>
-        <w:t>: &lt;https://ada</w:t>
+        <w:t>ada: &lt;https://ada</w:t>
       </w:r>
       <w:r>
         <w:rPr>
@@ -70,21 +62,7 @@
         <w:rPr>
           <w:lang w:val="en-GB"/>
         </w:rPr>
-        <w:t xml:space="preserve">@prefix </w:t>
-      </w:r>
-      <w:proofErr w:type="spellStart"/>
-      <w:r>
-        <w:rPr>
-          <w:lang w:val="en-GB"/>
-        </w:rPr>
-        <w:t>crm</w:t>
-      </w:r>
-      <w:proofErr w:type="spellEnd"/>
-      <w:r>
-        <w:rPr>
-          <w:lang w:val="en-GB"/>
-        </w:rPr>
-        <w:t>: &lt;http://www.cidoc-crm.org/cidoc-crm/&gt;.</w:t>
+        <w:t>@prefix crm: &lt;http://www.cidoc-crm.org/cidoc-crm/&gt;.</w:t>
       </w:r>
     </w:p>
     <w:p>
@@ -98,16 +76,8 @@
         <w:rPr>
           <w:lang w:val="en-GB"/>
         </w:rPr>
-        <w:t xml:space="preserve">@prefix </w:t>
+        <w:t>@prefix rdf</w:t>
       </w:r>
-      <w:proofErr w:type="spellStart"/>
-      <w:r>
-        <w:rPr>
-          <w:lang w:val="en-GB"/>
-        </w:rPr>
-        <w:t>rdf</w:t>
-      </w:r>
-      <w:proofErr w:type="spellEnd"/>
       <w:r>
         <w:rPr>
           <w:lang w:val="en-GB"/>
@@ -138,21 +108,7 @@
         <w:rPr>
           <w:lang w:val="en-GB"/>
         </w:rPr>
-        <w:t xml:space="preserve">@prefix </w:t>
-      </w:r>
-      <w:proofErr w:type="spellStart"/>
-      <w:r>
-        <w:rPr>
-          <w:lang w:val="en-GB"/>
-        </w:rPr>
-        <w:t>tgn</w:t>
-      </w:r>
-      <w:proofErr w:type="spellEnd"/>
-      <w:r>
-        <w:rPr>
-          <w:lang w:val="en-GB"/>
-        </w:rPr>
-        <w:t>: &lt;</w:t>
+        <w:t>@prefix tgn: &lt;</w:t>
       </w:r>
       <w:r>
         <w:rPr>
@@ -178,31 +134,7 @@
         <w:spacing w:after="0"/>
       </w:pPr>
       <w:r>
-        <w:t>@</w:t>
-      </w:r>
-      <w:proofErr w:type="spellStart"/>
-      <w:r>
-        <w:t>prefix</w:t>
-      </w:r>
-      <w:proofErr w:type="spellEnd"/>
-      <w:r>
-        <w:t xml:space="preserve"> </w:t>
-      </w:r>
-      <w:proofErr w:type="spellStart"/>
-      <w:r>
-        <w:t>viaf</w:t>
-      </w:r>
-      <w:proofErr w:type="spellEnd"/>
-      <w:r>
-        <w:t>: &lt;http://viaf.org/</w:t>
-      </w:r>
-      <w:proofErr w:type="spellStart"/>
-      <w:r>
-        <w:t>viaf</w:t>
-      </w:r>
-      <w:proofErr w:type="spellEnd"/>
-      <w:r>
-        <w:t>/&gt;.</w:t>
+        <w:t>@prefix viaf: &lt;http://viaf.org/viaf/&gt;.</w:t>
       </w:r>
     </w:p>
     <w:p>
@@ -216,21 +148,7 @@
         <w:rPr>
           <w:lang w:val="en-GB"/>
         </w:rPr>
-        <w:t xml:space="preserve">@prefix </w:t>
-      </w:r>
-      <w:proofErr w:type="spellStart"/>
-      <w:r>
-        <w:rPr>
-          <w:lang w:val="en-GB"/>
-        </w:rPr>
-        <w:t>xsd</w:t>
-      </w:r>
-      <w:proofErr w:type="spellEnd"/>
-      <w:r>
-        <w:rPr>
-          <w:lang w:val="en-GB"/>
-        </w:rPr>
-        <w:t>: &lt;http://www.w3.org/2001/XMLSchema#&gt;</w:t>
+        <w:t>@prefix xsd: &lt;http://www.w3.org/2001/XMLSchema#&gt;</w:t>
       </w:r>
       <w:r>
         <w:rPr>
@@ -250,21 +168,7 @@
         <w:rPr>
           <w:lang w:val="en-GB"/>
         </w:rPr>
-        <w:t xml:space="preserve">@prefix </w:t>
-      </w:r>
-      <w:proofErr w:type="spellStart"/>
-      <w:r>
-        <w:rPr>
-          <w:lang w:val="en-GB"/>
-        </w:rPr>
-        <w:t>aat</w:t>
-      </w:r>
-      <w:proofErr w:type="spellEnd"/>
-      <w:r>
-        <w:rPr>
-          <w:lang w:val="en-GB"/>
-        </w:rPr>
-        <w:t>: &lt;</w:t>
+        <w:t>@prefix aat: &lt;</w:t>
       </w:r>
       <w:r>
         <w:rPr>
@@ -290,21 +194,7 @@
         <w:rPr>
           <w:lang w:val="en-GB"/>
         </w:rPr>
-        <w:t xml:space="preserve">@prefix </w:t>
-      </w:r>
-      <w:proofErr w:type="spellStart"/>
-      <w:r>
-        <w:rPr>
-          <w:lang w:val="en-GB"/>
-        </w:rPr>
-        <w:t>dbr</w:t>
-      </w:r>
-      <w:proofErr w:type="spellEnd"/>
-      <w:r>
-        <w:rPr>
-          <w:lang w:val="en-GB"/>
-        </w:rPr>
-        <w:t>:</w:t>
+        <w:t>@prefix dbr:</w:t>
       </w:r>
       <w:r>
         <w:rPr>
@@ -330,21 +220,7 @@
         <w:rPr>
           <w:lang w:val="en-GB"/>
         </w:rPr>
-        <w:t xml:space="preserve">@prefix </w:t>
-      </w:r>
-      <w:proofErr w:type="spellStart"/>
-      <w:r>
-        <w:rPr>
-          <w:lang w:val="en-GB"/>
-        </w:rPr>
-        <w:t>dbc</w:t>
-      </w:r>
-      <w:proofErr w:type="spellEnd"/>
-      <w:r>
-        <w:rPr>
-          <w:lang w:val="en-GB"/>
-        </w:rPr>
-        <w:t>:</w:t>
+        <w:t>@prefix dbc:</w:t>
       </w:r>
       <w:r>
         <w:rPr>
@@ -369,6 +245,20 @@
           <w:lang w:val="en-GB"/>
         </w:rPr>
         <w:t>&gt;.</w:t>
+      </w:r>
+    </w:p>
+    <w:p>
+      <w:pPr>
+        <w:spacing w:after="0"/>
+        <w:rPr>
+          <w:lang w:val="en-GB"/>
+        </w:rPr>
+      </w:pPr>
+      <w:r>
+        <w:rPr>
+          <w:lang w:val="en-GB"/>
+        </w:rPr>
+        <w:t>@prefix rdac: &lt;http://rdaregistry.info/Elements/c/&gt;</w:t>
       </w:r>
     </w:p>
     <w:p>
@@ -376,31 +266,21 @@
         <w:spacing w:after="0"/>
       </w:pPr>
       <w:r>
-        <w:t>@</w:t>
+        <w:t>@prefix rdai: &lt;http://rdaregistry.info/Elements/i/&gt;</w:t>
       </w:r>
-      <w:proofErr w:type="spellStart"/>
+    </w:p>
+    <w:p>
+      <w:pPr>
+        <w:spacing w:after="0"/>
+        <w:rPr>
+          <w:lang w:val="en-GB"/>
+        </w:rPr>
+      </w:pPr>
       <w:r>
-        <w:t>prefix</w:t>
-      </w:r>
-      <w:proofErr w:type="spellEnd"/>
-      <w:r>
-        <w:t xml:space="preserve"> </w:t>
-      </w:r>
-      <w:proofErr w:type="spellStart"/>
-      <w:r>
-        <w:t>rdac</w:t>
-      </w:r>
-      <w:proofErr w:type="spellEnd"/>
-      <w:r>
-        <w:t>: &lt;http://rdaregistry.info/</w:t>
-      </w:r>
-      <w:proofErr w:type="spellStart"/>
-      <w:r>
-        <w:t>Elements</w:t>
-      </w:r>
-      <w:proofErr w:type="spellEnd"/>
-      <w:r>
-        <w:t>/c/&gt;</w:t>
+        <w:rPr>
+          <w:lang w:val="en-GB"/>
+        </w:rPr>
+        <w:t>@prefix rdau: &lt;http://rdaregistry.info/Elements/u/&gt;</w:t>
       </w:r>
     </w:p>
     <w:p>
@@ -408,97 +288,8 @@
         <w:spacing w:after="0"/>
       </w:pPr>
       <w:r>
-        <w:t>@</w:t>
+        <w:t>@prefix fabio: &lt;http://purl.org/spar/fabio</w:t>
       </w:r>
-      <w:proofErr w:type="spellStart"/>
-      <w:r>
-        <w:t>prefix</w:t>
-      </w:r>
-      <w:proofErr w:type="spellEnd"/>
-      <w:r>
-        <w:t xml:space="preserve"> </w:t>
-      </w:r>
-      <w:proofErr w:type="spellStart"/>
-      <w:r>
-        <w:t>rdai</w:t>
-      </w:r>
-      <w:proofErr w:type="spellEnd"/>
-      <w:r>
-        <w:t>: &lt;http://rdaregistry.info/</w:t>
-      </w:r>
-      <w:proofErr w:type="spellStart"/>
-      <w:r>
-        <w:t>Elements</w:t>
-      </w:r>
-      <w:proofErr w:type="spellEnd"/>
-      <w:r>
-        <w:t>/i/&gt;</w:t>
-      </w:r>
-    </w:p>
-    <w:p>
-      <w:pPr>
-        <w:spacing w:after="0"/>
-        <w:rPr>
-          <w:lang w:val="en-GB"/>
-        </w:rPr>
-      </w:pPr>
-      <w:r>
-        <w:rPr>
-          <w:lang w:val="en-GB"/>
-        </w:rPr>
-        <w:t xml:space="preserve">@prefix </w:t>
-      </w:r>
-      <w:proofErr w:type="spellStart"/>
-      <w:r>
-        <w:rPr>
-          <w:lang w:val="en-GB"/>
-        </w:rPr>
-        <w:t>rdau</w:t>
-      </w:r>
-      <w:proofErr w:type="spellEnd"/>
-      <w:r>
-        <w:rPr>
-          <w:lang w:val="en-GB"/>
-        </w:rPr>
-        <w:t>: &lt;http://rdaregistry.info/Elements/u/&gt;</w:t>
-      </w:r>
-    </w:p>
-    <w:p>
-      <w:pPr>
-        <w:spacing w:after="0"/>
-      </w:pPr>
-      <w:r>
-        <w:t>@</w:t>
-      </w:r>
-      <w:proofErr w:type="spellStart"/>
-      <w:r>
-        <w:t>prefix</w:t>
-      </w:r>
-      <w:proofErr w:type="spellEnd"/>
-      <w:r>
-        <w:t xml:space="preserve"> </w:t>
-      </w:r>
-      <w:proofErr w:type="spellStart"/>
-      <w:r>
-        <w:t>fabio</w:t>
-      </w:r>
-      <w:proofErr w:type="spellEnd"/>
-      <w:r>
-        <w:t>: &lt;http://purl.org/</w:t>
-      </w:r>
-      <w:proofErr w:type="spellStart"/>
-      <w:r>
-        <w:t>spar</w:t>
-      </w:r>
-      <w:proofErr w:type="spellEnd"/>
-      <w:r>
-        <w:t>/</w:t>
-      </w:r>
-      <w:proofErr w:type="spellStart"/>
-      <w:r>
-        <w:t>fabio</w:t>
-      </w:r>
-      <w:proofErr w:type="spellEnd"/>
       <w:r>
         <w:t>/</w:t>
       </w:r>
@@ -520,21 +311,7 @@
         <w:rPr>
           <w:lang w:val="en-GB"/>
         </w:rPr>
-        <w:t xml:space="preserve">@prefix </w:t>
-      </w:r>
-      <w:proofErr w:type="spellStart"/>
-      <w:r>
-        <w:rPr>
-          <w:lang w:val="en-GB"/>
-        </w:rPr>
-        <w:t>oad</w:t>
-      </w:r>
-      <w:proofErr w:type="spellEnd"/>
-      <w:r>
-        <w:rPr>
-          <w:lang w:val="en-GB"/>
-        </w:rPr>
-        <w:t>: &lt;http://culturalis.org/oad#</w:t>
+        <w:t>@prefix oad: &lt;http://culturalis.org/oad#</w:t>
       </w:r>
       <w:r>
         <w:rPr>
@@ -554,21 +331,7 @@
         <w:rPr>
           <w:lang w:val="en-GB"/>
         </w:rPr>
-        <w:t xml:space="preserve">@prefix </w:t>
-      </w:r>
-      <w:proofErr w:type="spellStart"/>
-      <w:r>
-        <w:rPr>
-          <w:lang w:val="en-GB"/>
-        </w:rPr>
-        <w:t>eac-cpf</w:t>
-      </w:r>
-      <w:proofErr w:type="spellEnd"/>
-      <w:r>
-        <w:rPr>
-          <w:lang w:val="en-GB"/>
-        </w:rPr>
-        <w:t>: &lt;</w:t>
+        <w:t>@prefix eac-cpf: &lt;</w:t>
       </w:r>
       <w:r>
         <w:rPr>
@@ -596,33 +359,11 @@
         </w:rPr>
         <w:t>@</w:t>
       </w:r>
-      <w:proofErr w:type="spellStart"/>
       <w:r>
         <w:rPr>
           <w:lang w:val="fr-FR"/>
         </w:rPr>
-        <w:t>prefix</w:t>
-      </w:r>
-      <w:proofErr w:type="spellEnd"/>
-      <w:r>
-        <w:rPr>
-          <w:lang w:val="fr-FR"/>
-        </w:rPr>
-        <w:t xml:space="preserve"> </w:t>
-      </w:r>
-      <w:proofErr w:type="spellStart"/>
-      <w:r>
-        <w:rPr>
-          <w:lang w:val="fr-FR"/>
-        </w:rPr>
-        <w:t>oclc</w:t>
-      </w:r>
-      <w:proofErr w:type="spellEnd"/>
-      <w:r>
-        <w:rPr>
-          <w:lang w:val="fr-FR"/>
-        </w:rPr>
-        <w:t>: &lt;</w:t>
+        <w:t>prefix oclc: &lt;</w:t>
       </w:r>
       <w:r>
         <w:rPr>
@@ -654,21 +395,7 @@
         <w:rPr>
           <w:lang w:val="fr-FR"/>
         </w:rPr>
-        <w:t>@</w:t>
-      </w:r>
-      <w:proofErr w:type="spellStart"/>
-      <w:r>
-        <w:rPr>
-          <w:lang w:val="fr-FR"/>
-        </w:rPr>
-        <w:t>prefix</w:t>
-      </w:r>
-      <w:proofErr w:type="spellEnd"/>
-      <w:r>
-        <w:rPr>
-          <w:lang w:val="fr-FR"/>
-        </w:rPr>
-        <w:t xml:space="preserve"> dc: </w:t>
+        <w:t xml:space="preserve">@prefix dc: </w:t>
       </w:r>
       <w:r>
         <w:rPr>
@@ -688,21 +415,7 @@
         <w:rPr>
           <w:lang w:val="en-GB"/>
         </w:rPr>
-        <w:t xml:space="preserve">@prefix </w:t>
-      </w:r>
-      <w:proofErr w:type="spellStart"/>
-      <w:r>
-        <w:rPr>
-          <w:lang w:val="en-GB"/>
-        </w:rPr>
-        <w:t>foaf</w:t>
-      </w:r>
-      <w:proofErr w:type="spellEnd"/>
-      <w:r>
-        <w:rPr>
-          <w:lang w:val="en-GB"/>
-        </w:rPr>
-        <w:t>: &lt;</w:t>
+        <w:t>@prefix foaf: &lt;</w:t>
       </w:r>
       <w:r>
         <w:rPr>
@@ -741,35 +454,7 @@
         <w:rPr>
           <w:lang w:val="fr-FR"/>
         </w:rPr>
-        <w:t>@</w:t>
-      </w:r>
-      <w:proofErr w:type="spellStart"/>
-      <w:r>
-        <w:rPr>
-          <w:lang w:val="fr-FR"/>
-        </w:rPr>
-        <w:t>prefix</w:t>
-      </w:r>
-      <w:proofErr w:type="spellEnd"/>
-      <w:r>
-        <w:rPr>
-          <w:lang w:val="fr-FR"/>
-        </w:rPr>
-        <w:t xml:space="preserve"> </w:t>
-      </w:r>
-      <w:proofErr w:type="spellStart"/>
-      <w:r>
-        <w:rPr>
-          <w:lang w:val="fr-FR"/>
-        </w:rPr>
-        <w:t>skos</w:t>
-      </w:r>
-      <w:proofErr w:type="spellEnd"/>
-      <w:r>
-        <w:rPr>
-          <w:lang w:val="fr-FR"/>
-        </w:rPr>
-        <w:t xml:space="preserve">: </w:t>
+        <w:t xml:space="preserve">@prefix skos: </w:t>
       </w:r>
       <w:r>
         <w:rPr>
@@ -899,7 +584,6 @@
             <w:tcW w:w="3224" w:type="dxa"/>
           </w:tcPr>
           <w:p>
-            <w:proofErr w:type="spellStart"/>
             <w:r>
               <w:t>ada:</w:t>
             </w:r>
@@ -912,7 +596,6 @@
             <w:r>
               <w:t>portrait_ada</w:t>
             </w:r>
-            <w:proofErr w:type="spellEnd"/>
           </w:p>
         </w:tc>
         <w:tc>
@@ -925,7 +608,6 @@
                 <w:lang w:val="en-GB"/>
               </w:rPr>
             </w:pPr>
-            <w:proofErr w:type="spellStart"/>
             <w:r>
               <w:rPr>
                 <w:rFonts w:ascii="Calibri" w:hAnsi="Calibri" w:cs="Calibri"/>
@@ -934,7 +616,6 @@
               </w:rPr>
               <w:t>rdf:type</w:t>
             </w:r>
-            <w:proofErr w:type="spellEnd"/>
           </w:p>
         </w:tc>
         <w:tc>
@@ -1002,11 +683,9 @@
             <w:tcW w:w="3224" w:type="dxa"/>
           </w:tcPr>
           <w:p>
-            <w:proofErr w:type="spellStart"/>
             <w:r>
               <w:t>ada:portrait_ada</w:t>
             </w:r>
-            <w:proofErr w:type="spellEnd"/>
           </w:p>
         </w:tc>
       </w:tr>
@@ -1199,14 +878,12 @@
               </w:rPr>
               <w:t>”^^</w:t>
             </w:r>
-            <w:proofErr w:type="spellStart"/>
             <w:r>
               <w:rPr>
                 <w:lang w:val="en-GB"/>
               </w:rPr>
               <w:t>xsd:gYear</w:t>
             </w:r>
-            <w:proofErr w:type="spellEnd"/>
           </w:p>
         </w:tc>
       </w:tr>
@@ -1221,7 +898,6 @@
                 <w:u w:val="single"/>
               </w:rPr>
             </w:pPr>
-            <w:proofErr w:type="spellStart"/>
             <w:r>
               <w:rPr>
                 <w:u w:val="single"/>
@@ -1234,7 +910,6 @@
               </w:rPr>
               <w:t>portrait_ada</w:t>
             </w:r>
-            <w:proofErr w:type="spellEnd"/>
           </w:p>
         </w:tc>
         <w:tc>
@@ -1287,16 +962,8 @@
               <w:rPr>
                 <w:lang w:val="en-GB"/>
               </w:rPr>
-              <w:t>^^</w:t>
-            </w:r>
-            <w:proofErr w:type="spellStart"/>
-            <w:r>
-              <w:rPr>
-                <w:lang w:val="en-GB"/>
-              </w:rPr>
-              <w:t>xsd:string</w:t>
-            </w:r>
-            <w:proofErr w:type="spellEnd"/>
+              <w:t>^^xsd:string</w:t>
+            </w:r>
           </w:p>
         </w:tc>
       </w:tr>
@@ -1545,14 +1212,12 @@
                 <w:lang w:val="en-GB"/>
               </w:rPr>
             </w:pPr>
-            <w:proofErr w:type="spellStart"/>
             <w:r>
               <w:rPr>
                 <w:lang w:val="en-GB"/>
               </w:rPr>
               <w:t>ada:people_ada_lovelace</w:t>
             </w:r>
-            <w:proofErr w:type="spellEnd"/>
           </w:p>
         </w:tc>
       </w:tr>
@@ -1690,7 +1355,6 @@
                 <w:lang w:val="en-GB"/>
               </w:rPr>
             </w:pPr>
-            <w:proofErr w:type="spellStart"/>
             <w:r>
               <w:rPr>
                 <w:lang w:val="en-GB"/>
@@ -1709,7 +1373,6 @@
               </w:rPr>
               <w:t>_babbage</w:t>
             </w:r>
-            <w:proofErr w:type="spellEnd"/>
           </w:p>
         </w:tc>
         <w:tc>
@@ -1722,7 +1385,6 @@
                 <w:lang w:val="en-GB"/>
               </w:rPr>
             </w:pPr>
-            <w:proofErr w:type="spellStart"/>
             <w:r>
               <w:rPr>
                 <w:rFonts w:ascii="Calibri" w:hAnsi="Calibri" w:cs="Calibri"/>
@@ -1731,7 +1393,6 @@
               </w:rPr>
               <w:t>rdf:type</w:t>
             </w:r>
-            <w:proofErr w:type="spellEnd"/>
           </w:p>
         </w:tc>
         <w:tc>
@@ -1789,7 +1450,6 @@
             <w:tcW w:w="3210" w:type="dxa"/>
           </w:tcPr>
           <w:p>
-            <w:proofErr w:type="spellStart"/>
             <w:r>
               <w:t>ada:</w:t>
             </w:r>
@@ -1799,7 +1459,6 @@
             <w:r>
               <w:t>acsimile_babbage</w:t>
             </w:r>
-            <w:proofErr w:type="spellEnd"/>
           </w:p>
         </w:tc>
       </w:tr>
@@ -1916,14 +1575,7 @@
               <w:rPr>
                 <w:lang w:val="en-GB"/>
               </w:rPr>
-              <w:t>-11-04”^^</w:t>
-            </w:r>
-            <w:proofErr w:type="spellStart"/>
-            <w:r>
-              <w:rPr>
-                <w:lang w:val="en-GB"/>
-              </w:rPr>
-              <w:t>xsd:</w:t>
+              <w:t>-11-04”^^xsd:</w:t>
             </w:r>
             <w:r>
               <w:rPr>
@@ -1931,7 +1583,6 @@
               </w:rPr>
               <w:t>date</w:t>
             </w:r>
-            <w:proofErr w:type="spellEnd"/>
           </w:p>
         </w:tc>
       </w:tr>
@@ -1941,7 +1592,6 @@
             <w:tcW w:w="3209" w:type="dxa"/>
           </w:tcPr>
           <w:p>
-            <w:proofErr w:type="spellStart"/>
             <w:r>
               <w:t>ada:</w:t>
             </w:r>
@@ -1954,7 +1604,6 @@
             <w:r>
               <w:t>_babbage</w:t>
             </w:r>
-            <w:proofErr w:type="spellEnd"/>
           </w:p>
         </w:tc>
         <w:tc>
@@ -2007,16 +1656,8 @@
               <w:rPr>
                 <w:lang w:val="en-GB"/>
               </w:rPr>
-              <w:t>^^</w:t>
-            </w:r>
-            <w:proofErr w:type="spellStart"/>
-            <w:r>
-              <w:rPr>
-                <w:lang w:val="en-GB"/>
-              </w:rPr>
-              <w:t>xsd:string</w:t>
-            </w:r>
-            <w:proofErr w:type="spellEnd"/>
+              <w:t>^^xsd:string</w:t>
+            </w:r>
           </w:p>
         </w:tc>
       </w:tr>
@@ -2141,42 +1782,12 @@
               </w:rPr>
               <w:t xml:space="preserve"> # </w:t>
             </w:r>
-            <w:proofErr w:type="spellStart"/>
-            <w:r>
-              <w:rPr>
-                <w:lang w:val="en-GB"/>
-              </w:rPr>
-              <w:t>Digitale</w:t>
-            </w:r>
-            <w:proofErr w:type="spellEnd"/>
-            <w:r>
-              <w:rPr>
-                <w:lang w:val="en-GB"/>
-              </w:rPr>
-              <w:t xml:space="preserve"> </w:t>
-            </w:r>
-            <w:proofErr w:type="spellStart"/>
-            <w:r>
-              <w:rPr>
-                <w:lang w:val="en-GB"/>
-              </w:rPr>
-              <w:t>Mechanismen</w:t>
-            </w:r>
-            <w:proofErr w:type="spellEnd"/>
-            <w:r>
-              <w:rPr>
-                <w:lang w:val="en-GB"/>
-              </w:rPr>
-              <w:t xml:space="preserve">- und </w:t>
-            </w:r>
-            <w:proofErr w:type="spellStart"/>
-            <w:r>
-              <w:rPr>
-                <w:lang w:val="en-GB"/>
-              </w:rPr>
-              <w:t>Getriebebibliothek</w:t>
-            </w:r>
-            <w:proofErr w:type="spellEnd"/>
+            <w:r>
+              <w:rPr>
+                <w:lang w:val="en-GB"/>
+              </w:rPr>
+              <w:t>Digitale Mechanismen- und Getriebebibliothek</w:t>
+            </w:r>
           </w:p>
         </w:tc>
       </w:tr>
@@ -2221,14 +1832,12 @@
                 <w:lang w:val="en-GB"/>
               </w:rPr>
             </w:pPr>
-            <w:proofErr w:type="spellStart"/>
             <w:r>
               <w:rPr>
                 <w:lang w:val="en-GB"/>
               </w:rPr>
               <w:t>ada:people_charles_babbage</w:t>
             </w:r>
-            <w:proofErr w:type="spellEnd"/>
           </w:p>
         </w:tc>
       </w:tr>
@@ -2255,14 +1864,12 @@
                 <w:lang w:val="en-GB"/>
               </w:rPr>
             </w:pPr>
-            <w:proofErr w:type="spellStart"/>
             <w:r>
               <w:rPr>
                 <w:lang w:val="en-GB"/>
               </w:rPr>
               <w:t>dc:publisher</w:t>
             </w:r>
-            <w:proofErr w:type="spellEnd"/>
           </w:p>
         </w:tc>
         <w:tc>
@@ -2436,14 +2043,12 @@
                 <w:lang w:val="en-GB"/>
               </w:rPr>
             </w:pPr>
-            <w:proofErr w:type="spellStart"/>
             <w:r>
               <w:rPr>
                 <w:lang w:val="en-GB"/>
               </w:rPr>
               <w:t>ada:production_model_analytical_engine</w:t>
             </w:r>
-            <w:proofErr w:type="spellEnd"/>
           </w:p>
         </w:tc>
         <w:tc>
@@ -2456,7 +2061,6 @@
                 <w:lang w:val="en-GB"/>
               </w:rPr>
             </w:pPr>
-            <w:proofErr w:type="spellStart"/>
             <w:r>
               <w:rPr>
                 <w:rFonts w:ascii="Calibri" w:hAnsi="Calibri" w:cs="Calibri"/>
@@ -2465,7 +2069,6 @@
               </w:rPr>
               <w:t>rdf:type</w:t>
             </w:r>
-            <w:proofErr w:type="spellEnd"/>
           </w:p>
         </w:tc>
         <w:tc>
@@ -2528,14 +2131,12 @@
                 <w:lang w:val="en-GB"/>
               </w:rPr>
             </w:pPr>
-            <w:proofErr w:type="spellStart"/>
             <w:r>
               <w:rPr>
                 <w:lang w:val="en-GB"/>
               </w:rPr>
               <w:t>ada:model_analytical_engine</w:t>
             </w:r>
-            <w:proofErr w:type="spellEnd"/>
           </w:p>
         </w:tc>
       </w:tr>
@@ -2642,14 +2243,12 @@
                 <w:lang w:val="en-GB"/>
               </w:rPr>
             </w:pPr>
-            <w:proofErr w:type="spellStart"/>
             <w:r>
               <w:rPr>
                 <w:lang w:val="en-GB"/>
               </w:rPr>
               <w:t>ada:people_charles_babbage</w:t>
             </w:r>
-            <w:proofErr w:type="spellEnd"/>
           </w:p>
         </w:tc>
       </w:tr>
@@ -2710,16 +2309,8 @@
               <w:rPr>
                 <w:lang w:val="en-GB"/>
               </w:rPr>
-              <w:t>”^^</w:t>
-            </w:r>
-            <w:proofErr w:type="spellStart"/>
-            <w:r>
-              <w:rPr>
-                <w:lang w:val="en-GB"/>
-              </w:rPr>
-              <w:t>xsd:gYear</w:t>
-            </w:r>
-            <w:proofErr w:type="spellEnd"/>
+              <w:t>”^^xsd:gYear</w:t>
+            </w:r>
           </w:p>
         </w:tc>
       </w:tr>
@@ -2734,14 +2325,12 @@
                 <w:lang w:val="en-GB"/>
               </w:rPr>
             </w:pPr>
-            <w:proofErr w:type="spellStart"/>
             <w:r>
               <w:rPr>
                 <w:lang w:val="en-GB"/>
               </w:rPr>
               <w:t>ada:model_analytical_engine</w:t>
             </w:r>
-            <w:proofErr w:type="spellEnd"/>
           </w:p>
         </w:tc>
         <w:tc>
@@ -2794,16 +2383,8 @@
               <w:rPr>
                 <w:lang w:val="en-GB"/>
               </w:rPr>
-              <w:t>^^</w:t>
-            </w:r>
-            <w:proofErr w:type="spellStart"/>
-            <w:r>
-              <w:rPr>
-                <w:lang w:val="en-GB"/>
-              </w:rPr>
-              <w:t>xsd:string</w:t>
-            </w:r>
-            <w:proofErr w:type="spellEnd"/>
+              <w:t>^^xsd:string</w:t>
+            </w:r>
           </w:p>
         </w:tc>
       </w:tr>
@@ -2990,14 +2571,12 @@
                 <w:lang w:val="en-GB"/>
               </w:rPr>
             </w:pPr>
-            <w:proofErr w:type="spellStart"/>
             <w:r>
               <w:rPr>
                 <w:lang w:val="en-GB"/>
               </w:rPr>
               <w:t>dbr:Analytical_Engine</w:t>
             </w:r>
-            <w:proofErr w:type="spellEnd"/>
           </w:p>
         </w:tc>
       </w:tr>
@@ -3167,7 +2746,6 @@
                 <w:lang w:val="en-GB"/>
               </w:rPr>
             </w:pPr>
-            <w:proofErr w:type="spellStart"/>
             <w:r>
               <w:rPr>
                 <w:u w:val="single"/>
@@ -3175,7 +2753,6 @@
               </w:rPr>
               <w:t>ada:production_sketch_analytical_engine</w:t>
             </w:r>
-            <w:proofErr w:type="spellEnd"/>
           </w:p>
         </w:tc>
         <w:tc>
@@ -3194,7 +2771,6 @@
                 <w:lang w:val="en-GB"/>
               </w:rPr>
             </w:pPr>
-            <w:proofErr w:type="spellStart"/>
             <w:r>
               <w:rPr>
                 <w:rFonts w:ascii="Calibri" w:hAnsi="Calibri" w:cs="Calibri"/>
@@ -3203,7 +2779,6 @@
               </w:rPr>
               <w:t>rdf:type</w:t>
             </w:r>
-            <w:proofErr w:type="spellEnd"/>
           </w:p>
         </w:tc>
         <w:tc>
@@ -3292,14 +2867,12 @@
                 <w:lang w:val="en-GB"/>
               </w:rPr>
             </w:pPr>
-            <w:proofErr w:type="spellStart"/>
             <w:r>
               <w:rPr>
                 <w:lang w:val="en-GB"/>
               </w:rPr>
               <w:t>ada:sketch_analytical_engine</w:t>
             </w:r>
-            <w:proofErr w:type="spellEnd"/>
           </w:p>
         </w:tc>
       </w:tr>
@@ -3447,11 +3020,9 @@
             <w:hideMark/>
           </w:tcPr>
           <w:p>
-            <w:proofErr w:type="spellStart"/>
             <w:r>
               <w:t>ada:people_luigi_federico_menabrea</w:t>
             </w:r>
-            <w:proofErr w:type="spellEnd"/>
           </w:p>
         </w:tc>
       </w:tr>
@@ -3514,16 +3085,8 @@
               <w:rPr>
                 <w:lang w:val="en-GB"/>
               </w:rPr>
-              <w:t>“1843”^^</w:t>
-            </w:r>
-            <w:proofErr w:type="spellStart"/>
-            <w:r>
-              <w:rPr>
-                <w:lang w:val="en-GB"/>
-              </w:rPr>
-              <w:t>xsd:gYear</w:t>
-            </w:r>
-            <w:proofErr w:type="spellEnd"/>
+              <w:t>“1843”^^xsd:gYear</w:t>
+            </w:r>
           </w:p>
         </w:tc>
       </w:tr>
@@ -3539,14 +3102,12 @@
             </w:tcBorders>
           </w:tcPr>
           <w:p>
-            <w:proofErr w:type="spellStart"/>
             <w:r>
               <w:rPr>
                 <w:lang w:val="en-GB"/>
               </w:rPr>
               <w:t>ada:sketch_analytical_engine</w:t>
             </w:r>
-            <w:proofErr w:type="spellEnd"/>
           </w:p>
         </w:tc>
         <w:tc>
@@ -3565,14 +3126,12 @@
                 <w:lang w:val="en-GB"/>
               </w:rPr>
             </w:pPr>
-            <w:proofErr w:type="spellStart"/>
             <w:r>
               <w:rPr>
                 <w:lang w:val="en-GB"/>
               </w:rPr>
               <w:t>rdf:type</w:t>
             </w:r>
-            <w:proofErr w:type="spellEnd"/>
           </w:p>
         </w:tc>
         <w:tc>
@@ -3591,7 +3150,6 @@
                 <w:lang w:val="en-GB"/>
               </w:rPr>
             </w:pPr>
-            <w:proofErr w:type="spellStart"/>
             <w:r>
               <w:rPr>
                 <w:lang w:val="en-GB"/>
@@ -3610,7 +3168,6 @@
               </w:rPr>
               <w:t>Item.en</w:t>
             </w:r>
-            <w:proofErr w:type="spellEnd"/>
           </w:p>
         </w:tc>
       </w:tr>
@@ -3655,7 +3212,6 @@
                 <w:lang w:val="en-GB"/>
               </w:rPr>
             </w:pPr>
-            <w:proofErr w:type="spellStart"/>
             <w:r>
               <w:rPr>
                 <w:lang w:val="en-GB"/>
@@ -3668,7 +3224,6 @@
               </w:rPr>
               <w:t>titleOfItem.en</w:t>
             </w:r>
-            <w:proofErr w:type="spellEnd"/>
           </w:p>
         </w:tc>
         <w:tc>
@@ -3703,16 +3258,8 @@
               <w:rPr>
                 <w:lang w:val="en-GB"/>
               </w:rPr>
-              <w:t>”^^</w:t>
-            </w:r>
-            <w:proofErr w:type="spellStart"/>
-            <w:r>
-              <w:rPr>
-                <w:lang w:val="en-GB"/>
-              </w:rPr>
-              <w:t>xsd:string</w:t>
-            </w:r>
-            <w:proofErr w:type="spellEnd"/>
+              <w:t>”^^xsd:string</w:t>
+            </w:r>
           </w:p>
         </w:tc>
       </w:tr>
@@ -3752,14 +3299,12 @@
                 <w:lang w:val="en-GB"/>
               </w:rPr>
             </w:pPr>
-            <w:proofErr w:type="spellStart"/>
             <w:r>
               <w:rPr>
                 <w:lang w:val="en-GB"/>
               </w:rPr>
               <w:t>rdai:categoryOfItem.en</w:t>
             </w:r>
-            <w:proofErr w:type="spellEnd"/>
           </w:p>
         </w:tc>
         <w:tc>
@@ -3778,14 +3323,12 @@
                 <w:lang w:val="en-GB"/>
               </w:rPr>
             </w:pPr>
-            <w:proofErr w:type="spellStart"/>
             <w:r>
               <w:rPr>
                 <w:lang w:val="en-GB"/>
               </w:rPr>
               <w:t>fabio:Book</w:t>
             </w:r>
-            <w:proofErr w:type="spellEnd"/>
           </w:p>
         </w:tc>
       </w:tr>
@@ -3827,14 +3370,12 @@
                 <w:lang w:val="en-GB"/>
               </w:rPr>
             </w:pPr>
-            <w:proofErr w:type="spellStart"/>
             <w:r>
               <w:rPr>
                 <w:lang w:val="en-GB"/>
               </w:rPr>
               <w:t>rdau:publisher.en</w:t>
             </w:r>
-            <w:proofErr w:type="spellEnd"/>
           </w:p>
         </w:tc>
         <w:tc>
@@ -3965,14 +3506,12 @@
                 <w:lang w:val="en-GB"/>
               </w:rPr>
             </w:pPr>
-            <w:proofErr w:type="spellStart"/>
             <w:r>
               <w:rPr>
                 <w:lang w:val="en-GB"/>
               </w:rPr>
               <w:t>rdau:subject.en</w:t>
             </w:r>
-            <w:proofErr w:type="spellEnd"/>
           </w:p>
         </w:tc>
         <w:tc>
@@ -3992,7 +3531,6 @@
                 <w:lang w:val="en-GB"/>
               </w:rPr>
             </w:pPr>
-            <w:proofErr w:type="spellStart"/>
             <w:r>
               <w:rPr>
                 <w:lang w:val="en-GB"/>
@@ -4011,7 +3549,6 @@
               </w:rPr>
               <w:t>:Analytical_Engine</w:t>
             </w:r>
-            <w:proofErr w:type="spellEnd"/>
           </w:p>
         </w:tc>
       </w:tr>
@@ -4051,14 +3588,12 @@
                 <w:lang w:val="en-GB"/>
               </w:rPr>
             </w:pPr>
-            <w:proofErr w:type="spellStart"/>
             <w:r>
               <w:rPr>
                 <w:lang w:val="en-GB"/>
               </w:rPr>
               <w:t>rdau:subject.en</w:t>
             </w:r>
-            <w:proofErr w:type="spellEnd"/>
           </w:p>
         </w:tc>
         <w:tc>
@@ -4078,14 +3613,12 @@
                 <w:lang w:val="en-GB"/>
               </w:rPr>
             </w:pPr>
-            <w:proofErr w:type="spellStart"/>
             <w:r>
               <w:rPr>
                 <w:lang w:val="en-GB"/>
               </w:rPr>
               <w:t>ada:people_charles_babbage</w:t>
             </w:r>
-            <w:proofErr w:type="spellEnd"/>
           </w:p>
         </w:tc>
       </w:tr>
@@ -4125,14 +3658,12 @@
                 <w:lang w:val="en-GB"/>
               </w:rPr>
             </w:pPr>
-            <w:proofErr w:type="spellStart"/>
             <w:r>
               <w:rPr>
                 <w:lang w:val="en-GB"/>
               </w:rPr>
               <w:t>rdai:custodianCorporateBody.en</w:t>
             </w:r>
-            <w:proofErr w:type="spellEnd"/>
           </w:p>
         </w:tc>
         <w:tc>
@@ -4209,25 +3740,15 @@
                 <w:lang w:val="en-GB"/>
               </w:rPr>
             </w:pPr>
-            <w:proofErr w:type="spellStart"/>
-            <w:r>
-              <w:rPr>
-                <w:lang w:val="en-GB"/>
-              </w:rPr>
-              <w:t>rdau</w:t>
-            </w:r>
-            <w:proofErr w:type="spellEnd"/>
-            <w:r>
-              <w:rPr>
-                <w:lang w:val="en-GB"/>
-              </w:rPr>
-              <w:t>:</w:t>
-            </w:r>
-            <w:proofErr w:type="spellStart"/>
+            <w:r>
+              <w:rPr>
+                <w:lang w:val="en-GB"/>
+              </w:rPr>
+              <w:t>rdau:</w:t>
+            </w:r>
             <w:r>
               <w:t>translator.en</w:t>
             </w:r>
-            <w:proofErr w:type="spellEnd"/>
           </w:p>
         </w:tc>
         <w:tc>
@@ -4247,14 +3768,12 @@
                 <w:lang w:val="en-GB"/>
               </w:rPr>
             </w:pPr>
-            <w:proofErr w:type="spellStart"/>
             <w:r>
               <w:rPr>
                 <w:lang w:val="en-GB"/>
               </w:rPr>
               <w:t>ada:people_ada_lovelace</w:t>
             </w:r>
-            <w:proofErr w:type="spellEnd"/>
           </w:p>
         </w:tc>
       </w:tr>
@@ -4289,25 +3808,15 @@
             <w:hideMark/>
           </w:tcPr>
           <w:p>
-            <w:proofErr w:type="spellStart"/>
-            <w:r>
-              <w:rPr>
-                <w:lang w:val="en-GB"/>
-              </w:rPr>
-              <w:t>rdau</w:t>
-            </w:r>
-            <w:proofErr w:type="spellEnd"/>
-            <w:r>
-              <w:rPr>
-                <w:lang w:val="en-GB"/>
-              </w:rPr>
-              <w:t>:</w:t>
-            </w:r>
-            <w:proofErr w:type="spellStart"/>
+            <w:r>
+              <w:rPr>
+                <w:lang w:val="en-GB"/>
+              </w:rPr>
+              <w:t>rdau:</w:t>
+            </w:r>
             <w:r>
               <w:t>annotator.en</w:t>
             </w:r>
-            <w:proofErr w:type="spellEnd"/>
           </w:p>
         </w:tc>
         <w:tc>
@@ -4327,14 +3836,12 @@
                 <w:lang w:val="en-GB"/>
               </w:rPr>
             </w:pPr>
-            <w:proofErr w:type="spellStart"/>
             <w:r>
               <w:rPr>
                 <w:lang w:val="en-GB"/>
               </w:rPr>
               <w:t>ada:people_ada_lovelace</w:t>
             </w:r>
-            <w:proofErr w:type="spellEnd"/>
           </w:p>
         </w:tc>
       </w:tr>
@@ -4368,25 +3875,15 @@
             </w:tcBorders>
           </w:tcPr>
           <w:p>
-            <w:proofErr w:type="spellStart"/>
-            <w:r>
-              <w:rPr>
-                <w:lang w:val="en-GB"/>
-              </w:rPr>
-              <w:t>rdau</w:t>
-            </w:r>
-            <w:proofErr w:type="spellEnd"/>
-            <w:r>
-              <w:rPr>
-                <w:lang w:val="en-GB"/>
-              </w:rPr>
-              <w:t>:</w:t>
-            </w:r>
-            <w:proofErr w:type="spellStart"/>
+            <w:r>
+              <w:rPr>
+                <w:lang w:val="en-GB"/>
+              </w:rPr>
+              <w:t>rdau:</w:t>
+            </w:r>
             <w:r>
               <w:t>notesOnItem.en</w:t>
             </w:r>
-            <w:proofErr w:type="spellEnd"/>
           </w:p>
         </w:tc>
         <w:tc>
@@ -4409,30 +3906,8 @@
               <w:rPr>
                 <w:lang w:val="en-GB"/>
               </w:rPr>
-              <w:t xml:space="preserve">“The translator's notes signed: A.L.L. </w:t>
-            </w:r>
-            <w:proofErr w:type="spellStart"/>
-            <w:r>
-              <w:rPr>
-                <w:lang w:val="en-GB"/>
-              </w:rPr>
-              <w:t>ie</w:t>
-            </w:r>
-            <w:proofErr w:type="spellEnd"/>
-            <w:r>
-              <w:rPr>
-                <w:lang w:val="en-GB"/>
-              </w:rPr>
-              <w:t>. Augusta Ada King, Countess Lovelace in which she describes the first algorithm in history.”^^</w:t>
-            </w:r>
-            <w:proofErr w:type="spellStart"/>
-            <w:r>
-              <w:rPr>
-                <w:lang w:val="en-GB"/>
-              </w:rPr>
-              <w:t>xsd:string</w:t>
-            </w:r>
-            <w:proofErr w:type="spellEnd"/>
+              <w:t>“The translator's notes signed: A.L.L. ie. Augusta Ada King, Countess Lovelace in which she describes the first algorithm in history.”^^xsd:string</w:t>
+            </w:r>
           </w:p>
         </w:tc>
       </w:tr>
@@ -4654,14 +4129,12 @@
                 <w:lang w:val="en-GB"/>
               </w:rPr>
             </w:pPr>
-            <w:proofErr w:type="spellStart"/>
             <w:r>
               <w:rPr>
                 <w:lang w:val="en-GB"/>
               </w:rPr>
               <w:t>ada:production_movie_ada</w:t>
             </w:r>
-            <w:proofErr w:type="spellEnd"/>
           </w:p>
         </w:tc>
         <w:tc>
@@ -4680,7 +4153,6 @@
                 <w:lang w:val="en-GB"/>
               </w:rPr>
             </w:pPr>
-            <w:proofErr w:type="spellStart"/>
             <w:r>
               <w:rPr>
                 <w:rFonts w:ascii="Calibri" w:hAnsi="Calibri" w:cs="Calibri"/>
@@ -4689,7 +4161,6 @@
               </w:rPr>
               <w:t>rdf:type</w:t>
             </w:r>
-            <w:proofErr w:type="spellEnd"/>
           </w:p>
         </w:tc>
         <w:tc>
@@ -4779,14 +4250,12 @@
                 <w:lang w:val="en-GB"/>
               </w:rPr>
             </w:pPr>
-            <w:proofErr w:type="spellStart"/>
             <w:r>
               <w:rPr>
                 <w:lang w:val="en-GB"/>
               </w:rPr>
               <w:t>ada:movie_ada</w:t>
             </w:r>
-            <w:proofErr w:type="spellEnd"/>
           </w:p>
         </w:tc>
       </w:tr>
@@ -5025,16 +4494,8 @@
               <w:rPr>
                 <w:lang w:val="en-GB"/>
               </w:rPr>
-              <w:t>“1999”^^</w:t>
-            </w:r>
-            <w:proofErr w:type="spellStart"/>
-            <w:r>
-              <w:rPr>
-                <w:lang w:val="en-GB"/>
-              </w:rPr>
-              <w:t>xsd:gYear</w:t>
-            </w:r>
-            <w:proofErr w:type="spellEnd"/>
+              <w:t>“1999”^^xsd:gYear</w:t>
+            </w:r>
           </w:p>
         </w:tc>
       </w:tr>
@@ -5055,14 +4516,12 @@
                 <w:lang w:val="en-GB"/>
               </w:rPr>
             </w:pPr>
-            <w:proofErr w:type="spellStart"/>
             <w:r>
               <w:rPr>
                 <w:lang w:val="en-GB"/>
               </w:rPr>
               <w:t>ada:movie_ada</w:t>
             </w:r>
-            <w:proofErr w:type="spellEnd"/>
           </w:p>
         </w:tc>
         <w:tc>
@@ -5081,14 +4540,12 @@
                 <w:lang w:val="en-GB"/>
               </w:rPr>
             </w:pPr>
-            <w:proofErr w:type="spellStart"/>
             <w:r>
               <w:rPr>
                 <w:lang w:val="en-GB"/>
               </w:rPr>
               <w:t>rdf:type</w:t>
             </w:r>
-            <w:proofErr w:type="spellEnd"/>
           </w:p>
         </w:tc>
         <w:tc>
@@ -5107,7 +4564,6 @@
                 <w:lang w:val="en-GB"/>
               </w:rPr>
             </w:pPr>
-            <w:proofErr w:type="spellStart"/>
             <w:r>
               <w:rPr>
                 <w:lang w:val="en-GB"/>
@@ -5126,7 +4582,6 @@
               </w:rPr>
               <w:t>Item.en</w:t>
             </w:r>
-            <w:proofErr w:type="spellEnd"/>
           </w:p>
         </w:tc>
       </w:tr>
@@ -5171,7 +4626,6 @@
                 <w:lang w:val="en-GB"/>
               </w:rPr>
             </w:pPr>
-            <w:proofErr w:type="spellStart"/>
             <w:r>
               <w:rPr>
                 <w:lang w:val="en-GB"/>
@@ -5184,7 +4638,6 @@
               </w:rPr>
               <w:t>titleOfItem.en</w:t>
             </w:r>
-            <w:proofErr w:type="spellEnd"/>
           </w:p>
         </w:tc>
         <w:tc>
@@ -5219,16 +4672,8 @@
               <w:rPr>
                 <w:lang w:val="en-GB"/>
               </w:rPr>
-              <w:t>”^^</w:t>
-            </w:r>
-            <w:proofErr w:type="spellStart"/>
-            <w:r>
-              <w:rPr>
-                <w:lang w:val="en-GB"/>
-              </w:rPr>
-              <w:t>xsd:string</w:t>
-            </w:r>
-            <w:proofErr w:type="spellEnd"/>
+              <w:t>”^^xsd:string</w:t>
+            </w:r>
           </w:p>
         </w:tc>
       </w:tr>
@@ -5268,14 +4713,12 @@
                 <w:lang w:val="en-GB"/>
               </w:rPr>
             </w:pPr>
-            <w:proofErr w:type="spellStart"/>
             <w:r>
               <w:rPr>
                 <w:lang w:val="en-GB"/>
               </w:rPr>
               <w:t>rdai:categoryOfItem.en</w:t>
             </w:r>
-            <w:proofErr w:type="spellEnd"/>
           </w:p>
         </w:tc>
         <w:tc>
@@ -5295,14 +4738,12 @@
                 <w:lang w:val="en-GB"/>
               </w:rPr>
             </w:pPr>
-            <w:proofErr w:type="spellStart"/>
             <w:r>
               <w:rPr>
                 <w:lang w:val="en-GB"/>
               </w:rPr>
               <w:t>fabio:Film</w:t>
             </w:r>
-            <w:proofErr w:type="spellEnd"/>
           </w:p>
         </w:tc>
       </w:tr>
@@ -5341,14 +4782,12 @@
                 <w:lang w:val="en-GB"/>
               </w:rPr>
             </w:pPr>
-            <w:proofErr w:type="spellStart"/>
             <w:r>
               <w:rPr>
                 <w:lang w:val="en-GB"/>
               </w:rPr>
               <w:t>rdau:publisher.en</w:t>
             </w:r>
-            <w:proofErr w:type="spellEnd"/>
           </w:p>
         </w:tc>
         <w:tc>
@@ -5367,19 +4806,11 @@
                 <w:lang w:val="en-GB"/>
               </w:rPr>
             </w:pPr>
-            <w:proofErr w:type="spellStart"/>
-            <w:r>
-              <w:rPr>
-                <w:lang w:val="en-GB"/>
-              </w:rPr>
-              <w:t>viaf</w:t>
-            </w:r>
-            <w:proofErr w:type="spellEnd"/>
-            <w:r>
-              <w:rPr>
-                <w:lang w:val="en-GB"/>
-              </w:rPr>
-              <w:t>:</w:t>
+            <w:r>
+              <w:rPr>
+                <w:lang w:val="en-GB"/>
+              </w:rPr>
+              <w:t>viaf:</w:t>
             </w:r>
             <w:r>
               <w:t xml:space="preserve"> </w:t>
@@ -5435,14 +4866,12 @@
                 <w:lang w:val="en-GB"/>
               </w:rPr>
             </w:pPr>
-            <w:proofErr w:type="spellStart"/>
             <w:r>
               <w:rPr>
                 <w:lang w:val="en-GB"/>
               </w:rPr>
               <w:t>rdai:custodianCorporateBody.en</w:t>
             </w:r>
-            <w:proofErr w:type="spellEnd"/>
           </w:p>
         </w:tc>
         <w:tc>
@@ -5462,19 +4891,11 @@
                 <w:lang w:val="en-GB"/>
               </w:rPr>
             </w:pPr>
-            <w:proofErr w:type="spellStart"/>
-            <w:r>
-              <w:rPr>
-                <w:lang w:val="en-GB"/>
-              </w:rPr>
-              <w:t>viaf</w:t>
-            </w:r>
-            <w:proofErr w:type="spellEnd"/>
-            <w:r>
-              <w:rPr>
-                <w:lang w:val="en-GB"/>
-              </w:rPr>
-              <w:t>:</w:t>
+            <w:r>
+              <w:rPr>
+                <w:lang w:val="en-GB"/>
+              </w:rPr>
+              <w:t>viaf:</w:t>
             </w:r>
             <w:r>
               <w:rPr>
@@ -5544,14 +4965,12 @@
                 <w:lang w:val="en-GB"/>
               </w:rPr>
             </w:pPr>
-            <w:proofErr w:type="spellStart"/>
             <w:r>
               <w:rPr>
                 <w:lang w:val="en-GB"/>
               </w:rPr>
               <w:t>rdau:subject.en</w:t>
             </w:r>
-            <w:proofErr w:type="spellEnd"/>
           </w:p>
         </w:tc>
         <w:tc>
@@ -5570,7 +4989,6 @@
                 <w:lang w:val="en-GB"/>
               </w:rPr>
             </w:pPr>
-            <w:proofErr w:type="spellStart"/>
             <w:r>
               <w:rPr>
                 <w:lang w:val="en-GB"/>
@@ -5589,7 +5007,6 @@
               </w:rPr>
               <w:t>:History_of_computing</w:t>
             </w:r>
-            <w:proofErr w:type="spellEnd"/>
           </w:p>
         </w:tc>
       </w:tr>
@@ -5632,14 +5049,12 @@
                 <w:lang w:val="en-GB"/>
               </w:rPr>
             </w:pPr>
-            <w:proofErr w:type="spellStart"/>
             <w:r>
               <w:rPr>
                 <w:lang w:val="en-GB"/>
               </w:rPr>
               <w:t>rdau:subject.en</w:t>
             </w:r>
-            <w:proofErr w:type="spellEnd"/>
           </w:p>
         </w:tc>
         <w:tc>
@@ -5659,14 +5074,12 @@
                 <w:lang w:val="en-GB"/>
               </w:rPr>
             </w:pPr>
-            <w:proofErr w:type="spellStart"/>
             <w:r>
               <w:rPr>
                 <w:lang w:val="en-GB"/>
               </w:rPr>
               <w:t>ada:people_ada_lovelace</w:t>
             </w:r>
-            <w:proofErr w:type="spellEnd"/>
           </w:p>
         </w:tc>
       </w:tr>
@@ -5709,14 +5122,12 @@
                 <w:lang w:val="en-GB"/>
               </w:rPr>
             </w:pPr>
-            <w:proofErr w:type="spellStart"/>
             <w:r>
               <w:rPr>
                 <w:lang w:val="en-GB"/>
               </w:rPr>
               <w:t>ebucore:hasGenre</w:t>
             </w:r>
-            <w:proofErr w:type="spellEnd"/>
           </w:p>
         </w:tc>
         <w:tc>
@@ -5796,14 +5207,12 @@
                 <w:lang w:val="en-GB"/>
               </w:rPr>
             </w:pPr>
-            <w:proofErr w:type="spellStart"/>
             <w:r>
               <w:rPr>
                 <w:lang w:val="en-GB"/>
               </w:rPr>
               <w:t>ebucore:hasCrewMember</w:t>
             </w:r>
-            <w:proofErr w:type="spellEnd"/>
           </w:p>
         </w:tc>
         <w:tc>
@@ -5973,14 +5382,12 @@
                 <w:lang w:val="en-GB"/>
               </w:rPr>
             </w:pPr>
-            <w:proofErr w:type="spellStart"/>
             <w:r>
               <w:rPr>
                 <w:lang w:val="en-GB"/>
               </w:rPr>
               <w:t>ada:production_letter</w:t>
             </w:r>
-            <w:proofErr w:type="spellEnd"/>
           </w:p>
         </w:tc>
         <w:tc>
@@ -5993,7 +5400,6 @@
                 <w:lang w:val="en-GB"/>
               </w:rPr>
             </w:pPr>
-            <w:proofErr w:type="spellStart"/>
             <w:r>
               <w:rPr>
                 <w:rFonts w:ascii="Calibri" w:hAnsi="Calibri" w:cs="Calibri"/>
@@ -6002,7 +5408,6 @@
               </w:rPr>
               <w:t>rdf:type</w:t>
             </w:r>
-            <w:proofErr w:type="spellEnd"/>
           </w:p>
         </w:tc>
         <w:tc>
@@ -6065,7 +5470,6 @@
                 <w:lang w:val="en-GB"/>
               </w:rPr>
             </w:pPr>
-            <w:proofErr w:type="spellStart"/>
             <w:r>
               <w:rPr>
                 <w:lang w:val="en-GB"/>
@@ -6078,7 +5482,6 @@
               </w:rPr>
               <w:t>_ada</w:t>
             </w:r>
-            <w:proofErr w:type="spellEnd"/>
           </w:p>
         </w:tc>
       </w:tr>
@@ -6123,14 +5526,12 @@
                 <w:lang w:val="en-GB"/>
               </w:rPr>
             </w:pPr>
-            <w:proofErr w:type="spellStart"/>
             <w:r>
               <w:rPr>
                 <w:lang w:val="en-GB"/>
               </w:rPr>
               <w:t>ada:people_ada_lovelace</w:t>
             </w:r>
-            <w:proofErr w:type="spellEnd"/>
           </w:p>
         </w:tc>
       </w:tr>
@@ -6229,16 +5630,8 @@
               <w:rPr>
                 <w:lang w:val="en-GB"/>
               </w:rPr>
-              <w:t>“1844”^^</w:t>
-            </w:r>
-            <w:proofErr w:type="spellStart"/>
-            <w:r>
-              <w:rPr>
-                <w:lang w:val="en-GB"/>
-              </w:rPr>
-              <w:t>xsd:gYear</w:t>
-            </w:r>
-            <w:proofErr w:type="spellEnd"/>
+              <w:t>“1844”^^xsd:gYear</w:t>
+            </w:r>
           </w:p>
         </w:tc>
       </w:tr>
@@ -6259,14 +5652,12 @@
                 <w:lang w:val="en-GB"/>
               </w:rPr>
             </w:pPr>
-            <w:proofErr w:type="spellStart"/>
             <w:r>
               <w:rPr>
                 <w:lang w:val="en-GB"/>
               </w:rPr>
               <w:t>ada:letter_ada</w:t>
             </w:r>
-            <w:proofErr w:type="spellEnd"/>
           </w:p>
         </w:tc>
         <w:tc>
@@ -6285,14 +5676,12 @@
                 <w:lang w:val="en-GB"/>
               </w:rPr>
             </w:pPr>
-            <w:proofErr w:type="spellStart"/>
             <w:r>
               <w:rPr>
                 <w:lang w:val="en-GB"/>
               </w:rPr>
               <w:t>rdf:type</w:t>
             </w:r>
-            <w:proofErr w:type="spellEnd"/>
           </w:p>
         </w:tc>
         <w:tc>
@@ -6311,7 +5700,6 @@
                 <w:lang w:val="en-GB"/>
               </w:rPr>
             </w:pPr>
-            <w:proofErr w:type="spellStart"/>
             <w:r>
               <w:rPr>
                 <w:lang w:val="en-GB"/>
@@ -6330,7 +5718,6 @@
               </w:rPr>
               <w:t>Item.en</w:t>
             </w:r>
-            <w:proofErr w:type="spellEnd"/>
           </w:p>
         </w:tc>
       </w:tr>
@@ -6363,7 +5750,6 @@
                 <w:lang w:val="en-GB"/>
               </w:rPr>
             </w:pPr>
-            <w:proofErr w:type="spellStart"/>
             <w:r>
               <w:rPr>
                 <w:lang w:val="en-GB"/>
@@ -6382,7 +5768,6 @@
               </w:rPr>
               <w:t>titleOfItem.en</w:t>
             </w:r>
-            <w:proofErr w:type="spellEnd"/>
           </w:p>
         </w:tc>
         <w:tc>
@@ -6411,16 +5796,8 @@
               <w:rPr>
                 <w:lang w:val="en-GB"/>
               </w:rPr>
-              <w:t>”^^</w:t>
-            </w:r>
-            <w:proofErr w:type="spellStart"/>
-            <w:r>
-              <w:rPr>
-                <w:lang w:val="en-GB"/>
-              </w:rPr>
-              <w:t>xsd:string</w:t>
-            </w:r>
-            <w:proofErr w:type="spellEnd"/>
+              <w:t>”^^xsd:string</w:t>
+            </w:r>
           </w:p>
         </w:tc>
       </w:tr>
@@ -6447,7 +5824,6 @@
                 <w:lang w:val="en-GB"/>
               </w:rPr>
             </w:pPr>
-            <w:proofErr w:type="spellStart"/>
             <w:r>
               <w:rPr>
                 <w:lang w:val="en-GB"/>
@@ -6466,7 +5842,6 @@
               </w:rPr>
               <w:t>categoryOfItem.en</w:t>
             </w:r>
-            <w:proofErr w:type="spellEnd"/>
           </w:p>
         </w:tc>
         <w:tc>
@@ -6479,7 +5854,6 @@
                 <w:lang w:val="en-GB"/>
               </w:rPr>
             </w:pPr>
-            <w:proofErr w:type="spellStart"/>
             <w:r>
               <w:rPr>
                 <w:lang w:val="en-GB"/>
@@ -6492,7 +5866,6 @@
               </w:rPr>
               <w:t>Letter</w:t>
             </w:r>
-            <w:proofErr w:type="spellEnd"/>
           </w:p>
         </w:tc>
       </w:tr>
@@ -6520,7 +5893,6 @@
                 <w:lang w:val="en-GB"/>
               </w:rPr>
             </w:pPr>
-            <w:proofErr w:type="spellStart"/>
             <w:r>
               <w:rPr>
                 <w:lang w:val="en-GB"/>
@@ -6539,7 +5911,6 @@
               </w:rPr>
               <w:t>relatedPersonOfItem.en</w:t>
             </w:r>
-            <w:proofErr w:type="spellEnd"/>
           </w:p>
         </w:tc>
         <w:tc>
@@ -6552,14 +5923,12 @@
                 <w:lang w:val="en-GB"/>
               </w:rPr>
             </w:pPr>
-            <w:proofErr w:type="spellStart"/>
             <w:r>
               <w:rPr>
                 <w:lang w:val="en-GB"/>
               </w:rPr>
               <w:t>ada:people_charles_babbage</w:t>
             </w:r>
-            <w:proofErr w:type="spellEnd"/>
           </w:p>
         </w:tc>
       </w:tr>
@@ -6586,7 +5955,6 @@
                 <w:lang w:val="en-GB"/>
               </w:rPr>
             </w:pPr>
-            <w:proofErr w:type="spellStart"/>
             <w:r>
               <w:rPr>
                 <w:lang w:val="en-GB"/>
@@ -6605,7 +5973,6 @@
               </w:rPr>
               <w:t>containedInItem.en</w:t>
             </w:r>
-            <w:proofErr w:type="spellEnd"/>
           </w:p>
         </w:tc>
         <w:tc>
@@ -6662,14 +6029,12 @@
                 <w:lang w:val="en-GB"/>
               </w:rPr>
             </w:pPr>
-            <w:proofErr w:type="spellStart"/>
             <w:r>
               <w:rPr>
                 <w:lang w:val="en-GB"/>
               </w:rPr>
               <w:t>rdau:subject.en</w:t>
             </w:r>
-            <w:proofErr w:type="spellEnd"/>
           </w:p>
         </w:tc>
         <w:tc>
@@ -6686,16 +6051,8 @@
               <w:rPr>
                 <w:lang w:val="en-GB"/>
               </w:rPr>
-              <w:t>“Analytical Engine”^^</w:t>
-            </w:r>
-            <w:proofErr w:type="spellStart"/>
-            <w:r>
-              <w:rPr>
-                <w:lang w:val="en-GB"/>
-              </w:rPr>
-              <w:t>xsd:string</w:t>
-            </w:r>
-            <w:proofErr w:type="spellEnd"/>
+              <w:t>“Analytical Engine”^^xsd:string</w:t>
+            </w:r>
           </w:p>
         </w:tc>
       </w:tr>
@@ -6722,7 +6079,6 @@
                 <w:lang w:val="en-GB"/>
               </w:rPr>
             </w:pPr>
-            <w:proofErr w:type="spellStart"/>
             <w:r>
               <w:rPr>
                 <w:lang w:val="en-GB"/>
@@ -6741,7 +6097,6 @@
               </w:rPr>
               <w:t>custodianCorporateBody.en</w:t>
             </w:r>
-            <w:proofErr w:type="spellEnd"/>
           </w:p>
         </w:tc>
         <w:tc>
@@ -6796,21 +6151,7 @@
         <w:rPr>
           <w:lang w:val="en-US"/>
         </w:rPr>
-        <w:t xml:space="preserve">Photography of </w:t>
-      </w:r>
-      <w:proofErr w:type="spellStart"/>
-      <w:r>
-        <w:rPr>
-          <w:lang w:val="en-US"/>
-        </w:rPr>
-        <w:t>Menabrea</w:t>
-      </w:r>
-      <w:proofErr w:type="spellEnd"/>
-      <w:r>
-        <w:rPr>
-          <w:lang w:val="en-US"/>
-        </w:rPr>
-        <w:t xml:space="preserve">, Luigi Federico </w:t>
+        <w:t xml:space="preserve">Photography of Menabrea, Luigi Federico </w:t>
       </w:r>
     </w:p>
     <w:p>
@@ -6842,25 +6183,15 @@
                 <w:lang w:val="en-US"/>
               </w:rPr>
             </w:pPr>
-            <w:proofErr w:type="spellStart"/>
-            <w:r>
-              <w:rPr>
-                <w:lang w:val="en-US"/>
-              </w:rPr>
-              <w:t>ada:production</w:t>
-            </w:r>
-            <w:proofErr w:type="spellEnd"/>
-            <w:r>
-              <w:rPr>
-                <w:lang w:val="en-US"/>
-              </w:rPr>
-              <w:t>_</w:t>
-            </w:r>
-            <w:proofErr w:type="spellStart"/>
+            <w:r>
+              <w:rPr>
+                <w:lang w:val="en-US"/>
+              </w:rPr>
+              <w:t>ada:production_</w:t>
+            </w:r>
             <w:r>
               <w:t>photograph_menabrea</w:t>
             </w:r>
-            <w:proofErr w:type="spellEnd"/>
           </w:p>
         </w:tc>
         <w:tc>
@@ -6873,14 +6204,12 @@
                 <w:lang w:val="en-US"/>
               </w:rPr>
             </w:pPr>
-            <w:proofErr w:type="spellStart"/>
             <w:r>
               <w:rPr>
                 <w:lang w:val="en-US"/>
               </w:rPr>
               <w:t>rdf:type</w:t>
             </w:r>
-            <w:proofErr w:type="spellEnd"/>
           </w:p>
         </w:tc>
         <w:tc>
@@ -6938,25 +6267,15 @@
             <w:tcW w:w="3507" w:type="dxa"/>
           </w:tcPr>
           <w:p>
-            <w:proofErr w:type="spellStart"/>
-            <w:r>
-              <w:rPr>
-                <w:lang w:val="en-US"/>
-              </w:rPr>
-              <w:t>ada</w:t>
-            </w:r>
-            <w:proofErr w:type="spellEnd"/>
-            <w:r>
-              <w:rPr>
-                <w:lang w:val="en-US"/>
-              </w:rPr>
-              <w:t>:</w:t>
-            </w:r>
-            <w:proofErr w:type="spellStart"/>
+            <w:r>
+              <w:rPr>
+                <w:lang w:val="en-US"/>
+              </w:rPr>
+              <w:t>ada:</w:t>
+            </w:r>
             <w:r>
               <w:t>photograph_menabrea</w:t>
             </w:r>
-            <w:proofErr w:type="spellEnd"/>
           </w:p>
         </w:tc>
       </w:tr>
@@ -6971,25 +6290,15 @@
                 <w:lang w:val="en-US"/>
               </w:rPr>
             </w:pPr>
-            <w:proofErr w:type="spellStart"/>
-            <w:r>
-              <w:rPr>
-                <w:lang w:val="en-US"/>
-              </w:rPr>
-              <w:t>ada</w:t>
-            </w:r>
-            <w:proofErr w:type="spellEnd"/>
-            <w:r>
-              <w:rPr>
-                <w:lang w:val="en-US"/>
-              </w:rPr>
-              <w:t>:</w:t>
-            </w:r>
-            <w:proofErr w:type="spellStart"/>
+            <w:r>
+              <w:rPr>
+                <w:lang w:val="en-US"/>
+              </w:rPr>
+              <w:t>ada:</w:t>
+            </w:r>
             <w:r>
               <w:t>photograph_menabrea</w:t>
             </w:r>
-            <w:proofErr w:type="spellEnd"/>
           </w:p>
         </w:tc>
         <w:tc>
@@ -7002,14 +6311,12 @@
                 <w:lang w:val="en-US"/>
               </w:rPr>
             </w:pPr>
-            <w:proofErr w:type="spellStart"/>
             <w:r>
               <w:rPr>
                 <w:lang w:val="en-US"/>
               </w:rPr>
               <w:t>oad:title</w:t>
             </w:r>
-            <w:proofErr w:type="spellEnd"/>
           </w:p>
         </w:tc>
         <w:tc>
@@ -7021,13 +6328,8 @@
               <w:t>“Menabrea Luigi Federico”</w:t>
             </w:r>
             <w:r>
-              <w:t>^^</w:t>
-            </w:r>
-            <w:proofErr w:type="spellStart"/>
-            <w:r>
-              <w:t>xsd:string</w:t>
-            </w:r>
-            <w:proofErr w:type="spellEnd"/>
+              <w:t>^^xsd:string</w:t>
+            </w:r>
           </w:p>
         </w:tc>
       </w:tr>
@@ -7048,14 +6350,12 @@
                 <w:lang w:val="en-US"/>
               </w:rPr>
             </w:pPr>
-            <w:proofErr w:type="spellStart"/>
             <w:r>
               <w:rPr>
                 <w:lang w:val="en-US"/>
               </w:rPr>
               <w:t>oad:isContainedIn</w:t>
             </w:r>
-            <w:proofErr w:type="spellEnd"/>
           </w:p>
         </w:tc>
         <w:tc>
@@ -7067,13 +6367,8 @@
               <w:t>“Album Fotografico XIX 3° Quarto”</w:t>
             </w:r>
             <w:r>
-              <w:t>^^</w:t>
-            </w:r>
-            <w:proofErr w:type="spellStart"/>
-            <w:r>
-              <w:t>xsd:string</w:t>
-            </w:r>
-            <w:proofErr w:type="spellEnd"/>
+              <w:t>^^xsd:string</w:t>
+            </w:r>
           </w:p>
         </w:tc>
       </w:tr>
@@ -7094,14 +6389,12 @@
                 <w:lang w:val="en-US"/>
               </w:rPr>
             </w:pPr>
-            <w:proofErr w:type="spellStart"/>
             <w:r>
               <w:rPr>
                 <w:lang w:val="en-US"/>
               </w:rPr>
               <w:t>oad:isEntryOf</w:t>
             </w:r>
-            <w:proofErr w:type="spellEnd"/>
           </w:p>
         </w:tc>
         <w:tc>
@@ -7193,14 +6486,12 @@
                 <w:lang w:val="en-US"/>
               </w:rPr>
             </w:pPr>
-            <w:proofErr w:type="spellStart"/>
             <w:r>
               <w:rPr>
                 <w:lang w:val="en-US"/>
               </w:rPr>
               <w:t>oad:hasExtentType</w:t>
             </w:r>
-            <w:proofErr w:type="spellEnd"/>
           </w:p>
         </w:tc>
         <w:tc>
@@ -7229,14 +6520,12 @@
             <w:r>
               <w:t xml:space="preserve"> </w:t>
             </w:r>
-            <w:proofErr w:type="spellStart"/>
             <w:r>
               <w:t>photograph</w:t>
             </w:r>
             <w:r>
               <w:t>s</w:t>
             </w:r>
-            <w:proofErr w:type="spellEnd"/>
           </w:p>
         </w:tc>
       </w:tr>
@@ -7257,7 +6546,6 @@
                 <w:lang w:val="en-US"/>
               </w:rPr>
             </w:pPr>
-            <w:proofErr w:type="spellStart"/>
             <w:r>
               <w:rPr>
                 <w:lang w:val="en-US"/>
@@ -7270,7 +6558,6 @@
               </w:rPr>
               <w:t>ac-cpf:involves</w:t>
             </w:r>
-            <w:proofErr w:type="spellEnd"/>
           </w:p>
         </w:tc>
         <w:tc>
@@ -7278,7 +6565,6 @@
             <w:tcW w:w="3507" w:type="dxa"/>
           </w:tcPr>
           <w:p>
-            <w:proofErr w:type="spellStart"/>
             <w:r>
               <w:t>ada:people_</w:t>
             </w:r>
@@ -7288,7 +6574,6 @@
             <w:r>
               <w:t>menabrea</w:t>
             </w:r>
-            <w:proofErr w:type="spellEnd"/>
           </w:p>
         </w:tc>
       </w:tr>
@@ -7330,14 +6615,12 @@
                 <w:lang w:val="en-US"/>
               </w:rPr>
             </w:pPr>
-            <w:proofErr w:type="spellStart"/>
             <w:r>
               <w:rPr>
                 <w:lang w:val="en-US"/>
               </w:rPr>
               <w:t>ada:production_doodle</w:t>
             </w:r>
-            <w:proofErr w:type="spellEnd"/>
           </w:p>
         </w:tc>
         <w:tc>
@@ -7350,14 +6633,12 @@
                 <w:lang w:val="en-US"/>
               </w:rPr>
             </w:pPr>
-            <w:proofErr w:type="spellStart"/>
             <w:r>
               <w:rPr>
                 <w:lang w:val="en-US"/>
               </w:rPr>
               <w:t>rdf:type</w:t>
             </w:r>
-            <w:proofErr w:type="spellEnd"/>
           </w:p>
         </w:tc>
         <w:tc>
@@ -7420,7 +6701,6 @@
                 <w:lang w:val="en-GB"/>
               </w:rPr>
             </w:pPr>
-            <w:proofErr w:type="spellStart"/>
             <w:r>
               <w:rPr>
                 <w:lang w:val="en-GB"/>
@@ -7433,7 +6713,6 @@
               </w:rPr>
               <w:t>_ada</w:t>
             </w:r>
-            <w:proofErr w:type="spellEnd"/>
           </w:p>
         </w:tc>
       </w:tr>
@@ -7460,14 +6739,12 @@
                 <w:lang w:val="en-US"/>
               </w:rPr>
             </w:pPr>
-            <w:proofErr w:type="spellStart"/>
             <w:r>
               <w:rPr>
                 <w:lang w:val="en-US"/>
               </w:rPr>
               <w:t>oad:isProducedBy</w:t>
             </w:r>
-            <w:proofErr w:type="spellEnd"/>
           </w:p>
         </w:tc>
         <w:tc>
@@ -7490,16 +6767,8 @@
               <w:rPr>
                 <w:lang w:val="en-US"/>
               </w:rPr>
-              <w:t>^^</w:t>
-            </w:r>
-            <w:proofErr w:type="spellStart"/>
-            <w:r>
-              <w:rPr>
-                <w:lang w:val="en-US"/>
-              </w:rPr>
-              <w:t>xsd:string</w:t>
-            </w:r>
-            <w:proofErr w:type="spellEnd"/>
+              <w:t>^^xsd:string</w:t>
+            </w:r>
           </w:p>
         </w:tc>
       </w:tr>
@@ -7556,14 +6825,12 @@
               </w:rPr>
               <w:t>”^^</w:t>
             </w:r>
-            <w:proofErr w:type="spellStart"/>
             <w:r>
               <w:rPr>
                 <w:lang w:val="en-GB"/>
               </w:rPr>
               <w:t>xsd:gYear</w:t>
             </w:r>
-            <w:proofErr w:type="spellEnd"/>
           </w:p>
         </w:tc>
       </w:tr>
@@ -7578,14 +6845,12 @@
                 <w:lang w:val="en-US"/>
               </w:rPr>
             </w:pPr>
-            <w:proofErr w:type="spellStart"/>
             <w:r>
               <w:t>ada:doodle</w:t>
             </w:r>
             <w:r>
               <w:t>_ada</w:t>
             </w:r>
-            <w:proofErr w:type="spellEnd"/>
           </w:p>
         </w:tc>
         <w:tc>
@@ -7598,14 +6863,12 @@
                 <w:lang w:val="en-GB"/>
               </w:rPr>
             </w:pPr>
-            <w:proofErr w:type="spellStart"/>
             <w:r>
               <w:rPr>
                 <w:lang w:val="en-GB"/>
               </w:rPr>
               <w:t>oad:title</w:t>
             </w:r>
-            <w:proofErr w:type="spellEnd"/>
           </w:p>
         </w:tc>
         <w:tc>
@@ -7622,16 +6885,8 @@
               <w:rPr>
                 <w:lang w:val="en-US"/>
               </w:rPr>
-              <w:t>“Ada Lovelace’s 197th Birthday”^^</w:t>
-            </w:r>
-            <w:proofErr w:type="spellStart"/>
-            <w:r>
-              <w:rPr>
-                <w:lang w:val="en-US"/>
-              </w:rPr>
-              <w:t>xsd:string</w:t>
-            </w:r>
-            <w:proofErr w:type="spellEnd"/>
+              <w:t>“Ada Lovelace’s 197th Birthday”^^xsd:string</w:t>
+            </w:r>
           </w:p>
         </w:tc>
       </w:tr>
@@ -7658,14 +6913,12 @@
                 <w:lang w:val="en-US"/>
               </w:rPr>
             </w:pPr>
-            <w:proofErr w:type="spellStart"/>
             <w:r>
               <w:rPr>
                 <w:lang w:val="en-US"/>
               </w:rPr>
               <w:t>oad:isEntryOf</w:t>
             </w:r>
-            <w:proofErr w:type="spellEnd"/>
           </w:p>
         </w:tc>
         <w:tc>
@@ -7740,14 +6993,12 @@
                 <w:lang w:val="en-US"/>
               </w:rPr>
             </w:pPr>
-            <w:proofErr w:type="spellStart"/>
             <w:r>
               <w:rPr>
                 <w:lang w:val="en-US"/>
               </w:rPr>
               <w:t>oad:hasExtentType</w:t>
             </w:r>
-            <w:proofErr w:type="spellEnd"/>
           </w:p>
         </w:tc>
         <w:tc>
@@ -7768,13 +7019,8 @@
               <w:t>300386810</w:t>
             </w:r>
             <w:r>
-              <w:t xml:space="preserve"> #</w:t>
-            </w:r>
-            <w:proofErr w:type="spellStart"/>
-            <w:r>
-              <w:t>digital</w:t>
-            </w:r>
-            <w:proofErr w:type="spellEnd"/>
+              <w:t xml:space="preserve"> #digital</w:t>
+            </w:r>
             <w:r>
               <w:t xml:space="preserve"> </w:t>
             </w:r>
@@ -7805,7 +7051,6 @@
                 <w:lang w:val="en-US"/>
               </w:rPr>
             </w:pPr>
-            <w:proofErr w:type="spellStart"/>
             <w:r>
               <w:rPr>
                 <w:lang w:val="en-US"/>
@@ -7818,7 +7063,6 @@
               </w:rPr>
               <w:t>ac-cpf:involves</w:t>
             </w:r>
-            <w:proofErr w:type="spellEnd"/>
           </w:p>
         </w:tc>
         <w:tc>
@@ -7831,14 +7075,12 @@
                 <w:lang w:val="en-US"/>
               </w:rPr>
             </w:pPr>
-            <w:proofErr w:type="spellStart"/>
             <w:r>
               <w:rPr>
                 <w:lang w:val="en-GB"/>
               </w:rPr>
               <w:t>ada:people_ada_lovelace</w:t>
             </w:r>
-            <w:proofErr w:type="spellEnd"/>
           </w:p>
         </w:tc>
       </w:tr>
@@ -7862,21 +7104,7 @@
         <w:rPr>
           <w:lang w:val="fr-FR"/>
         </w:rPr>
-        <w:t xml:space="preserve">Scientific Journal on </w:t>
-      </w:r>
-      <w:proofErr w:type="spellStart"/>
-      <w:r>
-        <w:rPr>
-          <w:lang w:val="fr-FR"/>
-        </w:rPr>
-        <w:t>Artificial</w:t>
-      </w:r>
-      <w:proofErr w:type="spellEnd"/>
-      <w:r>
-        <w:rPr>
-          <w:lang w:val="fr-FR"/>
-        </w:rPr>
-        <w:t xml:space="preserve"> </w:t>
+        <w:t xml:space="preserve">Scientific Journal on Artificial </w:t>
       </w:r>
       <w:r>
         <w:rPr>
@@ -7926,14 +7154,12 @@
                 <w:lang w:val="fr-FR"/>
               </w:rPr>
             </w:pPr>
-            <w:proofErr w:type="spellStart"/>
             <w:r>
               <w:rPr>
                 <w:lang w:val="fr-FR"/>
               </w:rPr>
               <w:t>ada:production_journal_ai</w:t>
             </w:r>
-            <w:proofErr w:type="spellEnd"/>
           </w:p>
         </w:tc>
         <w:tc>
@@ -7946,14 +7172,12 @@
                 <w:lang w:val="fr-FR"/>
               </w:rPr>
             </w:pPr>
-            <w:proofErr w:type="spellStart"/>
             <w:r>
               <w:rPr>
                 <w:lang w:val="en-US"/>
               </w:rPr>
               <w:t>rdf:type</w:t>
             </w:r>
-            <w:proofErr w:type="spellEnd"/>
           </w:p>
         </w:tc>
         <w:tc>
@@ -8022,7 +7246,6 @@
                 <w:lang w:val="en-GB"/>
               </w:rPr>
             </w:pPr>
-            <w:proofErr w:type="spellStart"/>
             <w:r>
               <w:rPr>
                 <w:lang w:val="en-US"/>
@@ -8035,7 +7258,6 @@
               </w:rPr>
               <w:t>journal_ai</w:t>
             </w:r>
-            <w:proofErr w:type="spellEnd"/>
           </w:p>
         </w:tc>
       </w:tr>
@@ -8062,14 +7284,12 @@
                 <w:lang w:val="en-US"/>
               </w:rPr>
             </w:pPr>
-            <w:proofErr w:type="spellStart"/>
             <w:r>
               <w:rPr>
                 <w:lang w:val="en-US"/>
               </w:rPr>
               <w:t>oad:isProducedBy</w:t>
             </w:r>
-            <w:proofErr w:type="spellEnd"/>
           </w:p>
         </w:tc>
         <w:tc>
@@ -8110,16 +7330,8 @@
               <w:rPr>
                 <w:lang w:val="en-US"/>
               </w:rPr>
-              <w:t xml:space="preserve">#Mark O. </w:t>
-            </w:r>
-            <w:proofErr w:type="spellStart"/>
-            <w:r>
-              <w:rPr>
-                <w:lang w:val="en-US"/>
-              </w:rPr>
-              <w:t>Riedl</w:t>
-            </w:r>
-            <w:proofErr w:type="spellEnd"/>
+              <w:t>#Mark O. Riedl</w:t>
+            </w:r>
           </w:p>
         </w:tc>
       </w:tr>
@@ -8188,14 +7400,12 @@
               </w:rPr>
               <w:t>^^</w:t>
             </w:r>
-            <w:proofErr w:type="spellStart"/>
             <w:r>
               <w:rPr>
                 <w:lang w:val="en-GB"/>
               </w:rPr>
               <w:t>xsd:date</w:t>
             </w:r>
-            <w:proofErr w:type="spellEnd"/>
           </w:p>
         </w:tc>
       </w:tr>
@@ -8210,14 +7420,12 @@
                 <w:lang w:val="en-US"/>
               </w:rPr>
             </w:pPr>
-            <w:proofErr w:type="spellStart"/>
             <w:r>
               <w:rPr>
                 <w:lang w:val="en-US"/>
               </w:rPr>
               <w:t>ada:journal_ai</w:t>
             </w:r>
-            <w:proofErr w:type="spellEnd"/>
           </w:p>
         </w:tc>
         <w:tc>
@@ -8230,14 +7438,12 @@
                 <w:lang w:val="en-US"/>
               </w:rPr>
             </w:pPr>
-            <w:proofErr w:type="spellStart"/>
             <w:r>
               <w:rPr>
                 <w:lang w:val="en-US"/>
               </w:rPr>
               <w:t>oad:title</w:t>
             </w:r>
-            <w:proofErr w:type="spellEnd"/>
           </w:p>
         </w:tc>
         <w:tc>
@@ -8266,16 +7472,8 @@
               <w:rPr>
                 <w:lang w:val="en-US"/>
               </w:rPr>
-              <w:t>”^^</w:t>
-            </w:r>
-            <w:proofErr w:type="spellStart"/>
-            <w:r>
-              <w:rPr>
-                <w:lang w:val="en-US"/>
-              </w:rPr>
-              <w:t>xsd:string</w:t>
-            </w:r>
-            <w:proofErr w:type="spellEnd"/>
+              <w:t>”^^xsd:string</w:t>
+            </w:r>
           </w:p>
         </w:tc>
       </w:tr>
@@ -8302,46 +7500,204 @@
                 <w:lang w:val="en-US"/>
               </w:rPr>
             </w:pPr>
-            <w:proofErr w:type="spellStart"/>
             <w:r>
               <w:rPr>
                 <w:lang w:val="en-US"/>
               </w:rPr>
               <w:t>oad:isContainedIn</w:t>
             </w:r>
-            <w:proofErr w:type="spellEnd"/>
-            <w:r>
-              <w:rPr>
-                <w:lang w:val="en-US"/>
-              </w:rPr>
-              <w:t xml:space="preserve"> (</w:t>
-            </w:r>
-            <w:proofErr w:type="spellStart"/>
+            <w:r>
+              <w:rPr>
+                <w:lang w:val="en-US"/>
+              </w:rPr>
+              <w:t xml:space="preserve"> (oad:scopeAndContent?</w:t>
+            </w:r>
+            <w:r>
+              <w:rPr>
+                <w:lang w:val="en-US"/>
+              </w:rPr>
+              <w:t xml:space="preserve"> But not in E/R</w:t>
+            </w:r>
+            <w:r>
+              <w:rPr>
+                <w:lang w:val="en-US"/>
+              </w:rPr>
+              <w:t>)</w:t>
+            </w:r>
+          </w:p>
+        </w:tc>
+        <w:tc>
+          <w:tcPr>
+            <w:tcW w:w="3210" w:type="dxa"/>
+          </w:tcPr>
+          <w:p>
+            <w:pPr>
+              <w:rPr>
+                <w:lang w:val="en-US"/>
+              </w:rPr>
+            </w:pPr>
+            <w:r>
+              <w:rPr>
+                <w:lang w:val="en-US"/>
+              </w:rPr>
+              <w:t>“Computer Science”^^xsd:string</w:t>
+            </w:r>
+          </w:p>
+        </w:tc>
+      </w:tr>
+      <w:tr>
+        <w:tc>
+          <w:tcPr>
+            <w:tcW w:w="3209" w:type="dxa"/>
+          </w:tcPr>
+          <w:p>
+            <w:pPr>
+              <w:rPr>
+                <w:lang w:val="en-US"/>
+              </w:rPr>
+            </w:pPr>
+          </w:p>
+        </w:tc>
+        <w:tc>
+          <w:tcPr>
+            <w:tcW w:w="3209" w:type="dxa"/>
+          </w:tcPr>
+          <w:p>
+            <w:pPr>
+              <w:rPr>
+                <w:lang w:val="en-US"/>
+              </w:rPr>
+            </w:pPr>
+            <w:r>
+              <w:rPr>
+                <w:lang w:val="en-US"/>
+              </w:rPr>
+              <w:t>oad:isEntryOf</w:t>
+            </w:r>
+          </w:p>
+        </w:tc>
+        <w:tc>
+          <w:tcPr>
+            <w:tcW w:w="3210" w:type="dxa"/>
+          </w:tcPr>
+          <w:p>
+            <w:pPr>
+              <w:rPr>
+                <w:lang w:val="en-US"/>
+              </w:rPr>
+            </w:pPr>
+            <w:r>
+              <w:rPr>
+                <w:lang w:val="en-US"/>
+              </w:rPr>
+              <w:t>oclc:</w:t>
+            </w:r>
+            <w:r>
+              <w:rPr>
+                <w:lang w:val="en-US"/>
+              </w:rPr>
+              <w:t>228652809</w:t>
+            </w:r>
+            <w:r>
+              <w:rPr>
+                <w:lang w:val="en-US"/>
+              </w:rPr>
+              <w:t xml:space="preserve"> #arxiv.org</w:t>
+            </w:r>
+          </w:p>
+        </w:tc>
+      </w:tr>
+      <w:tr>
+        <w:tc>
+          <w:tcPr>
+            <w:tcW w:w="3209" w:type="dxa"/>
+          </w:tcPr>
+          <w:p>
+            <w:pPr>
+              <w:rPr>
+                <w:lang w:val="en-US"/>
+              </w:rPr>
+            </w:pPr>
+          </w:p>
+        </w:tc>
+        <w:tc>
+          <w:tcPr>
+            <w:tcW w:w="3209" w:type="dxa"/>
+          </w:tcPr>
+          <w:p>
+            <w:pPr>
+              <w:rPr>
+                <w:lang w:val="en-US"/>
+              </w:rPr>
+            </w:pPr>
+            <w:r>
+              <w:rPr>
+                <w:lang w:val="en-US"/>
+              </w:rPr>
+              <w:t>oad:hasExtentType</w:t>
+            </w:r>
+          </w:p>
+        </w:tc>
+        <w:tc>
+          <w:tcPr>
+            <w:tcW w:w="3210" w:type="dxa"/>
+          </w:tcPr>
+          <w:p>
+            <w:pPr>
+              <w:rPr>
+                <w:lang w:val="en-US"/>
+              </w:rPr>
+            </w:pPr>
+            <w:r>
+              <w:rPr>
+                <w:lang w:val="en-US"/>
+              </w:rPr>
+              <w:t>f</w:t>
+            </w:r>
+            <w:r>
+              <w:rPr>
+                <w:lang w:val="en-US"/>
+              </w:rPr>
+              <w:t>abio:</w:t>
+            </w:r>
+            <w:r>
+              <w:rPr>
+                <w:lang w:val="en-US"/>
+              </w:rPr>
+              <w:t>JournalArticle</w:t>
+            </w:r>
+          </w:p>
+        </w:tc>
+      </w:tr>
+      <w:tr>
+        <w:tc>
+          <w:tcPr>
+            <w:tcW w:w="3209" w:type="dxa"/>
+          </w:tcPr>
+          <w:p>
+            <w:pPr>
+              <w:rPr>
+                <w:lang w:val="en-US"/>
+              </w:rPr>
+            </w:pPr>
+          </w:p>
+        </w:tc>
+        <w:tc>
+          <w:tcPr>
+            <w:tcW w:w="3209" w:type="dxa"/>
+          </w:tcPr>
+          <w:p>
+            <w:pPr>
+              <w:rPr>
+                <w:lang w:val="en-US"/>
+              </w:rPr>
+            </w:pPr>
             <w:r>
               <w:rPr>
                 <w:lang w:val="en-US"/>
               </w:rPr>
               <w:t>oad:scopeAndContent</w:t>
             </w:r>
-            <w:proofErr w:type="spellEnd"/>
-            <w:r>
-              <w:rPr>
-                <w:lang w:val="en-US"/>
-              </w:rPr>
-              <w:t>?</w:t>
-            </w:r>
-            <w:r>
-              <w:rPr>
-                <w:lang w:val="en-US"/>
-              </w:rPr>
-              <w:t xml:space="preserve"> But not in E/R</w:t>
-            </w:r>
-            <w:r>
-              <w:rPr>
-                <w:lang w:val="en-US"/>
-              </w:rPr>
-              <w:t>)</w:t>
-            </w:r>
           </w:p>
         </w:tc>
         <w:tc>
@@ -8358,16 +7714,8 @@
               <w:rPr>
                 <w:lang w:val="en-US"/>
               </w:rPr>
-              <w:t>“Computer Science”^^</w:t>
-            </w:r>
-            <w:proofErr w:type="spellStart"/>
-            <w:r>
-              <w:rPr>
-                <w:lang w:val="en-US"/>
-              </w:rPr>
-              <w:t>xsd:string</w:t>
-            </w:r>
-            <w:proofErr w:type="spellEnd"/>
+              <w:t>dbr:Artificial_intelligence</w:t>
+            </w:r>
           </w:p>
         </w:tc>
       </w:tr>
@@ -8394,14 +7742,12 @@
                 <w:lang w:val="en-US"/>
               </w:rPr>
             </w:pPr>
-            <w:proofErr w:type="spellStart"/>
-            <w:r>
-              <w:rPr>
-                <w:lang w:val="en-US"/>
-              </w:rPr>
-              <w:t>oad:isEntryOf</w:t>
-            </w:r>
-            <w:proofErr w:type="spellEnd"/>
+            <w:r>
+              <w:rPr>
+                <w:lang w:val="en-US"/>
+              </w:rPr>
+              <w:t>dc:relation</w:t>
+            </w:r>
           </w:p>
         </w:tc>
         <w:tc>
@@ -8416,196 +7762,10 @@
             </w:pPr>
             <w:r>
               <w:rPr>
-                <w:lang w:val="en-US"/>
-              </w:rPr>
-              <w:t>oclc:</w:t>
-            </w:r>
-            <w:r>
-              <w:rPr>
-                <w:lang w:val="en-US"/>
-              </w:rPr>
-              <w:t>228652809</w:t>
-            </w:r>
-            <w:r>
-              <w:rPr>
-                <w:lang w:val="en-US"/>
-              </w:rPr>
-              <w:t xml:space="preserve"> #arxiv.org</w:t>
-            </w:r>
-          </w:p>
-        </w:tc>
-      </w:tr>
-      <w:tr>
-        <w:tc>
-          <w:tcPr>
-            <w:tcW w:w="3209" w:type="dxa"/>
-          </w:tcPr>
-          <w:p>
-            <w:pPr>
-              <w:rPr>
-                <w:lang w:val="en-US"/>
-              </w:rPr>
-            </w:pPr>
-          </w:p>
-        </w:tc>
-        <w:tc>
-          <w:tcPr>
-            <w:tcW w:w="3209" w:type="dxa"/>
-          </w:tcPr>
-          <w:p>
-            <w:pPr>
-              <w:rPr>
-                <w:lang w:val="en-US"/>
-              </w:rPr>
-            </w:pPr>
-            <w:proofErr w:type="spellStart"/>
-            <w:r>
-              <w:rPr>
-                <w:lang w:val="en-US"/>
-              </w:rPr>
-              <w:t>oad:hasExtentType</w:t>
-            </w:r>
-            <w:proofErr w:type="spellEnd"/>
-          </w:p>
-        </w:tc>
-        <w:tc>
-          <w:tcPr>
-            <w:tcW w:w="3210" w:type="dxa"/>
-          </w:tcPr>
-          <w:p>
-            <w:pPr>
-              <w:rPr>
-                <w:lang w:val="en-US"/>
-              </w:rPr>
-            </w:pPr>
-            <w:proofErr w:type="spellStart"/>
-            <w:r>
-              <w:rPr>
-                <w:lang w:val="en-US"/>
-              </w:rPr>
-              <w:t>f</w:t>
-            </w:r>
-            <w:r>
-              <w:rPr>
-                <w:lang w:val="en-US"/>
-              </w:rPr>
-              <w:t>abio:</w:t>
-            </w:r>
-            <w:r>
-              <w:rPr>
-                <w:lang w:val="en-US"/>
-              </w:rPr>
-              <w:t>JournalArticle</w:t>
-            </w:r>
-            <w:proofErr w:type="spellEnd"/>
-          </w:p>
-        </w:tc>
-      </w:tr>
-      <w:tr>
-        <w:tc>
-          <w:tcPr>
-            <w:tcW w:w="3209" w:type="dxa"/>
-          </w:tcPr>
-          <w:p>
-            <w:pPr>
-              <w:rPr>
-                <w:lang w:val="en-US"/>
-              </w:rPr>
-            </w:pPr>
-          </w:p>
-        </w:tc>
-        <w:tc>
-          <w:tcPr>
-            <w:tcW w:w="3209" w:type="dxa"/>
-          </w:tcPr>
-          <w:p>
-            <w:pPr>
-              <w:rPr>
-                <w:lang w:val="en-US"/>
-              </w:rPr>
-            </w:pPr>
-            <w:proofErr w:type="spellStart"/>
-            <w:r>
-              <w:rPr>
-                <w:lang w:val="en-US"/>
-              </w:rPr>
-              <w:t>oad:scopeAndContent</w:t>
-            </w:r>
-            <w:proofErr w:type="spellEnd"/>
-          </w:p>
-        </w:tc>
-        <w:tc>
-          <w:tcPr>
-            <w:tcW w:w="3210" w:type="dxa"/>
-          </w:tcPr>
-          <w:p>
-            <w:pPr>
-              <w:rPr>
-                <w:lang w:val="en-US"/>
-              </w:rPr>
-            </w:pPr>
-            <w:proofErr w:type="spellStart"/>
-            <w:r>
-              <w:rPr>
-                <w:lang w:val="en-US"/>
-              </w:rPr>
-              <w:t>dbr:Artificial_intelligence</w:t>
-            </w:r>
-            <w:proofErr w:type="spellEnd"/>
-          </w:p>
-        </w:tc>
-      </w:tr>
-      <w:tr>
-        <w:tc>
-          <w:tcPr>
-            <w:tcW w:w="3209" w:type="dxa"/>
-          </w:tcPr>
-          <w:p>
-            <w:pPr>
-              <w:rPr>
-                <w:lang w:val="en-US"/>
-              </w:rPr>
-            </w:pPr>
-          </w:p>
-        </w:tc>
-        <w:tc>
-          <w:tcPr>
-            <w:tcW w:w="3209" w:type="dxa"/>
-          </w:tcPr>
-          <w:p>
-            <w:pPr>
-              <w:rPr>
-                <w:lang w:val="en-US"/>
-              </w:rPr>
-            </w:pPr>
-            <w:proofErr w:type="spellStart"/>
-            <w:r>
-              <w:rPr>
-                <w:lang w:val="en-US"/>
-              </w:rPr>
-              <w:t>dc:relation</w:t>
-            </w:r>
-            <w:proofErr w:type="spellEnd"/>
-          </w:p>
-        </w:tc>
-        <w:tc>
-          <w:tcPr>
-            <w:tcW w:w="3210" w:type="dxa"/>
-          </w:tcPr>
-          <w:p>
-            <w:pPr>
-              <w:rPr>
-                <w:lang w:val="en-US"/>
-              </w:rPr>
-            </w:pPr>
-            <w:proofErr w:type="spellStart"/>
-            <w:r>
-              <w:rPr>
                 <w:lang w:val="en-GB"/>
               </w:rPr>
               <w:t>ada:sketch_analytical_engine</w:t>
             </w:r>
-            <w:proofErr w:type="spellEnd"/>
           </w:p>
         </w:tc>
       </w:tr>
@@ -8660,14 +7820,12 @@
                 <w:lang w:val="en-US"/>
               </w:rPr>
             </w:pPr>
-            <w:proofErr w:type="spellStart"/>
             <w:r>
               <w:rPr>
                 <w:lang w:val="en-US"/>
               </w:rPr>
               <w:t>ada:production_draft_analytical_engine</w:t>
             </w:r>
-            <w:proofErr w:type="spellEnd"/>
           </w:p>
         </w:tc>
         <w:tc>
@@ -8680,14 +7838,12 @@
                 <w:lang w:val="en-GB"/>
               </w:rPr>
             </w:pPr>
-            <w:proofErr w:type="spellStart"/>
             <w:r>
               <w:rPr>
                 <w:lang w:val="en-US"/>
               </w:rPr>
               <w:t>rdf:type</w:t>
             </w:r>
-            <w:proofErr w:type="spellEnd"/>
           </w:p>
         </w:tc>
         <w:tc>
@@ -8745,31 +7901,328 @@
             <w:tcW w:w="2757" w:type="dxa"/>
           </w:tcPr>
           <w:p>
-            <w:proofErr w:type="spellStart"/>
-            <w:r>
-              <w:rPr>
-                <w:lang w:val="en-US"/>
-              </w:rPr>
-              <w:t>ada</w:t>
-            </w:r>
-            <w:proofErr w:type="spellEnd"/>
-            <w:r>
-              <w:rPr>
-                <w:lang w:val="en-US"/>
+            <w:r>
+              <w:rPr>
+                <w:lang w:val="en-US"/>
+              </w:rPr>
+              <w:t>ada:</w:t>
+            </w:r>
+            <w:r>
+              <w:t>draft_analytical</w:t>
+            </w:r>
+            <w:r>
+              <w:t>_</w:t>
+            </w:r>
+            <w:r>
+              <w:t>engine</w:t>
+            </w:r>
+          </w:p>
+        </w:tc>
+      </w:tr>
+      <w:tr>
+        <w:tc>
+          <w:tcPr>
+            <w:tcW w:w="3691" w:type="dxa"/>
+          </w:tcPr>
+          <w:p/>
+        </w:tc>
+        <w:tc>
+          <w:tcPr>
+            <w:tcW w:w="3180" w:type="dxa"/>
+          </w:tcPr>
+          <w:p>
+            <w:pPr>
+              <w:rPr>
+                <w:lang w:val="en-GB"/>
+              </w:rPr>
+            </w:pPr>
+            <w:r>
+              <w:rPr>
+                <w:lang w:val="en-GB"/>
+              </w:rPr>
+              <w:t>crm:P7_took_place_at</w:t>
+            </w:r>
+          </w:p>
+        </w:tc>
+        <w:tc>
+          <w:tcPr>
+            <w:tcW w:w="2757" w:type="dxa"/>
+          </w:tcPr>
+          <w:p>
+            <w:pPr>
+              <w:rPr>
+                <w:lang w:val="en-GB"/>
+              </w:rPr>
+            </w:pPr>
+            <w:r>
+              <w:rPr>
+                <w:lang w:val="en-GB"/>
+              </w:rPr>
+              <w:t>tgn:</w:t>
+            </w:r>
+            <w:r>
+              <w:rPr>
+                <w:lang w:val="en-GB"/>
+              </w:rPr>
+              <w:t>7002445</w:t>
+            </w:r>
+            <w:r>
+              <w:rPr>
+                <w:lang w:val="en-GB"/>
+              </w:rPr>
+              <w:t xml:space="preserve"> # England</w:t>
+            </w:r>
+          </w:p>
+        </w:tc>
+      </w:tr>
+      <w:tr>
+        <w:tc>
+          <w:tcPr>
+            <w:tcW w:w="3691" w:type="dxa"/>
+          </w:tcPr>
+          <w:p>
+            <w:pPr>
+              <w:rPr>
+                <w:lang w:val="en-GB"/>
+              </w:rPr>
+            </w:pPr>
+          </w:p>
+        </w:tc>
+        <w:tc>
+          <w:tcPr>
+            <w:tcW w:w="3180" w:type="dxa"/>
+          </w:tcPr>
+          <w:p>
+            <w:pPr>
+              <w:rPr>
+                <w:lang w:val="en-GB"/>
+              </w:rPr>
+            </w:pPr>
+            <w:r>
+              <w:rPr>
+                <w:lang w:val="en-GB"/>
+              </w:rPr>
+              <w:t>crm:P14_carried_out_by</w:t>
+            </w:r>
+          </w:p>
+        </w:tc>
+        <w:tc>
+          <w:tcPr>
+            <w:tcW w:w="2757" w:type="dxa"/>
+          </w:tcPr>
+          <w:p>
+            <w:pPr>
+              <w:rPr>
+                <w:lang w:val="en-GB"/>
+              </w:rPr>
+            </w:pPr>
+            <w:r>
+              <w:rPr>
+                <w:lang w:val="en-GB"/>
+              </w:rPr>
+              <w:t>ada:people_charles_babbage</w:t>
+            </w:r>
+          </w:p>
+        </w:tc>
+      </w:tr>
+      <w:tr>
+        <w:tc>
+          <w:tcPr>
+            <w:tcW w:w="3691" w:type="dxa"/>
+          </w:tcPr>
+          <w:p>
+            <w:pPr>
+              <w:rPr>
+                <w:lang w:val="en-GB"/>
+              </w:rPr>
+            </w:pPr>
+          </w:p>
+        </w:tc>
+        <w:tc>
+          <w:tcPr>
+            <w:tcW w:w="3180" w:type="dxa"/>
+          </w:tcPr>
+          <w:p>
+            <w:pPr>
+              <w:rPr>
+                <w:lang w:val="en-GB"/>
+              </w:rPr>
+            </w:pPr>
+            <w:r>
+              <w:rPr>
+                <w:lang w:val="en-GB"/>
+              </w:rPr>
+              <w:t>crm:P4_has_time-span</w:t>
+            </w:r>
+          </w:p>
+        </w:tc>
+        <w:tc>
+          <w:tcPr>
+            <w:tcW w:w="2757" w:type="dxa"/>
+          </w:tcPr>
+          <w:p>
+            <w:pPr>
+              <w:rPr>
+                <w:lang w:val="en-GB"/>
+              </w:rPr>
+            </w:pPr>
+            <w:r>
+              <w:rPr>
+                <w:lang w:val="en-US"/>
+              </w:rPr>
+              <w:t>“1833-1848</w:t>
+            </w:r>
+            <w:r>
+              <w:rPr>
+                <w:lang w:val="en-GB"/>
+              </w:rPr>
+              <w:t>”^^</w:t>
+            </w:r>
+            <w:r>
+              <w:rPr>
+                <w:lang w:val="en-GB"/>
+              </w:rPr>
+              <w:t>xsd:</w:t>
+            </w:r>
+            <w:r>
+              <w:rPr>
+                <w:lang w:val="en-GB"/>
+              </w:rPr>
+              <w:t>string</w:t>
+            </w:r>
+          </w:p>
+        </w:tc>
+      </w:tr>
+      <w:tr>
+        <w:tc>
+          <w:tcPr>
+            <w:tcW w:w="3691" w:type="dxa"/>
+          </w:tcPr>
+          <w:p>
+            <w:pPr>
+              <w:rPr>
+                <w:u w:val="single"/>
+              </w:rPr>
+            </w:pPr>
+            <w:r>
+              <w:rPr>
+                <w:lang w:val="en-US"/>
+              </w:rPr>
+              <w:t>ada:</w:t>
+            </w:r>
+            <w:r>
+              <w:t>draft_analytical_engine</w:t>
+            </w:r>
+          </w:p>
+        </w:tc>
+        <w:tc>
+          <w:tcPr>
+            <w:tcW w:w="3180" w:type="dxa"/>
+          </w:tcPr>
+          <w:p>
+            <w:pPr>
+              <w:rPr>
+                <w:lang w:val="en-GB"/>
+              </w:rPr>
+            </w:pPr>
+            <w:r>
+              <w:rPr>
+                <w:lang w:val="en-GB"/>
+              </w:rPr>
+              <w:t>crm:P102_has_title</w:t>
+            </w:r>
+          </w:p>
+        </w:tc>
+        <w:tc>
+          <w:tcPr>
+            <w:tcW w:w="2757" w:type="dxa"/>
+          </w:tcPr>
+          <w:p>
+            <w:pPr>
+              <w:rPr>
+                <w:lang w:val="en-GB"/>
+              </w:rPr>
+            </w:pPr>
+            <w:r>
+              <w:rPr>
+                <w:lang w:val="en-GB"/>
+              </w:rPr>
+              <w:t>“Analytical Engine Plan 28. Scale 1/6. Draft”^^xsd:string</w:t>
+            </w:r>
+          </w:p>
+        </w:tc>
+      </w:tr>
+      <w:tr>
+        <w:tc>
+          <w:tcPr>
+            <w:tcW w:w="3691" w:type="dxa"/>
+          </w:tcPr>
+          <w:p>
+            <w:pPr>
+              <w:rPr>
+                <w:lang w:val="en-GB"/>
+              </w:rPr>
+            </w:pPr>
+          </w:p>
+        </w:tc>
+        <w:tc>
+          <w:tcPr>
+            <w:tcW w:w="3180" w:type="dxa"/>
+          </w:tcPr>
+          <w:p>
+            <w:pPr>
+              <w:rPr>
+                <w:lang w:val="en-GB"/>
+              </w:rPr>
+            </w:pPr>
+            <w:r>
+              <w:rPr>
+                <w:lang w:val="en-GB"/>
+              </w:rPr>
+              <w:t>crm:P2_has_type</w:t>
+            </w:r>
+          </w:p>
+        </w:tc>
+        <w:tc>
+          <w:tcPr>
+            <w:tcW w:w="2757" w:type="dxa"/>
+          </w:tcPr>
+          <w:p>
+            <w:pPr>
+              <w:rPr>
+                <w:lang w:val="en-GB"/>
+              </w:rPr>
+            </w:pPr>
+            <w:r>
+              <w:rPr>
+                <w:lang w:val="en-GB"/>
+              </w:rPr>
+              <w:t>aat</w:t>
+            </w:r>
+            <w:r>
+              <w:rPr>
+                <w:lang w:val="en-GB"/>
               </w:rPr>
               <w:t>:</w:t>
             </w:r>
-            <w:proofErr w:type="spellStart"/>
-            <w:r>
-              <w:t>draft_analytical</w:t>
-            </w:r>
-            <w:r>
-              <w:t>_</w:t>
-            </w:r>
-            <w:r>
-              <w:t>engine</w:t>
-            </w:r>
-            <w:proofErr w:type="spellEnd"/>
+            <w:r>
+              <w:rPr>
+                <w:lang w:val="en-GB"/>
+              </w:rPr>
+              <w:t>300026931</w:t>
+            </w:r>
+            <w:r>
+              <w:rPr>
+                <w:lang w:val="en-GB"/>
+              </w:rPr>
+              <w:t xml:space="preserve"> #draft</w:t>
+            </w:r>
+            <w:r>
+              <w:rPr>
+                <w:lang w:val="en-GB"/>
+              </w:rPr>
+              <w:t>s</w:t>
+            </w:r>
           </w:p>
         </w:tc>
       </w:tr>
@@ -8778,7 +8231,13 @@
           <w:tcPr>
             <w:tcW w:w="3691" w:type="dxa"/>
           </w:tcPr>
-          <w:p/>
+          <w:p>
+            <w:pPr>
+              <w:rPr>
+                <w:lang w:val="en-GB"/>
+              </w:rPr>
+            </w:pPr>
+          </w:p>
         </w:tc>
         <w:tc>
           <w:tcPr>
@@ -8794,7 +8253,7 @@
               <w:rPr>
                 <w:lang w:val="en-GB"/>
               </w:rPr>
-              <w:t>crm:P7_took_place_at</w:t>
+              <w:t>crm:P50_has_current_keeper</w:t>
             </w:r>
           </w:p>
         </w:tc>
@@ -8812,19 +8271,25 @@
               <w:rPr>
                 <w:lang w:val="en-GB"/>
               </w:rPr>
-              <w:t>tgn:</w:t>
-            </w:r>
-            <w:r>
-              <w:rPr>
-                <w:lang w:val="en-GB"/>
-              </w:rPr>
-              <w:t>7002445</w:t>
-            </w:r>
-            <w:r>
-              <w:rPr>
-                <w:lang w:val="en-GB"/>
-              </w:rPr>
-              <w:t xml:space="preserve"> # England</w:t>
+              <w:t>viaf:</w:t>
+            </w:r>
+            <w:r>
+              <w:rPr>
+                <w:lang w:val="en-GB"/>
+              </w:rPr>
+              <w:t>130803673</w:t>
+            </w:r>
+            <w:r>
+              <w:rPr>
+                <w:lang w:val="en-GB"/>
+              </w:rPr>
+              <w:t xml:space="preserve"> # </w:t>
+            </w:r>
+            <w:r>
+              <w:rPr>
+                <w:lang w:val="en-GB"/>
+              </w:rPr>
+              <w:t>Science Museum (Great Britain)</w:t>
             </w:r>
           </w:p>
         </w:tc>
@@ -8856,7 +8321,7 @@
               <w:rPr>
                 <w:lang w:val="en-GB"/>
               </w:rPr>
-              <w:t>crm:P14_carried_out_by</w:t>
+              <w:t>crm:P62_depicts</w:t>
             </w:r>
           </w:p>
         </w:tc>
@@ -8870,355 +8335,12 @@
                 <w:lang w:val="en-GB"/>
               </w:rPr>
             </w:pPr>
-            <w:proofErr w:type="spellStart"/>
-            <w:r>
-              <w:rPr>
-                <w:lang w:val="en-GB"/>
-              </w:rPr>
-              <w:t>ada:people_charles_babbage</w:t>
-            </w:r>
-            <w:proofErr w:type="spellEnd"/>
-          </w:p>
-        </w:tc>
-      </w:tr>
-      <w:tr>
-        <w:tc>
-          <w:tcPr>
-            <w:tcW w:w="3691" w:type="dxa"/>
-          </w:tcPr>
-          <w:p>
-            <w:pPr>
-              <w:rPr>
-                <w:lang w:val="en-GB"/>
-              </w:rPr>
-            </w:pPr>
-          </w:p>
-        </w:tc>
-        <w:tc>
-          <w:tcPr>
-            <w:tcW w:w="3180" w:type="dxa"/>
-          </w:tcPr>
-          <w:p>
-            <w:pPr>
-              <w:rPr>
-                <w:lang w:val="en-GB"/>
-              </w:rPr>
-            </w:pPr>
-            <w:r>
-              <w:rPr>
-                <w:lang w:val="en-GB"/>
-              </w:rPr>
-              <w:t>crm:P4_has_time-span</w:t>
-            </w:r>
-          </w:p>
-        </w:tc>
-        <w:tc>
-          <w:tcPr>
-            <w:tcW w:w="2757" w:type="dxa"/>
-          </w:tcPr>
-          <w:p>
-            <w:pPr>
-              <w:rPr>
-                <w:lang w:val="en-GB"/>
-              </w:rPr>
-            </w:pPr>
-            <w:r>
-              <w:rPr>
-                <w:lang w:val="en-US"/>
-              </w:rPr>
-              <w:t>“1833-1848</w:t>
-            </w:r>
-            <w:r>
-              <w:rPr>
-                <w:lang w:val="en-GB"/>
-              </w:rPr>
-              <w:t>”^^</w:t>
-            </w:r>
-            <w:proofErr w:type="spellStart"/>
-            <w:r>
-              <w:rPr>
-                <w:lang w:val="en-GB"/>
-              </w:rPr>
-              <w:t>xsd:</w:t>
-            </w:r>
-            <w:r>
-              <w:rPr>
-                <w:lang w:val="en-GB"/>
-              </w:rPr>
-              <w:t>string</w:t>
-            </w:r>
-            <w:proofErr w:type="spellEnd"/>
-          </w:p>
-        </w:tc>
-      </w:tr>
-      <w:tr>
-        <w:tc>
-          <w:tcPr>
-            <w:tcW w:w="3691" w:type="dxa"/>
-          </w:tcPr>
-          <w:p>
-            <w:pPr>
-              <w:rPr>
-                <w:u w:val="single"/>
-              </w:rPr>
-            </w:pPr>
-            <w:proofErr w:type="spellStart"/>
-            <w:r>
-              <w:rPr>
-                <w:lang w:val="en-US"/>
-              </w:rPr>
-              <w:t>ada</w:t>
-            </w:r>
-            <w:proofErr w:type="spellEnd"/>
-            <w:r>
-              <w:rPr>
-                <w:lang w:val="en-US"/>
-              </w:rPr>
-              <w:t>:</w:t>
-            </w:r>
-            <w:proofErr w:type="spellStart"/>
-            <w:r>
-              <w:t>draft_analytical_engine</w:t>
-            </w:r>
-            <w:proofErr w:type="spellEnd"/>
-          </w:p>
-        </w:tc>
-        <w:tc>
-          <w:tcPr>
-            <w:tcW w:w="3180" w:type="dxa"/>
-          </w:tcPr>
-          <w:p>
-            <w:pPr>
-              <w:rPr>
-                <w:lang w:val="en-GB"/>
-              </w:rPr>
-            </w:pPr>
-            <w:r>
-              <w:rPr>
-                <w:lang w:val="en-GB"/>
-              </w:rPr>
-              <w:t>crm:P102_has_title</w:t>
-            </w:r>
-          </w:p>
-        </w:tc>
-        <w:tc>
-          <w:tcPr>
-            <w:tcW w:w="2757" w:type="dxa"/>
-          </w:tcPr>
-          <w:p>
-            <w:pPr>
-              <w:rPr>
-                <w:lang w:val="en-GB"/>
-              </w:rPr>
-            </w:pPr>
-            <w:r>
-              <w:rPr>
-                <w:lang w:val="en-GB"/>
-              </w:rPr>
-              <w:t>“Analytical Engine Plan 28. Scale 1/6. Draft”^^</w:t>
-            </w:r>
-            <w:proofErr w:type="spellStart"/>
-            <w:r>
-              <w:rPr>
-                <w:lang w:val="en-GB"/>
-              </w:rPr>
-              <w:t>xsd:string</w:t>
-            </w:r>
-            <w:proofErr w:type="spellEnd"/>
-          </w:p>
-        </w:tc>
-      </w:tr>
-      <w:tr>
-        <w:tc>
-          <w:tcPr>
-            <w:tcW w:w="3691" w:type="dxa"/>
-          </w:tcPr>
-          <w:p>
-            <w:pPr>
-              <w:rPr>
-                <w:lang w:val="en-GB"/>
-              </w:rPr>
-            </w:pPr>
-          </w:p>
-        </w:tc>
-        <w:tc>
-          <w:tcPr>
-            <w:tcW w:w="3180" w:type="dxa"/>
-          </w:tcPr>
-          <w:p>
-            <w:pPr>
-              <w:rPr>
-                <w:lang w:val="en-GB"/>
-              </w:rPr>
-            </w:pPr>
-            <w:r>
-              <w:rPr>
-                <w:lang w:val="en-GB"/>
-              </w:rPr>
-              <w:t>crm:P2_has_type</w:t>
-            </w:r>
-          </w:p>
-        </w:tc>
-        <w:tc>
-          <w:tcPr>
-            <w:tcW w:w="2757" w:type="dxa"/>
-          </w:tcPr>
-          <w:p>
-            <w:pPr>
-              <w:rPr>
-                <w:lang w:val="en-GB"/>
-              </w:rPr>
-            </w:pPr>
-            <w:r>
-              <w:rPr>
-                <w:lang w:val="en-GB"/>
-              </w:rPr>
-              <w:t>aat</w:t>
-            </w:r>
-            <w:r>
-              <w:rPr>
-                <w:lang w:val="en-GB"/>
-              </w:rPr>
-              <w:t>:</w:t>
-            </w:r>
-            <w:r>
-              <w:rPr>
-                <w:lang w:val="en-GB"/>
-              </w:rPr>
-              <w:t>300026931</w:t>
-            </w:r>
-            <w:r>
-              <w:rPr>
-                <w:lang w:val="en-GB"/>
-              </w:rPr>
-              <w:t xml:space="preserve"> #draft</w:t>
-            </w:r>
-            <w:r>
-              <w:rPr>
-                <w:lang w:val="en-GB"/>
-              </w:rPr>
-              <w:t>s</w:t>
-            </w:r>
-          </w:p>
-        </w:tc>
-      </w:tr>
-      <w:tr>
-        <w:tc>
-          <w:tcPr>
-            <w:tcW w:w="3691" w:type="dxa"/>
-          </w:tcPr>
-          <w:p>
-            <w:pPr>
-              <w:rPr>
-                <w:lang w:val="en-GB"/>
-              </w:rPr>
-            </w:pPr>
-          </w:p>
-        </w:tc>
-        <w:tc>
-          <w:tcPr>
-            <w:tcW w:w="3180" w:type="dxa"/>
-          </w:tcPr>
-          <w:p>
-            <w:pPr>
-              <w:rPr>
-                <w:lang w:val="en-GB"/>
-              </w:rPr>
-            </w:pPr>
-            <w:r>
-              <w:rPr>
-                <w:lang w:val="en-GB"/>
-              </w:rPr>
-              <w:t>crm:P50_has_current_keeper</w:t>
-            </w:r>
-          </w:p>
-        </w:tc>
-        <w:tc>
-          <w:tcPr>
-            <w:tcW w:w="2757" w:type="dxa"/>
-          </w:tcPr>
-          <w:p>
-            <w:pPr>
-              <w:rPr>
-                <w:lang w:val="en-GB"/>
-              </w:rPr>
-            </w:pPr>
-            <w:r>
-              <w:rPr>
-                <w:lang w:val="en-GB"/>
-              </w:rPr>
-              <w:t>viaf:</w:t>
-            </w:r>
-            <w:r>
-              <w:rPr>
-                <w:lang w:val="en-GB"/>
-              </w:rPr>
-              <w:t>130803673</w:t>
-            </w:r>
-            <w:r>
-              <w:rPr>
-                <w:lang w:val="en-GB"/>
-              </w:rPr>
-              <w:t xml:space="preserve"> # </w:t>
-            </w:r>
-            <w:r>
-              <w:rPr>
-                <w:lang w:val="en-GB"/>
-              </w:rPr>
-              <w:t>Science Museum (Great Britain)</w:t>
-            </w:r>
-          </w:p>
-        </w:tc>
-      </w:tr>
-      <w:tr>
-        <w:tc>
-          <w:tcPr>
-            <w:tcW w:w="3691" w:type="dxa"/>
-          </w:tcPr>
-          <w:p>
-            <w:pPr>
-              <w:rPr>
-                <w:lang w:val="en-GB"/>
-              </w:rPr>
-            </w:pPr>
-          </w:p>
-        </w:tc>
-        <w:tc>
-          <w:tcPr>
-            <w:tcW w:w="3180" w:type="dxa"/>
-          </w:tcPr>
-          <w:p>
-            <w:pPr>
-              <w:rPr>
-                <w:lang w:val="en-GB"/>
-              </w:rPr>
-            </w:pPr>
-            <w:r>
-              <w:rPr>
-                <w:lang w:val="en-GB"/>
-              </w:rPr>
-              <w:t>crm:P62_depicts</w:t>
-            </w:r>
-          </w:p>
-        </w:tc>
-        <w:tc>
-          <w:tcPr>
-            <w:tcW w:w="2757" w:type="dxa"/>
-          </w:tcPr>
-          <w:p>
-            <w:pPr>
-              <w:rPr>
-                <w:lang w:val="en-GB"/>
-              </w:rPr>
-            </w:pPr>
-            <w:proofErr w:type="spellStart"/>
             <w:r>
               <w:rPr>
                 <w:lang w:val="en-GB"/>
               </w:rPr>
               <w:t>ada:model_analytical_engine</w:t>
             </w:r>
-            <w:proofErr w:type="spellEnd"/>
           </w:p>
         </w:tc>
       </w:tr>
@@ -9367,14 +8489,12 @@
                 <w:lang w:val="en-GB"/>
               </w:rPr>
             </w:pPr>
-            <w:proofErr w:type="spellStart"/>
             <w:r>
               <w:rPr>
                 <w:lang w:val="en-GB"/>
               </w:rPr>
               <w:t>ada:people_ada_lovelace</w:t>
             </w:r>
-            <w:proofErr w:type="spellEnd"/>
           </w:p>
         </w:tc>
         <w:tc>
@@ -9393,7 +8513,6 @@
                 <w:lang w:val="en-GB"/>
               </w:rPr>
             </w:pPr>
-            <w:proofErr w:type="spellStart"/>
             <w:r>
               <w:rPr>
                 <w:rFonts w:ascii="Calibri" w:hAnsi="Calibri" w:cs="Calibri"/>
@@ -9402,7 +8521,6 @@
               </w:rPr>
               <w:t>rdf:type</w:t>
             </w:r>
-            <w:proofErr w:type="spellEnd"/>
           </w:p>
         </w:tc>
         <w:tc>
@@ -9421,14 +8539,12 @@
                 <w:lang w:val="en-GB"/>
               </w:rPr>
             </w:pPr>
-            <w:proofErr w:type="spellStart"/>
             <w:r>
               <w:rPr>
                 <w:lang w:val="en-GB"/>
               </w:rPr>
               <w:t>foaf:Person</w:t>
             </w:r>
-            <w:proofErr w:type="spellEnd"/>
           </w:p>
         </w:tc>
       </w:tr>
@@ -9468,14 +8584,12 @@
                 <w:lang w:val="en-GB"/>
               </w:rPr>
             </w:pPr>
-            <w:proofErr w:type="spellStart"/>
             <w:r>
               <w:rPr>
                 <w:lang w:val="en-GB"/>
               </w:rPr>
               <w:t>foaf:name</w:t>
             </w:r>
-            <w:proofErr w:type="spellEnd"/>
           </w:p>
         </w:tc>
         <w:tc>
@@ -9511,16 +8625,8 @@
               <w:rPr>
                 <w:lang w:val="en-GB"/>
               </w:rPr>
-              <w:t>”^^</w:t>
-            </w:r>
-            <w:proofErr w:type="spellStart"/>
-            <w:r>
-              <w:rPr>
-                <w:lang w:val="en-GB"/>
-              </w:rPr>
-              <w:t>xsd:string</w:t>
-            </w:r>
-            <w:proofErr w:type="spellEnd"/>
+              <w:t>”^^xsd:string</w:t>
+            </w:r>
           </w:p>
         </w:tc>
       </w:tr>
@@ -9559,14 +8665,12 @@
                 <w:lang w:val="en-GB"/>
               </w:rPr>
             </w:pPr>
-            <w:proofErr w:type="spellStart"/>
             <w:r>
               <w:rPr>
                 <w:lang w:val="en-GB"/>
               </w:rPr>
               <w:t>eac-cpf:hasPlace</w:t>
             </w:r>
-            <w:proofErr w:type="spellEnd"/>
           </w:p>
         </w:tc>
         <w:tc>
@@ -9642,14 +8746,12 @@
                 <w:lang w:val="en-GB"/>
               </w:rPr>
             </w:pPr>
-            <w:proofErr w:type="spellStart"/>
             <w:r>
               <w:rPr>
                 <w:lang w:val="en-GB"/>
               </w:rPr>
               <w:t>eac-cpf:existDates</w:t>
             </w:r>
-            <w:proofErr w:type="spellEnd"/>
           </w:p>
         </w:tc>
         <w:tc>
@@ -9682,16 +8784,8 @@
               <w:rPr>
                 <w:lang w:val="en-GB"/>
               </w:rPr>
-              <w:t>”^^</w:t>
-            </w:r>
-            <w:proofErr w:type="spellStart"/>
-            <w:r>
-              <w:rPr>
-                <w:lang w:val="en-GB"/>
-              </w:rPr>
-              <w:t>xsd:string</w:t>
-            </w:r>
-            <w:proofErr w:type="spellEnd"/>
+              <w:t>”^^xsd:string</w:t>
+            </w:r>
           </w:p>
         </w:tc>
       </w:tr>
@@ -9731,14 +8825,12 @@
                 <w:lang w:val="en-GB"/>
               </w:rPr>
             </w:pPr>
-            <w:proofErr w:type="spellStart"/>
             <w:r>
               <w:rPr>
                 <w:lang w:val="en-GB"/>
               </w:rPr>
               <w:t>foaf:knows</w:t>
             </w:r>
-            <w:proofErr w:type="spellEnd"/>
           </w:p>
         </w:tc>
         <w:tc>
@@ -9753,11 +8845,9 @@
             <w:hideMark/>
           </w:tcPr>
           <w:p>
-            <w:proofErr w:type="spellStart"/>
             <w:r>
               <w:t>ada:people_luigi_federico_menabrea</w:t>
             </w:r>
-            <w:proofErr w:type="spellEnd"/>
           </w:p>
         </w:tc>
       </w:tr>
@@ -9791,14 +8881,12 @@
                 <w:lang w:val="en-GB"/>
               </w:rPr>
             </w:pPr>
-            <w:proofErr w:type="spellStart"/>
             <w:r>
               <w:rPr>
                 <w:lang w:val="en-GB"/>
               </w:rPr>
               <w:t>foaf:knows</w:t>
             </w:r>
-            <w:proofErr w:type="spellEnd"/>
           </w:p>
         </w:tc>
         <w:tc>
@@ -9813,14 +8901,12 @@
             <w:hideMark/>
           </w:tcPr>
           <w:p>
-            <w:proofErr w:type="spellStart"/>
             <w:r>
               <w:rPr>
                 <w:lang w:val="en-GB"/>
               </w:rPr>
               <w:t>ada:people_charles_babbage</w:t>
             </w:r>
-            <w:proofErr w:type="spellEnd"/>
           </w:p>
         </w:tc>
       </w:tr>
@@ -9859,14 +8945,12 @@
                 <w:lang w:val="en-GB"/>
               </w:rPr>
             </w:pPr>
-            <w:proofErr w:type="spellStart"/>
             <w:r>
               <w:rPr>
                 <w:lang w:val="en-GB"/>
               </w:rPr>
               <w:t>dc:subject</w:t>
             </w:r>
-            <w:proofErr w:type="spellEnd"/>
           </w:p>
         </w:tc>
         <w:tc>
@@ -9885,14 +8969,12 @@
                 <w:lang w:val="en-GB"/>
               </w:rPr>
             </w:pPr>
-            <w:proofErr w:type="spellStart"/>
             <w:r>
               <w:rPr>
                 <w:lang w:val="en-GB"/>
               </w:rPr>
               <w:t>dbr:History_of_computing_hardware</w:t>
             </w:r>
-            <w:proofErr w:type="spellEnd"/>
           </w:p>
         </w:tc>
       </w:tr>
@@ -9933,14 +9015,12 @@
                 <w:lang w:val="en-GB"/>
               </w:rPr>
             </w:pPr>
-            <w:proofErr w:type="spellStart"/>
             <w:r>
               <w:rPr>
                 <w:lang w:val="en-GB"/>
               </w:rPr>
               <w:t>dc:subject</w:t>
             </w:r>
-            <w:proofErr w:type="spellEnd"/>
           </w:p>
         </w:tc>
         <w:tc>
@@ -9960,14 +9040,12 @@
                 <w:lang w:val="en-GB"/>
               </w:rPr>
             </w:pPr>
-            <w:proofErr w:type="spellStart"/>
             <w:r>
               <w:rPr>
                 <w:lang w:val="en-GB"/>
               </w:rPr>
               <w:t>dbc:Women_computer_scientists</w:t>
             </w:r>
-            <w:proofErr w:type="spellEnd"/>
           </w:p>
         </w:tc>
       </w:tr>
@@ -10007,14 +9085,12 @@
                 <w:lang w:val="en-GB"/>
               </w:rPr>
             </w:pPr>
-            <w:proofErr w:type="spellStart"/>
             <w:r>
               <w:rPr>
                 <w:lang w:val="en-GB"/>
               </w:rPr>
               <w:t>dc:subject</w:t>
             </w:r>
-            <w:proofErr w:type="spellEnd"/>
           </w:p>
         </w:tc>
         <w:tc>
@@ -10034,14 +9110,12 @@
                 <w:lang w:val="en-GB"/>
               </w:rPr>
             </w:pPr>
-            <w:proofErr w:type="spellStart"/>
             <w:r>
               <w:rPr>
                 <w:lang w:val="en-GB"/>
               </w:rPr>
               <w:t>dbr:Analytical_Engine</w:t>
             </w:r>
-            <w:proofErr w:type="spellEnd"/>
           </w:p>
         </w:tc>
       </w:tr>
@@ -10080,14 +9154,12 @@
                 <w:lang w:val="en-GB"/>
               </w:rPr>
             </w:pPr>
-            <w:proofErr w:type="spellStart"/>
             <w:r>
               <w:rPr>
                 <w:lang w:val="en-GB"/>
               </w:rPr>
               <w:t>dc:subject</w:t>
             </w:r>
-            <w:proofErr w:type="spellEnd"/>
           </w:p>
         </w:tc>
         <w:tc>
@@ -10106,14 +9178,12 @@
                 <w:lang w:val="en-GB"/>
               </w:rPr>
             </w:pPr>
-            <w:proofErr w:type="spellStart"/>
             <w:r>
               <w:rPr>
                 <w:lang w:val="en-US"/>
               </w:rPr>
               <w:t>dbr:Artificial_intelligence</w:t>
             </w:r>
-            <w:proofErr w:type="spellEnd"/>
           </w:p>
         </w:tc>
       </w:tr>
@@ -10152,14 +9222,12 @@
                 <w:lang w:val="en-GB"/>
               </w:rPr>
             </w:pPr>
-            <w:proofErr w:type="spellStart"/>
             <w:r>
               <w:rPr>
                 <w:lang w:val="en-GB"/>
               </w:rPr>
               <w:t>owl:sameAs</w:t>
             </w:r>
-            <w:proofErr w:type="spellEnd"/>
           </w:p>
         </w:tc>
         <w:tc>
@@ -10222,14 +9290,12 @@
                 <w:lang w:val="en-GB"/>
               </w:rPr>
             </w:pPr>
-            <w:proofErr w:type="spellStart"/>
             <w:r>
               <w:rPr>
                 <w:lang w:val="en-GB"/>
               </w:rPr>
               <w:t>owl:sameAs</w:t>
             </w:r>
-            <w:proofErr w:type="spellEnd"/>
           </w:p>
         </w:tc>
         <w:tc>
@@ -10248,27 +9314,11 @@
                 <w:lang w:val="en-US"/>
               </w:rPr>
             </w:pPr>
-            <w:proofErr w:type="spellStart"/>
-            <w:r>
-              <w:rPr>
-                <w:lang w:val="en-US"/>
-              </w:rPr>
-              <w:t>v</w:t>
-            </w:r>
-            <w:bookmarkStart w:id="1" w:name="_GoBack"/>
-            <w:bookmarkEnd w:id="1"/>
-            <w:r>
-              <w:rPr>
-                <w:lang w:val="en-US"/>
-              </w:rPr>
-              <w:t>iaf</w:t>
-            </w:r>
-            <w:proofErr w:type="spellEnd"/>
-            <w:r>
-              <w:rPr>
-                <w:lang w:val="en-US"/>
-              </w:rPr>
-              <w:t xml:space="preserve">: </w:t>
+            <w:r>
+              <w:rPr>
+                <w:lang w:val="en-US"/>
+              </w:rPr>
+              <w:t xml:space="preserve">viaf: </w:t>
             </w:r>
             <w:r>
               <w:rPr>
@@ -10427,14 +9477,12 @@
                 <w:lang w:val="en-GB"/>
               </w:rPr>
             </w:pPr>
-            <w:proofErr w:type="spellStart"/>
             <w:r>
               <w:rPr>
                 <w:lang w:val="en-GB"/>
               </w:rPr>
               <w:t>ada:people_charles_babbage</w:t>
             </w:r>
-            <w:proofErr w:type="spellEnd"/>
           </w:p>
         </w:tc>
         <w:tc>
@@ -10453,7 +9501,6 @@
                 <w:lang w:val="en-GB"/>
               </w:rPr>
             </w:pPr>
-            <w:proofErr w:type="spellStart"/>
             <w:r>
               <w:rPr>
                 <w:rFonts w:ascii="Calibri" w:hAnsi="Calibri" w:cs="Calibri"/>
@@ -10462,7 +9509,6 @@
               </w:rPr>
               <w:t>rdf:type</w:t>
             </w:r>
-            <w:proofErr w:type="spellEnd"/>
           </w:p>
         </w:tc>
         <w:tc>
@@ -10481,14 +9527,12 @@
                 <w:lang w:val="en-GB"/>
               </w:rPr>
             </w:pPr>
-            <w:proofErr w:type="spellStart"/>
             <w:r>
               <w:rPr>
                 <w:lang w:val="en-GB"/>
               </w:rPr>
               <w:t>foaf:Person</w:t>
             </w:r>
-            <w:proofErr w:type="spellEnd"/>
           </w:p>
         </w:tc>
       </w:tr>
@@ -10528,14 +9572,12 @@
                 <w:lang w:val="en-GB"/>
               </w:rPr>
             </w:pPr>
-            <w:proofErr w:type="spellStart"/>
             <w:r>
               <w:rPr>
                 <w:lang w:val="en-GB"/>
               </w:rPr>
               <w:t>foaf:name</w:t>
             </w:r>
-            <w:proofErr w:type="spellEnd"/>
           </w:p>
         </w:tc>
         <w:tc>
@@ -10571,16 +9613,8 @@
               <w:rPr>
                 <w:lang w:val="en-GB"/>
               </w:rPr>
-              <w:t>”^^</w:t>
-            </w:r>
-            <w:proofErr w:type="spellStart"/>
-            <w:r>
-              <w:rPr>
-                <w:lang w:val="en-GB"/>
-              </w:rPr>
-              <w:t>xsd:string</w:t>
-            </w:r>
-            <w:proofErr w:type="spellEnd"/>
+              <w:t>”^^xsd:string</w:t>
+            </w:r>
           </w:p>
         </w:tc>
       </w:tr>
@@ -10619,14 +9653,12 @@
                 <w:lang w:val="en-GB"/>
               </w:rPr>
             </w:pPr>
-            <w:proofErr w:type="spellStart"/>
             <w:r>
               <w:rPr>
                 <w:lang w:val="en-GB"/>
               </w:rPr>
               <w:t>eac-cpf:hasPlace</w:t>
             </w:r>
-            <w:proofErr w:type="spellEnd"/>
           </w:p>
         </w:tc>
         <w:tc>
@@ -10702,14 +9734,12 @@
                 <w:lang w:val="en-GB"/>
               </w:rPr>
             </w:pPr>
-            <w:proofErr w:type="spellStart"/>
             <w:r>
               <w:rPr>
                 <w:lang w:val="en-GB"/>
               </w:rPr>
               <w:t>eac-cpf:existDates</w:t>
             </w:r>
-            <w:proofErr w:type="spellEnd"/>
           </w:p>
         </w:tc>
         <w:tc>
@@ -10742,16 +9772,8 @@
               <w:rPr>
                 <w:lang w:val="en-GB"/>
               </w:rPr>
-              <w:t>71”^^</w:t>
-            </w:r>
-            <w:proofErr w:type="spellStart"/>
-            <w:r>
-              <w:rPr>
-                <w:lang w:val="en-GB"/>
-              </w:rPr>
-              <w:t>xsd:string</w:t>
-            </w:r>
-            <w:proofErr w:type="spellEnd"/>
+              <w:t>71”^^xsd:string</w:t>
+            </w:r>
           </w:p>
         </w:tc>
       </w:tr>
@@ -10791,14 +9813,12 @@
                 <w:lang w:val="en-GB"/>
               </w:rPr>
             </w:pPr>
-            <w:proofErr w:type="spellStart"/>
             <w:r>
               <w:rPr>
                 <w:lang w:val="en-GB"/>
               </w:rPr>
               <w:t>foaf:knows</w:t>
             </w:r>
-            <w:proofErr w:type="spellEnd"/>
           </w:p>
         </w:tc>
         <w:tc>
@@ -10813,11 +9833,9 @@
             <w:hideMark/>
           </w:tcPr>
           <w:p>
-            <w:proofErr w:type="spellStart"/>
             <w:r>
               <w:t>ada:people_luigi_federico_menabrea</w:t>
             </w:r>
-            <w:proofErr w:type="spellEnd"/>
           </w:p>
         </w:tc>
       </w:tr>
@@ -10851,14 +9869,12 @@
                 <w:lang w:val="en-GB"/>
               </w:rPr>
             </w:pPr>
-            <w:proofErr w:type="spellStart"/>
             <w:r>
               <w:rPr>
                 <w:lang w:val="en-GB"/>
               </w:rPr>
               <w:t>foaf:knows</w:t>
             </w:r>
-            <w:proofErr w:type="spellEnd"/>
           </w:p>
         </w:tc>
         <w:tc>
@@ -10873,14 +9889,12 @@
             <w:hideMark/>
           </w:tcPr>
           <w:p>
-            <w:proofErr w:type="spellStart"/>
             <w:r>
               <w:rPr>
                 <w:lang w:val="en-GB"/>
               </w:rPr>
               <w:t>ada:people_ada_lovelace</w:t>
             </w:r>
-            <w:proofErr w:type="spellEnd"/>
           </w:p>
         </w:tc>
       </w:tr>
@@ -10919,14 +9933,12 @@
                 <w:lang w:val="en-GB"/>
               </w:rPr>
             </w:pPr>
-            <w:proofErr w:type="spellStart"/>
             <w:r>
               <w:rPr>
                 <w:lang w:val="en-GB"/>
               </w:rPr>
               <w:t>dc:subject</w:t>
             </w:r>
-            <w:proofErr w:type="spellEnd"/>
           </w:p>
         </w:tc>
         <w:tc>
@@ -10945,14 +9957,12 @@
                 <w:lang w:val="en-GB"/>
               </w:rPr>
             </w:pPr>
-            <w:proofErr w:type="spellStart"/>
             <w:r>
               <w:rPr>
                 <w:lang w:val="en-GB"/>
               </w:rPr>
               <w:t>dbr:History_of_computing_hardware</w:t>
             </w:r>
-            <w:proofErr w:type="spellEnd"/>
           </w:p>
         </w:tc>
       </w:tr>
@@ -10991,14 +10001,12 @@
                 <w:lang w:val="en-GB"/>
               </w:rPr>
             </w:pPr>
-            <w:proofErr w:type="spellStart"/>
             <w:r>
               <w:rPr>
                 <w:lang w:val="en-GB"/>
               </w:rPr>
               <w:t>dc:subject</w:t>
             </w:r>
-            <w:proofErr w:type="spellEnd"/>
           </w:p>
         </w:tc>
         <w:tc>
@@ -11017,14 +10025,12 @@
                 <w:lang w:val="en-GB"/>
               </w:rPr>
             </w:pPr>
-            <w:proofErr w:type="spellStart"/>
             <w:r>
               <w:rPr>
                 <w:lang w:val="en-GB"/>
               </w:rPr>
               <w:t>dbc:Mathematicians_from_London</w:t>
             </w:r>
-            <w:proofErr w:type="spellEnd"/>
           </w:p>
         </w:tc>
       </w:tr>
@@ -11064,14 +10070,12 @@
                 <w:lang w:val="en-GB"/>
               </w:rPr>
             </w:pPr>
-            <w:proofErr w:type="spellStart"/>
             <w:r>
               <w:rPr>
                 <w:lang w:val="en-GB"/>
               </w:rPr>
               <w:t>dc:subject</w:t>
             </w:r>
-            <w:proofErr w:type="spellEnd"/>
           </w:p>
         </w:tc>
         <w:tc>
@@ -11091,14 +10095,12 @@
                 <w:lang w:val="en-GB"/>
               </w:rPr>
             </w:pPr>
-            <w:proofErr w:type="spellStart"/>
             <w:r>
               <w:rPr>
                 <w:lang w:val="en-GB"/>
               </w:rPr>
               <w:t>dbr:Analytical_Engine</w:t>
             </w:r>
-            <w:proofErr w:type="spellEnd"/>
           </w:p>
         </w:tc>
       </w:tr>
@@ -11137,14 +10139,12 @@
                 <w:lang w:val="en-GB"/>
               </w:rPr>
             </w:pPr>
-            <w:proofErr w:type="spellStart"/>
             <w:r>
               <w:rPr>
                 <w:lang w:val="en-GB"/>
               </w:rPr>
               <w:t>owl:sameAs</w:t>
             </w:r>
-            <w:proofErr w:type="spellEnd"/>
           </w:p>
         </w:tc>
         <w:tc>
@@ -11167,7 +10167,7 @@
               <w:rPr>
                 <w:lang w:val="en-GB"/>
               </w:rPr>
-              <w:t>https://eu.dbpedia.org/page/Charles_Babbage</w:t>
+              <w:t>dbr:Charles_Babbage</w:t>
             </w:r>
           </w:p>
         </w:tc>
@@ -11207,14 +10207,12 @@
                 <w:lang w:val="en-GB"/>
               </w:rPr>
             </w:pPr>
-            <w:proofErr w:type="spellStart"/>
             <w:r>
               <w:rPr>
                 <w:lang w:val="en-GB"/>
               </w:rPr>
               <w:t>owl:sameAs</w:t>
             </w:r>
-            <w:proofErr w:type="spellEnd"/>
           </w:p>
         </w:tc>
         <w:tc>
@@ -11228,19 +10226,11 @@
             </w:tcBorders>
           </w:tcPr>
           <w:p>
-            <w:proofErr w:type="spellStart"/>
-            <w:r>
-              <w:rPr>
-                <w:lang w:val="en-GB"/>
-              </w:rPr>
-              <w:t>viaf</w:t>
-            </w:r>
-            <w:proofErr w:type="spellEnd"/>
-            <w:r>
-              <w:rPr>
-                <w:lang w:val="en-GB"/>
-              </w:rPr>
-              <w:t>:</w:t>
+            <w:r>
+              <w:rPr>
+                <w:lang w:val="en-GB"/>
+              </w:rPr>
+              <w:t>viaf:</w:t>
             </w:r>
             <w:r>
               <w:t xml:space="preserve"> </w:t>
@@ -11273,7 +10263,7 @@
 </file>
 
 <file path=word/numbering.xml><?xml version="1.0" encoding="utf-8"?>
-<w:numbering xmlns:wpc="http://schemas.microsoft.com/office/word/2010/wordprocessingCanvas" xmlns:cx="http://schemas.microsoft.com/office/drawing/2014/chartex" xmlns:cx1="http://schemas.microsoft.com/office/drawing/2015/9/8/chartex" xmlns:cx2="http://schemas.microsoft.com/office/drawing/2015/10/21/chartex" xmlns:cx3="http://schemas.microsoft.com/office/drawing/2016/5/9/chartex" xmlns:cx4="http://schemas.microsoft.com/office/drawing/2016/5/10/chartex" xmlns:cx5="http://schemas.microsoft.com/office/drawing/2016/5/11/chartex" xmlns:cx6="http://schemas.microsoft.com/office/drawing/2016/5/12/chartex" xmlns:cx7="http://schemas.microsoft.com/office/drawing/2016/5/13/chartex" xmlns:cx8="http://schemas.microsoft.com/office/drawing/2016/5/14/chartex" xmlns:mc="http://schemas.openxmlformats.org/markup-compatibility/2006" xmlns:aink="http://schemas.microsoft.com/office/drawing/2016/ink" xmlns:am3d="http://schemas.microsoft.com/office/drawing/2017/model3d" xmlns:o="urn:schemas-microsoft-com:office:office" xmlns:r="http://schemas.openxmlformats.org/officeDocument/2006/relationships" xmlns:m="http://schemas.openxmlformats.org/officeDocument/2006/math" xmlns:v="urn:schemas-microsoft-com:vml" xmlns:wp14="http://schemas.microsoft.com/office/word/2010/wordprocessingDrawing" xmlns:wp="http://schemas.openxmlformats.org/drawingml/2006/wordprocessingDrawing" xmlns:w10="urn:schemas-microsoft-com:office:word" xmlns:w="http://schemas.openxmlformats.org/wordprocessingml/2006/main" xmlns:w14="http://schemas.microsoft.com/office/word/2010/wordml" xmlns:w15="http://schemas.microsoft.com/office/word/2012/wordml" xmlns:w16cex="http://schemas.microsoft.com/office/word/2018/wordml/cex" xmlns:w16cid="http://schemas.microsoft.com/office/word/2016/wordml/cid" xmlns:w16="http://schemas.microsoft.com/office/word/2018/wordml" xmlns:w16se="http://schemas.microsoft.com/office/word/2015/wordml/symex" xmlns:wpg="http://schemas.microsoft.com/office/word/2010/wordprocessingGroup" xmlns:wpi="http://schemas.microsoft.com/office/word/2010/wordprocessingInk" xmlns:wne="http://schemas.microsoft.com/office/word/2006/wordml" xmlns:wps="http://schemas.microsoft.com/office/word/2010/wordprocessingShape" mc:Ignorable="w14 w15 w16se w16cid w16 w16cex wp14">
+<w:numbering xmlns:wpc="http://schemas.microsoft.com/office/word/2010/wordprocessingCanvas" xmlns:cx="http://schemas.microsoft.com/office/drawing/2014/chartex" xmlns:cx1="http://schemas.microsoft.com/office/drawing/2015/9/8/chartex" xmlns:cx2="http://schemas.microsoft.com/office/drawing/2015/10/21/chartex" xmlns:cx3="http://schemas.microsoft.com/office/drawing/2016/5/9/chartex" xmlns:cx4="http://schemas.microsoft.com/office/drawing/2016/5/10/chartex" xmlns:cx5="http://schemas.microsoft.com/office/drawing/2016/5/11/chartex" xmlns:cx6="http://schemas.microsoft.com/office/drawing/2016/5/12/chartex" xmlns:cx7="http://schemas.microsoft.com/office/drawing/2016/5/13/chartex" xmlns:cx8="http://schemas.microsoft.com/office/drawing/2016/5/14/chartex" xmlns:mc="http://schemas.openxmlformats.org/markup-compatibility/2006" xmlns:aink="http://schemas.microsoft.com/office/drawing/2016/ink" xmlns:am3d="http://schemas.microsoft.com/office/drawing/2017/model3d" xmlns:o="urn:schemas-microsoft-com:office:office" xmlns:r="http://schemas.openxmlformats.org/officeDocument/2006/relationships" xmlns:m="http://schemas.openxmlformats.org/officeDocument/2006/math" xmlns:v="urn:schemas-microsoft-com:vml" xmlns:wp14="http://schemas.microsoft.com/office/word/2010/wordprocessingDrawing" xmlns:wp="http://schemas.openxmlformats.org/drawingml/2006/wordprocessingDrawing" xmlns:w10="urn:schemas-microsoft-com:office:word" xmlns:w="http://schemas.openxmlformats.org/wordprocessingml/2006/main" xmlns:w14="http://schemas.microsoft.com/office/word/2010/wordml" xmlns:w15="http://schemas.microsoft.com/office/word/2012/wordml" xmlns:w16cid="http://schemas.microsoft.com/office/word/2016/wordml/cid" xmlns:w16se="http://schemas.microsoft.com/office/word/2015/wordml/symex" xmlns:wpg="http://schemas.microsoft.com/office/word/2010/wordprocessingGroup" xmlns:wpi="http://schemas.microsoft.com/office/word/2010/wordprocessingInk" xmlns:wne="http://schemas.microsoft.com/office/word/2006/wordml" xmlns:wps="http://schemas.microsoft.com/office/word/2010/wordprocessingShape" mc:Ignorable="w14 w15 w16se w16cid wp14">
   <w:abstractNum w:abstractNumId="0" w15:restartNumberingAfterBreak="0">
     <w:nsid w:val="0EE106ED"/>
     <w:multiLevelType w:val="multilevel"/>
@@ -11430,7 +10420,7 @@
 </file>
 
 <file path=word/styles.xml><?xml version="1.0" encoding="utf-8"?>
-<w:styles xmlns:mc="http://schemas.openxmlformats.org/markup-compatibility/2006" xmlns:r="http://schemas.openxmlformats.org/officeDocument/2006/relationships" xmlns:w="http://schemas.openxmlformats.org/wordprocessingml/2006/main" xmlns:w14="http://schemas.microsoft.com/office/word/2010/wordml" xmlns:w15="http://schemas.microsoft.com/office/word/2012/wordml" xmlns:w16cex="http://schemas.microsoft.com/office/word/2018/wordml/cex" xmlns:w16cid="http://schemas.microsoft.com/office/word/2016/wordml/cid" xmlns:w16="http://schemas.microsoft.com/office/word/2018/wordml" xmlns:w16se="http://schemas.microsoft.com/office/word/2015/wordml/symex" mc:Ignorable="w14 w15 w16se w16cid w16 w16cex">
+<w:styles xmlns:mc="http://schemas.openxmlformats.org/markup-compatibility/2006" xmlns:r="http://schemas.openxmlformats.org/officeDocument/2006/relationships" xmlns:w="http://schemas.openxmlformats.org/wordprocessingml/2006/main" xmlns:w14="http://schemas.microsoft.com/office/word/2010/wordml" xmlns:w15="http://schemas.microsoft.com/office/word/2012/wordml" xmlns:w16cid="http://schemas.microsoft.com/office/word/2016/wordml/cid" xmlns:w16se="http://schemas.microsoft.com/office/word/2015/wordml/symex" mc:Ignorable="w14 w15 w16se w16cid">
   <w:docDefaults>
     <w:rPrDefault>
       <w:rPr>
@@ -11875,6 +10865,7 @@
   <w:style w:type="character" w:default="1" w:styleId="Carpredefinitoparagrafo">
     <w:name w:val="Default Paragraph Font"/>
     <w:uiPriority w:val="1"/>
+    <w:semiHidden/>
     <w:unhideWhenUsed/>
   </w:style>
   <w:style w:type="table" w:default="1" w:styleId="Tabellanormale">
@@ -12277,18 +11268,18 @@
 </file>
 
 <file path=customXml/item1.xml><?xml version="1.0" encoding="utf-8"?>
-<p:properties xmlns:p="http://schemas.microsoft.com/office/2006/metadata/properties" xmlns:xsi="http://www.w3.org/2001/XMLSchema-instance" xmlns:pc="http://schemas.microsoft.com/office/infopath/2007/PartnerControls">
-  <documentManagement/>
-</p:properties>
-</file>
-
-<file path=customXml/item2.xml><?xml version="1.0" encoding="utf-8"?>
 <?mso-contentType ?>
 <FormTemplates xmlns="http://schemas.microsoft.com/sharepoint/v3/contenttype/forms">
   <Display>DocumentLibraryForm</Display>
   <Edit>DocumentLibraryForm</Edit>
   <New>DocumentLibraryForm</New>
 </FormTemplates>
+</file>
+
+<file path=customXml/item2.xml><?xml version="1.0" encoding="utf-8"?>
+<p:properties xmlns:p="http://schemas.microsoft.com/office/2006/metadata/properties" xmlns:xsi="http://www.w3.org/2001/XMLSchema-instance" xmlns:pc="http://schemas.microsoft.com/office/infopath/2007/PartnerControls">
+  <documentManagement/>
+</p:properties>
 </file>
 
 <file path=customXml/item3.xml><?xml version="1.0" encoding="utf-8"?>
@@ -12515,18 +11506,18 @@
 </file>
 
 <file path=customXml/itemProps1.xml><?xml version="1.0" encoding="utf-8"?>
-<ds:datastoreItem xmlns:ds="http://schemas.openxmlformats.org/officeDocument/2006/customXml" ds:itemID="{E9C97ABD-7A96-4DA6-9B75-C5CDF3DD7D4B}">
+<ds:datastoreItem xmlns:ds="http://schemas.openxmlformats.org/officeDocument/2006/customXml" ds:itemID="{581AE32A-85B2-43F5-B14B-92CBAA6F8191}">
   <ds:schemaRefs>
-    <ds:schemaRef ds:uri="http://schemas.microsoft.com/office/2006/metadata/properties"/>
-    <ds:schemaRef ds:uri="http://schemas.microsoft.com/office/infopath/2007/PartnerControls"/>
+    <ds:schemaRef ds:uri="http://schemas.microsoft.com/sharepoint/v3/contenttype/forms"/>
   </ds:schemaRefs>
 </ds:datastoreItem>
 </file>
 
 <file path=customXml/itemProps2.xml><?xml version="1.0" encoding="utf-8"?>
-<ds:datastoreItem xmlns:ds="http://schemas.openxmlformats.org/officeDocument/2006/customXml" ds:itemID="{581AE32A-85B2-43F5-B14B-92CBAA6F8191}">
+<ds:datastoreItem xmlns:ds="http://schemas.openxmlformats.org/officeDocument/2006/customXml" ds:itemID="{E9C97ABD-7A96-4DA6-9B75-C5CDF3DD7D4B}">
   <ds:schemaRefs>
-    <ds:schemaRef ds:uri="http://schemas.microsoft.com/sharepoint/v3/contenttype/forms"/>
+    <ds:schemaRef ds:uri="http://schemas.microsoft.com/office/2006/metadata/properties"/>
+    <ds:schemaRef ds:uri="http://schemas.microsoft.com/office/infopath/2007/PartnerControls"/>
   </ds:schemaRefs>
 </ds:datastoreItem>
 </file>

</xml_diff>

<commit_message>
e/r and theoretical models modified for material culture's objects
</commit_message>
<xml_diff>
--- a/description_of_data.docx
+++ b/description_of_data.docx
@@ -1,6 +1,6 @@
 
 <file path=word/document.xml><?xml version="1.0" encoding="utf-8"?>
-<w:document xmlns:wpc="http://schemas.microsoft.com/office/word/2010/wordprocessingCanvas" xmlns:cx="http://schemas.microsoft.com/office/drawing/2014/chartex" xmlns:cx1="http://schemas.microsoft.com/office/drawing/2015/9/8/chartex" xmlns:cx2="http://schemas.microsoft.com/office/drawing/2015/10/21/chartex" xmlns:cx3="http://schemas.microsoft.com/office/drawing/2016/5/9/chartex" xmlns:cx4="http://schemas.microsoft.com/office/drawing/2016/5/10/chartex" xmlns:cx5="http://schemas.microsoft.com/office/drawing/2016/5/11/chartex" xmlns:cx6="http://schemas.microsoft.com/office/drawing/2016/5/12/chartex" xmlns:cx7="http://schemas.microsoft.com/office/drawing/2016/5/13/chartex" xmlns:cx8="http://schemas.microsoft.com/office/drawing/2016/5/14/chartex" xmlns:mc="http://schemas.openxmlformats.org/markup-compatibility/2006" xmlns:aink="http://schemas.microsoft.com/office/drawing/2016/ink" xmlns:am3d="http://schemas.microsoft.com/office/drawing/2017/model3d" xmlns:o="urn:schemas-microsoft-com:office:office" xmlns:r="http://schemas.openxmlformats.org/officeDocument/2006/relationships" xmlns:m="http://schemas.openxmlformats.org/officeDocument/2006/math" xmlns:v="urn:schemas-microsoft-com:vml" xmlns:wp14="http://schemas.microsoft.com/office/word/2010/wordprocessingDrawing" xmlns:wp="http://schemas.openxmlformats.org/drawingml/2006/wordprocessingDrawing" xmlns:w10="urn:schemas-microsoft-com:office:word" xmlns:w="http://schemas.openxmlformats.org/wordprocessingml/2006/main" xmlns:w14="http://schemas.microsoft.com/office/word/2010/wordml" xmlns:w15="http://schemas.microsoft.com/office/word/2012/wordml" xmlns:w16cex="http://schemas.microsoft.com/office/word/2018/wordml/cex" xmlns:w16cid="http://schemas.microsoft.com/office/word/2016/wordml/cid" xmlns:w16="http://schemas.microsoft.com/office/word/2018/wordml" xmlns:w16se="http://schemas.microsoft.com/office/word/2015/wordml/symex" xmlns:wpg="http://schemas.microsoft.com/office/word/2010/wordprocessingGroup" xmlns:wpi="http://schemas.microsoft.com/office/word/2010/wordprocessingInk" xmlns:wne="http://schemas.microsoft.com/office/word/2006/wordml" xmlns:wps="http://schemas.microsoft.com/office/word/2010/wordprocessingShape" mc:Ignorable="w14 w15 w16se w16cid w16 w16cex wp14">
+<w:document xmlns:wpc="http://schemas.microsoft.com/office/word/2010/wordprocessingCanvas" xmlns:cx="http://schemas.microsoft.com/office/drawing/2014/chartex" xmlns:cx1="http://schemas.microsoft.com/office/drawing/2015/9/8/chartex" xmlns:cx2="http://schemas.microsoft.com/office/drawing/2015/10/21/chartex" xmlns:cx3="http://schemas.microsoft.com/office/drawing/2016/5/9/chartex" xmlns:cx4="http://schemas.microsoft.com/office/drawing/2016/5/10/chartex" xmlns:cx5="http://schemas.microsoft.com/office/drawing/2016/5/11/chartex" xmlns:cx6="http://schemas.microsoft.com/office/drawing/2016/5/12/chartex" xmlns:cx7="http://schemas.microsoft.com/office/drawing/2016/5/13/chartex" xmlns:cx8="http://schemas.microsoft.com/office/drawing/2016/5/14/chartex" xmlns:mc="http://schemas.openxmlformats.org/markup-compatibility/2006" xmlns:aink="http://schemas.microsoft.com/office/drawing/2016/ink" xmlns:am3d="http://schemas.microsoft.com/office/drawing/2017/model3d" xmlns:o="urn:schemas-microsoft-com:office:office" xmlns:r="http://schemas.openxmlformats.org/officeDocument/2006/relationships" xmlns:m="http://schemas.openxmlformats.org/officeDocument/2006/math" xmlns:v="urn:schemas-microsoft-com:vml" xmlns:wp14="http://schemas.microsoft.com/office/word/2010/wordprocessingDrawing" xmlns:wp="http://schemas.openxmlformats.org/drawingml/2006/wordprocessingDrawing" xmlns:w10="urn:schemas-microsoft-com:office:word" xmlns:w="http://schemas.openxmlformats.org/wordprocessingml/2006/main" xmlns:w14="http://schemas.microsoft.com/office/word/2010/wordml" xmlns:w15="http://schemas.microsoft.com/office/word/2012/wordml" xmlns:w16cid="http://schemas.microsoft.com/office/word/2016/wordml/cid" xmlns:w16se="http://schemas.microsoft.com/office/word/2015/wordml/symex" xmlns:wpg="http://schemas.microsoft.com/office/word/2010/wordprocessingGroup" xmlns:wpi="http://schemas.microsoft.com/office/word/2010/wordprocessingInk" xmlns:wne="http://schemas.microsoft.com/office/word/2006/wordml" xmlns:wps="http://schemas.microsoft.com/office/word/2010/wordprocessingShape" mc:Ignorable="w14 w15 w16se w16cid wp14">
   <w:body>
     <w:p>
       <w:pPr>
@@ -353,35 +353,34 @@
     <w:p>
       <w:pPr>
         <w:spacing w:after="0"/>
+        <w:rPr>
+          <w:lang w:val="en-GB"/>
+        </w:rPr>
       </w:pPr>
       <w:r>
-        <w:t>@</w:t>
+        <w:rPr>
+          <w:lang w:val="en-GB"/>
+        </w:rPr>
+        <w:t xml:space="preserve">@prefix </w:t>
       </w:r>
       <w:proofErr w:type="spellStart"/>
       <w:r>
-        <w:t>prefix</w:t>
-      </w:r>
-      <w:proofErr w:type="spellEnd"/>
-      <w:r>
-        <w:t xml:space="preserve"> </w:t>
-      </w:r>
-      <w:proofErr w:type="spellStart"/>
-      <w:r>
+        <w:rPr>
+          <w:lang w:val="en-GB"/>
+        </w:rPr>
         <w:t>rdac</w:t>
       </w:r>
       <w:proofErr w:type="spellEnd"/>
       <w:r>
-        <w:t>: &lt;http://rdaregistry.info/</w:t>
-      </w:r>
-      <w:proofErr w:type="spellStart"/>
-      <w:r>
-        <w:t>Elements</w:t>
-      </w:r>
-      <w:proofErr w:type="spellEnd"/>
-      <w:r>
-        <w:t>/c/&gt;</w:t>
+        <w:rPr>
+          <w:lang w:val="en-GB"/>
+        </w:rPr>
+        <w:t>: &lt;http://rdaregistry.info/Elements/c/&gt;</w:t>
       </w:r>
       <w:r>
+        <w:rPr>
+          <w:lang w:val="en-GB"/>
+        </w:rPr>
         <w:t>.</w:t>
       </w:r>
     </w:p>
@@ -2646,7 +2645,7 @@
       <w:tr>
         <w:tc>
           <w:tcPr>
-            <w:tcW w:w="3209" w:type="dxa"/>
+            <w:tcW w:w="3749" w:type="dxa"/>
           </w:tcPr>
           <w:p>
             <w:pPr>
@@ -2674,7 +2673,7 @@
         </w:tc>
         <w:tc>
           <w:tcPr>
-            <w:tcW w:w="3209" w:type="dxa"/>
+            <w:tcW w:w="2558" w:type="dxa"/>
           </w:tcPr>
           <w:p>
             <w:pPr>
@@ -2694,7 +2693,7 @@
         </w:tc>
         <w:tc>
           <w:tcPr>
-            <w:tcW w:w="3210" w:type="dxa"/>
+            <w:tcW w:w="3321" w:type="dxa"/>
           </w:tcPr>
           <w:p>
             <w:pPr>
@@ -2716,7 +2715,7 @@
       <w:tr>
         <w:tc>
           <w:tcPr>
-            <w:tcW w:w="3209" w:type="dxa"/>
+            <w:tcW w:w="3749" w:type="dxa"/>
           </w:tcPr>
           <w:p>
             <w:pPr>
@@ -2748,7 +2747,7 @@
         </w:tc>
         <w:tc>
           <w:tcPr>
-            <w:tcW w:w="3209" w:type="dxa"/>
+            <w:tcW w:w="2558" w:type="dxa"/>
           </w:tcPr>
           <w:p>
             <w:pPr>
@@ -2770,7 +2769,7 @@
         </w:tc>
         <w:tc>
           <w:tcPr>
-            <w:tcW w:w="3210" w:type="dxa"/>
+            <w:tcW w:w="3321" w:type="dxa"/>
           </w:tcPr>
           <w:p>
             <w:pPr>
@@ -2798,19 +2797,19 @@
       <w:tr>
         <w:tc>
           <w:tcPr>
-            <w:tcW w:w="3209" w:type="dxa"/>
-          </w:tcPr>
-          <w:p>
-            <w:pPr>
-              <w:rPr>
-                <w:lang w:val="en-GB"/>
-              </w:rPr>
-            </w:pPr>
-          </w:p>
-        </w:tc>
-        <w:tc>
-          <w:tcPr>
-            <w:tcW w:w="3209" w:type="dxa"/>
+            <w:tcW w:w="3749" w:type="dxa"/>
+          </w:tcPr>
+          <w:p>
+            <w:pPr>
+              <w:rPr>
+                <w:lang w:val="en-GB"/>
+              </w:rPr>
+            </w:pPr>
+          </w:p>
+        </w:tc>
+        <w:tc>
+          <w:tcPr>
+            <w:tcW w:w="2558" w:type="dxa"/>
           </w:tcPr>
           <w:p>
             <w:pPr>
@@ -2836,7 +2835,7 @@
         </w:tc>
         <w:tc>
           <w:tcPr>
-            <w:tcW w:w="3210" w:type="dxa"/>
+            <w:tcW w:w="3321" w:type="dxa"/>
           </w:tcPr>
           <w:p>
             <w:pPr>
@@ -2870,19 +2869,19 @@
       <w:tr>
         <w:tc>
           <w:tcPr>
-            <w:tcW w:w="3209" w:type="dxa"/>
-          </w:tcPr>
-          <w:p>
-            <w:pPr>
-              <w:rPr>
-                <w:lang w:val="en-GB"/>
-              </w:rPr>
-            </w:pPr>
-          </w:p>
-        </w:tc>
-        <w:tc>
-          <w:tcPr>
-            <w:tcW w:w="3209" w:type="dxa"/>
+            <w:tcW w:w="3749" w:type="dxa"/>
+          </w:tcPr>
+          <w:p>
+            <w:pPr>
+              <w:rPr>
+                <w:lang w:val="en-GB"/>
+              </w:rPr>
+            </w:pPr>
+          </w:p>
+        </w:tc>
+        <w:tc>
+          <w:tcPr>
+            <w:tcW w:w="2558" w:type="dxa"/>
           </w:tcPr>
           <w:p>
             <w:pPr>
@@ -2908,7 +2907,7 @@
         </w:tc>
         <w:tc>
           <w:tcPr>
-            <w:tcW w:w="3210" w:type="dxa"/>
+            <w:tcW w:w="3321" w:type="dxa"/>
           </w:tcPr>
           <w:p>
             <w:pPr>
@@ -2940,19 +2939,19 @@
       <w:tr>
         <w:tc>
           <w:tcPr>
-            <w:tcW w:w="3209" w:type="dxa"/>
-          </w:tcPr>
-          <w:p>
-            <w:pPr>
-              <w:rPr>
-                <w:lang w:val="en-GB"/>
-              </w:rPr>
-            </w:pPr>
-          </w:p>
-        </w:tc>
-        <w:tc>
-          <w:tcPr>
-            <w:tcW w:w="3209" w:type="dxa"/>
+            <w:tcW w:w="3749" w:type="dxa"/>
+          </w:tcPr>
+          <w:p>
+            <w:pPr>
+              <w:rPr>
+                <w:lang w:val="en-GB"/>
+              </w:rPr>
+            </w:pPr>
+          </w:p>
+        </w:tc>
+        <w:tc>
+          <w:tcPr>
+            <w:tcW w:w="2558" w:type="dxa"/>
           </w:tcPr>
           <w:p>
             <w:pPr>
@@ -2978,7 +2977,7 @@
         </w:tc>
         <w:tc>
           <w:tcPr>
-            <w:tcW w:w="3210" w:type="dxa"/>
+            <w:tcW w:w="3321" w:type="dxa"/>
           </w:tcPr>
           <w:p>
             <w:pPr>
@@ -3012,19 +3011,19 @@
       <w:tr>
         <w:tc>
           <w:tcPr>
-            <w:tcW w:w="3209" w:type="dxa"/>
-          </w:tcPr>
-          <w:p>
-            <w:pPr>
-              <w:rPr>
-                <w:lang w:val="en-GB"/>
-              </w:rPr>
-            </w:pPr>
-          </w:p>
-        </w:tc>
-        <w:tc>
-          <w:tcPr>
-            <w:tcW w:w="3209" w:type="dxa"/>
+            <w:tcW w:w="3749" w:type="dxa"/>
+          </w:tcPr>
+          <w:p>
+            <w:pPr>
+              <w:rPr>
+                <w:lang w:val="en-GB"/>
+              </w:rPr>
+            </w:pPr>
+          </w:p>
+        </w:tc>
+        <w:tc>
+          <w:tcPr>
+            <w:tcW w:w="2558" w:type="dxa"/>
           </w:tcPr>
           <w:p>
             <w:pPr>
@@ -3050,7 +3049,7 @@
         </w:tc>
         <w:tc>
           <w:tcPr>
-            <w:tcW w:w="3210" w:type="dxa"/>
+            <w:tcW w:w="3321" w:type="dxa"/>
           </w:tcPr>
           <w:p>
             <w:pPr>
@@ -3098,7 +3097,7 @@
       <w:tr>
         <w:tc>
           <w:tcPr>
-            <w:tcW w:w="3209" w:type="dxa"/>
+            <w:tcW w:w="3749" w:type="dxa"/>
           </w:tcPr>
           <w:p>
             <w:pPr>
@@ -3130,7 +3129,7 @@
         </w:tc>
         <w:tc>
           <w:tcPr>
-            <w:tcW w:w="3209" w:type="dxa"/>
+            <w:tcW w:w="2558" w:type="dxa"/>
           </w:tcPr>
           <w:p>
             <w:pPr>
@@ -3156,7 +3155,7 @@
         </w:tc>
         <w:tc>
           <w:tcPr>
-            <w:tcW w:w="3210" w:type="dxa"/>
+            <w:tcW w:w="3321" w:type="dxa"/>
           </w:tcPr>
           <w:p>
             <w:pPr>
@@ -3216,19 +3215,19 @@
       <w:tr>
         <w:tc>
           <w:tcPr>
-            <w:tcW w:w="3209" w:type="dxa"/>
-          </w:tcPr>
-          <w:p>
-            <w:pPr>
-              <w:rPr>
-                <w:lang w:val="en-GB"/>
-              </w:rPr>
-            </w:pPr>
-          </w:p>
-        </w:tc>
-        <w:tc>
-          <w:tcPr>
-            <w:tcW w:w="3209" w:type="dxa"/>
+            <w:tcW w:w="3749" w:type="dxa"/>
+          </w:tcPr>
+          <w:p>
+            <w:pPr>
+              <w:rPr>
+                <w:lang w:val="en-GB"/>
+              </w:rPr>
+            </w:pPr>
+          </w:p>
+        </w:tc>
+        <w:tc>
+          <w:tcPr>
+            <w:tcW w:w="2558" w:type="dxa"/>
           </w:tcPr>
           <w:p>
             <w:pPr>
@@ -3254,7 +3253,7 @@
         </w:tc>
         <w:tc>
           <w:tcPr>
-            <w:tcW w:w="3210" w:type="dxa"/>
+            <w:tcW w:w="3321" w:type="dxa"/>
           </w:tcPr>
           <w:p>
             <w:pPr>
@@ -3304,19 +3303,19 @@
       <w:tr>
         <w:tc>
           <w:tcPr>
-            <w:tcW w:w="3209" w:type="dxa"/>
-          </w:tcPr>
-          <w:p>
-            <w:pPr>
-              <w:rPr>
-                <w:lang w:val="en-GB"/>
-              </w:rPr>
-            </w:pPr>
-          </w:p>
-        </w:tc>
-        <w:tc>
-          <w:tcPr>
-            <w:tcW w:w="3209" w:type="dxa"/>
+            <w:tcW w:w="3749" w:type="dxa"/>
+          </w:tcPr>
+          <w:p>
+            <w:pPr>
+              <w:rPr>
+                <w:lang w:val="en-GB"/>
+              </w:rPr>
+            </w:pPr>
+          </w:p>
+        </w:tc>
+        <w:tc>
+          <w:tcPr>
+            <w:tcW w:w="2558" w:type="dxa"/>
           </w:tcPr>
           <w:p>
             <w:pPr>
@@ -3342,7 +3341,7 @@
         </w:tc>
         <w:tc>
           <w:tcPr>
-            <w:tcW w:w="3210" w:type="dxa"/>
+            <w:tcW w:w="3321" w:type="dxa"/>
           </w:tcPr>
           <w:p>
             <w:pPr>
@@ -3374,19 +3373,19 @@
       <w:tr>
         <w:tc>
           <w:tcPr>
-            <w:tcW w:w="3209" w:type="dxa"/>
-          </w:tcPr>
-          <w:p>
-            <w:pPr>
-              <w:rPr>
-                <w:lang w:val="en-GB"/>
-              </w:rPr>
-            </w:pPr>
-          </w:p>
-        </w:tc>
-        <w:tc>
-          <w:tcPr>
-            <w:tcW w:w="3209" w:type="dxa"/>
+            <w:tcW w:w="3749" w:type="dxa"/>
+          </w:tcPr>
+          <w:p>
+            <w:pPr>
+              <w:rPr>
+                <w:lang w:val="en-GB"/>
+              </w:rPr>
+            </w:pPr>
+          </w:p>
+        </w:tc>
+        <w:tc>
+          <w:tcPr>
+            <w:tcW w:w="2558" w:type="dxa"/>
           </w:tcPr>
           <w:p>
             <w:pPr>
@@ -3406,36 +3405,766 @@
               <w:rPr>
                 <w:lang w:val="en-GB"/>
               </w:rPr>
+              <w:t>129_is_about</w:t>
+            </w:r>
+          </w:p>
+        </w:tc>
+        <w:tc>
+          <w:tcPr>
+            <w:tcW w:w="3321" w:type="dxa"/>
+          </w:tcPr>
+          <w:p>
+            <w:pPr>
+              <w:rPr>
+                <w:lang w:val="en-GB"/>
+              </w:rPr>
+            </w:pPr>
+            <w:proofErr w:type="spellStart"/>
+            <w:proofErr w:type="gramStart"/>
+            <w:r>
+              <w:rPr>
+                <w:lang w:val="en-GB"/>
+              </w:rPr>
+              <w:t>dbr:Analytical</w:t>
+            </w:r>
+            <w:proofErr w:type="gramEnd"/>
+            <w:r>
+              <w:rPr>
+                <w:lang w:val="en-GB"/>
+              </w:rPr>
+              <w:t>_Engine</w:t>
+            </w:r>
+            <w:proofErr w:type="spellEnd"/>
+          </w:p>
+        </w:tc>
+      </w:tr>
+    </w:tbl>
+    <w:p>
+      <w:pPr>
+        <w:pStyle w:val="Titolo2"/>
+        <w:rPr>
+          <w:lang w:val="en-US"/>
+        </w:rPr>
+      </w:pPr>
+    </w:p>
+    <w:p>
+      <w:pPr>
+        <w:pStyle w:val="Titolo2"/>
+        <w:rPr>
+          <w:lang w:val="en-US"/>
+        </w:rPr>
+      </w:pPr>
+      <w:r>
+        <w:rPr>
+          <w:lang w:val="en-US"/>
+        </w:rPr>
+        <w:t xml:space="preserve">Draft of the Analytical Engine </w:t>
+      </w:r>
+    </w:p>
+    <w:p>
+      <w:pPr>
+        <w:rPr>
+          <w:lang w:val="en-US"/>
+        </w:rPr>
+      </w:pPr>
+    </w:p>
+    <w:tbl>
+      <w:tblPr>
+        <w:tblStyle w:val="Grigliatabella"/>
+        <w:tblW w:w="0" w:type="auto"/>
+        <w:tblLook w:val="04A0" w:firstRow="1" w:lastRow="0" w:firstColumn="1" w:lastColumn="0" w:noHBand="0" w:noVBand="1"/>
+      </w:tblPr>
+      <w:tblGrid>
+        <w:gridCol w:w="3551"/>
+        <w:gridCol w:w="2820"/>
+        <w:gridCol w:w="3257"/>
+      </w:tblGrid>
+      <w:tr>
+        <w:tc>
+          <w:tcPr>
+            <w:tcW w:w="3691" w:type="dxa"/>
+          </w:tcPr>
+          <w:p>
+            <w:pPr>
+              <w:rPr>
+                <w:lang w:val="en-US"/>
+              </w:rPr>
+            </w:pPr>
+            <w:r>
+              <w:rPr>
+                <w:lang w:val="en-US"/>
+              </w:rPr>
+              <w:t>&lt;production/</w:t>
+            </w:r>
+            <w:proofErr w:type="spellStart"/>
+            <w:r>
+              <w:rPr>
+                <w:lang w:val="en-US"/>
+              </w:rPr>
+              <w:t>draft_analytical_engine</w:t>
+            </w:r>
+            <w:proofErr w:type="spellEnd"/>
+            <w:r>
+              <w:rPr>
+                <w:lang w:val="en-US"/>
+              </w:rPr>
+              <w:t>&gt;</w:t>
+            </w:r>
+          </w:p>
+        </w:tc>
+        <w:tc>
+          <w:tcPr>
+            <w:tcW w:w="3180" w:type="dxa"/>
+          </w:tcPr>
+          <w:p>
+            <w:pPr>
+              <w:rPr>
+                <w:lang w:val="en-GB"/>
+              </w:rPr>
+            </w:pPr>
+            <w:proofErr w:type="spellStart"/>
+            <w:proofErr w:type="gramStart"/>
+            <w:r>
+              <w:rPr>
+                <w:lang w:val="en-US"/>
+              </w:rPr>
+              <w:t>rdf:type</w:t>
+            </w:r>
+            <w:proofErr w:type="spellEnd"/>
+            <w:proofErr w:type="gramEnd"/>
+          </w:p>
+        </w:tc>
+        <w:tc>
+          <w:tcPr>
+            <w:tcW w:w="2757" w:type="dxa"/>
+          </w:tcPr>
+          <w:p>
+            <w:pPr>
+              <w:rPr>
+                <w:lang w:val="en-GB"/>
+              </w:rPr>
+            </w:pPr>
+            <w:proofErr w:type="gramStart"/>
+            <w:r>
+              <w:rPr>
+                <w:lang w:val="en-GB"/>
+              </w:rPr>
+              <w:t>crm:E</w:t>
+            </w:r>
+            <w:proofErr w:type="gramEnd"/>
+            <w:r>
+              <w:rPr>
+                <w:lang w:val="en-GB"/>
+              </w:rPr>
+              <w:t>12_Production</w:t>
+            </w:r>
+          </w:p>
+        </w:tc>
+      </w:tr>
+      <w:tr>
+        <w:tc>
+          <w:tcPr>
+            <w:tcW w:w="3691" w:type="dxa"/>
+          </w:tcPr>
+          <w:p>
+            <w:pPr>
+              <w:rPr>
+                <w:lang w:val="en-GB"/>
+              </w:rPr>
+            </w:pPr>
+          </w:p>
+        </w:tc>
+        <w:tc>
+          <w:tcPr>
+            <w:tcW w:w="3180" w:type="dxa"/>
+          </w:tcPr>
+          <w:p>
+            <w:pPr>
+              <w:rPr>
+                <w:lang w:val="en-GB"/>
+              </w:rPr>
+            </w:pPr>
+            <w:proofErr w:type="gramStart"/>
+            <w:r>
+              <w:rPr>
+                <w:lang w:val="en-GB"/>
+              </w:rPr>
+              <w:t>crm:P</w:t>
+            </w:r>
+            <w:proofErr w:type="gramEnd"/>
+            <w:r>
+              <w:rPr>
+                <w:lang w:val="en-GB"/>
+              </w:rPr>
+              <w:t>108_has_produced</w:t>
+            </w:r>
+          </w:p>
+        </w:tc>
+        <w:tc>
+          <w:tcPr>
+            <w:tcW w:w="2757" w:type="dxa"/>
+          </w:tcPr>
+          <w:p>
+            <w:r>
+              <w:rPr>
+                <w:lang w:val="en-US"/>
+              </w:rPr>
+              <w:t>&lt;object/</w:t>
+            </w:r>
+            <w:proofErr w:type="spellStart"/>
+            <w:r>
+              <w:t>draft_analytical_engine</w:t>
+            </w:r>
+            <w:proofErr w:type="spellEnd"/>
+            <w:r>
+              <w:t>&gt;</w:t>
+            </w:r>
+          </w:p>
+        </w:tc>
+      </w:tr>
+      <w:tr>
+        <w:tc>
+          <w:tcPr>
+            <w:tcW w:w="3691" w:type="dxa"/>
+          </w:tcPr>
+          <w:p/>
+        </w:tc>
+        <w:tc>
+          <w:tcPr>
+            <w:tcW w:w="3180" w:type="dxa"/>
+          </w:tcPr>
+          <w:p>
+            <w:pPr>
+              <w:rPr>
+                <w:lang w:val="en-GB"/>
+              </w:rPr>
+            </w:pPr>
+            <w:proofErr w:type="gramStart"/>
+            <w:r>
+              <w:rPr>
+                <w:lang w:val="en-GB"/>
+              </w:rPr>
+              <w:t>crm:P</w:t>
+            </w:r>
+            <w:proofErr w:type="gramEnd"/>
+            <w:r>
+              <w:rPr>
+                <w:lang w:val="en-GB"/>
+              </w:rPr>
+              <w:t>7_took_place_at</w:t>
+            </w:r>
+          </w:p>
+        </w:tc>
+        <w:tc>
+          <w:tcPr>
+            <w:tcW w:w="2757" w:type="dxa"/>
+          </w:tcPr>
+          <w:p>
+            <w:pPr>
+              <w:rPr>
+                <w:lang w:val="en-GB"/>
+              </w:rPr>
+            </w:pPr>
+            <w:r>
+              <w:rPr>
+                <w:lang w:val="en-GB"/>
+              </w:rPr>
+              <w:t>tgn:</w:t>
+            </w:r>
+            <w:r>
+              <w:rPr>
+                <w:lang w:val="en-GB"/>
+              </w:rPr>
+              <w:t>7002445</w:t>
+            </w:r>
+            <w:r>
+              <w:rPr>
+                <w:lang w:val="en-GB"/>
+              </w:rPr>
+              <w:t xml:space="preserve"> # England</w:t>
+            </w:r>
+          </w:p>
+        </w:tc>
+      </w:tr>
+      <w:tr>
+        <w:tc>
+          <w:tcPr>
+            <w:tcW w:w="3691" w:type="dxa"/>
+          </w:tcPr>
+          <w:p>
+            <w:pPr>
+              <w:rPr>
+                <w:lang w:val="en-GB"/>
+              </w:rPr>
+            </w:pPr>
+          </w:p>
+        </w:tc>
+        <w:tc>
+          <w:tcPr>
+            <w:tcW w:w="3180" w:type="dxa"/>
+          </w:tcPr>
+          <w:p>
+            <w:pPr>
+              <w:rPr>
+                <w:lang w:val="en-GB"/>
+              </w:rPr>
+            </w:pPr>
+            <w:proofErr w:type="gramStart"/>
+            <w:r>
+              <w:rPr>
+                <w:lang w:val="en-GB"/>
+              </w:rPr>
+              <w:t>crm:P</w:t>
+            </w:r>
+            <w:proofErr w:type="gramEnd"/>
+            <w:r>
+              <w:rPr>
+                <w:lang w:val="en-GB"/>
+              </w:rPr>
+              <w:t>14_carried_out_by</w:t>
+            </w:r>
+          </w:p>
+        </w:tc>
+        <w:tc>
+          <w:tcPr>
+            <w:tcW w:w="2757" w:type="dxa"/>
+          </w:tcPr>
+          <w:p>
+            <w:pPr>
+              <w:rPr>
+                <w:lang w:val="en-GB"/>
+              </w:rPr>
+            </w:pPr>
+            <w:r>
+              <w:rPr>
+                <w:lang w:val="en-GB"/>
+              </w:rPr>
+              <w:t>&lt;person/</w:t>
+            </w:r>
+            <w:proofErr w:type="spellStart"/>
+            <w:r>
+              <w:rPr>
+                <w:lang w:val="en-GB"/>
+              </w:rPr>
+              <w:t>charles_babbage</w:t>
+            </w:r>
+            <w:proofErr w:type="spellEnd"/>
+            <w:r>
+              <w:rPr>
+                <w:lang w:val="en-GB"/>
+              </w:rPr>
+              <w:t>&gt;</w:t>
+            </w:r>
+          </w:p>
+        </w:tc>
+      </w:tr>
+      <w:tr>
+        <w:tc>
+          <w:tcPr>
+            <w:tcW w:w="3691" w:type="dxa"/>
+          </w:tcPr>
+          <w:p>
+            <w:pPr>
+              <w:rPr>
+                <w:lang w:val="en-GB"/>
+              </w:rPr>
+            </w:pPr>
+          </w:p>
+        </w:tc>
+        <w:tc>
+          <w:tcPr>
+            <w:tcW w:w="3180" w:type="dxa"/>
+          </w:tcPr>
+          <w:p>
+            <w:pPr>
+              <w:rPr>
+                <w:lang w:val="en-GB"/>
+              </w:rPr>
+            </w:pPr>
+            <w:proofErr w:type="gramStart"/>
+            <w:r>
+              <w:rPr>
+                <w:lang w:val="en-GB"/>
+              </w:rPr>
+              <w:t>crm:P</w:t>
+            </w:r>
+            <w:proofErr w:type="gramEnd"/>
+            <w:r>
+              <w:rPr>
+                <w:lang w:val="en-GB"/>
+              </w:rPr>
+              <w:t>4_has_time-span</w:t>
+            </w:r>
+          </w:p>
+        </w:tc>
+        <w:tc>
+          <w:tcPr>
+            <w:tcW w:w="2757" w:type="dxa"/>
+          </w:tcPr>
+          <w:p>
+            <w:pPr>
+              <w:rPr>
+                <w:lang w:val="en-GB"/>
+              </w:rPr>
+            </w:pPr>
+            <w:r>
+              <w:rPr>
+                <w:lang w:val="en-US"/>
+              </w:rPr>
+              <w:t>“1833-</w:t>
+            </w:r>
+            <w:proofErr w:type="gramStart"/>
+            <w:r>
+              <w:rPr>
+                <w:lang w:val="en-US"/>
+              </w:rPr>
+              <w:t>1848</w:t>
+            </w:r>
+            <w:r>
+              <w:rPr>
+                <w:lang w:val="en-GB"/>
+              </w:rPr>
+              <w:t>”^</w:t>
+            </w:r>
+            <w:proofErr w:type="gramEnd"/>
+            <w:r>
+              <w:rPr>
+                <w:lang w:val="en-GB"/>
+              </w:rPr>
+              <w:t>^</w:t>
+            </w:r>
+            <w:proofErr w:type="spellStart"/>
+            <w:r>
+              <w:rPr>
+                <w:lang w:val="en-GB"/>
+              </w:rPr>
+              <w:t>xsd:</w:t>
+            </w:r>
+            <w:r>
+              <w:rPr>
+                <w:lang w:val="en-GB"/>
+              </w:rPr>
+              <w:t>string</w:t>
+            </w:r>
+            <w:proofErr w:type="spellEnd"/>
+          </w:p>
+        </w:tc>
+      </w:tr>
+      <w:tr>
+        <w:tc>
+          <w:tcPr>
+            <w:tcW w:w="3691" w:type="dxa"/>
+          </w:tcPr>
+          <w:p>
+            <w:pPr>
+              <w:rPr>
+                <w:u w:val="single"/>
+              </w:rPr>
+            </w:pPr>
+            <w:r>
+              <w:rPr>
+                <w:lang w:val="en-US"/>
+              </w:rPr>
+              <w:t>&lt;object/</w:t>
+            </w:r>
+            <w:proofErr w:type="spellStart"/>
+            <w:r>
+              <w:t>draft_analytical_engine</w:t>
+            </w:r>
+            <w:proofErr w:type="spellEnd"/>
+            <w:r>
+              <w:t>&gt;</w:t>
+            </w:r>
+          </w:p>
+        </w:tc>
+        <w:tc>
+          <w:tcPr>
+            <w:tcW w:w="3180" w:type="dxa"/>
+          </w:tcPr>
+          <w:p>
+            <w:pPr>
+              <w:rPr>
+                <w:lang w:val="en-GB"/>
+              </w:rPr>
+            </w:pPr>
+            <w:proofErr w:type="gramStart"/>
+            <w:r>
+              <w:rPr>
+                <w:lang w:val="en-GB"/>
+              </w:rPr>
+              <w:t>crm:P</w:t>
+            </w:r>
+            <w:proofErr w:type="gramEnd"/>
+            <w:r>
+              <w:rPr>
+                <w:lang w:val="en-GB"/>
+              </w:rPr>
+              <w:t>102_has_title</w:t>
+            </w:r>
+          </w:p>
+        </w:tc>
+        <w:tc>
+          <w:tcPr>
+            <w:tcW w:w="2757" w:type="dxa"/>
+          </w:tcPr>
+          <w:p>
+            <w:pPr>
+              <w:rPr>
+                <w:lang w:val="en-GB"/>
+              </w:rPr>
+            </w:pPr>
+            <w:r>
+              <w:rPr>
+                <w:lang w:val="en-GB"/>
+              </w:rPr>
+              <w:t xml:space="preserve">“Analytical Engine Plan 28. Scale 1/6. </w:t>
+            </w:r>
+            <w:proofErr w:type="gramStart"/>
+            <w:r>
+              <w:rPr>
+                <w:lang w:val="en-GB"/>
+              </w:rPr>
+              <w:t>Draft”^</w:t>
+            </w:r>
+            <w:proofErr w:type="gramEnd"/>
+            <w:r>
+              <w:rPr>
+                <w:lang w:val="en-GB"/>
+              </w:rPr>
+              <w:t>^</w:t>
+            </w:r>
+            <w:proofErr w:type="spellStart"/>
+            <w:r>
+              <w:rPr>
+                <w:lang w:val="en-GB"/>
+              </w:rPr>
+              <w:t>xsd:string</w:t>
+            </w:r>
+            <w:proofErr w:type="spellEnd"/>
+          </w:p>
+        </w:tc>
+      </w:tr>
+      <w:tr>
+        <w:tc>
+          <w:tcPr>
+            <w:tcW w:w="3691" w:type="dxa"/>
+          </w:tcPr>
+          <w:p>
+            <w:pPr>
+              <w:rPr>
+                <w:lang w:val="en-GB"/>
+              </w:rPr>
+            </w:pPr>
+          </w:p>
+        </w:tc>
+        <w:tc>
+          <w:tcPr>
+            <w:tcW w:w="3180" w:type="dxa"/>
+          </w:tcPr>
+          <w:p>
+            <w:pPr>
+              <w:rPr>
+                <w:lang w:val="en-GB"/>
+              </w:rPr>
+            </w:pPr>
+            <w:proofErr w:type="gramStart"/>
+            <w:r>
+              <w:rPr>
+                <w:lang w:val="en-GB"/>
+              </w:rPr>
+              <w:t>crm:P</w:t>
+            </w:r>
+            <w:proofErr w:type="gramEnd"/>
+            <w:r>
+              <w:rPr>
+                <w:lang w:val="en-GB"/>
+              </w:rPr>
+              <w:t>2_has_type</w:t>
+            </w:r>
+          </w:p>
+        </w:tc>
+        <w:tc>
+          <w:tcPr>
+            <w:tcW w:w="2757" w:type="dxa"/>
+          </w:tcPr>
+          <w:p>
+            <w:pPr>
+              <w:rPr>
+                <w:lang w:val="en-GB"/>
+              </w:rPr>
+            </w:pPr>
+            <w:r>
+              <w:rPr>
+                <w:lang w:val="en-GB"/>
+              </w:rPr>
+              <w:t>aat</w:t>
+            </w:r>
+            <w:r>
+              <w:rPr>
+                <w:lang w:val="en-GB"/>
+              </w:rPr>
+              <w:t>:</w:t>
+            </w:r>
+            <w:r>
+              <w:rPr>
+                <w:lang w:val="en-GB"/>
+              </w:rPr>
+              <w:t>300026931</w:t>
+            </w:r>
+            <w:r>
+              <w:rPr>
+                <w:lang w:val="en-GB"/>
+              </w:rPr>
+              <w:t xml:space="preserve"> #drafts</w:t>
+            </w:r>
+          </w:p>
+        </w:tc>
+      </w:tr>
+      <w:tr>
+        <w:tc>
+          <w:tcPr>
+            <w:tcW w:w="3691" w:type="dxa"/>
+          </w:tcPr>
+          <w:p>
+            <w:pPr>
+              <w:rPr>
+                <w:lang w:val="en-GB"/>
+              </w:rPr>
+            </w:pPr>
+          </w:p>
+        </w:tc>
+        <w:tc>
+          <w:tcPr>
+            <w:tcW w:w="3180" w:type="dxa"/>
+          </w:tcPr>
+          <w:p>
+            <w:pPr>
+              <w:rPr>
+                <w:lang w:val="en-GB"/>
+              </w:rPr>
+            </w:pPr>
+            <w:proofErr w:type="gramStart"/>
+            <w:r>
+              <w:rPr>
+                <w:lang w:val="en-GB"/>
+              </w:rPr>
+              <w:t>crm:P</w:t>
+            </w:r>
+            <w:proofErr w:type="gramEnd"/>
+            <w:r>
+              <w:rPr>
+                <w:lang w:val="en-GB"/>
+              </w:rPr>
+              <w:t>50_has_current_keeper</w:t>
+            </w:r>
+          </w:p>
+        </w:tc>
+        <w:tc>
+          <w:tcPr>
+            <w:tcW w:w="2757" w:type="dxa"/>
+          </w:tcPr>
+          <w:p>
+            <w:pPr>
+              <w:rPr>
+                <w:lang w:val="en-GB"/>
+              </w:rPr>
+            </w:pPr>
+            <w:r>
+              <w:rPr>
+                <w:lang w:val="en-GB"/>
+              </w:rPr>
+              <w:t>viaf:</w:t>
+            </w:r>
+            <w:r>
+              <w:rPr>
+                <w:lang w:val="en-GB"/>
+              </w:rPr>
+              <w:t>130803673</w:t>
+            </w:r>
+            <w:r>
+              <w:rPr>
+                <w:lang w:val="en-GB"/>
+              </w:rPr>
+              <w:t xml:space="preserve"> # </w:t>
+            </w:r>
+            <w:r>
+              <w:rPr>
+                <w:lang w:val="en-GB"/>
+              </w:rPr>
+              <w:t>Science Museum (Great Britain)</w:t>
+            </w:r>
+          </w:p>
+        </w:tc>
+      </w:tr>
+      <w:tr>
+        <w:tc>
+          <w:tcPr>
+            <w:tcW w:w="3691" w:type="dxa"/>
+          </w:tcPr>
+          <w:p>
+            <w:pPr>
+              <w:rPr>
+                <w:lang w:val="en-GB"/>
+              </w:rPr>
+            </w:pPr>
+          </w:p>
+        </w:tc>
+        <w:tc>
+          <w:tcPr>
+            <w:tcW w:w="3180" w:type="dxa"/>
+          </w:tcPr>
+          <w:p>
+            <w:pPr>
+              <w:rPr>
+                <w:lang w:val="en-GB"/>
+              </w:rPr>
+            </w:pPr>
+            <w:proofErr w:type="gramStart"/>
+            <w:r>
+              <w:rPr>
+                <w:lang w:val="en-GB"/>
+              </w:rPr>
+              <w:t>crm:P</w:t>
+            </w:r>
+            <w:proofErr w:type="gramEnd"/>
+            <w:r>
+              <w:rPr>
+                <w:lang w:val="en-GB"/>
+              </w:rPr>
               <w:t>62_depicts</w:t>
             </w:r>
           </w:p>
         </w:tc>
         <w:tc>
           <w:tcPr>
-            <w:tcW w:w="3210" w:type="dxa"/>
-          </w:tcPr>
-          <w:p>
-            <w:pPr>
-              <w:rPr>
-                <w:lang w:val="en-GB"/>
-              </w:rPr>
-            </w:pPr>
-            <w:proofErr w:type="spellStart"/>
-            <w:proofErr w:type="gramStart"/>
-            <w:r>
-              <w:rPr>
-                <w:lang w:val="en-GB"/>
-              </w:rPr>
-              <w:t>dbr:Analytical</w:t>
-            </w:r>
-            <w:proofErr w:type="gramEnd"/>
-            <w:r>
-              <w:rPr>
-                <w:lang w:val="en-GB"/>
-              </w:rPr>
-              <w:t>_Engine</w:t>
-            </w:r>
-            <w:proofErr w:type="spellEnd"/>
+            <w:tcW w:w="2757" w:type="dxa"/>
+          </w:tcPr>
+          <w:p>
+            <w:pPr>
+              <w:rPr>
+                <w:lang w:val="en-GB"/>
+              </w:rPr>
+            </w:pPr>
+            <w:r>
+              <w:rPr>
+                <w:lang w:val="en-GB"/>
+              </w:rPr>
+              <w:t>&lt;object/</w:t>
+            </w:r>
+            <w:proofErr w:type="spellStart"/>
+            <w:r>
+              <w:rPr>
+                <w:lang w:val="en-GB"/>
+              </w:rPr>
+              <w:t>model_analytical_engine</w:t>
+            </w:r>
+            <w:proofErr w:type="spellEnd"/>
+            <w:r>
+              <w:rPr>
+                <w:lang w:val="en-GB"/>
+              </w:rPr>
+              <w:t>&gt;</w:t>
+            </w:r>
           </w:p>
         </w:tc>
       </w:tr>
@@ -3608,6 +4337,7 @@
               <w:rPr>
                 <w:lang w:val="en-GB"/>
               </w:rPr>
+              <w:lastRenderedPageBreak/>
               <w:t>&lt;production/</w:t>
             </w:r>
             <w:proofErr w:type="spellStart"/>
@@ -6737,6 +7467,17 @@
         <w:t xml:space="preserve">Ada’s Letter “Dear Babbage” </w:t>
       </w:r>
     </w:p>
+    <w:p>
+      <w:pPr>
+        <w:rPr>
+          <w:rFonts w:asciiTheme="majorHAnsi" w:hAnsiTheme="majorHAnsi" w:cstheme="majorHAnsi"/>
+          <w:color w:val="4472C4" w:themeColor="accent1"/>
+          <w:sz w:val="26"/>
+          <w:szCs w:val="26"/>
+          <w:lang w:val="en-GB"/>
+        </w:rPr>
+      </w:pPr>
+    </w:p>
     <w:tbl>
       <w:tblPr>
         <w:tblStyle w:val="Grigliatabella"/>
@@ -8342,6 +9083,13 @@
         <w:t>Ada’s Doodle</w:t>
       </w:r>
     </w:p>
+    <w:p>
+      <w:pPr>
+        <w:rPr>
+          <w:lang w:val="en-US"/>
+        </w:rPr>
+      </w:pPr>
+    </w:p>
     <w:tbl>
       <w:tblPr>
         <w:tblStyle w:val="Grigliatabella"/>
@@ -8691,6 +9439,7 @@
               </w:rPr>
             </w:pPr>
             <w:r>
+              <w:lastRenderedPageBreak/>
               <w:t>&lt;</w:t>
             </w:r>
             <w:proofErr w:type="spellStart"/>
@@ -8901,7 +9650,6 @@
             <w:tcW w:w="2920" w:type="dxa"/>
           </w:tcPr>
           <w:p>
-            <w:bookmarkStart w:id="1" w:name="_GoBack"/>
             <w:r>
               <w:t>a</w:t>
             </w:r>
@@ -8915,11 +9663,7 @@
               <w:t>300386810</w:t>
             </w:r>
             <w:r>
-              <w:t xml:space="preserve"> </w:t>
-            </w:r>
-            <w:bookmarkEnd w:id="1"/>
-            <w:r>
-              <w:t>#</w:t>
+              <w:t xml:space="preserve"> #</w:t>
             </w:r>
             <w:proofErr w:type="spellStart"/>
             <w:r>
@@ -9834,749 +10578,6 @@
         </w:rPr>
       </w:pPr>
     </w:p>
-    <w:p>
-      <w:pPr>
-        <w:rPr>
-          <w:lang w:val="en-US"/>
-        </w:rPr>
-      </w:pPr>
-    </w:p>
-    <w:p>
-      <w:pPr>
-        <w:pStyle w:val="Titolo2"/>
-        <w:rPr>
-          <w:lang w:val="en-US"/>
-        </w:rPr>
-      </w:pPr>
-      <w:r>
-        <w:rPr>
-          <w:lang w:val="en-US"/>
-        </w:rPr>
-        <w:lastRenderedPageBreak/>
-        <w:t xml:space="preserve">Draft of the Analytical Engine </w:t>
-      </w:r>
-    </w:p>
-    <w:tbl>
-      <w:tblPr>
-        <w:tblStyle w:val="Grigliatabella"/>
-        <w:tblW w:w="0" w:type="auto"/>
-        <w:tblLook w:val="04A0" w:firstRow="1" w:lastRow="0" w:firstColumn="1" w:lastColumn="0" w:noHBand="0" w:noVBand="1"/>
-      </w:tblPr>
-      <w:tblGrid>
-        <w:gridCol w:w="3551"/>
-        <w:gridCol w:w="2820"/>
-        <w:gridCol w:w="3257"/>
-      </w:tblGrid>
-      <w:tr>
-        <w:tc>
-          <w:tcPr>
-            <w:tcW w:w="3691" w:type="dxa"/>
-          </w:tcPr>
-          <w:p>
-            <w:pPr>
-              <w:rPr>
-                <w:lang w:val="en-US"/>
-              </w:rPr>
-            </w:pPr>
-            <w:r>
-              <w:rPr>
-                <w:lang w:val="en-US"/>
-              </w:rPr>
-              <w:t>&lt;production/</w:t>
-            </w:r>
-            <w:proofErr w:type="spellStart"/>
-            <w:r>
-              <w:rPr>
-                <w:lang w:val="en-US"/>
-              </w:rPr>
-              <w:t>draft_analytical_engine</w:t>
-            </w:r>
-            <w:proofErr w:type="spellEnd"/>
-            <w:r>
-              <w:rPr>
-                <w:lang w:val="en-US"/>
-              </w:rPr>
-              <w:t>&gt;</w:t>
-            </w:r>
-          </w:p>
-        </w:tc>
-        <w:tc>
-          <w:tcPr>
-            <w:tcW w:w="3180" w:type="dxa"/>
-          </w:tcPr>
-          <w:p>
-            <w:pPr>
-              <w:rPr>
-                <w:lang w:val="en-GB"/>
-              </w:rPr>
-            </w:pPr>
-            <w:proofErr w:type="spellStart"/>
-            <w:proofErr w:type="gramStart"/>
-            <w:r>
-              <w:rPr>
-                <w:lang w:val="en-US"/>
-              </w:rPr>
-              <w:t>rdf:type</w:t>
-            </w:r>
-            <w:proofErr w:type="spellEnd"/>
-            <w:proofErr w:type="gramEnd"/>
-          </w:p>
-        </w:tc>
-        <w:tc>
-          <w:tcPr>
-            <w:tcW w:w="2757" w:type="dxa"/>
-          </w:tcPr>
-          <w:p>
-            <w:pPr>
-              <w:rPr>
-                <w:lang w:val="en-GB"/>
-              </w:rPr>
-            </w:pPr>
-            <w:proofErr w:type="gramStart"/>
-            <w:r>
-              <w:rPr>
-                <w:lang w:val="en-GB"/>
-              </w:rPr>
-              <w:t>crm:E</w:t>
-            </w:r>
-            <w:proofErr w:type="gramEnd"/>
-            <w:r>
-              <w:rPr>
-                <w:lang w:val="en-GB"/>
-              </w:rPr>
-              <w:t>12_Production</w:t>
-            </w:r>
-          </w:p>
-        </w:tc>
-      </w:tr>
-      <w:tr>
-        <w:tc>
-          <w:tcPr>
-            <w:tcW w:w="3691" w:type="dxa"/>
-          </w:tcPr>
-          <w:p>
-            <w:pPr>
-              <w:rPr>
-                <w:lang w:val="en-GB"/>
-              </w:rPr>
-            </w:pPr>
-          </w:p>
-        </w:tc>
-        <w:tc>
-          <w:tcPr>
-            <w:tcW w:w="3180" w:type="dxa"/>
-          </w:tcPr>
-          <w:p>
-            <w:pPr>
-              <w:rPr>
-                <w:lang w:val="en-GB"/>
-              </w:rPr>
-            </w:pPr>
-            <w:proofErr w:type="gramStart"/>
-            <w:r>
-              <w:rPr>
-                <w:lang w:val="en-GB"/>
-              </w:rPr>
-              <w:t>crm:P</w:t>
-            </w:r>
-            <w:proofErr w:type="gramEnd"/>
-            <w:r>
-              <w:rPr>
-                <w:lang w:val="en-GB"/>
-              </w:rPr>
-              <w:t>108_has_produced</w:t>
-            </w:r>
-          </w:p>
-        </w:tc>
-        <w:tc>
-          <w:tcPr>
-            <w:tcW w:w="2757" w:type="dxa"/>
-          </w:tcPr>
-          <w:p>
-            <w:r>
-              <w:rPr>
-                <w:lang w:val="en-US"/>
-              </w:rPr>
-              <w:t>&lt;object/</w:t>
-            </w:r>
-            <w:proofErr w:type="spellStart"/>
-            <w:r>
-              <w:t>draft_analytical</w:t>
-            </w:r>
-            <w:r>
-              <w:t>_</w:t>
-            </w:r>
-            <w:r>
-              <w:t>engine</w:t>
-            </w:r>
-            <w:proofErr w:type="spellEnd"/>
-            <w:r>
-              <w:t>&gt;</w:t>
-            </w:r>
-          </w:p>
-        </w:tc>
-      </w:tr>
-      <w:tr>
-        <w:tc>
-          <w:tcPr>
-            <w:tcW w:w="3691" w:type="dxa"/>
-          </w:tcPr>
-          <w:p/>
-        </w:tc>
-        <w:tc>
-          <w:tcPr>
-            <w:tcW w:w="3180" w:type="dxa"/>
-          </w:tcPr>
-          <w:p>
-            <w:pPr>
-              <w:rPr>
-                <w:lang w:val="en-GB"/>
-              </w:rPr>
-            </w:pPr>
-            <w:proofErr w:type="gramStart"/>
-            <w:r>
-              <w:rPr>
-                <w:lang w:val="en-GB"/>
-              </w:rPr>
-              <w:t>crm:P</w:t>
-            </w:r>
-            <w:proofErr w:type="gramEnd"/>
-            <w:r>
-              <w:rPr>
-                <w:lang w:val="en-GB"/>
-              </w:rPr>
-              <w:t>7_took_place_at</w:t>
-            </w:r>
-          </w:p>
-        </w:tc>
-        <w:tc>
-          <w:tcPr>
-            <w:tcW w:w="2757" w:type="dxa"/>
-          </w:tcPr>
-          <w:p>
-            <w:pPr>
-              <w:rPr>
-                <w:lang w:val="en-GB"/>
-              </w:rPr>
-            </w:pPr>
-            <w:r>
-              <w:rPr>
-                <w:lang w:val="en-GB"/>
-              </w:rPr>
-              <w:t>tgn:</w:t>
-            </w:r>
-            <w:r>
-              <w:rPr>
-                <w:lang w:val="en-GB"/>
-              </w:rPr>
-              <w:t>7002445</w:t>
-            </w:r>
-            <w:r>
-              <w:rPr>
-                <w:lang w:val="en-GB"/>
-              </w:rPr>
-              <w:t xml:space="preserve"> # England</w:t>
-            </w:r>
-          </w:p>
-        </w:tc>
-      </w:tr>
-      <w:tr>
-        <w:tc>
-          <w:tcPr>
-            <w:tcW w:w="3691" w:type="dxa"/>
-          </w:tcPr>
-          <w:p>
-            <w:pPr>
-              <w:rPr>
-                <w:lang w:val="en-GB"/>
-              </w:rPr>
-            </w:pPr>
-          </w:p>
-        </w:tc>
-        <w:tc>
-          <w:tcPr>
-            <w:tcW w:w="3180" w:type="dxa"/>
-          </w:tcPr>
-          <w:p>
-            <w:pPr>
-              <w:rPr>
-                <w:lang w:val="en-GB"/>
-              </w:rPr>
-            </w:pPr>
-            <w:proofErr w:type="gramStart"/>
-            <w:r>
-              <w:rPr>
-                <w:lang w:val="en-GB"/>
-              </w:rPr>
-              <w:t>crm:P</w:t>
-            </w:r>
-            <w:proofErr w:type="gramEnd"/>
-            <w:r>
-              <w:rPr>
-                <w:lang w:val="en-GB"/>
-              </w:rPr>
-              <w:t>14_carried_out_by</w:t>
-            </w:r>
-          </w:p>
-        </w:tc>
-        <w:tc>
-          <w:tcPr>
-            <w:tcW w:w="2757" w:type="dxa"/>
-          </w:tcPr>
-          <w:p>
-            <w:pPr>
-              <w:rPr>
-                <w:lang w:val="en-GB"/>
-              </w:rPr>
-            </w:pPr>
-            <w:r>
-              <w:rPr>
-                <w:lang w:val="en-GB"/>
-              </w:rPr>
-              <w:t>&lt;person</w:t>
-            </w:r>
-            <w:r>
-              <w:rPr>
-                <w:lang w:val="en-GB"/>
-              </w:rPr>
-              <w:t>/</w:t>
-            </w:r>
-            <w:proofErr w:type="spellStart"/>
-            <w:r>
-              <w:rPr>
-                <w:lang w:val="en-GB"/>
-              </w:rPr>
-              <w:t>charles_babbage</w:t>
-            </w:r>
-            <w:proofErr w:type="spellEnd"/>
-            <w:r>
-              <w:rPr>
-                <w:lang w:val="en-GB"/>
-              </w:rPr>
-              <w:t>&gt;</w:t>
-            </w:r>
-          </w:p>
-        </w:tc>
-      </w:tr>
-      <w:tr>
-        <w:tc>
-          <w:tcPr>
-            <w:tcW w:w="3691" w:type="dxa"/>
-          </w:tcPr>
-          <w:p>
-            <w:pPr>
-              <w:rPr>
-                <w:lang w:val="en-GB"/>
-              </w:rPr>
-            </w:pPr>
-          </w:p>
-        </w:tc>
-        <w:tc>
-          <w:tcPr>
-            <w:tcW w:w="3180" w:type="dxa"/>
-          </w:tcPr>
-          <w:p>
-            <w:pPr>
-              <w:rPr>
-                <w:lang w:val="en-GB"/>
-              </w:rPr>
-            </w:pPr>
-            <w:proofErr w:type="gramStart"/>
-            <w:r>
-              <w:rPr>
-                <w:lang w:val="en-GB"/>
-              </w:rPr>
-              <w:t>crm:P</w:t>
-            </w:r>
-            <w:proofErr w:type="gramEnd"/>
-            <w:r>
-              <w:rPr>
-                <w:lang w:val="en-GB"/>
-              </w:rPr>
-              <w:t>4_has_time-span</w:t>
-            </w:r>
-          </w:p>
-        </w:tc>
-        <w:tc>
-          <w:tcPr>
-            <w:tcW w:w="2757" w:type="dxa"/>
-          </w:tcPr>
-          <w:p>
-            <w:pPr>
-              <w:rPr>
-                <w:lang w:val="en-GB"/>
-              </w:rPr>
-            </w:pPr>
-            <w:r>
-              <w:rPr>
-                <w:lang w:val="en-US"/>
-              </w:rPr>
-              <w:t>“1833-</w:t>
-            </w:r>
-            <w:proofErr w:type="gramStart"/>
-            <w:r>
-              <w:rPr>
-                <w:lang w:val="en-US"/>
-              </w:rPr>
-              <w:t>1848</w:t>
-            </w:r>
-            <w:r>
-              <w:rPr>
-                <w:lang w:val="en-GB"/>
-              </w:rPr>
-              <w:t>”^</w:t>
-            </w:r>
-            <w:proofErr w:type="gramEnd"/>
-            <w:r>
-              <w:rPr>
-                <w:lang w:val="en-GB"/>
-              </w:rPr>
-              <w:t>^</w:t>
-            </w:r>
-            <w:proofErr w:type="spellStart"/>
-            <w:r>
-              <w:rPr>
-                <w:lang w:val="en-GB"/>
-              </w:rPr>
-              <w:t>xsd:</w:t>
-            </w:r>
-            <w:r>
-              <w:rPr>
-                <w:lang w:val="en-GB"/>
-              </w:rPr>
-              <w:t>string</w:t>
-            </w:r>
-            <w:proofErr w:type="spellEnd"/>
-          </w:p>
-        </w:tc>
-      </w:tr>
-      <w:tr>
-        <w:tc>
-          <w:tcPr>
-            <w:tcW w:w="3691" w:type="dxa"/>
-          </w:tcPr>
-          <w:p>
-            <w:pPr>
-              <w:rPr>
-                <w:u w:val="single"/>
-              </w:rPr>
-            </w:pPr>
-            <w:r>
-              <w:rPr>
-                <w:lang w:val="en-US"/>
-              </w:rPr>
-              <w:t>&lt;object/</w:t>
-            </w:r>
-            <w:proofErr w:type="spellStart"/>
-            <w:r>
-              <w:t>draft_analytical_engine</w:t>
-            </w:r>
-            <w:proofErr w:type="spellEnd"/>
-            <w:r>
-              <w:t>&gt;</w:t>
-            </w:r>
-          </w:p>
-        </w:tc>
-        <w:tc>
-          <w:tcPr>
-            <w:tcW w:w="3180" w:type="dxa"/>
-          </w:tcPr>
-          <w:p>
-            <w:pPr>
-              <w:rPr>
-                <w:lang w:val="en-GB"/>
-              </w:rPr>
-            </w:pPr>
-            <w:proofErr w:type="gramStart"/>
-            <w:r>
-              <w:rPr>
-                <w:lang w:val="en-GB"/>
-              </w:rPr>
-              <w:t>crm:P</w:t>
-            </w:r>
-            <w:proofErr w:type="gramEnd"/>
-            <w:r>
-              <w:rPr>
-                <w:lang w:val="en-GB"/>
-              </w:rPr>
-              <w:t>102_has_title</w:t>
-            </w:r>
-          </w:p>
-        </w:tc>
-        <w:tc>
-          <w:tcPr>
-            <w:tcW w:w="2757" w:type="dxa"/>
-          </w:tcPr>
-          <w:p>
-            <w:pPr>
-              <w:rPr>
-                <w:lang w:val="en-GB"/>
-              </w:rPr>
-            </w:pPr>
-            <w:r>
-              <w:rPr>
-                <w:lang w:val="en-GB"/>
-              </w:rPr>
-              <w:t xml:space="preserve">“Analytical Engine Plan 28. Scale 1/6. </w:t>
-            </w:r>
-            <w:proofErr w:type="gramStart"/>
-            <w:r>
-              <w:rPr>
-                <w:lang w:val="en-GB"/>
-              </w:rPr>
-              <w:t>Draft”^</w:t>
-            </w:r>
-            <w:proofErr w:type="gramEnd"/>
-            <w:r>
-              <w:rPr>
-                <w:lang w:val="en-GB"/>
-              </w:rPr>
-              <w:t>^</w:t>
-            </w:r>
-            <w:proofErr w:type="spellStart"/>
-            <w:r>
-              <w:rPr>
-                <w:lang w:val="en-GB"/>
-              </w:rPr>
-              <w:t>xsd:string</w:t>
-            </w:r>
-            <w:proofErr w:type="spellEnd"/>
-          </w:p>
-        </w:tc>
-      </w:tr>
-      <w:tr>
-        <w:tc>
-          <w:tcPr>
-            <w:tcW w:w="3691" w:type="dxa"/>
-          </w:tcPr>
-          <w:p>
-            <w:pPr>
-              <w:rPr>
-                <w:lang w:val="en-GB"/>
-              </w:rPr>
-            </w:pPr>
-          </w:p>
-        </w:tc>
-        <w:tc>
-          <w:tcPr>
-            <w:tcW w:w="3180" w:type="dxa"/>
-          </w:tcPr>
-          <w:p>
-            <w:pPr>
-              <w:rPr>
-                <w:lang w:val="en-GB"/>
-              </w:rPr>
-            </w:pPr>
-            <w:proofErr w:type="gramStart"/>
-            <w:r>
-              <w:rPr>
-                <w:lang w:val="en-GB"/>
-              </w:rPr>
-              <w:t>crm:P</w:t>
-            </w:r>
-            <w:proofErr w:type="gramEnd"/>
-            <w:r>
-              <w:rPr>
-                <w:lang w:val="en-GB"/>
-              </w:rPr>
-              <w:t>2_has_type</w:t>
-            </w:r>
-          </w:p>
-        </w:tc>
-        <w:tc>
-          <w:tcPr>
-            <w:tcW w:w="2757" w:type="dxa"/>
-          </w:tcPr>
-          <w:p>
-            <w:pPr>
-              <w:rPr>
-                <w:lang w:val="en-GB"/>
-              </w:rPr>
-            </w:pPr>
-            <w:r>
-              <w:rPr>
-                <w:lang w:val="en-GB"/>
-              </w:rPr>
-              <w:t>aat</w:t>
-            </w:r>
-            <w:r>
-              <w:rPr>
-                <w:lang w:val="en-GB"/>
-              </w:rPr>
-              <w:t>:</w:t>
-            </w:r>
-            <w:r>
-              <w:rPr>
-                <w:lang w:val="en-GB"/>
-              </w:rPr>
-              <w:t>300026931</w:t>
-            </w:r>
-            <w:r>
-              <w:rPr>
-                <w:lang w:val="en-GB"/>
-              </w:rPr>
-              <w:t xml:space="preserve"> #draft</w:t>
-            </w:r>
-            <w:r>
-              <w:rPr>
-                <w:lang w:val="en-GB"/>
-              </w:rPr>
-              <w:t>s</w:t>
-            </w:r>
-          </w:p>
-        </w:tc>
-      </w:tr>
-      <w:tr>
-        <w:tc>
-          <w:tcPr>
-            <w:tcW w:w="3691" w:type="dxa"/>
-          </w:tcPr>
-          <w:p>
-            <w:pPr>
-              <w:rPr>
-                <w:lang w:val="en-GB"/>
-              </w:rPr>
-            </w:pPr>
-          </w:p>
-        </w:tc>
-        <w:tc>
-          <w:tcPr>
-            <w:tcW w:w="3180" w:type="dxa"/>
-          </w:tcPr>
-          <w:p>
-            <w:pPr>
-              <w:rPr>
-                <w:lang w:val="en-GB"/>
-              </w:rPr>
-            </w:pPr>
-            <w:proofErr w:type="gramStart"/>
-            <w:r>
-              <w:rPr>
-                <w:lang w:val="en-GB"/>
-              </w:rPr>
-              <w:t>crm:P</w:t>
-            </w:r>
-            <w:proofErr w:type="gramEnd"/>
-            <w:r>
-              <w:rPr>
-                <w:lang w:val="en-GB"/>
-              </w:rPr>
-              <w:t>50_has_current_keeper</w:t>
-            </w:r>
-          </w:p>
-        </w:tc>
-        <w:tc>
-          <w:tcPr>
-            <w:tcW w:w="2757" w:type="dxa"/>
-          </w:tcPr>
-          <w:p>
-            <w:pPr>
-              <w:rPr>
-                <w:lang w:val="en-GB"/>
-              </w:rPr>
-            </w:pPr>
-            <w:r>
-              <w:rPr>
-                <w:lang w:val="en-GB"/>
-              </w:rPr>
-              <w:t>viaf:</w:t>
-            </w:r>
-            <w:r>
-              <w:rPr>
-                <w:lang w:val="en-GB"/>
-              </w:rPr>
-              <w:t>130803673</w:t>
-            </w:r>
-            <w:r>
-              <w:rPr>
-                <w:lang w:val="en-GB"/>
-              </w:rPr>
-              <w:t xml:space="preserve"> # </w:t>
-            </w:r>
-            <w:r>
-              <w:rPr>
-                <w:lang w:val="en-GB"/>
-              </w:rPr>
-              <w:t>Science Museum (Great Britain)</w:t>
-            </w:r>
-          </w:p>
-        </w:tc>
-      </w:tr>
-      <w:tr>
-        <w:tc>
-          <w:tcPr>
-            <w:tcW w:w="3691" w:type="dxa"/>
-          </w:tcPr>
-          <w:p>
-            <w:pPr>
-              <w:rPr>
-                <w:lang w:val="en-GB"/>
-              </w:rPr>
-            </w:pPr>
-          </w:p>
-        </w:tc>
-        <w:tc>
-          <w:tcPr>
-            <w:tcW w:w="3180" w:type="dxa"/>
-          </w:tcPr>
-          <w:p>
-            <w:pPr>
-              <w:rPr>
-                <w:lang w:val="en-GB"/>
-              </w:rPr>
-            </w:pPr>
-            <w:proofErr w:type="gramStart"/>
-            <w:r>
-              <w:rPr>
-                <w:lang w:val="en-GB"/>
-              </w:rPr>
-              <w:t>crm:P</w:t>
-            </w:r>
-            <w:proofErr w:type="gramEnd"/>
-            <w:r>
-              <w:rPr>
-                <w:lang w:val="en-GB"/>
-              </w:rPr>
-              <w:t>62_depicts</w:t>
-            </w:r>
-          </w:p>
-        </w:tc>
-        <w:tc>
-          <w:tcPr>
-            <w:tcW w:w="2757" w:type="dxa"/>
-          </w:tcPr>
-          <w:p>
-            <w:pPr>
-              <w:rPr>
-                <w:lang w:val="en-GB"/>
-              </w:rPr>
-            </w:pPr>
-            <w:r>
-              <w:rPr>
-                <w:lang w:val="en-GB"/>
-              </w:rPr>
-              <w:t>&lt;object/</w:t>
-            </w:r>
-            <w:proofErr w:type="spellStart"/>
-            <w:r>
-              <w:rPr>
-                <w:lang w:val="en-GB"/>
-              </w:rPr>
-              <w:t>model_analytical_engine</w:t>
-            </w:r>
-            <w:proofErr w:type="spellEnd"/>
-            <w:r>
-              <w:rPr>
-                <w:lang w:val="en-GB"/>
-              </w:rPr>
-              <w:t>&gt;</w:t>
-            </w:r>
-          </w:p>
-        </w:tc>
-      </w:tr>
-    </w:tbl>
-    <w:p/>
-    <w:p/>
     <w:p>
       <w:pPr>
         <w:rPr>
@@ -12874,7 +12875,6 @@
           <w:szCs w:val="26"/>
           <w:lang w:val="en-GB"/>
         </w:rPr>
-        <w:lastRenderedPageBreak/>
         <w:t xml:space="preserve">Luigi Federico </w:t>
       </w:r>
       <w:proofErr w:type="spellStart"/>
@@ -14020,7 +14020,7 @@
 </file>
 
 <file path=word/numbering.xml><?xml version="1.0" encoding="utf-8"?>
-<w:numbering xmlns:wpc="http://schemas.microsoft.com/office/word/2010/wordprocessingCanvas" xmlns:cx="http://schemas.microsoft.com/office/drawing/2014/chartex" xmlns:cx1="http://schemas.microsoft.com/office/drawing/2015/9/8/chartex" xmlns:cx2="http://schemas.microsoft.com/office/drawing/2015/10/21/chartex" xmlns:cx3="http://schemas.microsoft.com/office/drawing/2016/5/9/chartex" xmlns:cx4="http://schemas.microsoft.com/office/drawing/2016/5/10/chartex" xmlns:cx5="http://schemas.microsoft.com/office/drawing/2016/5/11/chartex" xmlns:cx6="http://schemas.microsoft.com/office/drawing/2016/5/12/chartex" xmlns:cx7="http://schemas.microsoft.com/office/drawing/2016/5/13/chartex" xmlns:cx8="http://schemas.microsoft.com/office/drawing/2016/5/14/chartex" xmlns:mc="http://schemas.openxmlformats.org/markup-compatibility/2006" xmlns:aink="http://schemas.microsoft.com/office/drawing/2016/ink" xmlns:am3d="http://schemas.microsoft.com/office/drawing/2017/model3d" xmlns:o="urn:schemas-microsoft-com:office:office" xmlns:r="http://schemas.openxmlformats.org/officeDocument/2006/relationships" xmlns:m="http://schemas.openxmlformats.org/officeDocument/2006/math" xmlns:v="urn:schemas-microsoft-com:vml" xmlns:wp14="http://schemas.microsoft.com/office/word/2010/wordprocessingDrawing" xmlns:wp="http://schemas.openxmlformats.org/drawingml/2006/wordprocessingDrawing" xmlns:w10="urn:schemas-microsoft-com:office:word" xmlns:w="http://schemas.openxmlformats.org/wordprocessingml/2006/main" xmlns:w14="http://schemas.microsoft.com/office/word/2010/wordml" xmlns:w15="http://schemas.microsoft.com/office/word/2012/wordml" xmlns:w16cex="http://schemas.microsoft.com/office/word/2018/wordml/cex" xmlns:w16cid="http://schemas.microsoft.com/office/word/2016/wordml/cid" xmlns:w16="http://schemas.microsoft.com/office/word/2018/wordml" xmlns:w16se="http://schemas.microsoft.com/office/word/2015/wordml/symex" xmlns:wpg="http://schemas.microsoft.com/office/word/2010/wordprocessingGroup" xmlns:wpi="http://schemas.microsoft.com/office/word/2010/wordprocessingInk" xmlns:wne="http://schemas.microsoft.com/office/word/2006/wordml" xmlns:wps="http://schemas.microsoft.com/office/word/2010/wordprocessingShape" mc:Ignorable="w14 w15 w16se w16cid w16 w16cex wp14">
+<w:numbering xmlns:wpc="http://schemas.microsoft.com/office/word/2010/wordprocessingCanvas" xmlns:cx="http://schemas.microsoft.com/office/drawing/2014/chartex" xmlns:cx1="http://schemas.microsoft.com/office/drawing/2015/9/8/chartex" xmlns:cx2="http://schemas.microsoft.com/office/drawing/2015/10/21/chartex" xmlns:cx3="http://schemas.microsoft.com/office/drawing/2016/5/9/chartex" xmlns:cx4="http://schemas.microsoft.com/office/drawing/2016/5/10/chartex" xmlns:cx5="http://schemas.microsoft.com/office/drawing/2016/5/11/chartex" xmlns:cx6="http://schemas.microsoft.com/office/drawing/2016/5/12/chartex" xmlns:cx7="http://schemas.microsoft.com/office/drawing/2016/5/13/chartex" xmlns:cx8="http://schemas.microsoft.com/office/drawing/2016/5/14/chartex" xmlns:mc="http://schemas.openxmlformats.org/markup-compatibility/2006" xmlns:aink="http://schemas.microsoft.com/office/drawing/2016/ink" xmlns:am3d="http://schemas.microsoft.com/office/drawing/2017/model3d" xmlns:o="urn:schemas-microsoft-com:office:office" xmlns:r="http://schemas.openxmlformats.org/officeDocument/2006/relationships" xmlns:m="http://schemas.openxmlformats.org/officeDocument/2006/math" xmlns:v="urn:schemas-microsoft-com:vml" xmlns:wp14="http://schemas.microsoft.com/office/word/2010/wordprocessingDrawing" xmlns:wp="http://schemas.openxmlformats.org/drawingml/2006/wordprocessingDrawing" xmlns:w10="urn:schemas-microsoft-com:office:word" xmlns:w="http://schemas.openxmlformats.org/wordprocessingml/2006/main" xmlns:w14="http://schemas.microsoft.com/office/word/2010/wordml" xmlns:w15="http://schemas.microsoft.com/office/word/2012/wordml" xmlns:w16cid="http://schemas.microsoft.com/office/word/2016/wordml/cid" xmlns:w16se="http://schemas.microsoft.com/office/word/2015/wordml/symex" xmlns:wpg="http://schemas.microsoft.com/office/word/2010/wordprocessingGroup" xmlns:wpi="http://schemas.microsoft.com/office/word/2010/wordprocessingInk" xmlns:wne="http://schemas.microsoft.com/office/word/2006/wordml" xmlns:wps="http://schemas.microsoft.com/office/word/2010/wordprocessingShape" mc:Ignorable="w14 w15 w16se w16cid wp14">
   <w:abstractNum w:abstractNumId="0" w15:restartNumberingAfterBreak="0">
     <w:nsid w:val="0EE106ED"/>
     <w:multiLevelType w:val="multilevel"/>
@@ -14177,7 +14177,7 @@
 </file>
 
 <file path=word/styles.xml><?xml version="1.0" encoding="utf-8"?>
-<w:styles xmlns:mc="http://schemas.openxmlformats.org/markup-compatibility/2006" xmlns:r="http://schemas.openxmlformats.org/officeDocument/2006/relationships" xmlns:w="http://schemas.openxmlformats.org/wordprocessingml/2006/main" xmlns:w14="http://schemas.microsoft.com/office/word/2010/wordml" xmlns:w15="http://schemas.microsoft.com/office/word/2012/wordml" xmlns:w16cex="http://schemas.microsoft.com/office/word/2018/wordml/cex" xmlns:w16cid="http://schemas.microsoft.com/office/word/2016/wordml/cid" xmlns:w16="http://schemas.microsoft.com/office/word/2018/wordml" xmlns:w16se="http://schemas.microsoft.com/office/word/2015/wordml/symex" mc:Ignorable="w14 w15 w16se w16cid w16 w16cex">
+<w:styles xmlns:mc="http://schemas.openxmlformats.org/markup-compatibility/2006" xmlns:r="http://schemas.openxmlformats.org/officeDocument/2006/relationships" xmlns:w="http://schemas.openxmlformats.org/wordprocessingml/2006/main" xmlns:w14="http://schemas.microsoft.com/office/word/2010/wordml" xmlns:w15="http://schemas.microsoft.com/office/word/2012/wordml" xmlns:w16cid="http://schemas.microsoft.com/office/word/2016/wordml/cid" xmlns:w16se="http://schemas.microsoft.com/office/word/2015/wordml/symex" mc:Ignorable="w14 w15 w16se w16cid">
   <w:docDefaults>
     <w:rPrDefault>
       <w:rPr>
@@ -15025,6 +15025,21 @@
 </file>
 
 <file path=customXml/item1.xml><?xml version="1.0" encoding="utf-8"?>
+<p:properties xmlns:p="http://schemas.microsoft.com/office/2006/metadata/properties" xmlns:xsi="http://www.w3.org/2001/XMLSchema-instance" xmlns:pc="http://schemas.microsoft.com/office/infopath/2007/PartnerControls">
+  <documentManagement/>
+</p:properties>
+</file>
+
+<file path=customXml/item2.xml><?xml version="1.0" encoding="utf-8"?>
+<?mso-contentType ?>
+<FormTemplates xmlns="http://schemas.microsoft.com/sharepoint/v3/contenttype/forms">
+  <Display>DocumentLibraryForm</Display>
+  <Edit>DocumentLibraryForm</Edit>
+  <New>DocumentLibraryForm</New>
+</FormTemplates>
+</file>
+
+<file path=customXml/item3.xml><?xml version="1.0" encoding="utf-8"?>
 <ct:contentTypeSchema xmlns:ct="http://schemas.microsoft.com/office/2006/metadata/contentType" xmlns:ma="http://schemas.microsoft.com/office/2006/metadata/properties/metaAttributes" ct:_="" ma:_="" ma:contentTypeName="Document" ma:contentTypeID="0x010100F591406234E99545951574B32B10A3B0" ma:contentTypeVersion="13" ma:contentTypeDescription="Create a new document." ma:contentTypeScope="" ma:versionID="8f8e6e73770ccd6782853153465cc602">
   <xsd:schema xmlns:xsd="http://www.w3.org/2001/XMLSchema" xmlns:xs="http://www.w3.org/2001/XMLSchema" xmlns:p="http://schemas.microsoft.com/office/2006/metadata/properties" xmlns:ns3="53932a34-99de-4f50-b924-f18b48a83c04" xmlns:ns4="1bbe454c-8146-4afd-987c-6e26edaada9a" targetNamespace="http://schemas.microsoft.com/office/2006/metadata/properties" ma:root="true" ma:fieldsID="1d4bf3d4c72fc8ab4762c91df3fb9c11" ns3:_="" ns4:_="">
     <xsd:import namespace="53932a34-99de-4f50-b924-f18b48a83c04"/>
@@ -15247,22 +15262,24 @@
 </ct:contentTypeSchema>
 </file>
 
-<file path=customXml/item2.xml><?xml version="1.0" encoding="utf-8"?>
-<?mso-contentType ?>
-<FormTemplates xmlns="http://schemas.microsoft.com/sharepoint/v3/contenttype/forms">
-  <Display>DocumentLibraryForm</Display>
-  <Edit>DocumentLibraryForm</Edit>
-  <New>DocumentLibraryForm</New>
-</FormTemplates>
+<file path=customXml/itemProps1.xml><?xml version="1.0" encoding="utf-8"?>
+<ds:datastoreItem xmlns:ds="http://schemas.openxmlformats.org/officeDocument/2006/customXml" ds:itemID="{E9C97ABD-7A96-4DA6-9B75-C5CDF3DD7D4B}">
+  <ds:schemaRefs>
+    <ds:schemaRef ds:uri="http://schemas.microsoft.com/office/2006/metadata/properties"/>
+    <ds:schemaRef ds:uri="http://schemas.microsoft.com/office/infopath/2007/PartnerControls"/>
+  </ds:schemaRefs>
+</ds:datastoreItem>
 </file>
 
-<file path=customXml/item3.xml><?xml version="1.0" encoding="utf-8"?>
-<p:properties xmlns:p="http://schemas.microsoft.com/office/2006/metadata/properties" xmlns:xsi="http://www.w3.org/2001/XMLSchema-instance" xmlns:pc="http://schemas.microsoft.com/office/infopath/2007/PartnerControls">
-  <documentManagement/>
-</p:properties>
+<file path=customXml/itemProps2.xml><?xml version="1.0" encoding="utf-8"?>
+<ds:datastoreItem xmlns:ds="http://schemas.openxmlformats.org/officeDocument/2006/customXml" ds:itemID="{581AE32A-85B2-43F5-B14B-92CBAA6F8191}">
+  <ds:schemaRefs>
+    <ds:schemaRef ds:uri="http://schemas.microsoft.com/sharepoint/v3/contenttype/forms"/>
+  </ds:schemaRefs>
+</ds:datastoreItem>
 </file>
 
-<file path=customXml/itemProps1.xml><?xml version="1.0" encoding="utf-8"?>
+<file path=customXml/itemProps3.xml><?xml version="1.0" encoding="utf-8"?>
 <ds:datastoreItem xmlns:ds="http://schemas.openxmlformats.org/officeDocument/2006/customXml" ds:itemID="{2A345C6B-BFBA-4D55-A998-DEABEEAC0829}">
   <ds:schemaRefs>
     <ds:schemaRef ds:uri="http://schemas.microsoft.com/office/2006/metadata/contentType"/>
@@ -15279,21 +15296,4 @@
     <ds:schemaRef ds:uri="http://schemas.microsoft.com/internal/obd"/>
   </ds:schemaRefs>
 </ds:datastoreItem>
-</file>
-
-<file path=customXml/itemProps2.xml><?xml version="1.0" encoding="utf-8"?>
-<ds:datastoreItem xmlns:ds="http://schemas.openxmlformats.org/officeDocument/2006/customXml" ds:itemID="{581AE32A-85B2-43F5-B14B-92CBAA6F8191}">
-  <ds:schemaRefs>
-    <ds:schemaRef ds:uri="http://schemas.microsoft.com/sharepoint/v3/contenttype/forms"/>
-  </ds:schemaRefs>
-</ds:datastoreItem>
-</file>
-
-<file path=customXml/itemProps3.xml><?xml version="1.0" encoding="utf-8"?>
-<ds:datastoreItem xmlns:ds="http://schemas.openxmlformats.org/officeDocument/2006/customXml" ds:itemID="{E9C97ABD-7A96-4DA6-9B75-C5CDF3DD7D4B}">
-  <ds:schemaRefs>
-    <ds:schemaRef ds:uri="http://schemas.microsoft.com/office/2006/metadata/properties"/>
-    <ds:schemaRef ds:uri="http://schemas.microsoft.com/office/infopath/2007/PartnerControls"/>
-  </ds:schemaRefs>
-</ds:datastoreItem>
 </file>
</xml_diff>